<commit_message>
CV Update and Textual Fixes
</commit_message>
<xml_diff>
--- a/data/Ajay_Kumar.docx
+++ b/data/Ajay_Kumar.docx
@@ -305,14 +305,19 @@
           <w:szCs w:val="22"/>
         </w:rPr>
       </w:pPr>
-      <w:r>
-        <w:rPr>
-          <w:rFonts w:ascii="Calibri" w:hAnsi="Calibri" w:cs="Calibri"/>
-          <w:sz w:val="22"/>
-          <w:szCs w:val="22"/>
-        </w:rPr>
-        <w:t>www.lazisaien.githib.io</w:t>
-      </w:r>
+      <w:hyperlink r:id="rId10" w:history="1">
+        <w:r>
+          <w:rPr>
+            <w:rStyle w:val="Hyperlink"/>
+            <w:rFonts w:ascii="Calibri" w:hAnsi="Calibri" w:cs="Calibri"/>
+            <w:sz w:val="22"/>
+            <w:szCs w:val="22"/>
+          </w:rPr>
+          <w:t>lazisaien.github.io</w:t>
+        </w:r>
+      </w:hyperlink>
+      <w:bookmarkStart w:id="0" w:name="_GoBack"/>
+      <w:bookmarkEnd w:id="0"/>
     </w:p>
     <w:p>
       <w:pPr>
@@ -342,8 +347,6 @@
         </w:rPr>
         <w:t xml:space="preserve"> </w:t>
       </w:r>
-      <w:bookmarkStart w:id="0" w:name="_GoBack"/>
-      <w:bookmarkEnd w:id="0"/>
     </w:p>
     <w:p>
       <w:pPr>
@@ -1848,7 +1851,7 @@
                     </pic:cNvPicPr>
                   </pic:nvPicPr>
                   <pic:blipFill>
-                    <a:blip r:embed="rId10">
+                    <a:blip r:embed="rId11">
                       <a:extLst>
                         <a:ext uri="{28A0092B-C50C-407E-A947-70E740481C1C}">
                           <a14:useLocalDpi xmlns:a14="http://schemas.microsoft.com/office/drawing/2010/main" val="0"/>
@@ -2097,7 +2100,7 @@
                     </pic:cNvPicPr>
                   </pic:nvPicPr>
                   <pic:blipFill>
-                    <a:blip r:embed="rId10">
+                    <a:blip r:embed="rId11">
                       <a:extLst>
                         <a:ext uri="{28A0092B-C50C-407E-A947-70E740481C1C}">
                           <a14:useLocalDpi xmlns:a14="http://schemas.microsoft.com/office/drawing/2010/main" val="0"/>
@@ -3315,7 +3318,7 @@
                     </pic:cNvPicPr>
                   </pic:nvPicPr>
                   <pic:blipFill>
-                    <a:blip r:embed="rId11">
+                    <a:blip r:embed="rId12">
                       <a:extLst>
                         <a:ext uri="{28A0092B-C50C-407E-A947-70E740481C1C}">
                           <a14:useLocalDpi xmlns:a14="http://schemas.microsoft.com/office/drawing/2010/main" val="0"/>
@@ -3711,7 +3714,7 @@
                           </pic:cNvPicPr>
                         </pic:nvPicPr>
                         <pic:blipFill>
-                          <a:blip r:embed="rId12">
+                          <a:blip r:embed="rId13">
                             <a:extLst>
                               <a:ext uri="{28A0092B-C50C-407E-A947-70E740481C1C}">
                                 <a14:useLocalDpi xmlns:a14="http://schemas.microsoft.com/office/drawing/2010/main" val="0"/>
@@ -3986,7 +3989,7 @@
                           </pic:cNvPicPr>
                         </pic:nvPicPr>
                         <pic:blipFill>
-                          <a:blip r:embed="rId13">
+                          <a:blip r:embed="rId14">
                             <a:extLst>
                               <a:ext uri="{28A0092B-C50C-407E-A947-70E740481C1C}">
                                 <a14:useLocalDpi xmlns:a14="http://schemas.microsoft.com/office/drawing/2010/main" val="0"/>
@@ -4607,7 +4610,7 @@
                           <pic:cNvPicPr/>
                         </pic:nvPicPr>
                         <pic:blipFill>
-                          <a:blip r:embed="rId14">
+                          <a:blip r:embed="rId15">
                             <a:extLst>
                               <a:ext uri="{28A0092B-C50C-407E-A947-70E740481C1C}">
                                 <a14:useLocalDpi xmlns:a14="http://schemas.microsoft.com/office/drawing/2010/main" val="0"/>
@@ -5461,55 +5464,7 @@
           <w:color w:val="auto"/>
           <w:szCs w:val="22"/>
         </w:rPr>
-        <w:t>Black / White / Gra</w:t>
-      </w:r>
-      <w:r>
-        <w:rPr>
-          <w:rFonts w:ascii="Calibri" w:hAnsi="Calibri"/>
-          <w:color w:val="auto"/>
-          <w:szCs w:val="22"/>
-        </w:rPr>
-        <w:t xml:space="preserve">y  Box </w:t>
-      </w:r>
-      <w:r>
-        <w:rPr>
-          <w:rFonts w:ascii="Calibri" w:hAnsi="Calibri"/>
-          <w:color w:val="auto"/>
-          <w:szCs w:val="22"/>
-        </w:rPr>
-        <w:t>/ Regression / Load</w:t>
-      </w:r>
-      <w:r>
-        <w:rPr>
-          <w:rFonts w:ascii="Calibri" w:hAnsi="Calibri"/>
-          <w:color w:val="auto"/>
-          <w:szCs w:val="22"/>
-        </w:rPr>
-        <w:t xml:space="preserve"> / Security</w:t>
-      </w:r>
-      <w:r>
-        <w:rPr>
-          <w:rFonts w:ascii="Calibri" w:hAnsi="Calibri"/>
-          <w:color w:val="auto"/>
-          <w:szCs w:val="22"/>
-        </w:rPr>
-        <w:t xml:space="preserve"> / </w:t>
-      </w:r>
-      <w:r>
-        <w:rPr>
-          <w:rFonts w:ascii="Calibri" w:hAnsi="Calibri"/>
-          <w:color w:val="auto"/>
-          <w:szCs w:val="22"/>
-        </w:rPr>
-        <w:t xml:space="preserve">Load / </w:t>
-      </w:r>
-      <w:r>
-        <w:rPr>
-          <w:rFonts w:ascii="Calibri" w:hAnsi="Calibri"/>
-          <w:color w:val="auto"/>
-          <w:szCs w:val="22"/>
-        </w:rPr>
-        <w:t>UI Testing</w:t>
+        <w:t>Automation  / Manual Testing</w:t>
       </w:r>
     </w:p>
     <w:p>
@@ -5537,7 +5492,7 @@
           <w:color w:val="auto"/>
           <w:szCs w:val="22"/>
         </w:rPr>
-        <w:t xml:space="preserve">Automation </w:t>
+        <w:t xml:space="preserve">Black / White </w:t>
       </w:r>
       <w:r>
         <w:rPr>
@@ -5545,7 +5500,31 @@
           <w:color w:val="auto"/>
           <w:szCs w:val="22"/>
         </w:rPr>
-        <w:t xml:space="preserve"> / Manual Testing</w:t>
+        <w:t>/ Regression</w:t>
+      </w:r>
+      <w:r>
+        <w:rPr>
+          <w:rFonts w:ascii="Calibri" w:hAnsi="Calibri"/>
+          <w:color w:val="auto"/>
+          <w:szCs w:val="22"/>
+        </w:rPr>
+        <w:t xml:space="preserve"> / Security</w:t>
+      </w:r>
+      <w:r>
+        <w:rPr>
+          <w:rFonts w:ascii="Calibri" w:hAnsi="Calibri"/>
+          <w:color w:val="auto"/>
+          <w:szCs w:val="22"/>
+        </w:rPr>
+        <w:t xml:space="preserve"> / </w:t>
+      </w:r>
+      <w:r>
+        <w:rPr>
+          <w:rFonts w:ascii="Calibri" w:hAnsi="Calibri"/>
+          <w:color w:val="auto"/>
+          <w:szCs w:val="22"/>
+        </w:rPr>
+        <w:t xml:space="preserve">Load </w:t>
       </w:r>
     </w:p>
     <w:p>
@@ -5566,6 +5545,16 @@
           <w:szCs w:val="20"/>
         </w:rPr>
       </w:pPr>
+      <w:r>
+        <w:rPr>
+          <w:rFonts w:ascii="Calibri" w:hAnsi="Calibri" w:cs="Consolas"/>
+          <w:color w:val="auto"/>
+          <w:szCs w:val="20"/>
+          <w:highlight w:val="white"/>
+          <w:lang w:val="en-GB" w:eastAsia="en-GB"/>
+        </w:rPr>
+        <w:t xml:space="preserve">UI / </w:t>
+      </w:r>
       <w:r>
         <w:rPr>
           <w:rFonts w:ascii="Calibri" w:hAnsi="Calibri" w:cs="Consolas"/>
@@ -7304,9 +7293,9 @@
       </w:r>
     </w:p>
     <w:sectPr>
-      <w:headerReference w:type="default" r:id="rId15"/>
-      <w:footerReference w:type="default" r:id="rId16"/>
-      <w:footerReference w:type="first" r:id="rId17"/>
+      <w:headerReference w:type="default" r:id="rId16"/>
+      <w:footerReference w:type="default" r:id="rId17"/>
+      <w:footerReference w:type="first" r:id="rId18"/>
       <w:pgSz w:w="11907" w:h="16839" w:code="9"/>
       <w:pgMar w:top="720" w:right="2016" w:bottom="720" w:left="720" w:header="432" w:footer="720" w:gutter="0"/>
       <w:cols w:space="720"/>
@@ -7818,7 +7807,7 @@
         <v:path o:extrusionok="f" gradientshapeok="t" o:connecttype="rect"/>
         <o:lock v:ext="edit" aspectratio="t"/>
       </v:shapetype>
-      <v:shape id="_x0000_i1038" type="#_x0000_t75" style="width:11.25pt;height:11.25pt" o:bullet="t">
+      <v:shape id="_x0000_i1028" type="#_x0000_t75" style="width:11.25pt;height:11.25pt" o:bullet="t">
         <v:imagedata r:id="rId1" o:title="msoE03C"/>
       </v:shape>
     </w:pict>
@@ -12936,7 +12925,7 @@
 </file>
 
 <file path=customXml/itemProps2.xml><?xml version="1.0" encoding="utf-8"?>
-<ds:datastoreItem xmlns:ds="http://schemas.openxmlformats.org/officeDocument/2006/customXml" ds:itemID="{3C8AEB9A-FD98-4D74-9B53-7719AC4A4747}">
+<ds:datastoreItem xmlns:ds="http://schemas.openxmlformats.org/officeDocument/2006/customXml" ds:itemID="{C1E89DC4-5879-4F58-BACD-F8A125D23F4A}">
   <ds:schemaRefs>
     <ds:schemaRef ds:uri="http://schemas.openxmlformats.org/officeDocument/2006/bibliography"/>
   </ds:schemaRefs>

</xml_diff>

<commit_message>
Updated CV and Timeline
</commit_message>
<xml_diff>
--- a/data/Ajay_Kumar.docx
+++ b/data/Ajay_Kumar.docx
@@ -1,6 +1,6 @@
 
 <file path=word/document.xml><?xml version="1.0" encoding="utf-8"?>
-<w:document xmlns:wpc="http://schemas.microsoft.com/office/word/2010/wordprocessingCanvas" xmlns:mc="http://schemas.openxmlformats.org/markup-compatibility/2006" xmlns:o="urn:schemas-microsoft-com:office:office" xmlns:r="http://schemas.openxmlformats.org/officeDocument/2006/relationships" xmlns:m="http://schemas.openxmlformats.org/officeDocument/2006/math" xmlns:v="urn:schemas-microsoft-com:vml" xmlns:wp14="http://schemas.microsoft.com/office/word/2010/wordprocessingDrawing" xmlns:wp="http://schemas.openxmlformats.org/drawingml/2006/wordprocessingDrawing" xmlns:w10="urn:schemas-microsoft-com:office:word" xmlns:w="http://schemas.openxmlformats.org/wordprocessingml/2006/main" xmlns:w14="http://schemas.microsoft.com/office/word/2010/wordml" xmlns:w15="http://schemas.microsoft.com/office/word/2012/wordml" xmlns:wpg="http://schemas.microsoft.com/office/word/2010/wordprocessingGroup" xmlns:wpi="http://schemas.microsoft.com/office/word/2010/wordprocessingInk" xmlns:wne="http://schemas.microsoft.com/office/word/2006/wordml" xmlns:wps="http://schemas.microsoft.com/office/word/2010/wordprocessingShape" mc:Ignorable="w14 w15 wp14">
+<w:document xmlns:wpc="http://schemas.microsoft.com/office/word/2010/wordprocessingCanvas" xmlns:cx="http://schemas.microsoft.com/office/drawing/2014/chartex" xmlns:cx1="http://schemas.microsoft.com/office/drawing/2015/9/8/chartex" xmlns:mc="http://schemas.openxmlformats.org/markup-compatibility/2006" xmlns:o="urn:schemas-microsoft-com:office:office" xmlns:r="http://schemas.openxmlformats.org/officeDocument/2006/relationships" xmlns:m="http://schemas.openxmlformats.org/officeDocument/2006/math" xmlns:v="urn:schemas-microsoft-com:vml" xmlns:wp14="http://schemas.microsoft.com/office/word/2010/wordprocessingDrawing" xmlns:wp="http://schemas.openxmlformats.org/drawingml/2006/wordprocessingDrawing" xmlns:w10="urn:schemas-microsoft-com:office:word" xmlns:w="http://schemas.openxmlformats.org/wordprocessingml/2006/main" xmlns:w14="http://schemas.microsoft.com/office/word/2010/wordml" xmlns:w15="http://schemas.microsoft.com/office/word/2012/wordml" xmlns:w16se="http://schemas.microsoft.com/office/word/2015/wordml/symex" xmlns:wpg="http://schemas.microsoft.com/office/word/2010/wordprocessingGroup" xmlns:wpi="http://schemas.microsoft.com/office/word/2010/wordprocessingInk" xmlns:wne="http://schemas.microsoft.com/office/word/2006/wordml" xmlns:wps="http://schemas.microsoft.com/office/word/2010/wordprocessingShape" mc:Ignorable="w14 w15 w16se wp14">
   <w:body>
     <w:p>
       <w:pPr>
@@ -17,73 +17,6 @@
       </w:pPr>
       <w:r>
         <w:rPr>
-          <w:lang w:eastAsia="en-US"/>
-        </w:rPr>
-        <w:drawing>
-          <wp:anchor distT="0" distB="0" distL="114300" distR="114300" simplePos="0" relativeHeight="251666432" behindDoc="0" locked="0" layoutInCell="1" allowOverlap="1">
-            <wp:simplePos x="0" y="0"/>
-            <wp:positionH relativeFrom="margin">
-              <wp:align>left</wp:align>
-            </wp:positionH>
-            <wp:positionV relativeFrom="margin">
-              <wp:align>top</wp:align>
-            </wp:positionV>
-            <wp:extent cx="1349375" cy="1457325"/>
-            <wp:effectExtent l="0" t="0" r="3175" b="0"/>
-            <wp:wrapSquare wrapText="bothSides"/>
-            <wp:docPr id="19" name="Picture 19" descr="C:\Users\Ajay\Desktop\IMG_5028.JPG"/>
-            <wp:cNvGraphicFramePr>
-              <a:graphicFrameLocks xmlns:a="http://schemas.openxmlformats.org/drawingml/2006/main" noChangeAspect="1"/>
-            </wp:cNvGraphicFramePr>
-            <a:graphic xmlns:a="http://schemas.openxmlformats.org/drawingml/2006/main">
-              <a:graphicData uri="http://schemas.openxmlformats.org/drawingml/2006/picture">
-                <pic:pic xmlns:pic="http://schemas.openxmlformats.org/drawingml/2006/picture">
-                  <pic:nvPicPr>
-                    <pic:cNvPr id="0" name="Picture 3" descr="C:\Users\Ajay\Desktop\IMG_5028.JPG"/>
-                    <pic:cNvPicPr>
-                      <a:picLocks noChangeAspect="1" noChangeArrowheads="1"/>
-                    </pic:cNvPicPr>
-                  </pic:nvPicPr>
-                  <pic:blipFill>
-                    <a:blip r:embed="rId9" cstate="print">
-                      <a:extLst>
-                        <a:ext uri="{28A0092B-C50C-407E-A947-70E740481C1C}">
-                          <a14:useLocalDpi xmlns:a14="http://schemas.microsoft.com/office/drawing/2010/main" val="0"/>
-                        </a:ext>
-                      </a:extLst>
-                    </a:blip>
-                    <a:srcRect/>
-                    <a:stretch>
-                      <a:fillRect/>
-                    </a:stretch>
-                  </pic:blipFill>
-                  <pic:spPr bwMode="auto">
-                    <a:xfrm>
-                      <a:off x="0" y="0"/>
-                      <a:ext cx="1350399" cy="1458193"/>
-                    </a:xfrm>
-                    <a:prstGeom prst="rect">
-                      <a:avLst/>
-                    </a:prstGeom>
-                    <a:noFill/>
-                    <a:ln>
-                      <a:noFill/>
-                    </a:ln>
-                  </pic:spPr>
-                </pic:pic>
-              </a:graphicData>
-            </a:graphic>
-            <wp14:sizeRelH relativeFrom="page">
-              <wp14:pctWidth>0</wp14:pctWidth>
-            </wp14:sizeRelH>
-            <wp14:sizeRelV relativeFrom="page">
-              <wp14:pctHeight>0</wp14:pctHeight>
-            </wp14:sizeRelV>
-          </wp:anchor>
-        </w:drawing>
-      </w:r>
-      <w:r>
-        <w:rPr>
           <w:rFonts w:ascii="Calibri" w:hAnsi="Calibri"/>
           <w:b/>
           <w:caps w:val="0"/>
@@ -91,28 +24,6 @@
           <w:sz w:val="32"/>
           <w:szCs w:val="32"/>
         </w:rPr>
-        <w:t xml:space="preserve">  </w:t>
-      </w:r>
-      <w:r>
-        <w:rPr>
-          <w:rFonts w:ascii="Calibri" w:hAnsi="Calibri"/>
-          <w:b/>
-          <w:caps w:val="0"/>
-          <w:color w:val="auto"/>
-          <w:sz w:val="32"/>
-          <w:szCs w:val="32"/>
-        </w:rPr>
-        <w:t xml:space="preserve"> </w:t>
-      </w:r>
-      <w:r>
-        <w:rPr>
-          <w:rFonts w:ascii="Calibri" w:hAnsi="Calibri"/>
-          <w:b/>
-          <w:caps w:val="0"/>
-          <w:color w:val="auto"/>
-          <w:sz w:val="32"/>
-          <w:szCs w:val="32"/>
-        </w:rPr>
         <w:t>AJAY KUMAR</w:t>
       </w:r>
     </w:p>
@@ -138,7 +49,7 @@
           <w:szCs w:val="22"/>
           <w:lang w:eastAsia="en-US"/>
         </w:rPr>
-        <w:t xml:space="preserve"> </w:t>
+        <w:t>G-17 - 1/2, Steel Town Bin Qasim</w:t>
       </w:r>
       <w:r>
         <w:rPr>
@@ -149,7 +60,7 @@
           <w:szCs w:val="22"/>
           <w:lang w:eastAsia="en-US"/>
         </w:rPr>
-        <w:t>G-17 - 1/2, Steel Town Bin Qasim</w:t>
+        <w:t xml:space="preserve"> TOWN,</w:t>
       </w:r>
       <w:r>
         <w:rPr>
@@ -160,7 +71,7 @@
           <w:szCs w:val="22"/>
           <w:lang w:eastAsia="en-US"/>
         </w:rPr>
-        <w:t xml:space="preserve"> TOWN,</w:t>
+        <w:t xml:space="preserve"> Karachi</w:t>
       </w:r>
       <w:r>
         <w:rPr>
@@ -171,8 +82,20 @@
           <w:szCs w:val="22"/>
           <w:lang w:eastAsia="en-US"/>
         </w:rPr>
-        <w:t xml:space="preserve"> Karachi</w:t>
-      </w:r>
+        <w:t>-75200</w:t>
+      </w:r>
+    </w:p>
+    <w:p>
+      <w:pPr>
+        <w:pStyle w:val="Section"/>
+        <w:jc w:val="center"/>
+        <w:rPr>
+          <w:b/>
+          <w:color w:val="auto"/>
+          <w:sz w:val="22"/>
+          <w:szCs w:val="22"/>
+        </w:rPr>
+      </w:pPr>
       <w:r>
         <w:rPr>
           <w:rFonts w:ascii="Calibri" w:eastAsia="Times New Roman" w:hAnsi="Calibri" w:cs="Times New Roman"/>
@@ -182,20 +105,8 @@
           <w:szCs w:val="22"/>
           <w:lang w:eastAsia="en-US"/>
         </w:rPr>
-        <w:t>-75200</w:t>
-      </w:r>
-    </w:p>
-    <w:p>
-      <w:pPr>
-        <w:pStyle w:val="Section"/>
-        <w:jc w:val="center"/>
-        <w:rPr>
-          <w:b/>
-          <w:color w:val="auto"/>
-          <w:sz w:val="22"/>
-          <w:szCs w:val="22"/>
-        </w:rPr>
-      </w:pPr>
+        <w:t xml:space="preserve">Contact No: </w:t>
+      </w:r>
       <w:r>
         <w:rPr>
           <w:rFonts w:ascii="Calibri" w:eastAsia="Times New Roman" w:hAnsi="Calibri" w:cs="Times New Roman"/>
@@ -205,18 +116,7 @@
           <w:szCs w:val="22"/>
           <w:lang w:eastAsia="en-US"/>
         </w:rPr>
-        <w:t xml:space="preserve"> Contact No: </w:t>
-      </w:r>
-      <w:r>
-        <w:rPr>
-          <w:rFonts w:ascii="Calibri" w:eastAsia="Times New Roman" w:hAnsi="Calibri" w:cs="Times New Roman"/>
-          <w:b/>
-          <w:color w:val="auto"/>
-          <w:sz w:val="22"/>
-          <w:szCs w:val="22"/>
-          <w:lang w:eastAsia="en-US"/>
-        </w:rPr>
-        <w:t>+92-333-8869510 | +92-300-2942297</w:t>
+        <w:t>+92-333-8869510</w:t>
       </w:r>
     </w:p>
     <w:p>
@@ -232,24 +132,6 @@
       </w:pPr>
       <w:r>
         <w:rPr>
-          <w:rFonts w:ascii="Cambria" w:hAnsi="Cambria" w:cs="Calibri"/>
-          <w:color w:val="auto"/>
-          <w:sz w:val="22"/>
-          <w:szCs w:val="22"/>
-        </w:rPr>
-        <w:t xml:space="preserve"> </w:t>
-      </w:r>
-      <w:r>
-        <w:rPr>
-          <w:rFonts w:ascii="Cambria" w:hAnsi="Cambria" w:cs="Calibri"/>
-          <w:color w:val="auto"/>
-          <w:sz w:val="22"/>
-          <w:szCs w:val="22"/>
-        </w:rPr>
-        <w:t xml:space="preserve"> </w:t>
-      </w:r>
-      <w:r>
-        <w:rPr>
           <w:rFonts w:ascii="Calibri" w:hAnsi="Calibri" w:cs="Calibri"/>
           <w:color w:val="auto"/>
           <w:sz w:val="22"/>
@@ -305,7 +187,7 @@
           <w:szCs w:val="22"/>
         </w:rPr>
       </w:pPr>
-      <w:hyperlink r:id="rId10" w:history="1">
+      <w:hyperlink r:id="rId9" w:history="1">
         <w:r>
           <w:rPr>
             <w:rStyle w:val="Hyperlink"/>
@@ -316,12 +198,11 @@
           <w:t>lazisaien.github.io</w:t>
         </w:r>
       </w:hyperlink>
-      <w:bookmarkStart w:id="0" w:name="_GoBack"/>
-      <w:bookmarkEnd w:id="0"/>
     </w:p>
     <w:p>
       <w:pPr>
         <w:pStyle w:val="Subsection"/>
+        <w:jc w:val="center"/>
         <w:rPr>
           <w:rFonts w:ascii="Calibri" w:hAnsi="Calibri" w:cs="Calibri"/>
           <w:color w:val="auto"/>
@@ -329,24 +210,6 @@
           <w:szCs w:val="22"/>
         </w:rPr>
       </w:pPr>
-      <w:r>
-        <w:rPr>
-          <w:rFonts w:ascii="Calibri" w:hAnsi="Calibri"/>
-          <w:color w:val="auto"/>
-          <w:sz w:val="22"/>
-          <w:szCs w:val="22"/>
-        </w:rPr>
-        <w:t xml:space="preserve"> </w:t>
-      </w:r>
-      <w:r>
-        <w:rPr>
-          <w:rFonts w:ascii="Calibri" w:hAnsi="Calibri"/>
-          <w:color w:val="auto"/>
-          <w:sz w:val="22"/>
-          <w:szCs w:val="22"/>
-        </w:rPr>
-        <w:t xml:space="preserve"> </w:t>
-      </w:r>
     </w:p>
     <w:p>
       <w:pPr>
@@ -1428,15 +1291,14 @@
           <w:szCs w:val="22"/>
         </w:rPr>
         <w:br/>
-        <w:t>Currently studying  in Third</w:t>
-      </w:r>
-      <w:r>
-        <w:rPr>
-          <w:rFonts w:ascii="Calibri" w:hAnsi="Calibri"/>
-          <w:color w:val="000000"/>
-          <w:szCs w:val="22"/>
-        </w:rPr>
-        <w:t xml:space="preserve"> Semester</w:t>
+      </w:r>
+      <w:r>
+        <w:rPr>
+          <w:rFonts w:ascii="Calibri" w:hAnsi="Calibri"/>
+          <w:color w:val="000000"/>
+          <w:szCs w:val="22"/>
+        </w:rPr>
+        <w:t>CGPA: 3.3</w:t>
       </w:r>
       <w:r>
         <w:rPr>
@@ -1446,7 +1308,7 @@
           <w:sz w:val="22"/>
           <w:szCs w:val="22"/>
         </w:rPr>
-        <w:t xml:space="preserve">                                                                                                                                                                                                                                              </w:t>
+        <w:t xml:space="preserve">                                                                                                                                                                                                                                       </w:t>
       </w:r>
     </w:p>
     <w:p>
@@ -1851,7 +1713,7 @@
                     </pic:cNvPicPr>
                   </pic:nvPicPr>
                   <pic:blipFill>
-                    <a:blip r:embed="rId11">
+                    <a:blip r:embed="rId10">
                       <a:extLst>
                         <a:ext uri="{28A0092B-C50C-407E-A947-70E740481C1C}">
                           <a14:useLocalDpi xmlns:a14="http://schemas.microsoft.com/office/drawing/2010/main" val="0"/>
@@ -1940,26 +1802,22 @@
     <w:p>
       <w:pPr>
         <w:pStyle w:val="Subsection"/>
-        <w:tabs>
-          <w:tab w:val="left" w:pos="90"/>
-        </w:tabs>
-        <w:spacing w:after="240"/>
-        <w:contextualSpacing/>
+        <w:ind w:left="720" w:hanging="720"/>
         <w:jc w:val="left"/>
         <w:rPr>
           <w:rFonts w:ascii="Calibri" w:hAnsi="Calibri"/>
           <w:color w:val="000000"/>
-          <w:sz w:val="22"/>
-          <w:szCs w:val="22"/>
-        </w:rPr>
-      </w:pPr>
-      <w:r>
-        <w:rPr>
-          <w:rFonts w:ascii="Calibri" w:hAnsi="Calibri"/>
-          <w:color w:val="000000"/>
-          <w:szCs w:val="22"/>
-        </w:rPr>
-        <w:t xml:space="preserve">  </w:t>
+          <w:sz w:val="24"/>
+          <w:szCs w:val="24"/>
+        </w:rPr>
+      </w:pPr>
+      <w:r>
+        <w:rPr>
+          <w:rFonts w:ascii="Calibri" w:hAnsi="Calibri"/>
+          <w:color w:val="000000"/>
+          <w:szCs w:val="22"/>
+        </w:rPr>
+        <w:t xml:space="preserve"> Senior </w:t>
       </w:r>
       <w:r>
         <w:rPr>
@@ -1993,7 +1851,7 @@
           <w:color w:val="auto"/>
           <w:szCs w:val="22"/>
         </w:rPr>
-        <w:t xml:space="preserve"> July</w:t>
+        <w:t xml:space="preserve"> </w:t>
       </w:r>
       <w:r>
         <w:rPr>
@@ -2001,6 +1859,14 @@
           <w:color w:val="auto"/>
           <w:szCs w:val="22"/>
         </w:rPr>
+        <w:t>January</w:t>
+      </w:r>
+      <w:r>
+        <w:rPr>
+          <w:rFonts w:ascii="Calibri" w:hAnsi="Calibri"/>
+          <w:color w:val="auto"/>
+          <w:szCs w:val="22"/>
+        </w:rPr>
         <w:t xml:space="preserve"> </w:t>
       </w:r>
       <w:r>
@@ -2009,7 +1875,23 @@
           <w:color w:val="auto"/>
           <w:szCs w:val="22"/>
         </w:rPr>
-        <w:t>2013- Present</w:t>
+        <w:t>2016</w:t>
+      </w:r>
+      <w:r>
+        <w:rPr>
+          <w:rFonts w:ascii="Calibri" w:hAnsi="Calibri"/>
+          <w:color w:val="auto"/>
+          <w:szCs w:val="22"/>
+        </w:rPr>
+        <w:t xml:space="preserve">- </w:t>
+      </w:r>
+      <w:r>
+        <w:rPr>
+          <w:rFonts w:ascii="Calibri" w:hAnsi="Calibri"/>
+          <w:color w:val="auto"/>
+          <w:szCs w:val="22"/>
+        </w:rPr>
+        <w:t>Present</w:t>
       </w:r>
     </w:p>
     <w:p>
@@ -2023,19 +1905,68 @@
         <w:jc w:val="left"/>
         <w:rPr>
           <w:rFonts w:ascii="Calibri" w:hAnsi="Calibri"/>
-          <w:b w:val="0"/>
-          <w:color w:val="000000"/>
-          <w:szCs w:val="22"/>
-        </w:rPr>
-      </w:pPr>
-      <w:r>
-        <w:rPr>
-          <w:rFonts w:ascii="Calibri" w:hAnsi="Calibri"/>
-          <w:b w:val="0"/>
-          <w:color w:val="000000"/>
-          <w:szCs w:val="22"/>
-        </w:rPr>
-        <w:t xml:space="preserve">  </w:t>
+          <w:color w:val="000000"/>
+          <w:sz w:val="22"/>
+          <w:szCs w:val="22"/>
+        </w:rPr>
+      </w:pPr>
+      <w:r>
+        <w:rPr>
+          <w:rFonts w:ascii="Calibri" w:hAnsi="Calibri"/>
+          <w:color w:val="000000"/>
+          <w:szCs w:val="22"/>
+        </w:rPr>
+        <w:t xml:space="preserve"> </w:t>
+      </w:r>
+      <w:r>
+        <w:rPr>
+          <w:rFonts w:ascii="Calibri" w:hAnsi="Calibri"/>
+          <w:color w:val="000000"/>
+          <w:szCs w:val="22"/>
+        </w:rPr>
+        <w:t xml:space="preserve">SQA Engineer  </w:t>
+      </w:r>
+      <w:r>
+        <w:rPr>
+          <w:rFonts w:ascii="Calibri" w:hAnsi="Calibri"/>
+          <w:color w:val="595959"/>
+          <w:sz w:val="14"/>
+          <w:szCs w:val="22"/>
+        </w:rPr>
+        <w:sym w:font="Wingdings 2" w:char="F097"/>
+      </w:r>
+      <w:r>
+        <w:rPr>
+          <w:rFonts w:ascii="Calibri" w:hAnsi="Calibri"/>
+          <w:color w:val="595959"/>
+          <w:sz w:val="14"/>
+          <w:szCs w:val="22"/>
+        </w:rPr>
+        <w:t xml:space="preserve"> </w:t>
+      </w:r>
+      <w:r>
+        <w:rPr>
+          <w:rFonts w:ascii="Calibri" w:hAnsi="Calibri"/>
+          <w:color w:val="auto"/>
+          <w:szCs w:val="22"/>
+        </w:rPr>
+        <w:t xml:space="preserve"> July</w:t>
+      </w:r>
+      <w:r>
+        <w:rPr>
+          <w:rFonts w:ascii="Calibri" w:hAnsi="Calibri"/>
+          <w:color w:val="auto"/>
+          <w:szCs w:val="22"/>
+        </w:rPr>
+        <w:t xml:space="preserve"> </w:t>
+      </w:r>
+      <w:r>
+        <w:rPr>
+          <w:rFonts w:ascii="Calibri" w:hAnsi="Calibri"/>
+          <w:color w:val="auto"/>
+          <w:szCs w:val="22"/>
+        </w:rPr>
+        <w:t>2013- December 2015</w:t>
       </w:r>
     </w:p>
     <w:p>
@@ -2054,6 +1985,15 @@
           <w:szCs w:val="22"/>
         </w:rPr>
       </w:pPr>
+      <w:r>
+        <w:rPr>
+          <w:rFonts w:ascii="Calibri" w:hAnsi="Calibri"/>
+          <w:b w:val="0"/>
+          <w:color w:val="000000"/>
+          <w:szCs w:val="22"/>
+        </w:rPr>
+        <w:t xml:space="preserve"> </w:t>
+      </w:r>
     </w:p>
     <w:p>
       <w:pPr>
@@ -2100,7 +2040,7 @@
                     </pic:cNvPicPr>
                   </pic:nvPicPr>
                   <pic:blipFill>
-                    <a:blip r:embed="rId11">
+                    <a:blip r:embed="rId10">
                       <a:extLst>
                         <a:ext uri="{28A0092B-C50C-407E-A947-70E740481C1C}">
                           <a14:useLocalDpi xmlns:a14="http://schemas.microsoft.com/office/drawing/2010/main" val="0"/>
@@ -2538,6 +2478,7 @@
           <w:color w:val="000000"/>
           <w:szCs w:val="22"/>
         </w:rPr>
+        <w:lastRenderedPageBreak/>
         <w:t>TNTP</w:t>
       </w:r>
       <w:r>
@@ -2586,7 +2527,6 @@
           <w:color w:val="000000"/>
           <w:szCs w:val="22"/>
         </w:rPr>
-        <w:lastRenderedPageBreak/>
         <w:t>Access Health Group (</w:t>
       </w:r>
       <w:r>
@@ -3222,6 +3162,7 @@
           <w:szCs w:val="22"/>
         </w:rPr>
       </w:pPr>
+      <w:proofErr w:type="spellStart"/>
       <w:r>
         <w:rPr>
           <w:rFonts w:ascii="Calibri" w:hAnsi="Calibri"/>
@@ -3229,8 +3170,117 @@
           <w:color w:val="000000"/>
           <w:szCs w:val="22"/>
         </w:rPr>
-        <w:t>TurtleWise (Web Based &amp; iOS App)</w:t>
-      </w:r>
+        <w:t>TurtleWise</w:t>
+      </w:r>
+      <w:proofErr w:type="spellEnd"/>
+      <w:r>
+        <w:rPr>
+          <w:rFonts w:ascii="Calibri" w:hAnsi="Calibri"/>
+          <w:b w:val="0"/>
+          <w:color w:val="000000"/>
+          <w:szCs w:val="22"/>
+        </w:rPr>
+        <w:t xml:space="preserve"> (Web Based &amp; iOS App)</w:t>
+      </w:r>
+    </w:p>
+    <w:p>
+      <w:pPr>
+        <w:pStyle w:val="Subsection"/>
+        <w:numPr>
+          <w:ilvl w:val="0"/>
+          <w:numId w:val="44"/>
+        </w:numPr>
+        <w:tabs>
+          <w:tab w:val="left" w:pos="90"/>
+        </w:tabs>
+        <w:spacing w:after="240"/>
+        <w:contextualSpacing/>
+        <w:jc w:val="left"/>
+        <w:rPr>
+          <w:rFonts w:ascii="Calibri" w:hAnsi="Calibri"/>
+          <w:b w:val="0"/>
+          <w:color w:val="000000"/>
+          <w:szCs w:val="22"/>
+        </w:rPr>
+      </w:pPr>
+      <w:proofErr w:type="spellStart"/>
+      <w:r>
+        <w:rPr>
+          <w:rFonts w:ascii="Calibri" w:hAnsi="Calibri"/>
+          <w:b w:val="0"/>
+          <w:color w:val="000000"/>
+          <w:szCs w:val="22"/>
+        </w:rPr>
+        <w:t>Avizia</w:t>
+      </w:r>
+      <w:proofErr w:type="spellEnd"/>
+      <w:r>
+        <w:rPr>
+          <w:rFonts w:ascii="Calibri" w:hAnsi="Calibri"/>
+          <w:b w:val="0"/>
+          <w:color w:val="000000"/>
+          <w:szCs w:val="22"/>
+        </w:rPr>
+        <w:t xml:space="preserve"> (Web Based Project)</w:t>
+      </w:r>
+    </w:p>
+    <w:p>
+      <w:pPr>
+        <w:pStyle w:val="Subsection"/>
+        <w:numPr>
+          <w:ilvl w:val="0"/>
+          <w:numId w:val="44"/>
+        </w:numPr>
+        <w:tabs>
+          <w:tab w:val="left" w:pos="90"/>
+        </w:tabs>
+        <w:spacing w:after="240"/>
+        <w:contextualSpacing/>
+        <w:jc w:val="left"/>
+        <w:rPr>
+          <w:rFonts w:ascii="Calibri" w:hAnsi="Calibri"/>
+          <w:b w:val="0"/>
+          <w:color w:val="000000"/>
+          <w:szCs w:val="22"/>
+        </w:rPr>
+      </w:pPr>
+      <w:proofErr w:type="spellStart"/>
+      <w:r>
+        <w:rPr>
+          <w:rFonts w:ascii="Calibri" w:hAnsi="Calibri"/>
+          <w:b w:val="0"/>
+          <w:color w:val="000000"/>
+          <w:szCs w:val="22"/>
+        </w:rPr>
+        <w:t>Caprelo</w:t>
+      </w:r>
+      <w:proofErr w:type="spellEnd"/>
+      <w:r>
+        <w:rPr>
+          <w:rFonts w:ascii="Calibri" w:hAnsi="Calibri"/>
+          <w:b w:val="0"/>
+          <w:color w:val="000000"/>
+          <w:szCs w:val="22"/>
+        </w:rPr>
+        <w:t xml:space="preserve"> (Web Based Project)</w:t>
+      </w:r>
+    </w:p>
+    <w:p>
+      <w:pPr>
+        <w:pStyle w:val="Subsection"/>
+        <w:tabs>
+          <w:tab w:val="left" w:pos="90"/>
+        </w:tabs>
+        <w:spacing w:after="240"/>
+        <w:contextualSpacing/>
+        <w:jc w:val="left"/>
+        <w:rPr>
+          <w:rFonts w:ascii="Calibri" w:hAnsi="Calibri"/>
+          <w:b w:val="0"/>
+          <w:color w:val="000000"/>
+          <w:szCs w:val="22"/>
+        </w:rPr>
+      </w:pPr>
     </w:p>
     <w:p>
       <w:pPr>
@@ -3249,40 +3299,6 @@
           <w:szCs w:val="22"/>
         </w:rPr>
       </w:pPr>
-    </w:p>
-    <w:p>
-      <w:pPr>
-        <w:pStyle w:val="Subsection"/>
-        <w:tabs>
-          <w:tab w:val="left" w:pos="90"/>
-        </w:tabs>
-        <w:spacing w:after="240"/>
-        <w:contextualSpacing/>
-        <w:jc w:val="left"/>
-        <w:rPr>
-          <w:rFonts w:ascii="Calibri" w:hAnsi="Calibri"/>
-          <w:b w:val="0"/>
-          <w:color w:val="000000"/>
-          <w:szCs w:val="22"/>
-        </w:rPr>
-      </w:pPr>
-    </w:p>
-    <w:p>
-      <w:pPr>
-        <w:pStyle w:val="Subsection"/>
-        <w:tabs>
-          <w:tab w:val="left" w:pos="90"/>
-        </w:tabs>
-        <w:spacing w:after="240"/>
-        <w:contextualSpacing/>
-        <w:jc w:val="left"/>
-        <w:rPr>
-          <w:rFonts w:ascii="Calibri" w:hAnsi="Calibri"/>
-          <w:b w:val="0"/>
-          <w:color w:val="000000"/>
-          <w:szCs w:val="22"/>
-        </w:rPr>
-      </w:pPr>
       <w:r>
         <w:rPr>
           <w:rFonts w:ascii="Calibri" w:hAnsi="Calibri"/>
@@ -3293,13 +3309,13 @@
           <w:lang w:eastAsia="en-US"/>
         </w:rPr>
         <w:drawing>
-          <wp:anchor distT="0" distB="0" distL="114300" distR="114300" simplePos="0" relativeHeight="251663360" behindDoc="1" locked="0" layoutInCell="1" allowOverlap="1" wp14:anchorId="6CCF6522" wp14:editId="6B67B552">
+          <wp:anchor distT="0" distB="0" distL="114300" distR="114300" simplePos="0" relativeHeight="251663360" behindDoc="1" locked="0" layoutInCell="1" allowOverlap="1" wp14:anchorId="7345AE4D" wp14:editId="533CC63E">
             <wp:simplePos x="0" y="0"/>
             <wp:positionH relativeFrom="margin">
-              <wp:posOffset>66675</wp:posOffset>
+              <wp:posOffset>152400</wp:posOffset>
             </wp:positionH>
             <wp:positionV relativeFrom="margin">
-              <wp:posOffset>2801620</wp:posOffset>
+              <wp:posOffset>3239770</wp:posOffset>
             </wp:positionV>
             <wp:extent cx="962025" cy="560705"/>
             <wp:effectExtent l="0" t="0" r="9525" b="0"/>
@@ -3318,7 +3334,7 @@
                     </pic:cNvPicPr>
                   </pic:nvPicPr>
                   <pic:blipFill>
-                    <a:blip r:embed="rId12">
+                    <a:blip r:embed="rId11">
                       <a:extLst>
                         <a:ext uri="{28A0092B-C50C-407E-A947-70E740481C1C}">
                           <a14:useLocalDpi xmlns:a14="http://schemas.microsoft.com/office/drawing/2010/main" val="0"/>
@@ -3355,6 +3371,25 @@
           </wp:anchor>
         </w:drawing>
       </w:r>
+    </w:p>
+    <w:p>
+      <w:pPr>
+        <w:pStyle w:val="Subsection"/>
+        <w:tabs>
+          <w:tab w:val="left" w:pos="90"/>
+        </w:tabs>
+        <w:spacing w:after="240"/>
+        <w:contextualSpacing/>
+        <w:jc w:val="left"/>
+        <w:rPr>
+          <w:rFonts w:ascii="Calibri" w:hAnsi="Calibri"/>
+          <w:b w:val="0"/>
+          <w:color w:val="000000"/>
+          <w:szCs w:val="22"/>
+        </w:rPr>
+      </w:pPr>
+      <w:bookmarkStart w:id="0" w:name="_GoBack"/>
+      <w:bookmarkEnd w:id="0"/>
       <w:r>
         <w:rPr>
           <w:rFonts w:ascii="Calibri" w:hAnsi="Calibri"/>
@@ -3697,7 +3732,7 @@
                 <w:lang w:eastAsia="en-US"/>
               </w:rPr>
               <w:drawing>
-                <wp:inline distT="0" distB="0" distL="0" distR="0">
+                <wp:inline distT="0" distB="0" distL="0" distR="0" wp14:anchorId="1E31DC41" wp14:editId="79DB7B0F">
                   <wp:extent cx="762000" cy="875665"/>
                   <wp:effectExtent l="0" t="0" r="0" b="635"/>
                   <wp:docPr id="5" name="Picture 9"/>
@@ -3714,7 +3749,7 @@
                           </pic:cNvPicPr>
                         </pic:nvPicPr>
                         <pic:blipFill>
-                          <a:blip r:embed="rId13">
+                          <a:blip r:embed="rId12">
                             <a:extLst>
                               <a:ext uri="{28A0092B-C50C-407E-A947-70E740481C1C}">
                                 <a14:useLocalDpi xmlns:a14="http://schemas.microsoft.com/office/drawing/2010/main" val="0"/>
@@ -3972,7 +4007,7 @@
                 <w:lang w:eastAsia="en-US"/>
               </w:rPr>
               <w:drawing>
-                <wp:inline distT="0" distB="0" distL="0" distR="0">
+                <wp:inline distT="0" distB="0" distL="0" distR="0" wp14:anchorId="740CD94B" wp14:editId="2BF91359">
                   <wp:extent cx="723900" cy="828675"/>
                   <wp:effectExtent l="0" t="0" r="0" b="9525"/>
                   <wp:docPr id="4" name="Picture 10"/>
@@ -3989,7 +4024,7 @@
                           </pic:cNvPicPr>
                         </pic:nvPicPr>
                         <pic:blipFill>
-                          <a:blip r:embed="rId14">
+                          <a:blip r:embed="rId13">
                             <a:extLst>
                               <a:ext uri="{28A0092B-C50C-407E-A947-70E740481C1C}">
                                 <a14:useLocalDpi xmlns:a14="http://schemas.microsoft.com/office/drawing/2010/main" val="0"/>
@@ -4595,7 +4630,7 @@
                 <w:lang w:eastAsia="en-US"/>
               </w:rPr>
               <w:drawing>
-                <wp:inline distT="0" distB="0" distL="0" distR="0">
+                <wp:inline distT="0" distB="0" distL="0" distR="0" wp14:anchorId="67F3C32A" wp14:editId="0D9300D2">
                   <wp:extent cx="684149" cy="526415"/>
                   <wp:effectExtent l="19050" t="0" r="20955" b="197485"/>
                   <wp:docPr id="3" name="Picture 1"/>
@@ -4610,7 +4645,7 @@
                           <pic:cNvPicPr/>
                         </pic:nvPicPr>
                         <pic:blipFill>
-                          <a:blip r:embed="rId15">
+                          <a:blip r:embed="rId14">
                             <a:extLst>
                               <a:ext uri="{28A0092B-C50C-407E-A947-70E740481C1C}">
                                 <a14:useLocalDpi xmlns:a14="http://schemas.microsoft.com/office/drawing/2010/main" val="0"/>
@@ -4689,7 +4724,7 @@
               <mc:AlternateContent>
                 <mc:Choice Requires="wps">
                   <w:drawing>
-                    <wp:anchor distT="0" distB="0" distL="114300" distR="114300" simplePos="0" relativeHeight="251662336" behindDoc="0" locked="0" layoutInCell="1" allowOverlap="1" wp14:anchorId="65DCC528" wp14:editId="61846B51">
+                    <wp:anchor distT="0" distB="0" distL="114300" distR="114300" simplePos="0" relativeHeight="251662336" behindDoc="0" locked="0" layoutInCell="1" allowOverlap="1" wp14:anchorId="5B93349B" wp14:editId="3956009E">
                       <wp:simplePos x="0" y="0"/>
                       <wp:positionH relativeFrom="column">
                         <wp:posOffset>-1259840</wp:posOffset>
@@ -4857,40 +4892,6 @@
           <w:szCs w:val="22"/>
         </w:rPr>
       </w:pPr>
-    </w:p>
-    <w:p>
-      <w:pPr>
-        <w:pStyle w:val="ListBullet"/>
-        <w:numPr>
-          <w:ilvl w:val="0"/>
-          <w:numId w:val="0"/>
-        </w:numPr>
-        <w:spacing w:line="360" w:lineRule="auto"/>
-        <w:rPr>
-          <w:rFonts w:ascii="Calibri" w:hAnsi="Calibri"/>
-          <w:b/>
-          <w:color w:val="4F81BD"/>
-          <w:sz w:val="22"/>
-          <w:szCs w:val="22"/>
-        </w:rPr>
-      </w:pPr>
-    </w:p>
-    <w:p>
-      <w:pPr>
-        <w:pStyle w:val="ListBullet"/>
-        <w:numPr>
-          <w:ilvl w:val="0"/>
-          <w:numId w:val="0"/>
-        </w:numPr>
-        <w:spacing w:line="360" w:lineRule="auto"/>
-        <w:rPr>
-          <w:rFonts w:ascii="Calibri" w:hAnsi="Calibri"/>
-          <w:b/>
-          <w:color w:val="4F81BD"/>
-          <w:sz w:val="22"/>
-          <w:szCs w:val="22"/>
-        </w:rPr>
-      </w:pPr>
       <w:r>
         <w:rPr>
           <w:rFonts w:ascii="Calibri" w:hAnsi="Calibri"/>
@@ -5695,6 +5696,24 @@
         </w:rPr>
         <w:t xml:space="preserve"> / Red Mine</w:t>
       </w:r>
+      <w:r>
+        <w:rPr>
+          <w:rFonts w:ascii="Calibri" w:hAnsi="Calibri"/>
+          <w:color w:val="auto"/>
+          <w:szCs w:val="22"/>
+        </w:rPr>
+        <w:t xml:space="preserve"> / </w:t>
+      </w:r>
+      <w:proofErr w:type="spellStart"/>
+      <w:r>
+        <w:rPr>
+          <w:rFonts w:ascii="Calibri" w:hAnsi="Calibri"/>
+          <w:color w:val="auto"/>
+          <w:szCs w:val="22"/>
+        </w:rPr>
+        <w:t>Hiptest</w:t>
+      </w:r>
+      <w:proofErr w:type="spellEnd"/>
     </w:p>
     <w:p>
       <w:pPr>
@@ -7293,9 +7312,9 @@
       </w:r>
     </w:p>
     <w:sectPr>
-      <w:headerReference w:type="default" r:id="rId16"/>
-      <w:footerReference w:type="default" r:id="rId17"/>
-      <w:footerReference w:type="first" r:id="rId18"/>
+      <w:headerReference w:type="default" r:id="rId15"/>
+      <w:footerReference w:type="default" r:id="rId16"/>
+      <w:footerReference w:type="first" r:id="rId17"/>
       <w:pgSz w:w="11907" w:h="16839" w:code="9"/>
       <w:pgMar w:top="720" w:right="2016" w:bottom="720" w:left="720" w:header="432" w:footer="720" w:gutter="0"/>
       <w:cols w:space="720"/>
@@ -7307,7 +7326,7 @@
 </file>
 
 <file path=word/endnotes.xml><?xml version="1.0" encoding="utf-8"?>
-<w:endnotes xmlns:wpc="http://schemas.microsoft.com/office/word/2010/wordprocessingCanvas" xmlns:mc="http://schemas.openxmlformats.org/markup-compatibility/2006" xmlns:o="urn:schemas-microsoft-com:office:office" xmlns:r="http://schemas.openxmlformats.org/officeDocument/2006/relationships" xmlns:m="http://schemas.openxmlformats.org/officeDocument/2006/math" xmlns:v="urn:schemas-microsoft-com:vml" xmlns:wp14="http://schemas.microsoft.com/office/word/2010/wordprocessingDrawing" xmlns:wp="http://schemas.openxmlformats.org/drawingml/2006/wordprocessingDrawing" xmlns:w10="urn:schemas-microsoft-com:office:word" xmlns:w="http://schemas.openxmlformats.org/wordprocessingml/2006/main" xmlns:w14="http://schemas.microsoft.com/office/word/2010/wordml" xmlns:w15="http://schemas.microsoft.com/office/word/2012/wordml" xmlns:wpg="http://schemas.microsoft.com/office/word/2010/wordprocessingGroup" xmlns:wpi="http://schemas.microsoft.com/office/word/2010/wordprocessingInk" xmlns:wne="http://schemas.microsoft.com/office/word/2006/wordml" xmlns:wps="http://schemas.microsoft.com/office/word/2010/wordprocessingShape" mc:Ignorable="w14 w15 wp14">
+<w:endnotes xmlns:wpc="http://schemas.microsoft.com/office/word/2010/wordprocessingCanvas" xmlns:cx="http://schemas.microsoft.com/office/drawing/2014/chartex" xmlns:cx1="http://schemas.microsoft.com/office/drawing/2015/9/8/chartex" xmlns:mc="http://schemas.openxmlformats.org/markup-compatibility/2006" xmlns:o="urn:schemas-microsoft-com:office:office" xmlns:r="http://schemas.openxmlformats.org/officeDocument/2006/relationships" xmlns:m="http://schemas.openxmlformats.org/officeDocument/2006/math" xmlns:v="urn:schemas-microsoft-com:vml" xmlns:wp14="http://schemas.microsoft.com/office/word/2010/wordprocessingDrawing" xmlns:wp="http://schemas.openxmlformats.org/drawingml/2006/wordprocessingDrawing" xmlns:w10="urn:schemas-microsoft-com:office:word" xmlns:w="http://schemas.openxmlformats.org/wordprocessingml/2006/main" xmlns:w14="http://schemas.microsoft.com/office/word/2010/wordml" xmlns:w15="http://schemas.microsoft.com/office/word/2012/wordml" xmlns:w16se="http://schemas.microsoft.com/office/word/2015/wordml/symex" xmlns:wpg="http://schemas.microsoft.com/office/word/2010/wordprocessingGroup" xmlns:wpi="http://schemas.microsoft.com/office/word/2010/wordprocessingInk" xmlns:wne="http://schemas.microsoft.com/office/word/2006/wordml" xmlns:wps="http://schemas.microsoft.com/office/word/2010/wordprocessingShape" mc:Ignorable="w14 w15 w16se wp14">
   <w:endnote w:type="separator" w:id="-1">
     <w:p>
       <w:r>
@@ -7326,7 +7345,7 @@
 </file>
 
 <file path=word/footer1.xml><?xml version="1.0" encoding="utf-8"?>
-<w:ftr xmlns:wpc="http://schemas.microsoft.com/office/word/2010/wordprocessingCanvas" xmlns:mc="http://schemas.openxmlformats.org/markup-compatibility/2006" xmlns:o="urn:schemas-microsoft-com:office:office" xmlns:r="http://schemas.openxmlformats.org/officeDocument/2006/relationships" xmlns:m="http://schemas.openxmlformats.org/officeDocument/2006/math" xmlns:v="urn:schemas-microsoft-com:vml" xmlns:wp14="http://schemas.microsoft.com/office/word/2010/wordprocessingDrawing" xmlns:wp="http://schemas.openxmlformats.org/drawingml/2006/wordprocessingDrawing" xmlns:w10="urn:schemas-microsoft-com:office:word" xmlns:w="http://schemas.openxmlformats.org/wordprocessingml/2006/main" xmlns:w14="http://schemas.microsoft.com/office/word/2010/wordml" xmlns:w15="http://schemas.microsoft.com/office/word/2012/wordml" xmlns:wpg="http://schemas.microsoft.com/office/word/2010/wordprocessingGroup" xmlns:wpi="http://schemas.microsoft.com/office/word/2010/wordprocessingInk" xmlns:wne="http://schemas.microsoft.com/office/word/2006/wordml" xmlns:wps="http://schemas.microsoft.com/office/word/2010/wordprocessingShape" mc:Ignorable="w14 w15 wp14">
+<w:ftr xmlns:wpc="http://schemas.microsoft.com/office/word/2010/wordprocessingCanvas" xmlns:cx="http://schemas.microsoft.com/office/drawing/2014/chartex" xmlns:cx1="http://schemas.microsoft.com/office/drawing/2015/9/8/chartex" xmlns:mc="http://schemas.openxmlformats.org/markup-compatibility/2006" xmlns:o="urn:schemas-microsoft-com:office:office" xmlns:r="http://schemas.openxmlformats.org/officeDocument/2006/relationships" xmlns:m="http://schemas.openxmlformats.org/officeDocument/2006/math" xmlns:v="urn:schemas-microsoft-com:vml" xmlns:wp14="http://schemas.microsoft.com/office/word/2010/wordprocessingDrawing" xmlns:wp="http://schemas.openxmlformats.org/drawingml/2006/wordprocessingDrawing" xmlns:w10="urn:schemas-microsoft-com:office:word" xmlns:w="http://schemas.openxmlformats.org/wordprocessingml/2006/main" xmlns:w14="http://schemas.microsoft.com/office/word/2010/wordml" xmlns:w15="http://schemas.microsoft.com/office/word/2012/wordml" xmlns:w16se="http://schemas.microsoft.com/office/word/2015/wordml/symex" xmlns:wpg="http://schemas.microsoft.com/office/word/2010/wordprocessingGroup" xmlns:wpi="http://schemas.microsoft.com/office/word/2010/wordprocessingInk" xmlns:wne="http://schemas.microsoft.com/office/word/2006/wordml" xmlns:wps="http://schemas.microsoft.com/office/word/2010/wordprocessingShape" mc:Ignorable="w14 w15 w16se wp14">
   <w:p>
     <w:pPr>
       <w:ind w:right="260"/>
@@ -7541,7 +7560,7 @@
 </file>
 
 <file path=word/footer2.xml><?xml version="1.0" encoding="utf-8"?>
-<w:ftr xmlns:wpc="http://schemas.microsoft.com/office/word/2010/wordprocessingCanvas" xmlns:mc="http://schemas.openxmlformats.org/markup-compatibility/2006" xmlns:o="urn:schemas-microsoft-com:office:office" xmlns:r="http://schemas.openxmlformats.org/officeDocument/2006/relationships" xmlns:m="http://schemas.openxmlformats.org/officeDocument/2006/math" xmlns:v="urn:schemas-microsoft-com:vml" xmlns:wp14="http://schemas.microsoft.com/office/word/2010/wordprocessingDrawing" xmlns:wp="http://schemas.openxmlformats.org/drawingml/2006/wordprocessingDrawing" xmlns:w10="urn:schemas-microsoft-com:office:word" xmlns:w="http://schemas.openxmlformats.org/wordprocessingml/2006/main" xmlns:w14="http://schemas.microsoft.com/office/word/2010/wordml" xmlns:w15="http://schemas.microsoft.com/office/word/2012/wordml" xmlns:wpg="http://schemas.microsoft.com/office/word/2010/wordprocessingGroup" xmlns:wpi="http://schemas.microsoft.com/office/word/2010/wordprocessingInk" xmlns:wne="http://schemas.microsoft.com/office/word/2006/wordml" xmlns:wps="http://schemas.microsoft.com/office/word/2010/wordprocessingShape" mc:Ignorable="w14 w15 wp14">
+<w:ftr xmlns:wpc="http://schemas.microsoft.com/office/word/2010/wordprocessingCanvas" xmlns:cx="http://schemas.microsoft.com/office/drawing/2014/chartex" xmlns:cx1="http://schemas.microsoft.com/office/drawing/2015/9/8/chartex" xmlns:mc="http://schemas.openxmlformats.org/markup-compatibility/2006" xmlns:o="urn:schemas-microsoft-com:office:office" xmlns:r="http://schemas.openxmlformats.org/officeDocument/2006/relationships" xmlns:m="http://schemas.openxmlformats.org/officeDocument/2006/math" xmlns:v="urn:schemas-microsoft-com:vml" xmlns:wp14="http://schemas.microsoft.com/office/word/2010/wordprocessingDrawing" xmlns:wp="http://schemas.openxmlformats.org/drawingml/2006/wordprocessingDrawing" xmlns:w10="urn:schemas-microsoft-com:office:word" xmlns:w="http://schemas.openxmlformats.org/wordprocessingml/2006/main" xmlns:w14="http://schemas.microsoft.com/office/word/2010/wordml" xmlns:w15="http://schemas.microsoft.com/office/word/2012/wordml" xmlns:w16se="http://schemas.microsoft.com/office/word/2015/wordml/symex" xmlns:wpg="http://schemas.microsoft.com/office/word/2010/wordprocessingGroup" xmlns:wpi="http://schemas.microsoft.com/office/word/2010/wordprocessingInk" xmlns:wne="http://schemas.microsoft.com/office/word/2006/wordml" xmlns:wps="http://schemas.microsoft.com/office/word/2010/wordprocessingShape" mc:Ignorable="w14 w15 w16se wp14">
   <w:p>
     <w:pPr>
       <w:ind w:right="260"/>
@@ -7755,7 +7774,7 @@
 </file>
 
 <file path=word/footnotes.xml><?xml version="1.0" encoding="utf-8"?>
-<w:footnotes xmlns:wpc="http://schemas.microsoft.com/office/word/2010/wordprocessingCanvas" xmlns:mc="http://schemas.openxmlformats.org/markup-compatibility/2006" xmlns:o="urn:schemas-microsoft-com:office:office" xmlns:r="http://schemas.openxmlformats.org/officeDocument/2006/relationships" xmlns:m="http://schemas.openxmlformats.org/officeDocument/2006/math" xmlns:v="urn:schemas-microsoft-com:vml" xmlns:wp14="http://schemas.microsoft.com/office/word/2010/wordprocessingDrawing" xmlns:wp="http://schemas.openxmlformats.org/drawingml/2006/wordprocessingDrawing" xmlns:w10="urn:schemas-microsoft-com:office:word" xmlns:w="http://schemas.openxmlformats.org/wordprocessingml/2006/main" xmlns:w14="http://schemas.microsoft.com/office/word/2010/wordml" xmlns:w15="http://schemas.microsoft.com/office/word/2012/wordml" xmlns:wpg="http://schemas.microsoft.com/office/word/2010/wordprocessingGroup" xmlns:wpi="http://schemas.microsoft.com/office/word/2010/wordprocessingInk" xmlns:wne="http://schemas.microsoft.com/office/word/2006/wordml" xmlns:wps="http://schemas.microsoft.com/office/word/2010/wordprocessingShape" mc:Ignorable="w14 w15 wp14">
+<w:footnotes xmlns:wpc="http://schemas.microsoft.com/office/word/2010/wordprocessingCanvas" xmlns:cx="http://schemas.microsoft.com/office/drawing/2014/chartex" xmlns:cx1="http://schemas.microsoft.com/office/drawing/2015/9/8/chartex" xmlns:mc="http://schemas.openxmlformats.org/markup-compatibility/2006" xmlns:o="urn:schemas-microsoft-com:office:office" xmlns:r="http://schemas.openxmlformats.org/officeDocument/2006/relationships" xmlns:m="http://schemas.openxmlformats.org/officeDocument/2006/math" xmlns:v="urn:schemas-microsoft-com:vml" xmlns:wp14="http://schemas.microsoft.com/office/word/2010/wordprocessingDrawing" xmlns:wp="http://schemas.openxmlformats.org/drawingml/2006/wordprocessingDrawing" xmlns:w10="urn:schemas-microsoft-com:office:word" xmlns:w="http://schemas.openxmlformats.org/wordprocessingml/2006/main" xmlns:w14="http://schemas.microsoft.com/office/word/2010/wordml" xmlns:w15="http://schemas.microsoft.com/office/word/2012/wordml" xmlns:w16se="http://schemas.microsoft.com/office/word/2015/wordml/symex" xmlns:wpg="http://schemas.microsoft.com/office/word/2010/wordprocessingGroup" xmlns:wpi="http://schemas.microsoft.com/office/word/2010/wordprocessingInk" xmlns:wne="http://schemas.microsoft.com/office/word/2006/wordml" xmlns:wps="http://schemas.microsoft.com/office/word/2010/wordprocessingShape" mc:Ignorable="w14 w15 w16se wp14">
   <w:footnote w:type="separator" w:id="-1">
     <w:p>
       <w:r>
@@ -7774,7 +7793,7 @@
 </file>
 
 <file path=word/header1.xml><?xml version="1.0" encoding="utf-8"?>
-<w:hdr xmlns:wpc="http://schemas.microsoft.com/office/word/2010/wordprocessingCanvas" xmlns:mc="http://schemas.openxmlformats.org/markup-compatibility/2006" xmlns:o="urn:schemas-microsoft-com:office:office" xmlns:r="http://schemas.openxmlformats.org/officeDocument/2006/relationships" xmlns:m="http://schemas.openxmlformats.org/officeDocument/2006/math" xmlns:v="urn:schemas-microsoft-com:vml" xmlns:wp14="http://schemas.microsoft.com/office/word/2010/wordprocessingDrawing" xmlns:wp="http://schemas.openxmlformats.org/drawingml/2006/wordprocessingDrawing" xmlns:w10="urn:schemas-microsoft-com:office:word" xmlns:w="http://schemas.openxmlformats.org/wordprocessingml/2006/main" xmlns:w14="http://schemas.microsoft.com/office/word/2010/wordml" xmlns:w15="http://schemas.microsoft.com/office/word/2012/wordml" xmlns:wpg="http://schemas.microsoft.com/office/word/2010/wordprocessingGroup" xmlns:wpi="http://schemas.microsoft.com/office/word/2010/wordprocessingInk" xmlns:wne="http://schemas.microsoft.com/office/word/2006/wordml" xmlns:wps="http://schemas.microsoft.com/office/word/2010/wordprocessingShape" mc:Ignorable="w14 w15 wp14">
+<w:hdr xmlns:wpc="http://schemas.microsoft.com/office/word/2010/wordprocessingCanvas" xmlns:cx="http://schemas.microsoft.com/office/drawing/2014/chartex" xmlns:cx1="http://schemas.microsoft.com/office/drawing/2015/9/8/chartex" xmlns:mc="http://schemas.openxmlformats.org/markup-compatibility/2006" xmlns:o="urn:schemas-microsoft-com:office:office" xmlns:r="http://schemas.openxmlformats.org/officeDocument/2006/relationships" xmlns:m="http://schemas.openxmlformats.org/officeDocument/2006/math" xmlns:v="urn:schemas-microsoft-com:vml" xmlns:wp14="http://schemas.microsoft.com/office/word/2010/wordprocessingDrawing" xmlns:wp="http://schemas.openxmlformats.org/drawingml/2006/wordprocessingDrawing" xmlns:w10="urn:schemas-microsoft-com:office:word" xmlns:w="http://schemas.openxmlformats.org/wordprocessingml/2006/main" xmlns:w14="http://schemas.microsoft.com/office/word/2010/wordml" xmlns:w15="http://schemas.microsoft.com/office/word/2012/wordml" xmlns:w16se="http://schemas.microsoft.com/office/word/2015/wordml/symex" xmlns:wpg="http://schemas.microsoft.com/office/word/2010/wordprocessingGroup" xmlns:wpi="http://schemas.microsoft.com/office/word/2010/wordprocessingInk" xmlns:wne="http://schemas.microsoft.com/office/word/2006/wordml" xmlns:wps="http://schemas.microsoft.com/office/word/2010/wordprocessingShape" mc:Ignorable="w14 w15 w16se wp14">
   <w:p>
     <w:pPr>
       <w:pStyle w:val="Header"/>
@@ -7785,7 +7804,7 @@
 </file>
 
 <file path=word/numbering.xml><?xml version="1.0" encoding="utf-8"?>
-<w:numbering xmlns:wpc="http://schemas.microsoft.com/office/word/2010/wordprocessingCanvas" xmlns:mc="http://schemas.openxmlformats.org/markup-compatibility/2006" xmlns:o="urn:schemas-microsoft-com:office:office" xmlns:r="http://schemas.openxmlformats.org/officeDocument/2006/relationships" xmlns:m="http://schemas.openxmlformats.org/officeDocument/2006/math" xmlns:v="urn:schemas-microsoft-com:vml" xmlns:wp14="http://schemas.microsoft.com/office/word/2010/wordprocessingDrawing" xmlns:wp="http://schemas.openxmlformats.org/drawingml/2006/wordprocessingDrawing" xmlns:w10="urn:schemas-microsoft-com:office:word" xmlns:w="http://schemas.openxmlformats.org/wordprocessingml/2006/main" xmlns:w14="http://schemas.microsoft.com/office/word/2010/wordml" xmlns:w15="http://schemas.microsoft.com/office/word/2012/wordml" xmlns:wpg="http://schemas.microsoft.com/office/word/2010/wordprocessingGroup" xmlns:wpi="http://schemas.microsoft.com/office/word/2010/wordprocessingInk" xmlns:wne="http://schemas.microsoft.com/office/word/2006/wordml" xmlns:wps="http://schemas.microsoft.com/office/word/2010/wordprocessingShape" mc:Ignorable="w14 w15 wp14">
+<w:numbering xmlns:wpc="http://schemas.microsoft.com/office/word/2010/wordprocessingCanvas" xmlns:cx="http://schemas.microsoft.com/office/drawing/2014/chartex" xmlns:cx1="http://schemas.microsoft.com/office/drawing/2015/9/8/chartex" xmlns:mc="http://schemas.openxmlformats.org/markup-compatibility/2006" xmlns:o="urn:schemas-microsoft-com:office:office" xmlns:r="http://schemas.openxmlformats.org/officeDocument/2006/relationships" xmlns:m="http://schemas.openxmlformats.org/officeDocument/2006/math" xmlns:v="urn:schemas-microsoft-com:vml" xmlns:wp14="http://schemas.microsoft.com/office/word/2010/wordprocessingDrawing" xmlns:wp="http://schemas.openxmlformats.org/drawingml/2006/wordprocessingDrawing" xmlns:w10="urn:schemas-microsoft-com:office:word" xmlns:w="http://schemas.openxmlformats.org/wordprocessingml/2006/main" xmlns:w14="http://schemas.microsoft.com/office/word/2010/wordml" xmlns:w15="http://schemas.microsoft.com/office/word/2012/wordml" xmlns:w16se="http://schemas.microsoft.com/office/word/2015/wordml/symex" xmlns:wpg="http://schemas.microsoft.com/office/word/2010/wordprocessingGroup" xmlns:wpi="http://schemas.microsoft.com/office/word/2010/wordprocessingInk" xmlns:wne="http://schemas.microsoft.com/office/word/2006/wordml" xmlns:wps="http://schemas.microsoft.com/office/word/2010/wordprocessingShape" mc:Ignorable="w14 w15 w16se wp14">
   <w:numPicBullet w:numPicBulletId="0">
     <w:pict>
       <v:shapetype id="_x0000_t75" coordsize="21600,21600" o:spt="75" o:preferrelative="t" path="m@4@5l@4@11@9@11@9@5xe" filled="f" stroked="f">
@@ -11298,7 +11317,7 @@
 </file>
 
 <file path=word/styles.xml><?xml version="1.0" encoding="utf-8"?>
-<w:styles xmlns:mc="http://schemas.openxmlformats.org/markup-compatibility/2006" xmlns:r="http://schemas.openxmlformats.org/officeDocument/2006/relationships" xmlns:w="http://schemas.openxmlformats.org/wordprocessingml/2006/main" xmlns:w14="http://schemas.microsoft.com/office/word/2010/wordml" xmlns:w15="http://schemas.microsoft.com/office/word/2012/wordml" mc:Ignorable="w14 w15">
+<w:styles xmlns:mc="http://schemas.openxmlformats.org/markup-compatibility/2006" xmlns:r="http://schemas.openxmlformats.org/officeDocument/2006/relationships" xmlns:w="http://schemas.openxmlformats.org/wordprocessingml/2006/main" xmlns:w14="http://schemas.microsoft.com/office/word/2010/wordml" xmlns:w15="http://schemas.microsoft.com/office/word/2012/wordml" xmlns:w16se="http://schemas.microsoft.com/office/word/2015/wordml/symex" mc:Ignorable="w14 w15 w16se">
   <w:docDefaults>
     <w:rPrDefault>
       <w:rPr>
@@ -12925,7 +12944,7 @@
 </file>
 
 <file path=customXml/itemProps2.xml><?xml version="1.0" encoding="utf-8"?>
-<ds:datastoreItem xmlns:ds="http://schemas.openxmlformats.org/officeDocument/2006/customXml" ds:itemID="{C1E89DC4-5879-4F58-BACD-F8A125D23F4A}">
+<ds:datastoreItem xmlns:ds="http://schemas.openxmlformats.org/officeDocument/2006/customXml" ds:itemID="{B82BEA20-4D38-4309-80B0-3A72E3B9BECE}">
   <ds:schemaRefs>
     <ds:schemaRef ds:uri="http://schemas.openxmlformats.org/officeDocument/2006/bibliography"/>
   </ds:schemaRefs>

</xml_diff>

<commit_message>
Updated about text and CV
</commit_message>
<xml_diff>
--- a/data/Ajay_Kumar.docx
+++ b/data/Ajay_Kumar.docx
@@ -1,6 +1,6 @@
 
 <file path=word/document.xml><?xml version="1.0" encoding="utf-8"?>
-<w:document xmlns:wpc="http://schemas.microsoft.com/office/word/2010/wordprocessingCanvas" xmlns:cx="http://schemas.microsoft.com/office/drawing/2014/chartex" xmlns:cx1="http://schemas.microsoft.com/office/drawing/2015/9/8/chartex" xmlns:mc="http://schemas.openxmlformats.org/markup-compatibility/2006" xmlns:o="urn:schemas-microsoft-com:office:office" xmlns:r="http://schemas.openxmlformats.org/officeDocument/2006/relationships" xmlns:m="http://schemas.openxmlformats.org/officeDocument/2006/math" xmlns:v="urn:schemas-microsoft-com:vml" xmlns:wp14="http://schemas.microsoft.com/office/word/2010/wordprocessingDrawing" xmlns:wp="http://schemas.openxmlformats.org/drawingml/2006/wordprocessingDrawing" xmlns:w10="urn:schemas-microsoft-com:office:word" xmlns:w="http://schemas.openxmlformats.org/wordprocessingml/2006/main" xmlns:w14="http://schemas.microsoft.com/office/word/2010/wordml" xmlns:w15="http://schemas.microsoft.com/office/word/2012/wordml" xmlns:w16se="http://schemas.microsoft.com/office/word/2015/wordml/symex" xmlns:wpg="http://schemas.microsoft.com/office/word/2010/wordprocessingGroup" xmlns:wpi="http://schemas.microsoft.com/office/word/2010/wordprocessingInk" xmlns:wne="http://schemas.microsoft.com/office/word/2006/wordml" xmlns:wps="http://schemas.microsoft.com/office/word/2010/wordprocessingShape" mc:Ignorable="w14 w15 w16se wp14">
+<w:document xmlns:wpc="http://schemas.microsoft.com/office/word/2010/wordprocessingCanvas" xmlns:cx="http://schemas.microsoft.com/office/drawing/2014/chartex" xmlns:cx1="http://schemas.microsoft.com/office/drawing/2015/9/8/chartex" xmlns:cx2="http://schemas.microsoft.com/office/drawing/2015/10/21/chartex" xmlns:mc="http://schemas.openxmlformats.org/markup-compatibility/2006" xmlns:o="urn:schemas-microsoft-com:office:office" xmlns:r="http://schemas.openxmlformats.org/officeDocument/2006/relationships" xmlns:m="http://schemas.openxmlformats.org/officeDocument/2006/math" xmlns:v="urn:schemas-microsoft-com:vml" xmlns:wp14="http://schemas.microsoft.com/office/word/2010/wordprocessingDrawing" xmlns:wp="http://schemas.openxmlformats.org/drawingml/2006/wordprocessingDrawing" xmlns:w10="urn:schemas-microsoft-com:office:word" xmlns:w="http://schemas.openxmlformats.org/wordprocessingml/2006/main" xmlns:w14="http://schemas.microsoft.com/office/word/2010/wordml" xmlns:w15="http://schemas.microsoft.com/office/word/2012/wordml" xmlns:w16se="http://schemas.microsoft.com/office/word/2015/wordml/symex" xmlns:wpg="http://schemas.microsoft.com/office/word/2010/wordprocessingGroup" xmlns:wpi="http://schemas.microsoft.com/office/word/2010/wordprocessingInk" xmlns:wne="http://schemas.microsoft.com/office/word/2006/wordml" xmlns:wps="http://schemas.microsoft.com/office/word/2010/wordprocessingShape" mc:Ignorable="w14 w15 w16se wp14">
   <w:body>
     <w:p>
       <w:pPr>
@@ -1208,7 +1208,7 @@
           <w:color w:val="auto"/>
           <w:szCs w:val="22"/>
         </w:rPr>
-        <w:t xml:space="preserve">2014 – 2016 (Expected) </w:t>
+        <w:t xml:space="preserve">2014 – 2016 </w:t>
       </w:r>
     </w:p>
     <w:p>
@@ -1282,7 +1282,7 @@
           <w:color w:val="000000"/>
           <w:szCs w:val="22"/>
         </w:rPr>
-        <w:t>y.</w:t>
+        <w:t>y (Karachi)</w:t>
       </w:r>
       <w:r>
         <w:rPr>
@@ -1389,15 +1389,63 @@
           <w:color w:val="000000"/>
           <w:szCs w:val="22"/>
         </w:rPr>
-        <w:t>BS (BCIT) from NED University of Engineering &amp; Technology (Karachi) in the discipline of Computer Science &amp; I</w:t>
-      </w:r>
-      <w:r>
-        <w:rPr>
-          <w:rFonts w:ascii="Calibri" w:hAnsi="Calibri"/>
-          <w:color w:val="000000"/>
-          <w:szCs w:val="22"/>
-        </w:rPr>
-        <w:t>nformation Technology.</w:t>
+        <w:t>BCIT</w:t>
+      </w:r>
+      <w:r>
+        <w:rPr>
+          <w:rFonts w:ascii="Calibri" w:hAnsi="Calibri"/>
+          <w:color w:val="000000"/>
+          <w:szCs w:val="22"/>
+        </w:rPr>
+        <w:t xml:space="preserve"> </w:t>
+      </w:r>
+      <w:r>
+        <w:rPr>
+          <w:rFonts w:ascii="Calibri" w:hAnsi="Calibri"/>
+          <w:color w:val="000000"/>
+          <w:szCs w:val="22"/>
+        </w:rPr>
+        <w:t xml:space="preserve">(Bachelor - </w:t>
+      </w:r>
+      <w:r>
+        <w:rPr>
+          <w:rFonts w:ascii="Calibri" w:hAnsi="Calibri"/>
+          <w:color w:val="000000"/>
+          <w:szCs w:val="22"/>
+        </w:rPr>
+        <w:t>Computer Science &amp; I</w:t>
+      </w:r>
+      <w:r>
+        <w:rPr>
+          <w:rFonts w:ascii="Calibri" w:hAnsi="Calibri"/>
+          <w:color w:val="000000"/>
+          <w:szCs w:val="22"/>
+        </w:rPr>
+        <w:t>nformation Technology</w:t>
+      </w:r>
+      <w:r>
+        <w:rPr>
+          <w:rFonts w:ascii="Calibri" w:hAnsi="Calibri"/>
+          <w:color w:val="000000"/>
+          <w:szCs w:val="22"/>
+        </w:rPr>
+        <w:t xml:space="preserve">) </w:t>
+      </w:r>
+      <w:r>
+        <w:rPr>
+          <w:rFonts w:ascii="Calibri" w:hAnsi="Calibri"/>
+          <w:color w:val="000000"/>
+          <w:szCs w:val="22"/>
+        </w:rPr>
+        <w:t>from NED University of Eng</w:t>
+      </w:r>
+      <w:r>
+        <w:rPr>
+          <w:rFonts w:ascii="Calibri" w:hAnsi="Calibri"/>
+          <w:color w:val="000000"/>
+          <w:szCs w:val="22"/>
+        </w:rPr>
+        <w:t>ineering &amp; Technology (Karachi)</w:t>
       </w:r>
       <w:r>
         <w:rPr>
@@ -1406,47 +1454,14 @@
           <w:szCs w:val="22"/>
         </w:rPr>
         <w:br/>
-        <w:t xml:space="preserve">Division: First </w:t>
-      </w:r>
-      <w:r>
-        <w:rPr>
-          <w:rFonts w:ascii="Calibri" w:hAnsi="Calibri"/>
-          <w:color w:val="000000"/>
-          <w:szCs w:val="22"/>
-        </w:rPr>
-        <w:t xml:space="preserve">                 Percentage : 77</w:t>
-      </w:r>
-      <w:r>
-        <w:rPr>
-          <w:rFonts w:ascii="Calibri" w:hAnsi="Calibri"/>
-          <w:color w:val="000000"/>
-          <w:szCs w:val="22"/>
-        </w:rPr>
-        <w:t>%</w:t>
-      </w:r>
-      <w:r>
-        <w:rPr>
-          <w:rFonts w:ascii="Calibri" w:hAnsi="Calibri"/>
-          <w:color w:val="000000"/>
-          <w:szCs w:val="22"/>
-        </w:rPr>
-        <w:t xml:space="preserve"> </w:t>
-      </w:r>
-      <w:r>
-        <w:rPr>
-          <w:rFonts w:ascii="Calibri" w:hAnsi="Calibri"/>
-          <w:color w:val="000000"/>
-          <w:szCs w:val="22"/>
-        </w:rPr>
-        <w:t xml:space="preserve"> </w:t>
-      </w:r>
-      <w:r>
-        <w:rPr>
-          <w:rFonts w:ascii="Calibri" w:hAnsi="Calibri"/>
-          <w:color w:val="000000"/>
-          <w:szCs w:val="22"/>
-        </w:rPr>
-        <w:t xml:space="preserve">       CGPA: 3.4</w:t>
+      </w:r>
+      <w:r>
+        <w:rPr>
+          <w:rFonts w:ascii="Calibri" w:hAnsi="Calibri"/>
+          <w:color w:val="000000"/>
+          <w:szCs w:val="22"/>
+        </w:rPr>
+        <w:t>CGPA: 3.4</w:t>
       </w:r>
     </w:p>
     <w:p>
@@ -1509,7 +1524,15 @@
           <w:color w:val="000000"/>
           <w:szCs w:val="22"/>
         </w:rPr>
-        <w:t>HSC from Government Degree College Naudero, (District Larkana) in Pre-Engineering.</w:t>
+        <w:t>HSC from Government Degree College Naudero, (Distr</w:t>
+      </w:r>
+      <w:r>
+        <w:rPr>
+          <w:rFonts w:ascii="Calibri" w:hAnsi="Calibri"/>
+          <w:color w:val="000000"/>
+          <w:szCs w:val="22"/>
+        </w:rPr>
+        <w:t>ict Larkana) in Pre-Engineering</w:t>
       </w:r>
       <w:r>
         <w:rPr>
@@ -1518,24 +1541,22 @@
           <w:szCs w:val="22"/>
         </w:rPr>
         <w:br/>
-        <w:t>Grade: A+</w:t>
-      </w:r>
-      <w:r>
-        <w:rPr>
-          <w:rFonts w:ascii="Calibri" w:hAnsi="Calibri"/>
-          <w:color w:val="000000"/>
-          <w:szCs w:val="22"/>
-        </w:rPr>
-        <w:tab/>
-      </w:r>
-      <w:r>
-        <w:rPr>
-          <w:rFonts w:ascii="Calibri" w:hAnsi="Calibri"/>
-          <w:color w:val="000000"/>
-          <w:szCs w:val="22"/>
-        </w:rPr>
-        <w:tab/>
-        <w:t>Percentage : 80.09%</w:t>
+      </w:r>
+      <w:r>
+        <w:rPr>
+          <w:rFonts w:ascii="Calibri" w:hAnsi="Calibri"/>
+          <w:color w:val="000000"/>
+          <w:szCs w:val="22"/>
+        </w:rPr>
+        <w:t>Percentage</w:t>
+      </w:r>
+      <w:r>
+        <w:rPr>
+          <w:rFonts w:ascii="Calibri" w:hAnsi="Calibri"/>
+          <w:color w:val="000000"/>
+          <w:szCs w:val="22"/>
+        </w:rPr>
+        <w:t>: 80.09%</w:t>
       </w:r>
     </w:p>
     <w:p>
@@ -1623,7 +1644,7 @@
           <w:color w:val="000000"/>
           <w:szCs w:val="20"/>
         </w:rPr>
-        <w:t xml:space="preserve"> Best Academy Boys and Girls Secondary School (Karachi) in Computer Science.</w:t>
+        <w:t xml:space="preserve"> Best Academy Boys and Girls Secondary Schoo</w:t>
       </w:r>
       <w:r>
         <w:rPr>
@@ -1631,8 +1652,15 @@
           <w:color w:val="000000"/>
           <w:szCs w:val="20"/>
         </w:rPr>
+        <w:t>l (Karachi) in Computer Science</w:t>
+      </w:r>
+      <w:r>
+        <w:rPr>
+          <w:rFonts w:ascii="Calibri" w:hAnsi="Calibri"/>
+          <w:color w:val="000000"/>
+          <w:szCs w:val="20"/>
+        </w:rPr>
         <w:br/>
-        <w:t>Grade: A+</w:t>
       </w:r>
       <w:r>
         <w:rPr>
@@ -1640,7 +1668,7 @@
           <w:color w:val="000000"/>
           <w:szCs w:val="20"/>
         </w:rPr>
-        <w:tab/>
+        <w:t>Percentage</w:t>
       </w:r>
       <w:r>
         <w:rPr>
@@ -1648,8 +1676,7 @@
           <w:color w:val="000000"/>
           <w:szCs w:val="20"/>
         </w:rPr>
-        <w:tab/>
-        <w:t>Percentage : 85.52%</w:t>
+        <w:t>: 85.52%</w:t>
       </w:r>
     </w:p>
     <w:p>
@@ -1851,6 +1878,14 @@
           <w:color w:val="auto"/>
           <w:szCs w:val="22"/>
         </w:rPr>
+        <w:t xml:space="preserve"> January</w:t>
+      </w:r>
+      <w:r>
+        <w:rPr>
+          <w:rFonts w:ascii="Calibri" w:hAnsi="Calibri"/>
+          <w:color w:val="auto"/>
+          <w:szCs w:val="22"/>
+        </w:rPr>
         <w:t xml:space="preserve"> </w:t>
       </w:r>
       <w:r>
@@ -1859,39 +1894,7 @@
           <w:color w:val="auto"/>
           <w:szCs w:val="22"/>
         </w:rPr>
-        <w:t>January</w:t>
-      </w:r>
-      <w:r>
-        <w:rPr>
-          <w:rFonts w:ascii="Calibri" w:hAnsi="Calibri"/>
-          <w:color w:val="auto"/>
-          <w:szCs w:val="22"/>
-        </w:rPr>
-        <w:t xml:space="preserve"> </w:t>
-      </w:r>
-      <w:r>
-        <w:rPr>
-          <w:rFonts w:ascii="Calibri" w:hAnsi="Calibri"/>
-          <w:color w:val="auto"/>
-          <w:szCs w:val="22"/>
-        </w:rPr>
-        <w:t>2016</w:t>
-      </w:r>
-      <w:r>
-        <w:rPr>
-          <w:rFonts w:ascii="Calibri" w:hAnsi="Calibri"/>
-          <w:color w:val="auto"/>
-          <w:szCs w:val="22"/>
-        </w:rPr>
-        <w:t xml:space="preserve">- </w:t>
-      </w:r>
-      <w:r>
-        <w:rPr>
-          <w:rFonts w:ascii="Calibri" w:hAnsi="Calibri"/>
-          <w:color w:val="auto"/>
-          <w:szCs w:val="22"/>
-        </w:rPr>
-        <w:t>Present</w:t>
+        <w:t>2016- Present</w:t>
       </w:r>
     </w:p>
     <w:p>
@@ -3162,7 +3165,6 @@
           <w:szCs w:val="22"/>
         </w:rPr>
       </w:pPr>
-      <w:proofErr w:type="spellStart"/>
       <w:r>
         <w:rPr>
           <w:rFonts w:ascii="Calibri" w:hAnsi="Calibri"/>
@@ -3170,17 +3172,7 @@
           <w:color w:val="000000"/>
           <w:szCs w:val="22"/>
         </w:rPr>
-        <w:t>TurtleWise</w:t>
-      </w:r>
-      <w:proofErr w:type="spellEnd"/>
-      <w:r>
-        <w:rPr>
-          <w:rFonts w:ascii="Calibri" w:hAnsi="Calibri"/>
-          <w:b w:val="0"/>
-          <w:color w:val="000000"/>
-          <w:szCs w:val="22"/>
-        </w:rPr>
-        <w:t xml:space="preserve"> (Web Based &amp; iOS App)</w:t>
+        <w:t>TurtleWise (Web Based &amp; iOS App)</w:t>
       </w:r>
     </w:p>
     <w:p>
@@ -3203,7 +3195,6 @@
           <w:szCs w:val="22"/>
         </w:rPr>
       </w:pPr>
-      <w:proofErr w:type="spellStart"/>
       <w:r>
         <w:rPr>
           <w:rFonts w:ascii="Calibri" w:hAnsi="Calibri"/>
@@ -3211,17 +3202,7 @@
           <w:color w:val="000000"/>
           <w:szCs w:val="22"/>
         </w:rPr>
-        <w:t>Avizia</w:t>
-      </w:r>
-      <w:proofErr w:type="spellEnd"/>
-      <w:r>
-        <w:rPr>
-          <w:rFonts w:ascii="Calibri" w:hAnsi="Calibri"/>
-          <w:b w:val="0"/>
-          <w:color w:val="000000"/>
-          <w:szCs w:val="22"/>
-        </w:rPr>
-        <w:t xml:space="preserve"> (Web Based Project)</w:t>
+        <w:t>Avizia (Web Based Project)</w:t>
       </w:r>
     </w:p>
     <w:p>
@@ -3244,7 +3225,6 @@
           <w:szCs w:val="22"/>
         </w:rPr>
       </w:pPr>
-      <w:proofErr w:type="spellStart"/>
       <w:r>
         <w:rPr>
           <w:rFonts w:ascii="Calibri" w:hAnsi="Calibri"/>
@@ -3252,17 +3232,7 @@
           <w:color w:val="000000"/>
           <w:szCs w:val="22"/>
         </w:rPr>
-        <w:t>Caprelo</w:t>
-      </w:r>
-      <w:proofErr w:type="spellEnd"/>
-      <w:r>
-        <w:rPr>
-          <w:rFonts w:ascii="Calibri" w:hAnsi="Calibri"/>
-          <w:b w:val="0"/>
-          <w:color w:val="000000"/>
-          <w:szCs w:val="22"/>
-        </w:rPr>
-        <w:t xml:space="preserve"> (Web Based Project)</w:t>
+        <w:t>Caprelo (Web Based Project)</w:t>
       </w:r>
     </w:p>
     <w:p>
@@ -3388,8 +3358,6 @@
           <w:szCs w:val="22"/>
         </w:rPr>
       </w:pPr>
-      <w:bookmarkStart w:id="0" w:name="_GoBack"/>
-      <w:bookmarkEnd w:id="0"/>
       <w:r>
         <w:rPr>
           <w:rFonts w:ascii="Calibri" w:hAnsi="Calibri"/>
@@ -3557,7 +3525,16 @@
           <w:color w:val="000000"/>
           <w:szCs w:val="22"/>
         </w:rPr>
-        <w:t xml:space="preserve">Gro  ( Data &amp; News Scrapping </w:t>
+        <w:t>Gro (</w:t>
+      </w:r>
+      <w:r>
+        <w:rPr>
+          <w:rFonts w:ascii="Calibri" w:hAnsi="Calibri"/>
+          <w:b w:val="0"/>
+          <w:color w:val="000000"/>
+          <w:szCs w:val="22"/>
+        </w:rPr>
+        <w:t xml:space="preserve">Data &amp; News Scrapping </w:t>
       </w:r>
       <w:r>
         <w:rPr>
@@ -3605,7 +3582,16 @@
           <w:color w:val="000000"/>
           <w:szCs w:val="22"/>
         </w:rPr>
-        <w:t>Data Recall  (Web Based Project)</w:t>
+        <w:t xml:space="preserve">Data Recall </w:t>
+      </w:r>
+      <w:r>
+        <w:rPr>
+          <w:rFonts w:ascii="Calibri" w:hAnsi="Calibri"/>
+          <w:b w:val="0"/>
+          <w:color w:val="000000"/>
+          <w:szCs w:val="22"/>
+        </w:rPr>
+        <w:t>(Web Based Project)</w:t>
       </w:r>
     </w:p>
     <w:p>
@@ -3635,7 +3621,16 @@
           <w:color w:val="000000"/>
           <w:szCs w:val="22"/>
         </w:rPr>
-        <w:t>Rental  (Web Based Project)</w:t>
+        <w:t xml:space="preserve">Rental </w:t>
+      </w:r>
+      <w:r>
+        <w:rPr>
+          <w:rFonts w:ascii="Calibri" w:hAnsi="Calibri"/>
+          <w:b w:val="0"/>
+          <w:color w:val="000000"/>
+          <w:szCs w:val="22"/>
+        </w:rPr>
+        <w:t>(Web Based Project)</w:t>
       </w:r>
     </w:p>
     <w:p>
@@ -5465,7 +5460,15 @@
           <w:color w:val="auto"/>
           <w:szCs w:val="22"/>
         </w:rPr>
-        <w:t>Automation  / Manual Testing</w:t>
+        <w:t xml:space="preserve">Automation </w:t>
+      </w:r>
+      <w:r>
+        <w:rPr>
+          <w:rFonts w:ascii="Calibri" w:hAnsi="Calibri"/>
+          <w:color w:val="auto"/>
+          <w:szCs w:val="22"/>
+        </w:rPr>
+        <w:t>/ Manual Testing</w:t>
       </w:r>
     </w:p>
     <w:p>
@@ -5646,7 +5649,7 @@
           <w:color w:val="auto"/>
           <w:szCs w:val="22"/>
         </w:rPr>
-        <w:t xml:space="preserve"> Planning ,</w:t>
+        <w:t xml:space="preserve"> Planning</w:t>
       </w:r>
       <w:r>
         <w:rPr>
@@ -5654,6 +5657,14 @@
           <w:color w:val="auto"/>
           <w:szCs w:val="22"/>
         </w:rPr>
+        <w:t>,</w:t>
+      </w:r>
+      <w:r>
+        <w:rPr>
+          <w:rFonts w:ascii="Calibri" w:hAnsi="Calibri"/>
+          <w:color w:val="auto"/>
+          <w:szCs w:val="22"/>
+        </w:rPr>
         <w:t xml:space="preserve"> </w:t>
       </w:r>
       <w:r>
@@ -5670,7 +5681,7 @@
           <w:color w:val="auto"/>
           <w:szCs w:val="22"/>
         </w:rPr>
-        <w:t xml:space="preserve">xecution , Bug Reporting via Jira </w:t>
+        <w:t>xecution</w:t>
       </w:r>
       <w:r>
         <w:rPr>
@@ -5678,8 +5689,10 @@
           <w:color w:val="auto"/>
           <w:szCs w:val="22"/>
         </w:rPr>
-        <w:t xml:space="preserve"> </w:t>
-      </w:r>
+        <w:t xml:space="preserve">, Bug Reporting via Jira </w:t>
+      </w:r>
+      <w:bookmarkStart w:id="0" w:name="_GoBack"/>
+      <w:bookmarkEnd w:id="0"/>
       <w:r>
         <w:rPr>
           <w:rFonts w:ascii="Calibri" w:hAnsi="Calibri"/>
@@ -5704,16 +5717,14 @@
         </w:rPr>
         <w:t xml:space="preserve"> / </w:t>
       </w:r>
-      <w:proofErr w:type="spellStart"/>
       <w:r>
         <w:rPr>
           <w:rFonts w:ascii="Calibri" w:hAnsi="Calibri"/>
           <w:color w:val="auto"/>
           <w:szCs w:val="22"/>
         </w:rPr>
-        <w:t>Hiptest</w:t>
-      </w:r>
-      <w:proofErr w:type="spellEnd"/>
+        <w:t>Hip test</w:t>
+      </w:r>
     </w:p>
     <w:p>
       <w:pPr>
@@ -5827,7 +5838,15 @@
           <w:color w:val="auto"/>
           <w:szCs w:val="20"/>
         </w:rPr>
-        <w:t xml:space="preserve"> ( Website wire framing)</w:t>
+        <w:t xml:space="preserve"> (</w:t>
+      </w:r>
+      <w:r>
+        <w:rPr>
+          <w:rFonts w:ascii="Calibri" w:hAnsi="Calibri"/>
+          <w:color w:val="auto"/>
+          <w:szCs w:val="20"/>
+        </w:rPr>
+        <w:t>Website wire framing)</w:t>
       </w:r>
       <w:r>
         <w:rPr>
@@ -7128,7 +7147,7 @@
           <w:sz w:val="16"/>
           <w:szCs w:val="16"/>
         </w:rPr>
-        <w:t>Will be furnished on Request.</w:t>
+        <w:t>Will be furnished on Request</w:t>
       </w:r>
       <w:r>
         <w:rPr>
@@ -7139,7 +7158,7 @@
         <mc:AlternateContent>
           <mc:Choice Requires="wps">
             <w:drawing>
-              <wp:anchor distT="0" distB="0" distL="114300" distR="114300" simplePos="0" relativeHeight="251660288" behindDoc="0" locked="0" layoutInCell="1" allowOverlap="1">
+              <wp:anchor distT="0" distB="0" distL="114300" distR="114300" simplePos="0" relativeHeight="251660288" behindDoc="0" locked="0" layoutInCell="1" allowOverlap="1" wp14:anchorId="4C9C5A2D" wp14:editId="253C5547">
                 <wp:simplePos x="0" y="0"/>
                 <wp:positionH relativeFrom="page">
                   <wp:posOffset>3523615</wp:posOffset>
@@ -7229,7 +7248,7 @@
         <mc:AlternateContent>
           <mc:Choice Requires="wps">
             <w:drawing>
-              <wp:anchor distT="0" distB="0" distL="114300" distR="114300" simplePos="0" relativeHeight="251659264" behindDoc="0" locked="0" layoutInCell="1" allowOverlap="1">
+              <wp:anchor distT="0" distB="0" distL="114300" distR="114300" simplePos="0" relativeHeight="251659264" behindDoc="0" locked="0" layoutInCell="1" allowOverlap="1" wp14:anchorId="16A051F9" wp14:editId="1F757462">
                 <wp:simplePos x="0" y="0"/>
                 <wp:positionH relativeFrom="page">
                   <wp:posOffset>3523615</wp:posOffset>
@@ -7326,7 +7345,7 @@
 </file>
 
 <file path=word/endnotes.xml><?xml version="1.0" encoding="utf-8"?>
-<w:endnotes xmlns:wpc="http://schemas.microsoft.com/office/word/2010/wordprocessingCanvas" xmlns:cx="http://schemas.microsoft.com/office/drawing/2014/chartex" xmlns:cx1="http://schemas.microsoft.com/office/drawing/2015/9/8/chartex" xmlns:mc="http://schemas.openxmlformats.org/markup-compatibility/2006" xmlns:o="urn:schemas-microsoft-com:office:office" xmlns:r="http://schemas.openxmlformats.org/officeDocument/2006/relationships" xmlns:m="http://schemas.openxmlformats.org/officeDocument/2006/math" xmlns:v="urn:schemas-microsoft-com:vml" xmlns:wp14="http://schemas.microsoft.com/office/word/2010/wordprocessingDrawing" xmlns:wp="http://schemas.openxmlformats.org/drawingml/2006/wordprocessingDrawing" xmlns:w10="urn:schemas-microsoft-com:office:word" xmlns:w="http://schemas.openxmlformats.org/wordprocessingml/2006/main" xmlns:w14="http://schemas.microsoft.com/office/word/2010/wordml" xmlns:w15="http://schemas.microsoft.com/office/word/2012/wordml" xmlns:w16se="http://schemas.microsoft.com/office/word/2015/wordml/symex" xmlns:wpg="http://schemas.microsoft.com/office/word/2010/wordprocessingGroup" xmlns:wpi="http://schemas.microsoft.com/office/word/2010/wordprocessingInk" xmlns:wne="http://schemas.microsoft.com/office/word/2006/wordml" xmlns:wps="http://schemas.microsoft.com/office/word/2010/wordprocessingShape" mc:Ignorable="w14 w15 w16se wp14">
+<w:endnotes xmlns:wpc="http://schemas.microsoft.com/office/word/2010/wordprocessingCanvas" xmlns:cx="http://schemas.microsoft.com/office/drawing/2014/chartex" xmlns:cx1="http://schemas.microsoft.com/office/drawing/2015/9/8/chartex" xmlns:cx2="http://schemas.microsoft.com/office/drawing/2015/10/21/chartex" xmlns:mc="http://schemas.openxmlformats.org/markup-compatibility/2006" xmlns:o="urn:schemas-microsoft-com:office:office" xmlns:r="http://schemas.openxmlformats.org/officeDocument/2006/relationships" xmlns:m="http://schemas.openxmlformats.org/officeDocument/2006/math" xmlns:v="urn:schemas-microsoft-com:vml" xmlns:wp14="http://schemas.microsoft.com/office/word/2010/wordprocessingDrawing" xmlns:wp="http://schemas.openxmlformats.org/drawingml/2006/wordprocessingDrawing" xmlns:w10="urn:schemas-microsoft-com:office:word" xmlns:w="http://schemas.openxmlformats.org/wordprocessingml/2006/main" xmlns:w14="http://schemas.microsoft.com/office/word/2010/wordml" xmlns:w15="http://schemas.microsoft.com/office/word/2012/wordml" xmlns:w16se="http://schemas.microsoft.com/office/word/2015/wordml/symex" xmlns:wpg="http://schemas.microsoft.com/office/word/2010/wordprocessingGroup" xmlns:wpi="http://schemas.microsoft.com/office/word/2010/wordprocessingInk" xmlns:wne="http://schemas.microsoft.com/office/word/2006/wordml" xmlns:wps="http://schemas.microsoft.com/office/word/2010/wordprocessingShape" mc:Ignorable="w14 w15 w16se wp14">
   <w:endnote w:type="separator" w:id="-1">
     <w:p>
       <w:r>
@@ -7345,7 +7364,7 @@
 </file>
 
 <file path=word/footer1.xml><?xml version="1.0" encoding="utf-8"?>
-<w:ftr xmlns:wpc="http://schemas.microsoft.com/office/word/2010/wordprocessingCanvas" xmlns:cx="http://schemas.microsoft.com/office/drawing/2014/chartex" xmlns:cx1="http://schemas.microsoft.com/office/drawing/2015/9/8/chartex" xmlns:mc="http://schemas.openxmlformats.org/markup-compatibility/2006" xmlns:o="urn:schemas-microsoft-com:office:office" xmlns:r="http://schemas.openxmlformats.org/officeDocument/2006/relationships" xmlns:m="http://schemas.openxmlformats.org/officeDocument/2006/math" xmlns:v="urn:schemas-microsoft-com:vml" xmlns:wp14="http://schemas.microsoft.com/office/word/2010/wordprocessingDrawing" xmlns:wp="http://schemas.openxmlformats.org/drawingml/2006/wordprocessingDrawing" xmlns:w10="urn:schemas-microsoft-com:office:word" xmlns:w="http://schemas.openxmlformats.org/wordprocessingml/2006/main" xmlns:w14="http://schemas.microsoft.com/office/word/2010/wordml" xmlns:w15="http://schemas.microsoft.com/office/word/2012/wordml" xmlns:w16se="http://schemas.microsoft.com/office/word/2015/wordml/symex" xmlns:wpg="http://schemas.microsoft.com/office/word/2010/wordprocessingGroup" xmlns:wpi="http://schemas.microsoft.com/office/word/2010/wordprocessingInk" xmlns:wne="http://schemas.microsoft.com/office/word/2006/wordml" xmlns:wps="http://schemas.microsoft.com/office/word/2010/wordprocessingShape" mc:Ignorable="w14 w15 w16se wp14">
+<w:ftr xmlns:wpc="http://schemas.microsoft.com/office/word/2010/wordprocessingCanvas" xmlns:cx="http://schemas.microsoft.com/office/drawing/2014/chartex" xmlns:cx1="http://schemas.microsoft.com/office/drawing/2015/9/8/chartex" xmlns:cx2="http://schemas.microsoft.com/office/drawing/2015/10/21/chartex" xmlns:mc="http://schemas.openxmlformats.org/markup-compatibility/2006" xmlns:o="urn:schemas-microsoft-com:office:office" xmlns:r="http://schemas.openxmlformats.org/officeDocument/2006/relationships" xmlns:m="http://schemas.openxmlformats.org/officeDocument/2006/math" xmlns:v="urn:schemas-microsoft-com:vml" xmlns:wp14="http://schemas.microsoft.com/office/word/2010/wordprocessingDrawing" xmlns:wp="http://schemas.openxmlformats.org/drawingml/2006/wordprocessingDrawing" xmlns:w10="urn:schemas-microsoft-com:office:word" xmlns:w="http://schemas.openxmlformats.org/wordprocessingml/2006/main" xmlns:w14="http://schemas.microsoft.com/office/word/2010/wordml" xmlns:w15="http://schemas.microsoft.com/office/word/2012/wordml" xmlns:w16se="http://schemas.microsoft.com/office/word/2015/wordml/symex" xmlns:wpg="http://schemas.microsoft.com/office/word/2010/wordprocessingGroup" xmlns:wpi="http://schemas.microsoft.com/office/word/2010/wordprocessingInk" xmlns:wne="http://schemas.microsoft.com/office/word/2006/wordml" xmlns:wps="http://schemas.microsoft.com/office/word/2010/wordprocessingShape" mc:Ignorable="w14 w15 w16se wp14">
   <w:p>
     <w:pPr>
       <w:ind w:right="260"/>
@@ -7560,7 +7579,7 @@
 </file>
 
 <file path=word/footer2.xml><?xml version="1.0" encoding="utf-8"?>
-<w:ftr xmlns:wpc="http://schemas.microsoft.com/office/word/2010/wordprocessingCanvas" xmlns:cx="http://schemas.microsoft.com/office/drawing/2014/chartex" xmlns:cx1="http://schemas.microsoft.com/office/drawing/2015/9/8/chartex" xmlns:mc="http://schemas.openxmlformats.org/markup-compatibility/2006" xmlns:o="urn:schemas-microsoft-com:office:office" xmlns:r="http://schemas.openxmlformats.org/officeDocument/2006/relationships" xmlns:m="http://schemas.openxmlformats.org/officeDocument/2006/math" xmlns:v="urn:schemas-microsoft-com:vml" xmlns:wp14="http://schemas.microsoft.com/office/word/2010/wordprocessingDrawing" xmlns:wp="http://schemas.openxmlformats.org/drawingml/2006/wordprocessingDrawing" xmlns:w10="urn:schemas-microsoft-com:office:word" xmlns:w="http://schemas.openxmlformats.org/wordprocessingml/2006/main" xmlns:w14="http://schemas.microsoft.com/office/word/2010/wordml" xmlns:w15="http://schemas.microsoft.com/office/word/2012/wordml" xmlns:w16se="http://schemas.microsoft.com/office/word/2015/wordml/symex" xmlns:wpg="http://schemas.microsoft.com/office/word/2010/wordprocessingGroup" xmlns:wpi="http://schemas.microsoft.com/office/word/2010/wordprocessingInk" xmlns:wne="http://schemas.microsoft.com/office/word/2006/wordml" xmlns:wps="http://schemas.microsoft.com/office/word/2010/wordprocessingShape" mc:Ignorable="w14 w15 w16se wp14">
+<w:ftr xmlns:wpc="http://schemas.microsoft.com/office/word/2010/wordprocessingCanvas" xmlns:cx="http://schemas.microsoft.com/office/drawing/2014/chartex" xmlns:cx1="http://schemas.microsoft.com/office/drawing/2015/9/8/chartex" xmlns:cx2="http://schemas.microsoft.com/office/drawing/2015/10/21/chartex" xmlns:mc="http://schemas.openxmlformats.org/markup-compatibility/2006" xmlns:o="urn:schemas-microsoft-com:office:office" xmlns:r="http://schemas.openxmlformats.org/officeDocument/2006/relationships" xmlns:m="http://schemas.openxmlformats.org/officeDocument/2006/math" xmlns:v="urn:schemas-microsoft-com:vml" xmlns:wp14="http://schemas.microsoft.com/office/word/2010/wordprocessingDrawing" xmlns:wp="http://schemas.openxmlformats.org/drawingml/2006/wordprocessingDrawing" xmlns:w10="urn:schemas-microsoft-com:office:word" xmlns:w="http://schemas.openxmlformats.org/wordprocessingml/2006/main" xmlns:w14="http://schemas.microsoft.com/office/word/2010/wordml" xmlns:w15="http://schemas.microsoft.com/office/word/2012/wordml" xmlns:w16se="http://schemas.microsoft.com/office/word/2015/wordml/symex" xmlns:wpg="http://schemas.microsoft.com/office/word/2010/wordprocessingGroup" xmlns:wpi="http://schemas.microsoft.com/office/word/2010/wordprocessingInk" xmlns:wne="http://schemas.microsoft.com/office/word/2006/wordml" xmlns:wps="http://schemas.microsoft.com/office/word/2010/wordprocessingShape" mc:Ignorable="w14 w15 w16se wp14">
   <w:p>
     <w:pPr>
       <w:ind w:right="260"/>
@@ -7774,7 +7793,7 @@
 </file>
 
 <file path=word/footnotes.xml><?xml version="1.0" encoding="utf-8"?>
-<w:footnotes xmlns:wpc="http://schemas.microsoft.com/office/word/2010/wordprocessingCanvas" xmlns:cx="http://schemas.microsoft.com/office/drawing/2014/chartex" xmlns:cx1="http://schemas.microsoft.com/office/drawing/2015/9/8/chartex" xmlns:mc="http://schemas.openxmlformats.org/markup-compatibility/2006" xmlns:o="urn:schemas-microsoft-com:office:office" xmlns:r="http://schemas.openxmlformats.org/officeDocument/2006/relationships" xmlns:m="http://schemas.openxmlformats.org/officeDocument/2006/math" xmlns:v="urn:schemas-microsoft-com:vml" xmlns:wp14="http://schemas.microsoft.com/office/word/2010/wordprocessingDrawing" xmlns:wp="http://schemas.openxmlformats.org/drawingml/2006/wordprocessingDrawing" xmlns:w10="urn:schemas-microsoft-com:office:word" xmlns:w="http://schemas.openxmlformats.org/wordprocessingml/2006/main" xmlns:w14="http://schemas.microsoft.com/office/word/2010/wordml" xmlns:w15="http://schemas.microsoft.com/office/word/2012/wordml" xmlns:w16se="http://schemas.microsoft.com/office/word/2015/wordml/symex" xmlns:wpg="http://schemas.microsoft.com/office/word/2010/wordprocessingGroup" xmlns:wpi="http://schemas.microsoft.com/office/word/2010/wordprocessingInk" xmlns:wne="http://schemas.microsoft.com/office/word/2006/wordml" xmlns:wps="http://schemas.microsoft.com/office/word/2010/wordprocessingShape" mc:Ignorable="w14 w15 w16se wp14">
+<w:footnotes xmlns:wpc="http://schemas.microsoft.com/office/word/2010/wordprocessingCanvas" xmlns:cx="http://schemas.microsoft.com/office/drawing/2014/chartex" xmlns:cx1="http://schemas.microsoft.com/office/drawing/2015/9/8/chartex" xmlns:cx2="http://schemas.microsoft.com/office/drawing/2015/10/21/chartex" xmlns:mc="http://schemas.openxmlformats.org/markup-compatibility/2006" xmlns:o="urn:schemas-microsoft-com:office:office" xmlns:r="http://schemas.openxmlformats.org/officeDocument/2006/relationships" xmlns:m="http://schemas.openxmlformats.org/officeDocument/2006/math" xmlns:v="urn:schemas-microsoft-com:vml" xmlns:wp14="http://schemas.microsoft.com/office/word/2010/wordprocessingDrawing" xmlns:wp="http://schemas.openxmlformats.org/drawingml/2006/wordprocessingDrawing" xmlns:w10="urn:schemas-microsoft-com:office:word" xmlns:w="http://schemas.openxmlformats.org/wordprocessingml/2006/main" xmlns:w14="http://schemas.microsoft.com/office/word/2010/wordml" xmlns:w15="http://schemas.microsoft.com/office/word/2012/wordml" xmlns:w16se="http://schemas.microsoft.com/office/word/2015/wordml/symex" xmlns:wpg="http://schemas.microsoft.com/office/word/2010/wordprocessingGroup" xmlns:wpi="http://schemas.microsoft.com/office/word/2010/wordprocessingInk" xmlns:wne="http://schemas.microsoft.com/office/word/2006/wordml" xmlns:wps="http://schemas.microsoft.com/office/word/2010/wordprocessingShape" mc:Ignorable="w14 w15 w16se wp14">
   <w:footnote w:type="separator" w:id="-1">
     <w:p>
       <w:r>
@@ -7793,7 +7812,7 @@
 </file>
 
 <file path=word/header1.xml><?xml version="1.0" encoding="utf-8"?>
-<w:hdr xmlns:wpc="http://schemas.microsoft.com/office/word/2010/wordprocessingCanvas" xmlns:cx="http://schemas.microsoft.com/office/drawing/2014/chartex" xmlns:cx1="http://schemas.microsoft.com/office/drawing/2015/9/8/chartex" xmlns:mc="http://schemas.openxmlformats.org/markup-compatibility/2006" xmlns:o="urn:schemas-microsoft-com:office:office" xmlns:r="http://schemas.openxmlformats.org/officeDocument/2006/relationships" xmlns:m="http://schemas.openxmlformats.org/officeDocument/2006/math" xmlns:v="urn:schemas-microsoft-com:vml" xmlns:wp14="http://schemas.microsoft.com/office/word/2010/wordprocessingDrawing" xmlns:wp="http://schemas.openxmlformats.org/drawingml/2006/wordprocessingDrawing" xmlns:w10="urn:schemas-microsoft-com:office:word" xmlns:w="http://schemas.openxmlformats.org/wordprocessingml/2006/main" xmlns:w14="http://schemas.microsoft.com/office/word/2010/wordml" xmlns:w15="http://schemas.microsoft.com/office/word/2012/wordml" xmlns:w16se="http://schemas.microsoft.com/office/word/2015/wordml/symex" xmlns:wpg="http://schemas.microsoft.com/office/word/2010/wordprocessingGroup" xmlns:wpi="http://schemas.microsoft.com/office/word/2010/wordprocessingInk" xmlns:wne="http://schemas.microsoft.com/office/word/2006/wordml" xmlns:wps="http://schemas.microsoft.com/office/word/2010/wordprocessingShape" mc:Ignorable="w14 w15 w16se wp14">
+<w:hdr xmlns:wpc="http://schemas.microsoft.com/office/word/2010/wordprocessingCanvas" xmlns:cx="http://schemas.microsoft.com/office/drawing/2014/chartex" xmlns:cx1="http://schemas.microsoft.com/office/drawing/2015/9/8/chartex" xmlns:cx2="http://schemas.microsoft.com/office/drawing/2015/10/21/chartex" xmlns:mc="http://schemas.openxmlformats.org/markup-compatibility/2006" xmlns:o="urn:schemas-microsoft-com:office:office" xmlns:r="http://schemas.openxmlformats.org/officeDocument/2006/relationships" xmlns:m="http://schemas.openxmlformats.org/officeDocument/2006/math" xmlns:v="urn:schemas-microsoft-com:vml" xmlns:wp14="http://schemas.microsoft.com/office/word/2010/wordprocessingDrawing" xmlns:wp="http://schemas.openxmlformats.org/drawingml/2006/wordprocessingDrawing" xmlns:w10="urn:schemas-microsoft-com:office:word" xmlns:w="http://schemas.openxmlformats.org/wordprocessingml/2006/main" xmlns:w14="http://schemas.microsoft.com/office/word/2010/wordml" xmlns:w15="http://schemas.microsoft.com/office/word/2012/wordml" xmlns:w16se="http://schemas.microsoft.com/office/word/2015/wordml/symex" xmlns:wpg="http://schemas.microsoft.com/office/word/2010/wordprocessingGroup" xmlns:wpi="http://schemas.microsoft.com/office/word/2010/wordprocessingInk" xmlns:wne="http://schemas.microsoft.com/office/word/2006/wordml" xmlns:wps="http://schemas.microsoft.com/office/word/2010/wordprocessingShape" mc:Ignorable="w14 w15 w16se wp14">
   <w:p>
     <w:pPr>
       <w:pStyle w:val="Header"/>
@@ -7804,7 +7823,7 @@
 </file>
 
 <file path=word/numbering.xml><?xml version="1.0" encoding="utf-8"?>
-<w:numbering xmlns:wpc="http://schemas.microsoft.com/office/word/2010/wordprocessingCanvas" xmlns:cx="http://schemas.microsoft.com/office/drawing/2014/chartex" xmlns:cx1="http://schemas.microsoft.com/office/drawing/2015/9/8/chartex" xmlns:mc="http://schemas.openxmlformats.org/markup-compatibility/2006" xmlns:o="urn:schemas-microsoft-com:office:office" xmlns:r="http://schemas.openxmlformats.org/officeDocument/2006/relationships" xmlns:m="http://schemas.openxmlformats.org/officeDocument/2006/math" xmlns:v="urn:schemas-microsoft-com:vml" xmlns:wp14="http://schemas.microsoft.com/office/word/2010/wordprocessingDrawing" xmlns:wp="http://schemas.openxmlformats.org/drawingml/2006/wordprocessingDrawing" xmlns:w10="urn:schemas-microsoft-com:office:word" xmlns:w="http://schemas.openxmlformats.org/wordprocessingml/2006/main" xmlns:w14="http://schemas.microsoft.com/office/word/2010/wordml" xmlns:w15="http://schemas.microsoft.com/office/word/2012/wordml" xmlns:w16se="http://schemas.microsoft.com/office/word/2015/wordml/symex" xmlns:wpg="http://schemas.microsoft.com/office/word/2010/wordprocessingGroup" xmlns:wpi="http://schemas.microsoft.com/office/word/2010/wordprocessingInk" xmlns:wne="http://schemas.microsoft.com/office/word/2006/wordml" xmlns:wps="http://schemas.microsoft.com/office/word/2010/wordprocessingShape" mc:Ignorable="w14 w15 w16se wp14">
+<w:numbering xmlns:wpc="http://schemas.microsoft.com/office/word/2010/wordprocessingCanvas" xmlns:cx="http://schemas.microsoft.com/office/drawing/2014/chartex" xmlns:cx1="http://schemas.microsoft.com/office/drawing/2015/9/8/chartex" xmlns:cx2="http://schemas.microsoft.com/office/drawing/2015/10/21/chartex" xmlns:mc="http://schemas.openxmlformats.org/markup-compatibility/2006" xmlns:o="urn:schemas-microsoft-com:office:office" xmlns:r="http://schemas.openxmlformats.org/officeDocument/2006/relationships" xmlns:m="http://schemas.openxmlformats.org/officeDocument/2006/math" xmlns:v="urn:schemas-microsoft-com:vml" xmlns:wp14="http://schemas.microsoft.com/office/word/2010/wordprocessingDrawing" xmlns:wp="http://schemas.openxmlformats.org/drawingml/2006/wordprocessingDrawing" xmlns:w10="urn:schemas-microsoft-com:office:word" xmlns:w="http://schemas.openxmlformats.org/wordprocessingml/2006/main" xmlns:w14="http://schemas.microsoft.com/office/word/2010/wordml" xmlns:w15="http://schemas.microsoft.com/office/word/2012/wordml" xmlns:w16se="http://schemas.microsoft.com/office/word/2015/wordml/symex" xmlns:wpg="http://schemas.microsoft.com/office/word/2010/wordprocessingGroup" xmlns:wpi="http://schemas.microsoft.com/office/word/2010/wordprocessingInk" xmlns:wne="http://schemas.microsoft.com/office/word/2006/wordml" xmlns:wps="http://schemas.microsoft.com/office/word/2010/wordprocessingShape" mc:Ignorable="w14 w15 w16se wp14">
   <w:numPicBullet w:numPicBulletId="0">
     <w:pict>
       <v:shapetype id="_x0000_t75" coordsize="21600,21600" o:spt="75" o:preferrelative="t" path="m@4@5l@4@11@9@11@9@5xe" filled="f" stroked="f">
@@ -7826,7 +7845,7 @@
         <v:path o:extrusionok="f" gradientshapeok="t" o:connecttype="rect"/>
         <o:lock v:ext="edit" aspectratio="t"/>
       </v:shapetype>
-      <v:shape id="_x0000_i1028" type="#_x0000_t75" style="width:11.25pt;height:11.25pt" o:bullet="t">
+      <v:shape id="_x0000_i1026" type="#_x0000_t75" style="width:11.25pt;height:11.25pt" o:bullet="t">
         <v:imagedata r:id="rId1" o:title="msoE03C"/>
       </v:shape>
     </w:pict>
@@ -11327,7 +11346,7 @@
     </w:rPrDefault>
     <w:pPrDefault/>
   </w:docDefaults>
-  <w:latentStyles w:defLockedState="0" w:defUIPriority="99" w:defSemiHidden="0" w:defUnhideWhenUsed="0" w:defQFormat="0" w:count="371">
+  <w:latentStyles w:defLockedState="0" w:defUIPriority="99" w:defSemiHidden="0" w:defUnhideWhenUsed="0" w:defQFormat="0" w:count="372">
     <w:lsdException w:name="Normal" w:uiPriority="0" w:qFormat="1"/>
     <w:lsdException w:name="heading 1" w:uiPriority="9"/>
     <w:lsdException w:name="heading 2" w:uiPriority="9"/>
@@ -11433,7 +11452,6 @@
     <w:lsdException w:name="HTML Sample" w:semiHidden="1" w:unhideWhenUsed="1"/>
     <w:lsdException w:name="HTML Typewriter" w:semiHidden="1" w:unhideWhenUsed="1"/>
     <w:lsdException w:name="HTML Variable" w:semiHidden="1" w:unhideWhenUsed="1"/>
-    <w:lsdException w:name="Normal Table" w:semiHidden="1" w:unhideWhenUsed="1"/>
     <w:lsdException w:name="annotation subject" w:semiHidden="1" w:unhideWhenUsed="1"/>
     <w:lsdException w:name="No List" w:semiHidden="1" w:unhideWhenUsed="1"/>
     <w:lsdException w:name="Outline List 1" w:semiHidden="1" w:unhideWhenUsed="1"/>
@@ -11480,10 +11498,8 @@
     <w:lsdException w:name="Table Subtle 2" w:semiHidden="1" w:unhideWhenUsed="1"/>
     <w:lsdException w:name="Table Web 1" w:semiHidden="1" w:unhideWhenUsed="1"/>
     <w:lsdException w:name="Table Web 2" w:semiHidden="1" w:unhideWhenUsed="1"/>
-    <w:lsdException w:name="Table Web 3" w:semiHidden="1" w:unhideWhenUsed="1"/>
     <w:lsdException w:name="Balloon Text" w:semiHidden="1" w:unhideWhenUsed="1"/>
     <w:lsdException w:name="Table Grid" w:uiPriority="1"/>
-    <w:lsdException w:name="Table Theme" w:semiHidden="1" w:unhideWhenUsed="1"/>
     <w:lsdException w:name="Placeholder Text" w:semiHidden="1" w:unhideWhenUsed="1"/>
     <w:lsdException w:name="No Spacing" w:uiPriority="1" w:qFormat="1"/>
     <w:lsdException w:name="Light Shading"/>
@@ -11505,7 +11521,6 @@
     <w:lsdException w:name="Light Grid Accent 1"/>
     <w:lsdException w:name="Medium Shading 1 Accent 1"/>
     <w:lsdException w:name="Medium Shading 2 Accent 1"/>
-    <w:lsdException w:name="Medium List 1 Accent 1"/>
     <w:lsdException w:name="Revision" w:semiHidden="1" w:uiPriority="0"/>
     <w:lsdException w:name="List Paragraph" w:semiHidden="1" w:uiPriority="6" w:unhideWhenUsed="1" w:qFormat="1"/>
     <w:lsdException w:name="Quote" w:uiPriority="29" w:qFormat="1"/>
@@ -11699,6 +11714,7 @@
     <w:lsdException w:name="List Table 5 Dark Accent 6" w:uiPriority="50"/>
     <w:lsdException w:name="List Table 6 Colorful Accent 6" w:uiPriority="51"/>
     <w:lsdException w:name="List Table 7 Colorful Accent 6" w:uiPriority="52"/>
+    <w:lsdException w:name="Mention" w:semiHidden="1" w:unhideWhenUsed="1"/>
   </w:latentStyles>
   <w:style w:type="paragraph" w:default="1" w:styleId="Normal">
     <w:name w:val="Normal"/>
@@ -12944,7 +12960,7 @@
 </file>
 
 <file path=customXml/itemProps2.xml><?xml version="1.0" encoding="utf-8"?>
-<ds:datastoreItem xmlns:ds="http://schemas.openxmlformats.org/officeDocument/2006/customXml" ds:itemID="{B82BEA20-4D38-4309-80B0-3A72E3B9BECE}">
+<ds:datastoreItem xmlns:ds="http://schemas.openxmlformats.org/officeDocument/2006/customXml" ds:itemID="{E85CC84E-02EC-45D6-8687-E0E17D934A7F}">
   <ds:schemaRefs>
     <ds:schemaRef ds:uri="http://schemas.openxmlformats.org/officeDocument/2006/bibliography"/>
   </ds:schemaRefs>

</xml_diff>

<commit_message>
Updated about and resume file
</commit_message>
<xml_diff>
--- a/data/Ajay_Kumar.docx
+++ b/data/Ajay_Kumar.docx
@@ -1,6 +1,6 @@
 
 <file path=word/document.xml><?xml version="1.0" encoding="utf-8"?>
-<w:document xmlns:wpc="http://schemas.microsoft.com/office/word/2010/wordprocessingCanvas" xmlns:cx="http://schemas.microsoft.com/office/drawing/2014/chartex" xmlns:cx1="http://schemas.microsoft.com/office/drawing/2015/9/8/chartex" xmlns:cx2="http://schemas.microsoft.com/office/drawing/2015/10/21/chartex" xmlns:cx3="http://schemas.microsoft.com/office/drawing/2016/5/9/chartex" xmlns:cx4="http://schemas.microsoft.com/office/drawing/2016/5/10/chartex" xmlns:cx5="http://schemas.microsoft.com/office/drawing/2016/5/11/chartex" xmlns:mc="http://schemas.openxmlformats.org/markup-compatibility/2006" xmlns:o="urn:schemas-microsoft-com:office:office" xmlns:r="http://schemas.openxmlformats.org/officeDocument/2006/relationships" xmlns:m="http://schemas.openxmlformats.org/officeDocument/2006/math" xmlns:v="urn:schemas-microsoft-com:vml" xmlns:wp14="http://schemas.microsoft.com/office/word/2010/wordprocessingDrawing" xmlns:wp="http://schemas.openxmlformats.org/drawingml/2006/wordprocessingDrawing" xmlns:w10="urn:schemas-microsoft-com:office:word" xmlns:w="http://schemas.openxmlformats.org/wordprocessingml/2006/main" xmlns:w14="http://schemas.microsoft.com/office/word/2010/wordml" xmlns:w15="http://schemas.microsoft.com/office/word/2012/wordml" xmlns:w16se="http://schemas.microsoft.com/office/word/2015/wordml/symex" xmlns:wpg="http://schemas.microsoft.com/office/word/2010/wordprocessingGroup" xmlns:wpi="http://schemas.microsoft.com/office/word/2010/wordprocessingInk" xmlns:wne="http://schemas.microsoft.com/office/word/2006/wordml" xmlns:wps="http://schemas.microsoft.com/office/word/2010/wordprocessingShape" mc:Ignorable="w14 w15 w16se wp14">
+<w:document xmlns:wpc="http://schemas.microsoft.com/office/word/2010/wordprocessingCanvas" xmlns:cx="http://schemas.microsoft.com/office/drawing/2014/chartex" xmlns:mc="http://schemas.openxmlformats.org/markup-compatibility/2006" xmlns:o="urn:schemas-microsoft-com:office:office" xmlns:r="http://schemas.openxmlformats.org/officeDocument/2006/relationships" xmlns:m="http://schemas.openxmlformats.org/officeDocument/2006/math" xmlns:v="urn:schemas-microsoft-com:vml" xmlns:wp14="http://schemas.microsoft.com/office/word/2010/wordprocessingDrawing" xmlns:wp="http://schemas.openxmlformats.org/drawingml/2006/wordprocessingDrawing" xmlns:w10="urn:schemas-microsoft-com:office:word" xmlns:w="http://schemas.openxmlformats.org/wordprocessingml/2006/main" xmlns:w14="http://schemas.microsoft.com/office/word/2010/wordml" xmlns:w15="http://schemas.microsoft.com/office/word/2012/wordml" xmlns:w16se="http://schemas.microsoft.com/office/word/2015/wordml/symex" xmlns:wpg="http://schemas.microsoft.com/office/word/2010/wordprocessingGroup" xmlns:wpi="http://schemas.microsoft.com/office/word/2010/wordprocessingInk" xmlns:wne="http://schemas.microsoft.com/office/word/2006/wordml" xmlns:wps="http://schemas.microsoft.com/office/word/2010/wordprocessingShape" mc:Ignorable="w14 w15 w16se wp14">
   <w:body>
     <w:p>
       <w:pPr>
@@ -117,6 +117,17 @@
           <w:lang w:eastAsia="en-US"/>
         </w:rPr>
         <w:t>+92-333-8869510</w:t>
+      </w:r>
+      <w:r>
+        <w:rPr>
+          <w:rFonts w:ascii="Calibri" w:eastAsia="Times New Roman" w:hAnsi="Calibri" w:cs="Times New Roman"/>
+          <w:b/>
+          <w:color w:val="auto"/>
+          <w:sz w:val="22"/>
+          <w:szCs w:val="22"/>
+          <w:lang w:eastAsia="en-US"/>
+        </w:rPr>
+        <w:t xml:space="preserve"> | +92-300-2942297</w:t>
       </w:r>
     </w:p>
     <w:p>
@@ -321,7 +332,7 @@
               </wp:anchor>
             </w:drawing>
           </mc:Choice>
-          <mc:Fallback>
+          <mc:Fallback xmlns:cx8="http://schemas.microsoft.com/office/drawing/2016/5/14/chartex" xmlns:cx7="http://schemas.microsoft.com/office/drawing/2016/5/13/chartex" xmlns:cx6="http://schemas.microsoft.com/office/drawing/2016/5/12/chartex" xmlns:cx5="http://schemas.microsoft.com/office/drawing/2016/5/11/chartex" xmlns:cx4="http://schemas.microsoft.com/office/drawing/2016/5/10/chartex" xmlns:cx3="http://schemas.microsoft.com/office/drawing/2016/5/9/chartex" xmlns:cx2="http://schemas.microsoft.com/office/drawing/2015/10/21/chartex" xmlns:cx1="http://schemas.microsoft.com/office/drawing/2015/9/8/chartex">
             <w:pict>
               <v:oval w14:anchorId="6B4ADED1" id="Oval 214" o:spid="_x0000_s1026" style="position:absolute;margin-left:277.45pt;margin-top:1350.45pt;width:186.2pt;height:183.3pt;flip:x;z-index:251658240;visibility:visible;mso-wrap-style:square;mso-width-percent:0;mso-height-percent:0;mso-wrap-distance-left:9pt;mso-wrap-distance-top:0;mso-wrap-distance-right:9pt;mso-wrap-distance-bottom:0;mso-position-horizontal:absolute;mso-position-horizontal-relative:page;mso-position-vertical:absolute;mso-position-vertical-relative:page;mso-width-percent:0;mso-height-percent:0;mso-width-relative:page;mso-height-relative:page;v-text-anchor:top" o:gfxdata="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" fillcolor="#fe8637" strokecolor="#fe8637" strokeweight="4.5pt">
                 <v:stroke linestyle="thinThick"/>
@@ -410,7 +421,7 @@
               </wp:anchor>
             </w:drawing>
           </mc:Choice>
-          <mc:Fallback>
+          <mc:Fallback xmlns:cx8="http://schemas.microsoft.com/office/drawing/2016/5/14/chartex" xmlns:cx7="http://schemas.microsoft.com/office/drawing/2016/5/13/chartex" xmlns:cx6="http://schemas.microsoft.com/office/drawing/2016/5/12/chartex" xmlns:cx5="http://schemas.microsoft.com/office/drawing/2016/5/11/chartex" xmlns:cx4="http://schemas.microsoft.com/office/drawing/2016/5/10/chartex" xmlns:cx3="http://schemas.microsoft.com/office/drawing/2016/5/9/chartex" xmlns:cx2="http://schemas.microsoft.com/office/drawing/2015/10/21/chartex" xmlns:cx1="http://schemas.microsoft.com/office/drawing/2015/9/8/chartex">
             <w:pict>
               <v:oval w14:anchorId="363A5537" id="Oval 202" o:spid="_x0000_s1026" style="position:absolute;margin-left:277.45pt;margin-top:1350.45pt;width:186.2pt;height:183.3pt;flip:x;z-index:251657216;visibility:visible;mso-wrap-style:square;mso-width-percent:0;mso-height-percent:0;mso-wrap-distance-left:9pt;mso-wrap-distance-top:0;mso-wrap-distance-right:9pt;mso-wrap-distance-bottom:0;mso-position-horizontal:absolute;mso-position-horizontal-relative:page;mso-position-vertical:absolute;mso-position-vertical-relative:page;mso-width-percent:0;mso-height-percent:0;mso-width-relative:page;mso-height-relative:page;v-text-anchor:top" o:gfxdata="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" fillcolor="#fe8637" strokecolor="#fe8637" strokeweight="4.5pt">
                 <v:stroke linestyle="thinThick"/>
@@ -499,7 +510,7 @@
               </wp:anchor>
             </w:drawing>
           </mc:Choice>
-          <mc:Fallback>
+          <mc:Fallback xmlns:cx8="http://schemas.microsoft.com/office/drawing/2016/5/14/chartex" xmlns:cx7="http://schemas.microsoft.com/office/drawing/2016/5/13/chartex" xmlns:cx6="http://schemas.microsoft.com/office/drawing/2016/5/12/chartex" xmlns:cx5="http://schemas.microsoft.com/office/drawing/2016/5/11/chartex" xmlns:cx4="http://schemas.microsoft.com/office/drawing/2016/5/10/chartex" xmlns:cx3="http://schemas.microsoft.com/office/drawing/2016/5/9/chartex" xmlns:cx2="http://schemas.microsoft.com/office/drawing/2015/10/21/chartex" xmlns:cx1="http://schemas.microsoft.com/office/drawing/2015/9/8/chartex">
             <w:pict>
               <v:oval w14:anchorId="08491231" id="Oval 163" o:spid="_x0000_s1026" style="position:absolute;margin-left:277.45pt;margin-top:1350.45pt;width:186.2pt;height:183.3pt;flip:x;z-index:251656192;visibility:visible;mso-wrap-style:square;mso-width-percent:0;mso-height-percent:0;mso-wrap-distance-left:9pt;mso-wrap-distance-top:0;mso-wrap-distance-right:9pt;mso-wrap-distance-bottom:0;mso-position-horizontal:absolute;mso-position-horizontal-relative:page;mso-position-vertical:absolute;mso-position-vertical-relative:page;mso-width-percent:0;mso-height-percent:0;mso-width-relative:page;mso-height-relative:page;v-text-anchor:top" o:gfxdata="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" fillcolor="#ff7d26" strokecolor="#ff7d26" strokeweight="4.5pt">
                 <v:stroke linestyle="thinThick"/>
@@ -588,7 +599,7 @@
               </wp:anchor>
             </w:drawing>
           </mc:Choice>
-          <mc:Fallback>
+          <mc:Fallback xmlns:cx8="http://schemas.microsoft.com/office/drawing/2016/5/14/chartex" xmlns:cx7="http://schemas.microsoft.com/office/drawing/2016/5/13/chartex" xmlns:cx6="http://schemas.microsoft.com/office/drawing/2016/5/12/chartex" xmlns:cx5="http://schemas.microsoft.com/office/drawing/2016/5/11/chartex" xmlns:cx4="http://schemas.microsoft.com/office/drawing/2016/5/10/chartex" xmlns:cx3="http://schemas.microsoft.com/office/drawing/2016/5/9/chartex" xmlns:cx2="http://schemas.microsoft.com/office/drawing/2015/10/21/chartex" xmlns:cx1="http://schemas.microsoft.com/office/drawing/2015/9/8/chartex">
             <w:pict>
               <v:oval w14:anchorId="6D360A07" id="Oval 153" o:spid="_x0000_s1026" style="position:absolute;margin-left:277.45pt;margin-top:1350.45pt;width:186.2pt;height:183.3pt;flip:x;z-index:251655168;visibility:visible;mso-wrap-style:square;mso-width-percent:0;mso-height-percent:0;mso-wrap-distance-left:9pt;mso-wrap-distance-top:0;mso-wrap-distance-right:9pt;mso-wrap-distance-bottom:0;mso-position-horizontal:absolute;mso-position-horizontal-relative:page;mso-position-vertical:absolute;mso-position-vertical-relative:page;mso-width-percent:0;mso-height-percent:0;mso-width-relative:page;mso-height-relative:page;v-text-anchor:top" o:gfxdata="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" fillcolor="#ff7d26" strokecolor="#ff7d26" strokeweight="4.5pt">
                 <v:stroke linestyle="thinThick"/>
@@ -677,7 +688,7 @@
               </wp:anchor>
             </w:drawing>
           </mc:Choice>
-          <mc:Fallback>
+          <mc:Fallback xmlns:cx8="http://schemas.microsoft.com/office/drawing/2016/5/14/chartex" xmlns:cx7="http://schemas.microsoft.com/office/drawing/2016/5/13/chartex" xmlns:cx6="http://schemas.microsoft.com/office/drawing/2016/5/12/chartex" xmlns:cx5="http://schemas.microsoft.com/office/drawing/2016/5/11/chartex" xmlns:cx4="http://schemas.microsoft.com/office/drawing/2016/5/10/chartex" xmlns:cx3="http://schemas.microsoft.com/office/drawing/2016/5/9/chartex" xmlns:cx2="http://schemas.microsoft.com/office/drawing/2015/10/21/chartex" xmlns:cx1="http://schemas.microsoft.com/office/drawing/2015/9/8/chartex">
             <w:pict>
               <v:oval w14:anchorId="2FFBC291" id="Oval 129" o:spid="_x0000_s1026" style="position:absolute;margin-left:277.45pt;margin-top:1350.45pt;width:186.2pt;height:183.3pt;flip:x;z-index:251654144;visibility:visible;mso-wrap-style:square;mso-width-percent:0;mso-height-percent:0;mso-wrap-distance-left:9pt;mso-wrap-distance-top:0;mso-wrap-distance-right:9pt;mso-wrap-distance-bottom:0;mso-position-horizontal:absolute;mso-position-horizontal-relative:page;mso-position-vertical:absolute;mso-position-vertical-relative:page;mso-width-percent:0;mso-height-percent:0;mso-width-relative:page;mso-height-relative:page;v-text-anchor:top" o:gfxdata="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" fillcolor="#ff7d26" strokecolor="#ff7d26" strokeweight="4.5pt">
                 <v:stroke linestyle="thinThick"/>
@@ -766,7 +777,7 @@
               </wp:anchor>
             </w:drawing>
           </mc:Choice>
-          <mc:Fallback>
+          <mc:Fallback xmlns:cx8="http://schemas.microsoft.com/office/drawing/2016/5/14/chartex" xmlns:cx7="http://schemas.microsoft.com/office/drawing/2016/5/13/chartex" xmlns:cx6="http://schemas.microsoft.com/office/drawing/2016/5/12/chartex" xmlns:cx5="http://schemas.microsoft.com/office/drawing/2016/5/11/chartex" xmlns:cx4="http://schemas.microsoft.com/office/drawing/2016/5/10/chartex" xmlns:cx3="http://schemas.microsoft.com/office/drawing/2016/5/9/chartex" xmlns:cx2="http://schemas.microsoft.com/office/drawing/2015/10/21/chartex" xmlns:cx1="http://schemas.microsoft.com/office/drawing/2015/9/8/chartex">
             <w:pict>
               <v:oval w14:anchorId="4B46C1A1" id="Oval 78" o:spid="_x0000_s1026" style="position:absolute;margin-left:277.45pt;margin-top:1350.45pt;width:186.2pt;height:183.3pt;flip:x;z-index:251653120;visibility:visible;mso-wrap-style:square;mso-width-percent:0;mso-height-percent:0;mso-wrap-distance-left:9pt;mso-wrap-distance-top:0;mso-wrap-distance-right:9pt;mso-wrap-distance-bottom:0;mso-position-horizontal:absolute;mso-position-horizontal-relative:page;mso-position-vertical:absolute;mso-position-vertical-relative:page;mso-width-percent:0;mso-height-percent:0;mso-width-relative:page;mso-height-relative:page;v-text-anchor:top" o:gfxdata="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" fillcolor="#ff7d26" strokecolor="#ff7d26" strokeweight="4.5pt">
                 <v:stroke linestyle="thinThick"/>
@@ -855,7 +866,7 @@
               </wp:anchor>
             </w:drawing>
           </mc:Choice>
-          <mc:Fallback>
+          <mc:Fallback xmlns:cx8="http://schemas.microsoft.com/office/drawing/2016/5/14/chartex" xmlns:cx7="http://schemas.microsoft.com/office/drawing/2016/5/13/chartex" xmlns:cx6="http://schemas.microsoft.com/office/drawing/2016/5/12/chartex" xmlns:cx5="http://schemas.microsoft.com/office/drawing/2016/5/11/chartex" xmlns:cx4="http://schemas.microsoft.com/office/drawing/2016/5/10/chartex" xmlns:cx3="http://schemas.microsoft.com/office/drawing/2016/5/9/chartex" xmlns:cx2="http://schemas.microsoft.com/office/drawing/2015/10/21/chartex" xmlns:cx1="http://schemas.microsoft.com/office/drawing/2015/9/8/chartex">
             <w:pict>
               <v:oval w14:anchorId="72F5A621" id="Oval 76" o:spid="_x0000_s1026" style="position:absolute;margin-left:277.45pt;margin-top:1350.45pt;width:186.2pt;height:183.3pt;flip:x;z-index:251652096;visibility:visible;mso-wrap-style:square;mso-width-percent:0;mso-height-percent:0;mso-wrap-distance-left:9pt;mso-wrap-distance-top:0;mso-wrap-distance-right:9pt;mso-wrap-distance-bottom:0;mso-position-horizontal:absolute;mso-position-horizontal-relative:page;mso-position-vertical:absolute;mso-position-vertical-relative:page;mso-width-percent:0;mso-height-percent:0;mso-width-relative:page;mso-height-relative:page;v-text-anchor:top" o:gfxdata="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" fillcolor="#ff7d26" strokecolor="#ff7d26" strokeweight="4.5pt">
                 <v:stroke linestyle="thinThick"/>
@@ -1029,7 +1040,7 @@
               </wp:anchor>
             </w:drawing>
           </mc:Choice>
-          <mc:Fallback>
+          <mc:Fallback xmlns:cx8="http://schemas.microsoft.com/office/drawing/2016/5/14/chartex" xmlns:cx7="http://schemas.microsoft.com/office/drawing/2016/5/13/chartex" xmlns:cx6="http://schemas.microsoft.com/office/drawing/2016/5/12/chartex" xmlns:cx5="http://schemas.microsoft.com/office/drawing/2016/5/11/chartex" xmlns:cx4="http://schemas.microsoft.com/office/drawing/2016/5/10/chartex" xmlns:cx3="http://schemas.microsoft.com/office/drawing/2016/5/9/chartex" xmlns:cx2="http://schemas.microsoft.com/office/drawing/2015/10/21/chartex" xmlns:cx1="http://schemas.microsoft.com/office/drawing/2015/9/8/chartex">
             <w:pict>
               <v:oval w14:anchorId="5F3F03CA" id="Oval 60" o:spid="_x0000_s1026" style="position:absolute;margin-left:277.45pt;margin-top:1350.45pt;width:186.2pt;height:183.3pt;flip:x;z-index:251651072;visibility:visible;mso-wrap-style:square;mso-width-percent:0;mso-height-percent:0;mso-wrap-distance-left:9pt;mso-wrap-distance-top:0;mso-wrap-distance-right:9pt;mso-wrap-distance-bottom:0;mso-position-horizontal:absolute;mso-position-horizontal-relative:page;mso-position-vertical:absolute;mso-position-vertical-relative:page;mso-width-percent:0;mso-height-percent:0;mso-width-relative:page;mso-height-relative:page;v-text-anchor:top" o:gfxdata="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" fillcolor="#ff7d26" strokecolor="#ff7d26" strokeweight="4.5pt">
                 <v:stroke linestyle="thinThick"/>
@@ -1118,7 +1129,7 @@
               </wp:anchor>
             </w:drawing>
           </mc:Choice>
-          <mc:Fallback>
+          <mc:Fallback xmlns:cx8="http://schemas.microsoft.com/office/drawing/2016/5/14/chartex" xmlns:cx7="http://schemas.microsoft.com/office/drawing/2016/5/13/chartex" xmlns:cx6="http://schemas.microsoft.com/office/drawing/2016/5/12/chartex" xmlns:cx5="http://schemas.microsoft.com/office/drawing/2016/5/11/chartex" xmlns:cx4="http://schemas.microsoft.com/office/drawing/2016/5/10/chartex" xmlns:cx3="http://schemas.microsoft.com/office/drawing/2016/5/9/chartex" xmlns:cx2="http://schemas.microsoft.com/office/drawing/2015/10/21/chartex" xmlns:cx1="http://schemas.microsoft.com/office/drawing/2015/9/8/chartex">
             <w:pict>
               <v:oval w14:anchorId="4B2900E0" id="Oval 59" o:spid="_x0000_s1026" style="position:absolute;margin-left:277.45pt;margin-top:1350.45pt;width:186.2pt;height:183.3pt;flip:x;z-index:251650048;visibility:visible;mso-wrap-style:square;mso-width-percent:0;mso-height-percent:0;mso-wrap-distance-left:9pt;mso-wrap-distance-top:0;mso-wrap-distance-right:9pt;mso-wrap-distance-bottom:0;mso-position-horizontal:absolute;mso-position-horizontal-relative:page;mso-position-vertical:absolute;mso-position-vertical-relative:page;mso-width-percent:0;mso-height-percent:0;mso-width-relative:page;mso-height-relative:page;v-text-anchor:top" o:gfxdata="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" fillcolor="#ff7d26" strokecolor="#ff7d26" strokeweight="4.5pt">
                 <v:stroke linestyle="thinThick"/>
@@ -1776,21 +1787,44 @@
       <w:r>
         <w:rPr>
           <w:rFonts w:ascii="Calibri" w:hAnsi="Calibri"/>
+          <w:b/>
+          <w:color w:val="4F81BD"/>
+          <w:sz w:val="22"/>
+          <w:szCs w:val="22"/>
+        </w:rPr>
+        <w:t>experience</w:t>
+      </w:r>
+    </w:p>
+    <w:p>
+      <w:pPr>
+        <w:pStyle w:val="Subsection"/>
+        <w:ind w:left="720" w:hanging="720"/>
+        <w:jc w:val="left"/>
+        <w:rPr>
+          <w:rFonts w:ascii="Calibri" w:hAnsi="Calibri"/>
+          <w:color w:val="000000"/>
+          <w:sz w:val="24"/>
+          <w:szCs w:val="24"/>
+        </w:rPr>
+      </w:pPr>
+      <w:r>
+        <w:rPr>
+          <w:rFonts w:ascii="Calibri" w:hAnsi="Calibri"/>
           <w:color w:val="000000"/>
           <w:szCs w:val="22"/>
           <w:lang w:eastAsia="en-US"/>
         </w:rPr>
         <w:drawing>
-          <wp:anchor distT="0" distB="0" distL="114300" distR="114300" simplePos="0" relativeHeight="251664384" behindDoc="0" locked="0" layoutInCell="1" allowOverlap="1">
+          <wp:anchor distT="0" distB="0" distL="114300" distR="114300" simplePos="0" relativeHeight="251664384" behindDoc="0" locked="0" layoutInCell="1" allowOverlap="1" wp14:anchorId="7148B79F" wp14:editId="0DB94A9F">
             <wp:simplePos x="0" y="0"/>
             <wp:positionH relativeFrom="margin">
-              <wp:posOffset>0</wp:posOffset>
+              <wp:align>left</wp:align>
             </wp:positionH>
             <wp:positionV relativeFrom="margin">
-              <wp:posOffset>6307455</wp:posOffset>
+              <wp:posOffset>6353175</wp:posOffset>
             </wp:positionV>
-            <wp:extent cx="1114425" cy="550545"/>
-            <wp:effectExtent l="0" t="0" r="9525" b="1905"/>
+            <wp:extent cx="1114425" cy="409575"/>
+            <wp:effectExtent l="0" t="0" r="9525" b="9525"/>
             <wp:wrapSquare wrapText="bothSides"/>
             <wp:docPr id="40" name="Picture 40" descr="tp_logo"/>
             <wp:cNvGraphicFramePr>
@@ -1821,7 +1855,7 @@
                   <pic:spPr bwMode="auto">
                     <a:xfrm>
                       <a:off x="0" y="0"/>
-                      <a:ext cx="1114425" cy="550545"/>
+                      <a:ext cx="1114425" cy="409575"/>
                     </a:xfrm>
                     <a:prstGeom prst="rect">
                       <a:avLst/>
@@ -1846,29 +1880,6 @@
       <w:r>
         <w:rPr>
           <w:rFonts w:ascii="Calibri" w:hAnsi="Calibri"/>
-          <w:b/>
-          <w:color w:val="4F81BD"/>
-          <w:sz w:val="22"/>
-          <w:szCs w:val="22"/>
-        </w:rPr>
-        <w:t>experience</w:t>
-      </w:r>
-    </w:p>
-    <w:p>
-      <w:pPr>
-        <w:pStyle w:val="Subsection"/>
-        <w:ind w:left="720" w:hanging="720"/>
-        <w:jc w:val="left"/>
-        <w:rPr>
-          <w:rFonts w:ascii="Calibri" w:hAnsi="Calibri"/>
-          <w:color w:val="000000"/>
-          <w:sz w:val="24"/>
-          <w:szCs w:val="24"/>
-        </w:rPr>
-      </w:pPr>
-      <w:r>
-        <w:rPr>
-          <w:rFonts w:ascii="Calibri" w:hAnsi="Calibri"/>
           <w:color w:val="000000"/>
           <w:szCs w:val="22"/>
         </w:rPr>
@@ -2085,76 +2096,6 @@
           <w:szCs w:val="22"/>
         </w:rPr>
       </w:pPr>
-      <w:r>
-        <w:rPr>
-          <w:rFonts w:ascii="Calibri" w:hAnsi="Calibri"/>
-          <w:color w:val="000000"/>
-          <w:szCs w:val="22"/>
-          <w:lang w:eastAsia="en-US"/>
-        </w:rPr>
-        <w:drawing>
-          <wp:anchor distT="0" distB="0" distL="114300" distR="114300" simplePos="0" relativeHeight="251665408" behindDoc="0" locked="0" layoutInCell="1" allowOverlap="1">
-            <wp:simplePos x="0" y="0"/>
-            <wp:positionH relativeFrom="margin">
-              <wp:posOffset>0</wp:posOffset>
-            </wp:positionH>
-            <wp:positionV relativeFrom="margin">
-              <wp:posOffset>6307455</wp:posOffset>
-            </wp:positionV>
-            <wp:extent cx="1114425" cy="550545"/>
-            <wp:effectExtent l="0" t="0" r="9525" b="1905"/>
-            <wp:wrapSquare wrapText="bothSides"/>
-            <wp:docPr id="41" name="Picture 41" descr="tp_logo"/>
-            <wp:cNvGraphicFramePr>
-              <a:graphicFrameLocks xmlns:a="http://schemas.openxmlformats.org/drawingml/2006/main" noChangeAspect="1"/>
-            </wp:cNvGraphicFramePr>
-            <a:graphic xmlns:a="http://schemas.openxmlformats.org/drawingml/2006/main">
-              <a:graphicData uri="http://schemas.openxmlformats.org/drawingml/2006/picture">
-                <pic:pic xmlns:pic="http://schemas.openxmlformats.org/drawingml/2006/picture">
-                  <pic:nvPicPr>
-                    <pic:cNvPr id="0" name="Picture 41" descr="tp_logo"/>
-                    <pic:cNvPicPr>
-                      <a:picLocks noChangeAspect="1" noChangeArrowheads="1"/>
-                    </pic:cNvPicPr>
-                  </pic:nvPicPr>
-                  <pic:blipFill>
-                    <a:blip r:embed="rId10">
-                      <a:extLst>
-                        <a:ext uri="{28A0092B-C50C-407E-A947-70E740481C1C}">
-                          <a14:useLocalDpi xmlns:a14="http://schemas.microsoft.com/office/drawing/2010/main" val="0"/>
-                        </a:ext>
-                      </a:extLst>
-                    </a:blip>
-                    <a:srcRect/>
-                    <a:stretch>
-                      <a:fillRect/>
-                    </a:stretch>
-                  </pic:blipFill>
-                  <pic:spPr bwMode="auto">
-                    <a:xfrm>
-                      <a:off x="0" y="0"/>
-                      <a:ext cx="1114425" cy="550545"/>
-                    </a:xfrm>
-                    <a:prstGeom prst="rect">
-                      <a:avLst/>
-                    </a:prstGeom>
-                    <a:noFill/>
-                    <a:ln>
-                      <a:noFill/>
-                    </a:ln>
-                  </pic:spPr>
-                </pic:pic>
-              </a:graphicData>
-            </a:graphic>
-            <wp14:sizeRelH relativeFrom="page">
-              <wp14:pctWidth>0</wp14:pctWidth>
-            </wp14:sizeRelH>
-            <wp14:sizeRelV relativeFrom="page">
-              <wp14:pctHeight>0</wp14:pctHeight>
-            </wp14:sizeRelV>
-          </wp:anchor>
-        </w:drawing>
-      </w:r>
       <w:r>
         <w:rPr>
           <w:rFonts w:ascii="Calibri" w:hAnsi="Calibri"/>
@@ -3454,24 +3395,6 @@
           <w:szCs w:val="22"/>
         </w:rPr>
       </w:pPr>
-    </w:p>
-    <w:p>
-      <w:pPr>
-        <w:pStyle w:val="Subsection"/>
-        <w:tabs>
-          <w:tab w:val="left" w:pos="90"/>
-        </w:tabs>
-        <w:spacing w:after="240"/>
-        <w:ind w:left="720"/>
-        <w:contextualSpacing/>
-        <w:jc w:val="left"/>
-        <w:rPr>
-          <w:rFonts w:ascii="Calibri" w:hAnsi="Calibri"/>
-          <w:b w:val="0"/>
-          <w:color w:val="000000"/>
-          <w:szCs w:val="22"/>
-        </w:rPr>
-      </w:pPr>
       <w:r>
         <w:rPr>
           <w:rFonts w:ascii="Calibri" w:hAnsi="Calibri"/>
@@ -3482,15 +3405,15 @@
           <w:lang w:eastAsia="en-US"/>
         </w:rPr>
         <w:drawing>
-          <wp:anchor distT="0" distB="0" distL="114300" distR="114300" simplePos="0" relativeHeight="251663360" behindDoc="1" locked="0" layoutInCell="1" allowOverlap="1" wp14:anchorId="7345AE4D" wp14:editId="533CC63E">
+          <wp:anchor distT="0" distB="0" distL="114300" distR="114300" simplePos="0" relativeHeight="251663360" behindDoc="1" locked="0" layoutInCell="1" allowOverlap="1" wp14:anchorId="53886495" wp14:editId="32877EAC">
             <wp:simplePos x="0" y="0"/>
             <wp:positionH relativeFrom="margin">
               <wp:posOffset>152400</wp:posOffset>
             </wp:positionH>
             <wp:positionV relativeFrom="margin">
-              <wp:posOffset>3239770</wp:posOffset>
+              <wp:posOffset>3238500</wp:posOffset>
             </wp:positionV>
-            <wp:extent cx="962025" cy="560705"/>
+            <wp:extent cx="962025" cy="666750"/>
             <wp:effectExtent l="0" t="0" r="9525" b="0"/>
             <wp:wrapSquare wrapText="bothSides"/>
             <wp:docPr id="39" name="Picture 39" descr="533433_149667055167588_2001176502_a"/>
@@ -3522,7 +3445,7 @@
                   <pic:spPr bwMode="auto">
                     <a:xfrm>
                       <a:off x="0" y="0"/>
-                      <a:ext cx="962025" cy="560705"/>
+                      <a:ext cx="962025" cy="666750"/>
                     </a:xfrm>
                     <a:prstGeom prst="rect">
                       <a:avLst/>
@@ -3544,6 +3467,24 @@
           </wp:anchor>
         </w:drawing>
       </w:r>
+    </w:p>
+    <w:p>
+      <w:pPr>
+        <w:pStyle w:val="Subsection"/>
+        <w:tabs>
+          <w:tab w:val="left" w:pos="90"/>
+        </w:tabs>
+        <w:spacing w:after="240"/>
+        <w:ind w:left="720"/>
+        <w:contextualSpacing/>
+        <w:jc w:val="left"/>
+        <w:rPr>
+          <w:rFonts w:ascii="Calibri" w:hAnsi="Calibri"/>
+          <w:b w:val="0"/>
+          <w:color w:val="000000"/>
+          <w:szCs w:val="22"/>
+        </w:rPr>
+      </w:pPr>
     </w:p>
     <w:p>
       <w:pPr>
@@ -4992,7 +4933,7 @@
                     </wp:anchor>
                   </w:drawing>
                 </mc:Choice>
-                <mc:Fallback>
+                <mc:Fallback xmlns:cx8="http://schemas.microsoft.com/office/drawing/2016/5/14/chartex" xmlns:cx7="http://schemas.microsoft.com/office/drawing/2016/5/13/chartex" xmlns:cx6="http://schemas.microsoft.com/office/drawing/2016/5/12/chartex" xmlns:cx5="http://schemas.microsoft.com/office/drawing/2016/5/11/chartex" xmlns:cx4="http://schemas.microsoft.com/office/drawing/2016/5/10/chartex" xmlns:cx3="http://schemas.microsoft.com/office/drawing/2016/5/9/chartex" xmlns:cx2="http://schemas.microsoft.com/office/drawing/2015/10/21/chartex" xmlns:cx1="http://schemas.microsoft.com/office/drawing/2015/9/8/chartex">
                   <w:pict>
                     <v:shapetype w14:anchorId="59A79A5C" id="_x0000_t32" coordsize="21600,21600" o:spt="32" o:oned="t" path="m,l21600,21600e" filled="f">
                       <v:path arrowok="t" fillok="f" o:connecttype="none"/>
@@ -5120,6 +5061,524 @@
           <w:ilvl w:val="0"/>
           <w:numId w:val="0"/>
         </w:numPr>
+        <w:spacing w:line="360" w:lineRule="auto"/>
+        <w:rPr>
+          <w:rFonts w:ascii="Calibri" w:hAnsi="Calibri"/>
+          <w:b/>
+          <w:color w:val="4F81BD"/>
+          <w:sz w:val="22"/>
+          <w:szCs w:val="22"/>
+        </w:rPr>
+      </w:pPr>
+      <w:r>
+        <w:rPr>
+          <w:rFonts w:ascii="Calibri" w:hAnsi="Calibri"/>
+          <w:b/>
+          <w:color w:val="000000"/>
+          <w:szCs w:val="22"/>
+        </w:rPr>
+        <w:t>QA</w:t>
+      </w:r>
+      <w:r>
+        <w:rPr>
+          <w:rFonts w:ascii="Calibri" w:hAnsi="Calibri"/>
+          <w:b/>
+          <w:color w:val="000000"/>
+          <w:szCs w:val="22"/>
+        </w:rPr>
+        <w:t xml:space="preserve"> SKILLS</w:t>
+      </w:r>
+    </w:p>
+    <w:p>
+      <w:pPr>
+        <w:pStyle w:val="ListBullet"/>
+        <w:numPr>
+          <w:ilvl w:val="0"/>
+          <w:numId w:val="28"/>
+        </w:numPr>
+        <w:spacing w:after="240" w:line="276" w:lineRule="auto"/>
+        <w:ind w:right="880" w:hanging="270"/>
+        <w:contextualSpacing/>
+        <w:jc w:val="left"/>
+        <w:rPr>
+          <w:rFonts w:ascii="Calibri" w:hAnsi="Calibri"/>
+          <w:b/>
+          <w:color w:val="auto"/>
+          <w:sz w:val="22"/>
+          <w:szCs w:val="22"/>
+        </w:rPr>
+      </w:pPr>
+      <w:r>
+        <w:rPr>
+          <w:rFonts w:ascii="Calibri" w:hAnsi="Calibri"/>
+          <w:color w:val="auto"/>
+          <w:szCs w:val="22"/>
+        </w:rPr>
+        <w:t>Manual Testing</w:t>
+      </w:r>
+    </w:p>
+    <w:p>
+      <w:pPr>
+        <w:pStyle w:val="ListBullet"/>
+        <w:numPr>
+          <w:ilvl w:val="0"/>
+          <w:numId w:val="28"/>
+        </w:numPr>
+        <w:spacing w:after="240" w:line="276" w:lineRule="auto"/>
+        <w:ind w:right="880" w:hanging="270"/>
+        <w:contextualSpacing/>
+        <w:jc w:val="left"/>
+        <w:rPr>
+          <w:rFonts w:ascii="Calibri" w:hAnsi="Calibri"/>
+          <w:b/>
+          <w:color w:val="auto"/>
+          <w:szCs w:val="20"/>
+        </w:rPr>
+      </w:pPr>
+      <w:r>
+        <w:rPr>
+          <w:rFonts w:ascii="Calibri" w:hAnsi="Calibri" w:cs="Consolas"/>
+          <w:color w:val="auto"/>
+          <w:szCs w:val="20"/>
+          <w:highlight w:val="white"/>
+          <w:lang w:val="en-GB" w:eastAsia="en-GB"/>
+        </w:rPr>
+        <w:t xml:space="preserve">UI / </w:t>
+      </w:r>
+      <w:r>
+        <w:rPr>
+          <w:rFonts w:ascii="Calibri" w:hAnsi="Calibri" w:cs="Consolas"/>
+          <w:color w:val="auto"/>
+          <w:szCs w:val="20"/>
+          <w:highlight w:val="white"/>
+          <w:lang w:val="en-GB" w:eastAsia="en-GB"/>
+        </w:rPr>
+        <w:t>Browser Compatibility Testing</w:t>
+      </w:r>
+    </w:p>
+    <w:p>
+      <w:pPr>
+        <w:pStyle w:val="ListBullet"/>
+        <w:numPr>
+          <w:ilvl w:val="0"/>
+          <w:numId w:val="28"/>
+        </w:numPr>
+        <w:spacing w:after="240" w:line="276" w:lineRule="auto"/>
+        <w:ind w:right="880" w:hanging="270"/>
+        <w:contextualSpacing/>
+        <w:jc w:val="left"/>
+        <w:rPr>
+          <w:rFonts w:ascii="Calibri" w:hAnsi="Calibri"/>
+          <w:b/>
+          <w:color w:val="auto"/>
+          <w:szCs w:val="20"/>
+        </w:rPr>
+      </w:pPr>
+      <w:r>
+        <w:rPr>
+          <w:rFonts w:ascii="Calibri" w:hAnsi="Calibri" w:cs="Consolas"/>
+          <w:color w:val="auto"/>
+          <w:szCs w:val="20"/>
+          <w:highlight w:val="white"/>
+          <w:lang w:val="en-GB" w:eastAsia="en-GB"/>
+        </w:rPr>
+        <w:t>Mobile App Testing</w:t>
+      </w:r>
+      <w:r>
+        <w:rPr>
+          <w:rFonts w:ascii="Calibri" w:hAnsi="Calibri" w:cs="Consolas"/>
+          <w:color w:val="auto"/>
+          <w:szCs w:val="20"/>
+          <w:lang w:val="en-GB" w:eastAsia="en-GB"/>
+        </w:rPr>
+        <w:t xml:space="preserve"> / API Testing</w:t>
+      </w:r>
+    </w:p>
+    <w:p>
+      <w:pPr>
+        <w:pStyle w:val="ListBullet"/>
+        <w:numPr>
+          <w:ilvl w:val="0"/>
+          <w:numId w:val="28"/>
+        </w:numPr>
+        <w:spacing w:after="240" w:line="276" w:lineRule="auto"/>
+        <w:ind w:right="880" w:hanging="270"/>
+        <w:contextualSpacing/>
+        <w:jc w:val="left"/>
+        <w:rPr>
+          <w:rFonts w:ascii="Calibri" w:hAnsi="Calibri"/>
+          <w:b/>
+          <w:color w:val="auto"/>
+          <w:sz w:val="22"/>
+          <w:szCs w:val="22"/>
+        </w:rPr>
+      </w:pPr>
+      <w:r>
+        <w:rPr>
+          <w:rFonts w:ascii="Calibri" w:hAnsi="Calibri"/>
+          <w:color w:val="auto"/>
+          <w:szCs w:val="22"/>
+        </w:rPr>
+        <w:t>Security</w:t>
+      </w:r>
+      <w:r>
+        <w:rPr>
+          <w:rFonts w:ascii="Calibri" w:hAnsi="Calibri"/>
+          <w:color w:val="auto"/>
+          <w:szCs w:val="22"/>
+        </w:rPr>
+        <w:t xml:space="preserve"> </w:t>
+      </w:r>
+      <w:r>
+        <w:rPr>
+          <w:rFonts w:ascii="Calibri" w:hAnsi="Calibri"/>
+          <w:color w:val="auto"/>
+          <w:szCs w:val="22"/>
+        </w:rPr>
+        <w:t xml:space="preserve">Testing via </w:t>
+      </w:r>
+      <w:proofErr w:type="spellStart"/>
+      <w:r>
+        <w:rPr>
+          <w:rFonts w:ascii="Calibri" w:hAnsi="Calibri"/>
+          <w:color w:val="auto"/>
+          <w:szCs w:val="22"/>
+        </w:rPr>
+        <w:t>A</w:t>
+      </w:r>
+      <w:r>
+        <w:rPr>
+          <w:rFonts w:ascii="Calibri" w:hAnsi="Calibri"/>
+          <w:color w:val="auto"/>
+          <w:szCs w:val="22"/>
+        </w:rPr>
+        <w:t>cunetix</w:t>
+      </w:r>
+      <w:proofErr w:type="spellEnd"/>
+      <w:r>
+        <w:rPr>
+          <w:rFonts w:ascii="Calibri" w:hAnsi="Calibri"/>
+          <w:color w:val="auto"/>
+          <w:szCs w:val="22"/>
+        </w:rPr>
+        <w:t xml:space="preserve"> Web Vulnerability Scanner </w:t>
+      </w:r>
+    </w:p>
+    <w:p>
+      <w:pPr>
+        <w:pStyle w:val="ListBullet"/>
+        <w:numPr>
+          <w:ilvl w:val="0"/>
+          <w:numId w:val="28"/>
+        </w:numPr>
+        <w:spacing w:after="240" w:line="276" w:lineRule="auto"/>
+        <w:ind w:right="880" w:hanging="270"/>
+        <w:contextualSpacing/>
+        <w:jc w:val="left"/>
+        <w:rPr>
+          <w:rFonts w:ascii="Calibri" w:hAnsi="Calibri"/>
+          <w:b/>
+          <w:color w:val="auto"/>
+          <w:sz w:val="22"/>
+          <w:szCs w:val="22"/>
+        </w:rPr>
+      </w:pPr>
+      <w:r>
+        <w:rPr>
+          <w:rFonts w:ascii="Calibri" w:hAnsi="Calibri"/>
+          <w:color w:val="auto"/>
+          <w:szCs w:val="22"/>
+        </w:rPr>
+        <w:t>Load / Performance</w:t>
+      </w:r>
+      <w:r>
+        <w:rPr>
+          <w:rFonts w:ascii="Calibri" w:hAnsi="Calibri"/>
+          <w:color w:val="auto"/>
+          <w:szCs w:val="22"/>
+        </w:rPr>
+        <w:t xml:space="preserve"> Testing via </w:t>
+      </w:r>
+      <w:proofErr w:type="spellStart"/>
+      <w:r>
+        <w:rPr>
+          <w:rFonts w:ascii="Calibri" w:hAnsi="Calibri"/>
+          <w:color w:val="auto"/>
+          <w:szCs w:val="22"/>
+        </w:rPr>
+        <w:t>JMeter</w:t>
+      </w:r>
+      <w:proofErr w:type="spellEnd"/>
+    </w:p>
+    <w:p>
+      <w:pPr>
+        <w:pStyle w:val="ListBullet"/>
+        <w:numPr>
+          <w:ilvl w:val="0"/>
+          <w:numId w:val="28"/>
+        </w:numPr>
+        <w:spacing w:after="240" w:line="276" w:lineRule="auto"/>
+        <w:ind w:right="880" w:hanging="270"/>
+        <w:contextualSpacing/>
+        <w:jc w:val="left"/>
+        <w:rPr>
+          <w:rFonts w:ascii="Calibri" w:hAnsi="Calibri"/>
+          <w:b/>
+          <w:color w:val="auto"/>
+          <w:szCs w:val="20"/>
+        </w:rPr>
+      </w:pPr>
+      <w:r>
+        <w:rPr>
+          <w:rFonts w:ascii="Calibri" w:hAnsi="Calibri"/>
+          <w:color w:val="auto"/>
+          <w:szCs w:val="20"/>
+        </w:rPr>
+        <w:t>Postman</w:t>
+      </w:r>
+      <w:r>
+        <w:rPr>
+          <w:rFonts w:ascii="Calibri" w:hAnsi="Calibri"/>
+          <w:b/>
+          <w:color w:val="auto"/>
+          <w:szCs w:val="20"/>
+        </w:rPr>
+        <w:t xml:space="preserve"> / </w:t>
+      </w:r>
+      <w:r>
+        <w:rPr>
+          <w:rFonts w:ascii="Calibri" w:hAnsi="Calibri"/>
+          <w:color w:val="auto"/>
+          <w:szCs w:val="20"/>
+        </w:rPr>
+        <w:t>Fiddler</w:t>
+      </w:r>
+    </w:p>
+    <w:p>
+      <w:pPr>
+        <w:pStyle w:val="ListBullet"/>
+        <w:numPr>
+          <w:ilvl w:val="0"/>
+          <w:numId w:val="28"/>
+        </w:numPr>
+        <w:spacing w:after="240" w:line="276" w:lineRule="auto"/>
+        <w:ind w:right="880" w:hanging="270"/>
+        <w:contextualSpacing/>
+        <w:jc w:val="left"/>
+        <w:rPr>
+          <w:rFonts w:ascii="Calibri" w:hAnsi="Calibri"/>
+          <w:b/>
+          <w:color w:val="auto"/>
+          <w:szCs w:val="20"/>
+        </w:rPr>
+      </w:pPr>
+      <w:proofErr w:type="spellStart"/>
+      <w:r>
+        <w:rPr>
+          <w:rFonts w:ascii="Calibri" w:hAnsi="Calibri"/>
+          <w:color w:val="auto"/>
+          <w:szCs w:val="20"/>
+        </w:rPr>
+        <w:t>iplotz</w:t>
+      </w:r>
+      <w:proofErr w:type="spellEnd"/>
+      <w:r>
+        <w:rPr>
+          <w:rFonts w:ascii="Calibri" w:hAnsi="Calibri"/>
+          <w:color w:val="auto"/>
+          <w:szCs w:val="20"/>
+        </w:rPr>
+        <w:t xml:space="preserve"> (Website wire framing) </w:t>
+      </w:r>
+    </w:p>
+    <w:p>
+      <w:pPr>
+        <w:pStyle w:val="ListBullet"/>
+        <w:numPr>
+          <w:ilvl w:val="0"/>
+          <w:numId w:val="28"/>
+        </w:numPr>
+        <w:spacing w:after="240" w:line="276" w:lineRule="auto"/>
+        <w:ind w:right="880" w:hanging="270"/>
+        <w:contextualSpacing/>
+        <w:jc w:val="left"/>
+        <w:rPr>
+          <w:rFonts w:ascii="Calibri" w:hAnsi="Calibri"/>
+          <w:b/>
+          <w:color w:val="auto"/>
+          <w:szCs w:val="20"/>
+        </w:rPr>
+      </w:pPr>
+      <w:r>
+        <w:rPr>
+          <w:rFonts w:ascii="Calibri" w:hAnsi="Calibri"/>
+          <w:color w:val="auto"/>
+          <w:szCs w:val="20"/>
+        </w:rPr>
+        <w:t>Proto.io (Mobile wire framing)</w:t>
+      </w:r>
+    </w:p>
+    <w:p>
+      <w:pPr>
+        <w:pStyle w:val="ListBullet"/>
+        <w:numPr>
+          <w:ilvl w:val="0"/>
+          <w:numId w:val="28"/>
+        </w:numPr>
+        <w:spacing w:after="240" w:line="276" w:lineRule="auto"/>
+        <w:ind w:right="880" w:hanging="270"/>
+        <w:contextualSpacing/>
+        <w:jc w:val="left"/>
+        <w:rPr>
+          <w:rFonts w:ascii="Calibri" w:hAnsi="Calibri"/>
+          <w:b/>
+          <w:color w:val="auto"/>
+          <w:szCs w:val="20"/>
+        </w:rPr>
+      </w:pPr>
+      <w:r>
+        <w:rPr>
+          <w:rFonts w:ascii="Calibri" w:hAnsi="Calibri"/>
+          <w:color w:val="auto"/>
+          <w:szCs w:val="22"/>
+        </w:rPr>
+        <w:t xml:space="preserve">Basic Automation - </w:t>
+      </w:r>
+      <w:r>
+        <w:rPr>
+          <w:rFonts w:ascii="Calibri" w:hAnsi="Calibri"/>
+          <w:color w:val="auto"/>
+          <w:szCs w:val="20"/>
+        </w:rPr>
+        <w:t>Selenium (Basics)</w:t>
+      </w:r>
+    </w:p>
+    <w:p>
+      <w:pPr>
+        <w:pStyle w:val="ListBullet"/>
+        <w:numPr>
+          <w:ilvl w:val="0"/>
+          <w:numId w:val="28"/>
+        </w:numPr>
+        <w:spacing w:after="240" w:line="276" w:lineRule="auto"/>
+        <w:ind w:right="880" w:hanging="270"/>
+        <w:contextualSpacing/>
+        <w:jc w:val="left"/>
+        <w:rPr>
+          <w:rFonts w:ascii="Calibri" w:hAnsi="Calibri"/>
+          <w:b/>
+          <w:color w:val="auto"/>
+          <w:sz w:val="22"/>
+          <w:szCs w:val="22"/>
+        </w:rPr>
+      </w:pPr>
+      <w:r>
+        <w:rPr>
+          <w:rFonts w:ascii="Calibri" w:hAnsi="Calibri"/>
+          <w:color w:val="auto"/>
+          <w:szCs w:val="22"/>
+        </w:rPr>
+        <w:t xml:space="preserve">Test </w:t>
+      </w:r>
+      <w:r>
+        <w:rPr>
+          <w:rFonts w:ascii="Calibri" w:hAnsi="Calibri"/>
+          <w:color w:val="auto"/>
+          <w:szCs w:val="22"/>
+        </w:rPr>
+        <w:t>Planning</w:t>
+      </w:r>
+      <w:r>
+        <w:rPr>
+          <w:rFonts w:ascii="Calibri" w:hAnsi="Calibri"/>
+          <w:color w:val="auto"/>
+          <w:szCs w:val="22"/>
+        </w:rPr>
+        <w:t xml:space="preserve"> &amp; </w:t>
+      </w:r>
+      <w:r>
+        <w:rPr>
+          <w:rFonts w:ascii="Calibri" w:hAnsi="Calibri"/>
+          <w:color w:val="auto"/>
+          <w:szCs w:val="22"/>
+        </w:rPr>
+        <w:t>E</w:t>
+      </w:r>
+      <w:r>
+        <w:rPr>
+          <w:rFonts w:ascii="Calibri" w:hAnsi="Calibri"/>
+          <w:color w:val="auto"/>
+          <w:szCs w:val="22"/>
+        </w:rPr>
+        <w:t>xecution</w:t>
+      </w:r>
+      <w:r>
+        <w:rPr>
+          <w:rFonts w:ascii="Calibri" w:hAnsi="Calibri"/>
+          <w:color w:val="auto"/>
+          <w:szCs w:val="22"/>
+        </w:rPr>
+        <w:t xml:space="preserve">, Bug Reporting via Jira / </w:t>
+      </w:r>
+      <w:proofErr w:type="spellStart"/>
+      <w:r>
+        <w:rPr>
+          <w:rFonts w:ascii="Calibri" w:hAnsi="Calibri"/>
+          <w:color w:val="auto"/>
+          <w:szCs w:val="22"/>
+        </w:rPr>
+        <w:t>Trac</w:t>
+      </w:r>
+      <w:proofErr w:type="spellEnd"/>
+      <w:r>
+        <w:rPr>
+          <w:rFonts w:ascii="Calibri" w:hAnsi="Calibri"/>
+          <w:color w:val="auto"/>
+          <w:szCs w:val="22"/>
+        </w:rPr>
+        <w:t xml:space="preserve"> / Red Mine / Hip Test</w:t>
+      </w:r>
+      <w:r>
+        <w:rPr>
+          <w:rFonts w:ascii="Calibri" w:hAnsi="Calibri"/>
+          <w:color w:val="auto"/>
+          <w:szCs w:val="22"/>
+        </w:rPr>
+        <w:t xml:space="preserve"> / Test </w:t>
+      </w:r>
+      <w:r>
+        <w:rPr>
+          <w:rFonts w:ascii="Calibri" w:hAnsi="Calibri"/>
+          <w:color w:val="auto"/>
+          <w:szCs w:val="22"/>
+        </w:rPr>
+        <w:t>Rails</w:t>
+      </w:r>
+      <w:bookmarkStart w:id="0" w:name="_GoBack"/>
+      <w:bookmarkEnd w:id="0"/>
+    </w:p>
+    <w:p>
+      <w:pPr>
+        <w:pStyle w:val="ListBullet"/>
+        <w:numPr>
+          <w:ilvl w:val="0"/>
+          <w:numId w:val="0"/>
+        </w:numPr>
+        <w:rPr>
+          <w:rFonts w:ascii="Calibri" w:hAnsi="Calibri"/>
+          <w:b/>
+          <w:color w:val="000000"/>
+          <w:szCs w:val="22"/>
+        </w:rPr>
+      </w:pPr>
+    </w:p>
+    <w:p>
+      <w:pPr>
+        <w:pStyle w:val="ListBullet"/>
+        <w:numPr>
+          <w:ilvl w:val="0"/>
+          <w:numId w:val="0"/>
+        </w:numPr>
         <w:rPr>
           <w:rFonts w:ascii="Calibri" w:hAnsi="Calibri"/>
           <w:b/>
@@ -5529,17 +5988,7 @@
           <w:color w:val="000000"/>
           <w:szCs w:val="22"/>
         </w:rPr>
-        <w:t xml:space="preserve">al Studio </w:t>
-      </w:r>
-      <w:bookmarkStart w:id="0" w:name="_GoBack"/>
-      <w:bookmarkEnd w:id="0"/>
-      <w:r>
-        <w:rPr>
-          <w:rFonts w:ascii="Calibri" w:hAnsi="Calibri"/>
-          <w:color w:val="000000"/>
-          <w:szCs w:val="22"/>
-        </w:rPr>
-        <w:t xml:space="preserve"> &amp; MS Office </w:t>
+        <w:t xml:space="preserve">al Studio  &amp; MS Office </w:t>
       </w:r>
     </w:p>
     <w:p>
@@ -5612,565 +6061,12 @@
           <w:numId w:val="0"/>
         </w:numPr>
         <w:spacing w:after="240" w:line="276" w:lineRule="auto"/>
-        <w:ind w:left="360" w:right="880"/>
+        <w:ind w:left="245" w:right="880" w:hanging="245"/>
         <w:contextualSpacing/>
         <w:jc w:val="left"/>
         <w:rPr>
           <w:rFonts w:ascii="Calibri" w:hAnsi="Calibri"/>
-          <w:b/>
-          <w:color w:val="000000"/>
-          <w:sz w:val="22"/>
-          <w:szCs w:val="22"/>
-        </w:rPr>
-      </w:pPr>
-    </w:p>
-    <w:p>
-      <w:pPr>
-        <w:pStyle w:val="ListBullet"/>
-        <w:numPr>
-          <w:ilvl w:val="0"/>
-          <w:numId w:val="0"/>
-        </w:numPr>
-        <w:spacing w:before="240"/>
-        <w:ind w:left="245" w:hanging="245"/>
-        <w:rPr>
-          <w:rFonts w:ascii="Calibri" w:hAnsi="Calibri"/>
-          <w:b/>
-          <w:color w:val="000000"/>
-          <w:szCs w:val="22"/>
-        </w:rPr>
-      </w:pPr>
-      <w:r>
-        <w:rPr>
-          <w:rFonts w:ascii="Calibri" w:hAnsi="Calibri"/>
-          <w:b/>
-          <w:color w:val="000000"/>
-          <w:szCs w:val="22"/>
-        </w:rPr>
-        <w:t xml:space="preserve"> QA</w:t>
-      </w:r>
-      <w:r>
-        <w:rPr>
-          <w:rFonts w:ascii="Calibri" w:hAnsi="Calibri"/>
-          <w:b/>
-          <w:color w:val="000000"/>
-          <w:szCs w:val="22"/>
-        </w:rPr>
-        <w:t xml:space="preserve"> SKILLS</w:t>
-      </w:r>
-    </w:p>
-    <w:p>
-      <w:pPr>
-        <w:pStyle w:val="ListBullet"/>
-        <w:numPr>
-          <w:ilvl w:val="0"/>
-          <w:numId w:val="28"/>
-        </w:numPr>
-        <w:spacing w:after="240" w:line="276" w:lineRule="auto"/>
-        <w:ind w:right="880" w:hanging="270"/>
-        <w:contextualSpacing/>
-        <w:jc w:val="left"/>
-        <w:rPr>
-          <w:rFonts w:ascii="Calibri" w:hAnsi="Calibri"/>
-          <w:b/>
-          <w:color w:val="auto"/>
-          <w:sz w:val="22"/>
-          <w:szCs w:val="22"/>
-        </w:rPr>
-      </w:pPr>
-      <w:r>
-        <w:rPr>
-          <w:rFonts w:ascii="Calibri" w:hAnsi="Calibri"/>
-          <w:color w:val="auto"/>
-          <w:szCs w:val="22"/>
-        </w:rPr>
-        <w:t>Manual Testing</w:t>
-      </w:r>
-    </w:p>
-    <w:p>
-      <w:pPr>
-        <w:pStyle w:val="ListBullet"/>
-        <w:numPr>
-          <w:ilvl w:val="0"/>
-          <w:numId w:val="28"/>
-        </w:numPr>
-        <w:spacing w:after="240" w:line="276" w:lineRule="auto"/>
-        <w:ind w:right="880" w:hanging="270"/>
-        <w:contextualSpacing/>
-        <w:jc w:val="left"/>
-        <w:rPr>
-          <w:rFonts w:ascii="Calibri" w:hAnsi="Calibri"/>
-          <w:b/>
-          <w:color w:val="auto"/>
-          <w:sz w:val="22"/>
-          <w:szCs w:val="22"/>
-        </w:rPr>
-      </w:pPr>
-      <w:r>
-        <w:rPr>
-          <w:rFonts w:ascii="Calibri" w:hAnsi="Calibri"/>
-          <w:color w:val="auto"/>
-          <w:szCs w:val="22"/>
-        </w:rPr>
-        <w:t xml:space="preserve">Black / White </w:t>
-      </w:r>
-      <w:r>
-        <w:rPr>
-          <w:rFonts w:ascii="Calibri" w:hAnsi="Calibri"/>
-          <w:color w:val="auto"/>
-          <w:szCs w:val="22"/>
-        </w:rPr>
-        <w:t>/ Regression</w:t>
-      </w:r>
-      <w:r>
-        <w:rPr>
-          <w:rFonts w:ascii="Calibri" w:hAnsi="Calibri"/>
-          <w:color w:val="auto"/>
-          <w:szCs w:val="22"/>
-        </w:rPr>
-        <w:t xml:space="preserve"> / Security</w:t>
-      </w:r>
-      <w:r>
-        <w:rPr>
-          <w:rFonts w:ascii="Calibri" w:hAnsi="Calibri"/>
-          <w:color w:val="auto"/>
-          <w:szCs w:val="22"/>
-        </w:rPr>
-        <w:t xml:space="preserve"> / </w:t>
-      </w:r>
-      <w:r>
-        <w:rPr>
-          <w:rFonts w:ascii="Calibri" w:hAnsi="Calibri"/>
-          <w:color w:val="auto"/>
-          <w:szCs w:val="22"/>
-        </w:rPr>
-        <w:t xml:space="preserve">Load </w:t>
-      </w:r>
-    </w:p>
-    <w:p>
-      <w:pPr>
-        <w:pStyle w:val="ListBullet"/>
-        <w:numPr>
-          <w:ilvl w:val="0"/>
-          <w:numId w:val="28"/>
-        </w:numPr>
-        <w:spacing w:after="240" w:line="276" w:lineRule="auto"/>
-        <w:ind w:right="880" w:hanging="270"/>
-        <w:contextualSpacing/>
-        <w:jc w:val="left"/>
-        <w:rPr>
-          <w:rFonts w:ascii="Calibri" w:hAnsi="Calibri"/>
-          <w:b/>
-          <w:color w:val="auto"/>
-          <w:szCs w:val="20"/>
-        </w:rPr>
-      </w:pPr>
-      <w:r>
-        <w:rPr>
-          <w:rFonts w:ascii="Calibri" w:hAnsi="Calibri" w:cs="Consolas"/>
-          <w:color w:val="auto"/>
-          <w:szCs w:val="20"/>
-          <w:highlight w:val="white"/>
-          <w:lang w:val="en-GB" w:eastAsia="en-GB"/>
-        </w:rPr>
-        <w:t xml:space="preserve">UI / </w:t>
-      </w:r>
-      <w:r>
-        <w:rPr>
-          <w:rFonts w:ascii="Calibri" w:hAnsi="Calibri" w:cs="Consolas"/>
-          <w:color w:val="auto"/>
-          <w:szCs w:val="20"/>
-          <w:highlight w:val="white"/>
-          <w:lang w:val="en-GB" w:eastAsia="en-GB"/>
-        </w:rPr>
-        <w:t>Browser Compatibility Testing</w:t>
-      </w:r>
-    </w:p>
-    <w:p>
-      <w:pPr>
-        <w:pStyle w:val="ListBullet"/>
-        <w:numPr>
-          <w:ilvl w:val="0"/>
-          <w:numId w:val="28"/>
-        </w:numPr>
-        <w:spacing w:after="240" w:line="276" w:lineRule="auto"/>
-        <w:ind w:right="880" w:hanging="270"/>
-        <w:contextualSpacing/>
-        <w:jc w:val="left"/>
-        <w:rPr>
-          <w:rFonts w:ascii="Calibri" w:hAnsi="Calibri"/>
-          <w:b/>
-          <w:color w:val="auto"/>
-          <w:szCs w:val="20"/>
-        </w:rPr>
-      </w:pPr>
-      <w:r>
-        <w:rPr>
-          <w:rFonts w:ascii="Calibri" w:hAnsi="Calibri" w:cs="Consolas"/>
-          <w:color w:val="auto"/>
-          <w:szCs w:val="20"/>
-          <w:highlight w:val="white"/>
-          <w:lang w:val="en-GB" w:eastAsia="en-GB"/>
-        </w:rPr>
-        <w:t>Mobile App Testing</w:t>
-      </w:r>
-      <w:r>
-        <w:rPr>
-          <w:rFonts w:ascii="Calibri" w:hAnsi="Calibri" w:cs="Consolas"/>
-          <w:color w:val="auto"/>
-          <w:szCs w:val="20"/>
-          <w:lang w:val="en-GB" w:eastAsia="en-GB"/>
-        </w:rPr>
-        <w:t xml:space="preserve"> / API Testing</w:t>
-      </w:r>
-    </w:p>
-    <w:p>
-      <w:pPr>
-        <w:pStyle w:val="ListBullet"/>
-        <w:numPr>
-          <w:ilvl w:val="0"/>
-          <w:numId w:val="28"/>
-        </w:numPr>
-        <w:spacing w:after="240" w:line="276" w:lineRule="auto"/>
-        <w:ind w:right="880" w:hanging="270"/>
-        <w:contextualSpacing/>
-        <w:jc w:val="left"/>
-        <w:rPr>
-          <w:rFonts w:ascii="Calibri" w:hAnsi="Calibri"/>
-          <w:b/>
-          <w:color w:val="auto"/>
-          <w:sz w:val="22"/>
-          <w:szCs w:val="22"/>
-        </w:rPr>
-      </w:pPr>
-      <w:r>
-        <w:rPr>
-          <w:rFonts w:ascii="Calibri" w:hAnsi="Calibri"/>
-          <w:color w:val="auto"/>
-          <w:szCs w:val="22"/>
-        </w:rPr>
-        <w:t>Test</w:t>
-      </w:r>
-      <w:r>
-        <w:rPr>
-          <w:rFonts w:ascii="Calibri" w:hAnsi="Calibri"/>
-          <w:color w:val="auto"/>
-          <w:szCs w:val="22"/>
-        </w:rPr>
-        <w:t xml:space="preserve"> Cases</w:t>
-      </w:r>
-      <w:r>
-        <w:rPr>
-          <w:rFonts w:ascii="Calibri" w:hAnsi="Calibri"/>
-          <w:color w:val="auto"/>
-          <w:szCs w:val="22"/>
-        </w:rPr>
-        <w:t xml:space="preserve"> Planning</w:t>
-      </w:r>
-      <w:r>
-        <w:rPr>
-          <w:rFonts w:ascii="Calibri" w:hAnsi="Calibri"/>
-          <w:color w:val="auto"/>
-          <w:szCs w:val="22"/>
-        </w:rPr>
-        <w:t>,</w:t>
-      </w:r>
-      <w:r>
-        <w:rPr>
-          <w:rFonts w:ascii="Calibri" w:hAnsi="Calibri"/>
-          <w:color w:val="auto"/>
-          <w:szCs w:val="22"/>
-        </w:rPr>
-        <w:t xml:space="preserve"> </w:t>
-      </w:r>
-      <w:r>
-        <w:rPr>
-          <w:rFonts w:ascii="Calibri" w:hAnsi="Calibri"/>
-          <w:color w:val="auto"/>
-          <w:szCs w:val="22"/>
-        </w:rPr>
-        <w:t>Test E</w:t>
-      </w:r>
-      <w:r>
-        <w:rPr>
-          <w:rFonts w:ascii="Calibri" w:hAnsi="Calibri"/>
-          <w:color w:val="auto"/>
-          <w:szCs w:val="22"/>
-        </w:rPr>
-        <w:t>xecution</w:t>
-      </w:r>
-      <w:r>
-        <w:rPr>
-          <w:rFonts w:ascii="Calibri" w:hAnsi="Calibri"/>
-          <w:color w:val="auto"/>
-          <w:szCs w:val="22"/>
-        </w:rPr>
-        <w:t xml:space="preserve">, Bug Reporting via Jira / </w:t>
-      </w:r>
-      <w:proofErr w:type="spellStart"/>
-      <w:r>
-        <w:rPr>
-          <w:rFonts w:ascii="Calibri" w:hAnsi="Calibri"/>
-          <w:color w:val="auto"/>
-          <w:szCs w:val="22"/>
-        </w:rPr>
-        <w:t>Trac</w:t>
-      </w:r>
-      <w:proofErr w:type="spellEnd"/>
-      <w:r>
-        <w:rPr>
-          <w:rFonts w:ascii="Calibri" w:hAnsi="Calibri"/>
-          <w:color w:val="auto"/>
-          <w:szCs w:val="22"/>
-        </w:rPr>
-        <w:t xml:space="preserve"> / Red Mine</w:t>
-      </w:r>
-      <w:r>
-        <w:rPr>
-          <w:rFonts w:ascii="Calibri" w:hAnsi="Calibri"/>
-          <w:color w:val="auto"/>
-          <w:szCs w:val="22"/>
-        </w:rPr>
-        <w:t xml:space="preserve"> / </w:t>
-      </w:r>
-      <w:r>
-        <w:rPr>
-          <w:rFonts w:ascii="Calibri" w:hAnsi="Calibri"/>
-          <w:color w:val="auto"/>
-          <w:szCs w:val="22"/>
-        </w:rPr>
-        <w:t>Hip test</w:t>
-      </w:r>
-    </w:p>
-    <w:p>
-      <w:pPr>
-        <w:pStyle w:val="ListBullet"/>
-        <w:numPr>
-          <w:ilvl w:val="0"/>
-          <w:numId w:val="28"/>
-        </w:numPr>
-        <w:spacing w:after="240" w:line="276" w:lineRule="auto"/>
-        <w:ind w:right="880" w:hanging="270"/>
-        <w:contextualSpacing/>
-        <w:jc w:val="left"/>
-        <w:rPr>
-          <w:rFonts w:ascii="Calibri" w:hAnsi="Calibri"/>
-          <w:b/>
-          <w:color w:val="auto"/>
-          <w:sz w:val="22"/>
-          <w:szCs w:val="22"/>
-        </w:rPr>
-      </w:pPr>
-      <w:proofErr w:type="spellStart"/>
-      <w:r>
-        <w:rPr>
-          <w:rFonts w:ascii="Calibri" w:hAnsi="Calibri"/>
-          <w:color w:val="auto"/>
-          <w:szCs w:val="22"/>
-        </w:rPr>
-        <w:t>Acunetix</w:t>
-      </w:r>
-      <w:proofErr w:type="spellEnd"/>
-      <w:r>
-        <w:rPr>
-          <w:rFonts w:ascii="Calibri" w:hAnsi="Calibri"/>
-          <w:color w:val="auto"/>
-          <w:szCs w:val="22"/>
-        </w:rPr>
-        <w:t xml:space="preserve"> Web Vulnerability Scanner </w:t>
-      </w:r>
-    </w:p>
-    <w:p>
-      <w:pPr>
-        <w:pStyle w:val="ListBullet"/>
-        <w:numPr>
-          <w:ilvl w:val="0"/>
-          <w:numId w:val="28"/>
-        </w:numPr>
-        <w:spacing w:after="240" w:line="276" w:lineRule="auto"/>
-        <w:ind w:right="880" w:hanging="270"/>
-        <w:contextualSpacing/>
-        <w:jc w:val="left"/>
-        <w:rPr>
-          <w:rFonts w:ascii="Calibri" w:hAnsi="Calibri"/>
-          <w:b/>
-          <w:color w:val="auto"/>
-          <w:szCs w:val="20"/>
-        </w:rPr>
-      </w:pPr>
-      <w:r>
-        <w:rPr>
-          <w:rFonts w:ascii="Calibri" w:hAnsi="Calibri"/>
-          <w:color w:val="auto"/>
-          <w:szCs w:val="20"/>
-        </w:rPr>
-        <w:t>Postman</w:t>
-      </w:r>
-      <w:r>
-        <w:rPr>
-          <w:rFonts w:ascii="Calibri" w:hAnsi="Calibri"/>
-          <w:b/>
-          <w:color w:val="auto"/>
-          <w:szCs w:val="20"/>
-        </w:rPr>
-        <w:t xml:space="preserve"> / </w:t>
-      </w:r>
-      <w:r>
-        <w:rPr>
-          <w:rFonts w:ascii="Calibri" w:hAnsi="Calibri"/>
-          <w:color w:val="auto"/>
-          <w:szCs w:val="20"/>
-        </w:rPr>
-        <w:t>Fiddler</w:t>
-      </w:r>
-    </w:p>
-    <w:p>
-      <w:pPr>
-        <w:pStyle w:val="ListBullet"/>
-        <w:numPr>
-          <w:ilvl w:val="0"/>
-          <w:numId w:val="28"/>
-        </w:numPr>
-        <w:spacing w:after="240" w:line="276" w:lineRule="auto"/>
-        <w:ind w:right="880" w:hanging="270"/>
-        <w:contextualSpacing/>
-        <w:jc w:val="left"/>
-        <w:rPr>
-          <w:rFonts w:ascii="Calibri" w:hAnsi="Calibri"/>
-          <w:b/>
-          <w:color w:val="auto"/>
-          <w:szCs w:val="20"/>
-        </w:rPr>
-      </w:pPr>
-      <w:proofErr w:type="spellStart"/>
-      <w:r>
-        <w:rPr>
-          <w:rFonts w:ascii="Calibri" w:hAnsi="Calibri"/>
-          <w:color w:val="auto"/>
-          <w:szCs w:val="20"/>
-        </w:rPr>
-        <w:t>i</w:t>
-      </w:r>
-      <w:r>
-        <w:rPr>
-          <w:rFonts w:ascii="Calibri" w:hAnsi="Calibri"/>
-          <w:color w:val="auto"/>
-          <w:szCs w:val="20"/>
-        </w:rPr>
-        <w:t>plotz</w:t>
-      </w:r>
-      <w:proofErr w:type="spellEnd"/>
-      <w:r>
-        <w:rPr>
-          <w:rFonts w:ascii="Calibri" w:hAnsi="Calibri"/>
-          <w:color w:val="auto"/>
-          <w:szCs w:val="20"/>
-        </w:rPr>
-        <w:t xml:space="preserve"> (</w:t>
-      </w:r>
-      <w:r>
-        <w:rPr>
-          <w:rFonts w:ascii="Calibri" w:hAnsi="Calibri"/>
-          <w:color w:val="auto"/>
-          <w:szCs w:val="20"/>
-        </w:rPr>
-        <w:t>Website wire framing)</w:t>
-      </w:r>
-      <w:r>
-        <w:rPr>
-          <w:rFonts w:ascii="Calibri" w:hAnsi="Calibri"/>
-          <w:color w:val="auto"/>
-          <w:szCs w:val="20"/>
-        </w:rPr>
-        <w:t xml:space="preserve"> </w:t>
-      </w:r>
-    </w:p>
-    <w:p>
-      <w:pPr>
-        <w:pStyle w:val="ListBullet"/>
-        <w:numPr>
-          <w:ilvl w:val="0"/>
-          <w:numId w:val="28"/>
-        </w:numPr>
-        <w:spacing w:after="240" w:line="276" w:lineRule="auto"/>
-        <w:ind w:right="880" w:hanging="270"/>
-        <w:contextualSpacing/>
-        <w:jc w:val="left"/>
-        <w:rPr>
-          <w:rFonts w:ascii="Calibri" w:hAnsi="Calibri"/>
-          <w:b/>
-          <w:color w:val="auto"/>
-          <w:szCs w:val="20"/>
-        </w:rPr>
-      </w:pPr>
-      <w:r>
-        <w:rPr>
-          <w:rFonts w:ascii="Calibri" w:hAnsi="Calibri"/>
-          <w:color w:val="auto"/>
-          <w:szCs w:val="20"/>
-        </w:rPr>
-        <w:t>Proto.io (Mobile wire framing</w:t>
-      </w:r>
-      <w:r>
-        <w:rPr>
-          <w:rFonts w:ascii="Calibri" w:hAnsi="Calibri"/>
-          <w:color w:val="auto"/>
-          <w:szCs w:val="20"/>
-        </w:rPr>
-        <w:t>)</w:t>
-      </w:r>
-    </w:p>
-    <w:p>
-      <w:pPr>
-        <w:pStyle w:val="ListBullet"/>
-        <w:numPr>
-          <w:ilvl w:val="0"/>
-          <w:numId w:val="28"/>
-        </w:numPr>
-        <w:spacing w:after="240" w:line="276" w:lineRule="auto"/>
-        <w:ind w:right="880" w:hanging="270"/>
-        <w:contextualSpacing/>
-        <w:jc w:val="left"/>
-        <w:rPr>
-          <w:rFonts w:ascii="Calibri" w:hAnsi="Calibri"/>
-          <w:b/>
-          <w:color w:val="auto"/>
-          <w:szCs w:val="20"/>
-        </w:rPr>
-      </w:pPr>
-      <w:r>
-        <w:rPr>
-          <w:rFonts w:ascii="Calibri" w:hAnsi="Calibri"/>
-          <w:color w:val="auto"/>
-          <w:szCs w:val="22"/>
-        </w:rPr>
-        <w:t xml:space="preserve">Basic Automation - </w:t>
-      </w:r>
-      <w:r>
-        <w:rPr>
-          <w:rFonts w:ascii="Calibri" w:hAnsi="Calibri"/>
-          <w:color w:val="auto"/>
-          <w:szCs w:val="20"/>
-        </w:rPr>
-        <w:t>Selenium (Basics)</w:t>
-      </w:r>
-    </w:p>
-    <w:p>
-      <w:pPr>
-        <w:pStyle w:val="ListBullet"/>
-        <w:numPr>
-          <w:ilvl w:val="0"/>
-          <w:numId w:val="0"/>
-        </w:numPr>
-        <w:spacing w:after="240" w:line="276" w:lineRule="auto"/>
-        <w:ind w:left="90" w:right="880"/>
-        <w:contextualSpacing/>
-        <w:jc w:val="left"/>
-        <w:rPr>
-          <w:rFonts w:ascii="Calibri" w:hAnsi="Calibri"/>
-          <w:b/>
-          <w:color w:val="000000"/>
-          <w:sz w:val="22"/>
+          <w:color w:val="000000"/>
           <w:szCs w:val="22"/>
         </w:rPr>
       </w:pPr>
@@ -7339,9 +7235,11 @@
         <w:pStyle w:val="Section"/>
         <w:spacing w:line="360" w:lineRule="auto"/>
         <w:rPr>
-          <w:sz w:val="16"/>
-          <w:szCs w:val="16"/>
-          <w:lang w:eastAsia="en-US"/>
+          <w:rFonts w:ascii="Calibri" w:hAnsi="Calibri"/>
+          <w:b/>
+          <w:color w:val="4F81BD"/>
+          <w:sz w:val="22"/>
+          <w:szCs w:val="22"/>
         </w:rPr>
       </w:pPr>
       <w:r>
@@ -7432,7 +7330,7 @@
               </wp:anchor>
             </w:drawing>
           </mc:Choice>
-          <mc:Fallback>
+          <mc:Fallback xmlns:cx8="http://schemas.microsoft.com/office/drawing/2016/5/14/chartex" xmlns:cx7="http://schemas.microsoft.com/office/drawing/2016/5/13/chartex" xmlns:cx6="http://schemas.microsoft.com/office/drawing/2016/5/12/chartex" xmlns:cx5="http://schemas.microsoft.com/office/drawing/2016/5/11/chartex" xmlns:cx4="http://schemas.microsoft.com/office/drawing/2016/5/10/chartex" xmlns:cx3="http://schemas.microsoft.com/office/drawing/2016/5/9/chartex" xmlns:cx2="http://schemas.microsoft.com/office/drawing/2015/10/21/chartex" xmlns:cx1="http://schemas.microsoft.com/office/drawing/2015/9/8/chartex">
             <w:pict>
               <v:oval w14:anchorId="7F0D55FE" id="Oval 181" o:spid="_x0000_s1026" style="position:absolute;margin-left:277.45pt;margin-top:1338.45pt;width:186.2pt;height:183.3pt;flip:x;z-index:251660288;visibility:visible;mso-wrap-style:square;mso-width-percent:0;mso-height-percent:0;mso-wrap-distance-left:9pt;mso-wrap-distance-top:0;mso-wrap-distance-right:9pt;mso-wrap-distance-bottom:0;mso-position-horizontal:absolute;mso-position-horizontal-relative:page;mso-position-vertical:absolute;mso-position-vertical-relative:page;mso-width-percent:0;mso-height-percent:0;mso-width-relative:page;mso-height-relative:page;v-text-anchor:top" o:gfxdata="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" fillcolor="#ff7d26" strokecolor="#ff7d26" strokeweight="4.5pt">
                 <v:stroke linestyle="thinThick"/>
@@ -7522,7 +7420,7 @@
               </wp:anchor>
             </w:drawing>
           </mc:Choice>
-          <mc:Fallback>
+          <mc:Fallback xmlns:cx8="http://schemas.microsoft.com/office/drawing/2016/5/14/chartex" xmlns:cx7="http://schemas.microsoft.com/office/drawing/2016/5/13/chartex" xmlns:cx6="http://schemas.microsoft.com/office/drawing/2016/5/12/chartex" xmlns:cx5="http://schemas.microsoft.com/office/drawing/2016/5/11/chartex" xmlns:cx4="http://schemas.microsoft.com/office/drawing/2016/5/10/chartex" xmlns:cx3="http://schemas.microsoft.com/office/drawing/2016/5/9/chartex" xmlns:cx2="http://schemas.microsoft.com/office/drawing/2015/10/21/chartex" xmlns:cx1="http://schemas.microsoft.com/office/drawing/2015/9/8/chartex">
             <w:pict>
               <v:oval w14:anchorId="38D05096" id="Oval 180" o:spid="_x0000_s1026" style="position:absolute;margin-left:277.45pt;margin-top:1338.45pt;width:186.2pt;height:183.3pt;flip:x;z-index:251659264;visibility:visible;mso-wrap-style:square;mso-width-percent:0;mso-height-percent:0;mso-wrap-distance-left:9pt;mso-wrap-distance-top:0;mso-wrap-distance-right:9pt;mso-wrap-distance-bottom:0;mso-position-horizontal:absolute;mso-position-horizontal-relative:page;mso-position-vertical:absolute;mso-position-vertical-relative:page;mso-width-percent:0;mso-height-percent:0;mso-width-relative:page;mso-height-relative:page;v-text-anchor:top" o:gfxdata="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" fillcolor="#ff7d26" strokecolor="#ff7d26" strokeweight="4.5pt">
                 <v:stroke linestyle="thinThick"/>
@@ -7549,7 +7447,7 @@
 </file>
 
 <file path=word/endnotes.xml><?xml version="1.0" encoding="utf-8"?>
-<w:endnotes xmlns:wpc="http://schemas.microsoft.com/office/word/2010/wordprocessingCanvas" xmlns:cx="http://schemas.microsoft.com/office/drawing/2014/chartex" xmlns:cx1="http://schemas.microsoft.com/office/drawing/2015/9/8/chartex" xmlns:cx2="http://schemas.microsoft.com/office/drawing/2015/10/21/chartex" xmlns:cx3="http://schemas.microsoft.com/office/drawing/2016/5/9/chartex" xmlns:cx4="http://schemas.microsoft.com/office/drawing/2016/5/10/chartex" xmlns:cx5="http://schemas.microsoft.com/office/drawing/2016/5/11/chartex" xmlns:mc="http://schemas.openxmlformats.org/markup-compatibility/2006" xmlns:o="urn:schemas-microsoft-com:office:office" xmlns:r="http://schemas.openxmlformats.org/officeDocument/2006/relationships" xmlns:m="http://schemas.openxmlformats.org/officeDocument/2006/math" xmlns:v="urn:schemas-microsoft-com:vml" xmlns:wp14="http://schemas.microsoft.com/office/word/2010/wordprocessingDrawing" xmlns:wp="http://schemas.openxmlformats.org/drawingml/2006/wordprocessingDrawing" xmlns:w10="urn:schemas-microsoft-com:office:word" xmlns:w="http://schemas.openxmlformats.org/wordprocessingml/2006/main" xmlns:w14="http://schemas.microsoft.com/office/word/2010/wordml" xmlns:w15="http://schemas.microsoft.com/office/word/2012/wordml" xmlns:w16se="http://schemas.microsoft.com/office/word/2015/wordml/symex" xmlns:wpg="http://schemas.microsoft.com/office/word/2010/wordprocessingGroup" xmlns:wpi="http://schemas.microsoft.com/office/word/2010/wordprocessingInk" xmlns:wne="http://schemas.microsoft.com/office/word/2006/wordml" xmlns:wps="http://schemas.microsoft.com/office/word/2010/wordprocessingShape" mc:Ignorable="w14 w15 w16se wp14">
+<w:endnotes xmlns:wpc="http://schemas.microsoft.com/office/word/2010/wordprocessingCanvas" xmlns:cx="http://schemas.microsoft.com/office/drawing/2014/chartex" xmlns:mc="http://schemas.openxmlformats.org/markup-compatibility/2006" xmlns:o="urn:schemas-microsoft-com:office:office" xmlns:r="http://schemas.openxmlformats.org/officeDocument/2006/relationships" xmlns:m="http://schemas.openxmlformats.org/officeDocument/2006/math" xmlns:v="urn:schemas-microsoft-com:vml" xmlns:wp14="http://schemas.microsoft.com/office/word/2010/wordprocessingDrawing" xmlns:wp="http://schemas.openxmlformats.org/drawingml/2006/wordprocessingDrawing" xmlns:w10="urn:schemas-microsoft-com:office:word" xmlns:w="http://schemas.openxmlformats.org/wordprocessingml/2006/main" xmlns:w14="http://schemas.microsoft.com/office/word/2010/wordml" xmlns:w15="http://schemas.microsoft.com/office/word/2012/wordml" xmlns:w16se="http://schemas.microsoft.com/office/word/2015/wordml/symex" xmlns:wpg="http://schemas.microsoft.com/office/word/2010/wordprocessingGroup" xmlns:wpi="http://schemas.microsoft.com/office/word/2010/wordprocessingInk" xmlns:wne="http://schemas.microsoft.com/office/word/2006/wordml" xmlns:wps="http://schemas.microsoft.com/office/word/2010/wordprocessingShape" mc:Ignorable="w14 w15 w16se wp14">
   <w:endnote w:type="separator" w:id="-1">
     <w:p>
       <w:r>
@@ -7568,7 +7466,7 @@
 </file>
 
 <file path=word/footer1.xml><?xml version="1.0" encoding="utf-8"?>
-<w:ftr xmlns:wpc="http://schemas.microsoft.com/office/word/2010/wordprocessingCanvas" xmlns:cx="http://schemas.microsoft.com/office/drawing/2014/chartex" xmlns:cx1="http://schemas.microsoft.com/office/drawing/2015/9/8/chartex" xmlns:cx2="http://schemas.microsoft.com/office/drawing/2015/10/21/chartex" xmlns:cx3="http://schemas.microsoft.com/office/drawing/2016/5/9/chartex" xmlns:cx4="http://schemas.microsoft.com/office/drawing/2016/5/10/chartex" xmlns:cx5="http://schemas.microsoft.com/office/drawing/2016/5/11/chartex" xmlns:mc="http://schemas.openxmlformats.org/markup-compatibility/2006" xmlns:o="urn:schemas-microsoft-com:office:office" xmlns:r="http://schemas.openxmlformats.org/officeDocument/2006/relationships" xmlns:m="http://schemas.openxmlformats.org/officeDocument/2006/math" xmlns:v="urn:schemas-microsoft-com:vml" xmlns:wp14="http://schemas.microsoft.com/office/word/2010/wordprocessingDrawing" xmlns:wp="http://schemas.openxmlformats.org/drawingml/2006/wordprocessingDrawing" xmlns:w10="urn:schemas-microsoft-com:office:word" xmlns:w="http://schemas.openxmlformats.org/wordprocessingml/2006/main" xmlns:w14="http://schemas.microsoft.com/office/word/2010/wordml" xmlns:w15="http://schemas.microsoft.com/office/word/2012/wordml" xmlns:w16se="http://schemas.microsoft.com/office/word/2015/wordml/symex" xmlns:wpg="http://schemas.microsoft.com/office/word/2010/wordprocessingGroup" xmlns:wpi="http://schemas.microsoft.com/office/word/2010/wordprocessingInk" xmlns:wne="http://schemas.microsoft.com/office/word/2006/wordml" xmlns:wps="http://schemas.microsoft.com/office/word/2010/wordprocessingShape" mc:Ignorable="w14 w15 w16se wp14">
+<w:ftr xmlns:wpc="http://schemas.microsoft.com/office/word/2010/wordprocessingCanvas" xmlns:cx="http://schemas.microsoft.com/office/drawing/2014/chartex" xmlns:mc="http://schemas.openxmlformats.org/markup-compatibility/2006" xmlns:o="urn:schemas-microsoft-com:office:office" xmlns:r="http://schemas.openxmlformats.org/officeDocument/2006/relationships" xmlns:m="http://schemas.openxmlformats.org/officeDocument/2006/math" xmlns:v="urn:schemas-microsoft-com:vml" xmlns:wp14="http://schemas.microsoft.com/office/word/2010/wordprocessingDrawing" xmlns:wp="http://schemas.openxmlformats.org/drawingml/2006/wordprocessingDrawing" xmlns:w10="urn:schemas-microsoft-com:office:word" xmlns:w="http://schemas.openxmlformats.org/wordprocessingml/2006/main" xmlns:w14="http://schemas.microsoft.com/office/word/2010/wordml" xmlns:w15="http://schemas.microsoft.com/office/word/2012/wordml" xmlns:w16se="http://schemas.microsoft.com/office/word/2015/wordml/symex" xmlns:wpg="http://schemas.microsoft.com/office/word/2010/wordprocessingGroup" xmlns:wpi="http://schemas.microsoft.com/office/word/2010/wordprocessingInk" xmlns:wne="http://schemas.microsoft.com/office/word/2006/wordml" xmlns:wps="http://schemas.microsoft.com/office/word/2010/wordprocessingShape" mc:Ignorable="w14 w15 w16se wp14">
   <w:p>
     <w:pPr>
       <w:ind w:right="260"/>
@@ -7783,7 +7681,7 @@
 </file>
 
 <file path=word/footer2.xml><?xml version="1.0" encoding="utf-8"?>
-<w:ftr xmlns:wpc="http://schemas.microsoft.com/office/word/2010/wordprocessingCanvas" xmlns:cx="http://schemas.microsoft.com/office/drawing/2014/chartex" xmlns:cx1="http://schemas.microsoft.com/office/drawing/2015/9/8/chartex" xmlns:cx2="http://schemas.microsoft.com/office/drawing/2015/10/21/chartex" xmlns:cx3="http://schemas.microsoft.com/office/drawing/2016/5/9/chartex" xmlns:cx4="http://schemas.microsoft.com/office/drawing/2016/5/10/chartex" xmlns:cx5="http://schemas.microsoft.com/office/drawing/2016/5/11/chartex" xmlns:mc="http://schemas.openxmlformats.org/markup-compatibility/2006" xmlns:o="urn:schemas-microsoft-com:office:office" xmlns:r="http://schemas.openxmlformats.org/officeDocument/2006/relationships" xmlns:m="http://schemas.openxmlformats.org/officeDocument/2006/math" xmlns:v="urn:schemas-microsoft-com:vml" xmlns:wp14="http://schemas.microsoft.com/office/word/2010/wordprocessingDrawing" xmlns:wp="http://schemas.openxmlformats.org/drawingml/2006/wordprocessingDrawing" xmlns:w10="urn:schemas-microsoft-com:office:word" xmlns:w="http://schemas.openxmlformats.org/wordprocessingml/2006/main" xmlns:w14="http://schemas.microsoft.com/office/word/2010/wordml" xmlns:w15="http://schemas.microsoft.com/office/word/2012/wordml" xmlns:w16se="http://schemas.microsoft.com/office/word/2015/wordml/symex" xmlns:wpg="http://schemas.microsoft.com/office/word/2010/wordprocessingGroup" xmlns:wpi="http://schemas.microsoft.com/office/word/2010/wordprocessingInk" xmlns:wne="http://schemas.microsoft.com/office/word/2006/wordml" xmlns:wps="http://schemas.microsoft.com/office/word/2010/wordprocessingShape" mc:Ignorable="w14 w15 w16se wp14">
+<w:ftr xmlns:wpc="http://schemas.microsoft.com/office/word/2010/wordprocessingCanvas" xmlns:cx="http://schemas.microsoft.com/office/drawing/2014/chartex" xmlns:mc="http://schemas.openxmlformats.org/markup-compatibility/2006" xmlns:o="urn:schemas-microsoft-com:office:office" xmlns:r="http://schemas.openxmlformats.org/officeDocument/2006/relationships" xmlns:m="http://schemas.openxmlformats.org/officeDocument/2006/math" xmlns:v="urn:schemas-microsoft-com:vml" xmlns:wp14="http://schemas.microsoft.com/office/word/2010/wordprocessingDrawing" xmlns:wp="http://schemas.openxmlformats.org/drawingml/2006/wordprocessingDrawing" xmlns:w10="urn:schemas-microsoft-com:office:word" xmlns:w="http://schemas.openxmlformats.org/wordprocessingml/2006/main" xmlns:w14="http://schemas.microsoft.com/office/word/2010/wordml" xmlns:w15="http://schemas.microsoft.com/office/word/2012/wordml" xmlns:w16se="http://schemas.microsoft.com/office/word/2015/wordml/symex" xmlns:wpg="http://schemas.microsoft.com/office/word/2010/wordprocessingGroup" xmlns:wpi="http://schemas.microsoft.com/office/word/2010/wordprocessingInk" xmlns:wne="http://schemas.microsoft.com/office/word/2006/wordml" xmlns:wps="http://schemas.microsoft.com/office/word/2010/wordprocessingShape" mc:Ignorable="w14 w15 w16se wp14">
   <w:p>
     <w:pPr>
       <w:ind w:right="260"/>
@@ -7997,7 +7895,7 @@
 </file>
 
 <file path=word/footnotes.xml><?xml version="1.0" encoding="utf-8"?>
-<w:footnotes xmlns:wpc="http://schemas.microsoft.com/office/word/2010/wordprocessingCanvas" xmlns:cx="http://schemas.microsoft.com/office/drawing/2014/chartex" xmlns:cx1="http://schemas.microsoft.com/office/drawing/2015/9/8/chartex" xmlns:cx2="http://schemas.microsoft.com/office/drawing/2015/10/21/chartex" xmlns:cx3="http://schemas.microsoft.com/office/drawing/2016/5/9/chartex" xmlns:cx4="http://schemas.microsoft.com/office/drawing/2016/5/10/chartex" xmlns:cx5="http://schemas.microsoft.com/office/drawing/2016/5/11/chartex" xmlns:mc="http://schemas.openxmlformats.org/markup-compatibility/2006" xmlns:o="urn:schemas-microsoft-com:office:office" xmlns:r="http://schemas.openxmlformats.org/officeDocument/2006/relationships" xmlns:m="http://schemas.openxmlformats.org/officeDocument/2006/math" xmlns:v="urn:schemas-microsoft-com:vml" xmlns:wp14="http://schemas.microsoft.com/office/word/2010/wordprocessingDrawing" xmlns:wp="http://schemas.openxmlformats.org/drawingml/2006/wordprocessingDrawing" xmlns:w10="urn:schemas-microsoft-com:office:word" xmlns:w="http://schemas.openxmlformats.org/wordprocessingml/2006/main" xmlns:w14="http://schemas.microsoft.com/office/word/2010/wordml" xmlns:w15="http://schemas.microsoft.com/office/word/2012/wordml" xmlns:w16se="http://schemas.microsoft.com/office/word/2015/wordml/symex" xmlns:wpg="http://schemas.microsoft.com/office/word/2010/wordprocessingGroup" xmlns:wpi="http://schemas.microsoft.com/office/word/2010/wordprocessingInk" xmlns:wne="http://schemas.microsoft.com/office/word/2006/wordml" xmlns:wps="http://schemas.microsoft.com/office/word/2010/wordprocessingShape" mc:Ignorable="w14 w15 w16se wp14">
+<w:footnotes xmlns:wpc="http://schemas.microsoft.com/office/word/2010/wordprocessingCanvas" xmlns:cx="http://schemas.microsoft.com/office/drawing/2014/chartex" xmlns:mc="http://schemas.openxmlformats.org/markup-compatibility/2006" xmlns:o="urn:schemas-microsoft-com:office:office" xmlns:r="http://schemas.openxmlformats.org/officeDocument/2006/relationships" xmlns:m="http://schemas.openxmlformats.org/officeDocument/2006/math" xmlns:v="urn:schemas-microsoft-com:vml" xmlns:wp14="http://schemas.microsoft.com/office/word/2010/wordprocessingDrawing" xmlns:wp="http://schemas.openxmlformats.org/drawingml/2006/wordprocessingDrawing" xmlns:w10="urn:schemas-microsoft-com:office:word" xmlns:w="http://schemas.openxmlformats.org/wordprocessingml/2006/main" xmlns:w14="http://schemas.microsoft.com/office/word/2010/wordml" xmlns:w15="http://schemas.microsoft.com/office/word/2012/wordml" xmlns:w16se="http://schemas.microsoft.com/office/word/2015/wordml/symex" xmlns:wpg="http://schemas.microsoft.com/office/word/2010/wordprocessingGroup" xmlns:wpi="http://schemas.microsoft.com/office/word/2010/wordprocessingInk" xmlns:wne="http://schemas.microsoft.com/office/word/2006/wordml" xmlns:wps="http://schemas.microsoft.com/office/word/2010/wordprocessingShape" mc:Ignorable="w14 w15 w16se wp14">
   <w:footnote w:type="separator" w:id="-1">
     <w:p>
       <w:r>
@@ -8016,7 +7914,7 @@
 </file>
 
 <file path=word/header1.xml><?xml version="1.0" encoding="utf-8"?>
-<w:hdr xmlns:wpc="http://schemas.microsoft.com/office/word/2010/wordprocessingCanvas" xmlns:cx="http://schemas.microsoft.com/office/drawing/2014/chartex" xmlns:cx1="http://schemas.microsoft.com/office/drawing/2015/9/8/chartex" xmlns:cx2="http://schemas.microsoft.com/office/drawing/2015/10/21/chartex" xmlns:cx3="http://schemas.microsoft.com/office/drawing/2016/5/9/chartex" xmlns:cx4="http://schemas.microsoft.com/office/drawing/2016/5/10/chartex" xmlns:cx5="http://schemas.microsoft.com/office/drawing/2016/5/11/chartex" xmlns:mc="http://schemas.openxmlformats.org/markup-compatibility/2006" xmlns:o="urn:schemas-microsoft-com:office:office" xmlns:r="http://schemas.openxmlformats.org/officeDocument/2006/relationships" xmlns:m="http://schemas.openxmlformats.org/officeDocument/2006/math" xmlns:v="urn:schemas-microsoft-com:vml" xmlns:wp14="http://schemas.microsoft.com/office/word/2010/wordprocessingDrawing" xmlns:wp="http://schemas.openxmlformats.org/drawingml/2006/wordprocessingDrawing" xmlns:w10="urn:schemas-microsoft-com:office:word" xmlns:w="http://schemas.openxmlformats.org/wordprocessingml/2006/main" xmlns:w14="http://schemas.microsoft.com/office/word/2010/wordml" xmlns:w15="http://schemas.microsoft.com/office/word/2012/wordml" xmlns:w16se="http://schemas.microsoft.com/office/word/2015/wordml/symex" xmlns:wpg="http://schemas.microsoft.com/office/word/2010/wordprocessingGroup" xmlns:wpi="http://schemas.microsoft.com/office/word/2010/wordprocessingInk" xmlns:wne="http://schemas.microsoft.com/office/word/2006/wordml" xmlns:wps="http://schemas.microsoft.com/office/word/2010/wordprocessingShape" mc:Ignorable="w14 w15 w16se wp14">
+<w:hdr xmlns:wpc="http://schemas.microsoft.com/office/word/2010/wordprocessingCanvas" xmlns:cx="http://schemas.microsoft.com/office/drawing/2014/chartex" xmlns:mc="http://schemas.openxmlformats.org/markup-compatibility/2006" xmlns:o="urn:schemas-microsoft-com:office:office" xmlns:r="http://schemas.openxmlformats.org/officeDocument/2006/relationships" xmlns:m="http://schemas.openxmlformats.org/officeDocument/2006/math" xmlns:v="urn:schemas-microsoft-com:vml" xmlns:wp14="http://schemas.microsoft.com/office/word/2010/wordprocessingDrawing" xmlns:wp="http://schemas.openxmlformats.org/drawingml/2006/wordprocessingDrawing" xmlns:w10="urn:schemas-microsoft-com:office:word" xmlns:w="http://schemas.openxmlformats.org/wordprocessingml/2006/main" xmlns:w14="http://schemas.microsoft.com/office/word/2010/wordml" xmlns:w15="http://schemas.microsoft.com/office/word/2012/wordml" xmlns:w16se="http://schemas.microsoft.com/office/word/2015/wordml/symex" xmlns:wpg="http://schemas.microsoft.com/office/word/2010/wordprocessingGroup" xmlns:wpi="http://schemas.microsoft.com/office/word/2010/wordprocessingInk" xmlns:wne="http://schemas.microsoft.com/office/word/2006/wordml" xmlns:wps="http://schemas.microsoft.com/office/word/2010/wordprocessingShape" mc:Ignorable="w14 w15 w16se wp14">
   <w:p>
     <w:pPr>
       <w:pStyle w:val="Header"/>
@@ -8027,7 +7925,7 @@
 </file>
 
 <file path=word/numbering.xml><?xml version="1.0" encoding="utf-8"?>
-<w:numbering xmlns:wpc="http://schemas.microsoft.com/office/word/2010/wordprocessingCanvas" xmlns:cx="http://schemas.microsoft.com/office/drawing/2014/chartex" xmlns:cx1="http://schemas.microsoft.com/office/drawing/2015/9/8/chartex" xmlns:cx2="http://schemas.microsoft.com/office/drawing/2015/10/21/chartex" xmlns:cx3="http://schemas.microsoft.com/office/drawing/2016/5/9/chartex" xmlns:cx4="http://schemas.microsoft.com/office/drawing/2016/5/10/chartex" xmlns:cx5="http://schemas.microsoft.com/office/drawing/2016/5/11/chartex" xmlns:mc="http://schemas.openxmlformats.org/markup-compatibility/2006" xmlns:o="urn:schemas-microsoft-com:office:office" xmlns:r="http://schemas.openxmlformats.org/officeDocument/2006/relationships" xmlns:m="http://schemas.openxmlformats.org/officeDocument/2006/math" xmlns:v="urn:schemas-microsoft-com:vml" xmlns:wp14="http://schemas.microsoft.com/office/word/2010/wordprocessingDrawing" xmlns:wp="http://schemas.openxmlformats.org/drawingml/2006/wordprocessingDrawing" xmlns:w10="urn:schemas-microsoft-com:office:word" xmlns:w="http://schemas.openxmlformats.org/wordprocessingml/2006/main" xmlns:w14="http://schemas.microsoft.com/office/word/2010/wordml" xmlns:w15="http://schemas.microsoft.com/office/word/2012/wordml" xmlns:w16se="http://schemas.microsoft.com/office/word/2015/wordml/symex" xmlns:wpg="http://schemas.microsoft.com/office/word/2010/wordprocessingGroup" xmlns:wpi="http://schemas.microsoft.com/office/word/2010/wordprocessingInk" xmlns:wne="http://schemas.microsoft.com/office/word/2006/wordml" xmlns:wps="http://schemas.microsoft.com/office/word/2010/wordprocessingShape" mc:Ignorable="w14 w15 w16se wp14">
+<w:numbering xmlns:wpc="http://schemas.microsoft.com/office/word/2010/wordprocessingCanvas" xmlns:cx="http://schemas.microsoft.com/office/drawing/2014/chartex" xmlns:mc="http://schemas.openxmlformats.org/markup-compatibility/2006" xmlns:o="urn:schemas-microsoft-com:office:office" xmlns:r="http://schemas.openxmlformats.org/officeDocument/2006/relationships" xmlns:m="http://schemas.openxmlformats.org/officeDocument/2006/math" xmlns:v="urn:schemas-microsoft-com:vml" xmlns:wp14="http://schemas.microsoft.com/office/word/2010/wordprocessingDrawing" xmlns:wp="http://schemas.openxmlformats.org/drawingml/2006/wordprocessingDrawing" xmlns:w10="urn:schemas-microsoft-com:office:word" xmlns:w="http://schemas.openxmlformats.org/wordprocessingml/2006/main" xmlns:w14="http://schemas.microsoft.com/office/word/2010/wordml" xmlns:w15="http://schemas.microsoft.com/office/word/2012/wordml" xmlns:w16se="http://schemas.microsoft.com/office/word/2015/wordml/symex" xmlns:wpg="http://schemas.microsoft.com/office/word/2010/wordprocessingGroup" xmlns:wpi="http://schemas.microsoft.com/office/word/2010/wordprocessingInk" xmlns:wne="http://schemas.microsoft.com/office/word/2006/wordml" xmlns:wps="http://schemas.microsoft.com/office/word/2010/wordprocessingShape" mc:Ignorable="w14 w15 w16se wp14">
   <w:numPicBullet w:numPicBulletId="0">
     <w:pict>
       <v:shapetype id="_x0000_t75" coordsize="21600,21600" o:spt="75" o:preferrelative="t" path="m@4@5l@4@11@9@11@9@5xe" filled="f" stroked="f">
@@ -8049,7 +7947,7 @@
         <v:path o:extrusionok="f" gradientshapeok="t" o:connecttype="rect"/>
         <o:lock v:ext="edit" aspectratio="t"/>
       </v:shapetype>
-      <v:shape id="_x0000_i1027" type="#_x0000_t75" style="width:11.25pt;height:11.25pt" o:bullet="t">
+      <v:shape id="_x0000_i1028" type="#_x0000_t75" style="width:11.25pt;height:11.25pt" o:bullet="t">
         <v:imagedata r:id="rId1" o:title="msoE03C"/>
       </v:shape>
     </w:pict>
@@ -11550,7 +11448,7 @@
     </w:rPrDefault>
     <w:pPrDefault/>
   </w:docDefaults>
-  <w:latentStyles w:defLockedState="0" w:defUIPriority="99" w:defSemiHidden="0" w:defUnhideWhenUsed="0" w:defQFormat="0" w:count="374">
+  <w:latentStyles w:defLockedState="0" w:defUIPriority="99" w:defSemiHidden="0" w:defUnhideWhenUsed="0" w:defQFormat="0" w:count="371">
     <w:lsdException w:name="Normal" w:uiPriority="0" w:qFormat="1"/>
     <w:lsdException w:name="heading 1" w:uiPriority="9"/>
     <w:lsdException w:name="heading 2" w:uiPriority="9"/>
@@ -11922,9 +11820,6 @@
     <w:lsdException w:name="List Table 5 Dark Accent 6" w:uiPriority="50"/>
     <w:lsdException w:name="List Table 6 Colorful Accent 6" w:uiPriority="51"/>
     <w:lsdException w:name="List Table 7 Colorful Accent 6" w:uiPriority="52"/>
-    <w:lsdException w:name="Mention" w:semiHidden="1" w:unhideWhenUsed="1"/>
-    <w:lsdException w:name="Smart Hyperlink" w:semiHidden="1" w:unhideWhenUsed="1"/>
-    <w:lsdException w:name="Hashtag" w:semiHidden="1" w:unhideWhenUsed="1"/>
   </w:latentStyles>
   <w:style w:type="paragraph" w:default="1" w:styleId="Normal">
     <w:name w:val="Normal"/>
@@ -13170,7 +13065,7 @@
 </file>
 
 <file path=customXml/itemProps2.xml><?xml version="1.0" encoding="utf-8"?>
-<ds:datastoreItem xmlns:ds="http://schemas.openxmlformats.org/officeDocument/2006/customXml" ds:itemID="{BD3FCF8E-F9B1-44B0-BFCF-536DDC2EC3FC}">
+<ds:datastoreItem xmlns:ds="http://schemas.openxmlformats.org/officeDocument/2006/customXml" ds:itemID="{4F2CA65F-0695-41FB-8174-3B14AF61A825}">
   <ds:schemaRefs>
     <ds:schemaRef ds:uri="http://schemas.openxmlformats.org/officeDocument/2006/bibliography"/>
   </ds:schemaRefs>

</xml_diff>

<commit_message>
Modified CV and Content Updates
</commit_message>
<xml_diff>
--- a/data/Ajay_Kumar.docx
+++ b/data/Ajay_Kumar.docx
@@ -1,6 +1,6 @@
 
 <file path=word/document.xml><?xml version="1.0" encoding="utf-8"?>
-<w:document xmlns:wpc="http://schemas.microsoft.com/office/word/2010/wordprocessingCanvas" xmlns:cx="http://schemas.microsoft.com/office/drawing/2014/chartex" xmlns:cx1="http://schemas.microsoft.com/office/drawing/2015/9/8/chartex" xmlns:cx2="http://schemas.microsoft.com/office/drawing/2015/10/21/chartex" xmlns:cx3="http://schemas.microsoft.com/office/drawing/2016/5/9/chartex" xmlns:cx4="http://schemas.microsoft.com/office/drawing/2016/5/10/chartex" xmlns:cx5="http://schemas.microsoft.com/office/drawing/2016/5/11/chartex" xmlns:cx6="http://schemas.microsoft.com/office/drawing/2016/5/12/chartex" xmlns:cx7="http://schemas.microsoft.com/office/drawing/2016/5/13/chartex" xmlns:cx8="http://schemas.microsoft.com/office/drawing/2016/5/14/chartex" xmlns:mc="http://schemas.openxmlformats.org/markup-compatibility/2006" xmlns:aink="http://schemas.microsoft.com/office/drawing/2016/ink" xmlns:am3d="http://schemas.microsoft.com/office/drawing/2017/model3d" xmlns:o="urn:schemas-microsoft-com:office:office" xmlns:r="http://schemas.openxmlformats.org/officeDocument/2006/relationships" xmlns:m="http://schemas.openxmlformats.org/officeDocument/2006/math" xmlns:v="urn:schemas-microsoft-com:vml" xmlns:wp14="http://schemas.microsoft.com/office/word/2010/wordprocessingDrawing" xmlns:wp="http://schemas.openxmlformats.org/drawingml/2006/wordprocessingDrawing" xmlns:w10="urn:schemas-microsoft-com:office:word" xmlns:w="http://schemas.openxmlformats.org/wordprocessingml/2006/main" xmlns:w14="http://schemas.microsoft.com/office/word/2010/wordml" xmlns:w15="http://schemas.microsoft.com/office/word/2012/wordml" xmlns:w16cid="http://schemas.microsoft.com/office/word/2016/wordml/cid" xmlns:w16se="http://schemas.microsoft.com/office/word/2015/wordml/symex" xmlns:wpg="http://schemas.microsoft.com/office/word/2010/wordprocessingGroup" xmlns:wpi="http://schemas.microsoft.com/office/word/2010/wordprocessingInk" xmlns:wne="http://schemas.microsoft.com/office/word/2006/wordml" xmlns:wps="http://schemas.microsoft.com/office/word/2010/wordprocessingShape" mc:Ignorable="w14 w15 w16se w16cid wp14">
+<w:document xmlns:wpc="http://schemas.microsoft.com/office/word/2010/wordprocessingCanvas" xmlns:mc="http://schemas.openxmlformats.org/markup-compatibility/2006" xmlns:o="urn:schemas-microsoft-com:office:office" xmlns:r="http://schemas.openxmlformats.org/officeDocument/2006/relationships" xmlns:m="http://schemas.openxmlformats.org/officeDocument/2006/math" xmlns:v="urn:schemas-microsoft-com:vml" xmlns:wp14="http://schemas.microsoft.com/office/word/2010/wordprocessingDrawing" xmlns:wp="http://schemas.openxmlformats.org/drawingml/2006/wordprocessingDrawing" xmlns:w10="urn:schemas-microsoft-com:office:word" xmlns:w="http://schemas.openxmlformats.org/wordprocessingml/2006/main" xmlns:w14="http://schemas.microsoft.com/office/word/2010/wordml" xmlns:w15="http://schemas.microsoft.com/office/word/2012/wordml" xmlns:wpg="http://schemas.microsoft.com/office/word/2010/wordprocessingGroup" xmlns:wpi="http://schemas.microsoft.com/office/word/2010/wordprocessingInk" xmlns:wne="http://schemas.microsoft.com/office/word/2006/wordml" xmlns:wps="http://schemas.microsoft.com/office/word/2010/wordprocessingShape" mc:Ignorable="w14 w15 wp14">
   <w:body>
     <w:p>
       <w:pPr>
@@ -332,7 +332,7 @@
               </wp:anchor>
             </w:drawing>
           </mc:Choice>
-          <mc:Fallback>
+          <mc:Fallback xmlns:w16se="http://schemas.microsoft.com/office/word/2015/wordml/symex" xmlns:w16cid="http://schemas.microsoft.com/office/word/2016/wordml/cid" xmlns:am3d="http://schemas.microsoft.com/office/drawing/2017/model3d" xmlns:aink="http://schemas.microsoft.com/office/drawing/2016/ink" xmlns:cx8="http://schemas.microsoft.com/office/drawing/2016/5/14/chartex" xmlns:cx7="http://schemas.microsoft.com/office/drawing/2016/5/13/chartex" xmlns:cx6="http://schemas.microsoft.com/office/drawing/2016/5/12/chartex" xmlns:cx5="http://schemas.microsoft.com/office/drawing/2016/5/11/chartex" xmlns:cx4="http://schemas.microsoft.com/office/drawing/2016/5/10/chartex" xmlns:cx3="http://schemas.microsoft.com/office/drawing/2016/5/9/chartex" xmlns:cx2="http://schemas.microsoft.com/office/drawing/2015/10/21/chartex" xmlns:cx1="http://schemas.microsoft.com/office/drawing/2015/9/8/chartex" xmlns:cx="http://schemas.microsoft.com/office/drawing/2014/chartex">
             <w:pict>
               <v:oval w14:anchorId="6B4ADED1" id="Oval 214" o:spid="_x0000_s1026" style="position:absolute;margin-left:277.45pt;margin-top:1350.45pt;width:186.2pt;height:183.3pt;flip:x;z-index:251658240;visibility:visible;mso-wrap-style:square;mso-width-percent:0;mso-height-percent:0;mso-wrap-distance-left:9pt;mso-wrap-distance-top:0;mso-wrap-distance-right:9pt;mso-wrap-distance-bottom:0;mso-position-horizontal:absolute;mso-position-horizontal-relative:page;mso-position-vertical:absolute;mso-position-vertical-relative:page;mso-width-percent:0;mso-height-percent:0;mso-width-relative:page;mso-height-relative:page;v-text-anchor:top" o:gfxdata="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" fillcolor="#fe8637" strokecolor="#fe8637" strokeweight="4.5pt">
                 <v:stroke linestyle="thinThick"/>
@@ -421,7 +421,7 @@
               </wp:anchor>
             </w:drawing>
           </mc:Choice>
-          <mc:Fallback>
+          <mc:Fallback xmlns:w16se="http://schemas.microsoft.com/office/word/2015/wordml/symex" xmlns:w16cid="http://schemas.microsoft.com/office/word/2016/wordml/cid" xmlns:am3d="http://schemas.microsoft.com/office/drawing/2017/model3d" xmlns:aink="http://schemas.microsoft.com/office/drawing/2016/ink" xmlns:cx8="http://schemas.microsoft.com/office/drawing/2016/5/14/chartex" xmlns:cx7="http://schemas.microsoft.com/office/drawing/2016/5/13/chartex" xmlns:cx6="http://schemas.microsoft.com/office/drawing/2016/5/12/chartex" xmlns:cx5="http://schemas.microsoft.com/office/drawing/2016/5/11/chartex" xmlns:cx4="http://schemas.microsoft.com/office/drawing/2016/5/10/chartex" xmlns:cx3="http://schemas.microsoft.com/office/drawing/2016/5/9/chartex" xmlns:cx2="http://schemas.microsoft.com/office/drawing/2015/10/21/chartex" xmlns:cx1="http://schemas.microsoft.com/office/drawing/2015/9/8/chartex" xmlns:cx="http://schemas.microsoft.com/office/drawing/2014/chartex">
             <w:pict>
               <v:oval w14:anchorId="363A5537" id="Oval 202" o:spid="_x0000_s1026" style="position:absolute;margin-left:277.45pt;margin-top:1350.45pt;width:186.2pt;height:183.3pt;flip:x;z-index:251657216;visibility:visible;mso-wrap-style:square;mso-width-percent:0;mso-height-percent:0;mso-wrap-distance-left:9pt;mso-wrap-distance-top:0;mso-wrap-distance-right:9pt;mso-wrap-distance-bottom:0;mso-position-horizontal:absolute;mso-position-horizontal-relative:page;mso-position-vertical:absolute;mso-position-vertical-relative:page;mso-width-percent:0;mso-height-percent:0;mso-width-relative:page;mso-height-relative:page;v-text-anchor:top" o:gfxdata="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" fillcolor="#fe8637" strokecolor="#fe8637" strokeweight="4.5pt">
                 <v:stroke linestyle="thinThick"/>
@@ -510,7 +510,7 @@
               </wp:anchor>
             </w:drawing>
           </mc:Choice>
-          <mc:Fallback>
+          <mc:Fallback xmlns:w16se="http://schemas.microsoft.com/office/word/2015/wordml/symex" xmlns:w16cid="http://schemas.microsoft.com/office/word/2016/wordml/cid" xmlns:am3d="http://schemas.microsoft.com/office/drawing/2017/model3d" xmlns:aink="http://schemas.microsoft.com/office/drawing/2016/ink" xmlns:cx8="http://schemas.microsoft.com/office/drawing/2016/5/14/chartex" xmlns:cx7="http://schemas.microsoft.com/office/drawing/2016/5/13/chartex" xmlns:cx6="http://schemas.microsoft.com/office/drawing/2016/5/12/chartex" xmlns:cx5="http://schemas.microsoft.com/office/drawing/2016/5/11/chartex" xmlns:cx4="http://schemas.microsoft.com/office/drawing/2016/5/10/chartex" xmlns:cx3="http://schemas.microsoft.com/office/drawing/2016/5/9/chartex" xmlns:cx2="http://schemas.microsoft.com/office/drawing/2015/10/21/chartex" xmlns:cx1="http://schemas.microsoft.com/office/drawing/2015/9/8/chartex" xmlns:cx="http://schemas.microsoft.com/office/drawing/2014/chartex">
             <w:pict>
               <v:oval w14:anchorId="08491231" id="Oval 163" o:spid="_x0000_s1026" style="position:absolute;margin-left:277.45pt;margin-top:1350.45pt;width:186.2pt;height:183.3pt;flip:x;z-index:251656192;visibility:visible;mso-wrap-style:square;mso-width-percent:0;mso-height-percent:0;mso-wrap-distance-left:9pt;mso-wrap-distance-top:0;mso-wrap-distance-right:9pt;mso-wrap-distance-bottom:0;mso-position-horizontal:absolute;mso-position-horizontal-relative:page;mso-position-vertical:absolute;mso-position-vertical-relative:page;mso-width-percent:0;mso-height-percent:0;mso-width-relative:page;mso-height-relative:page;v-text-anchor:top" o:gfxdata="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" fillcolor="#ff7d26" strokecolor="#ff7d26" strokeweight="4.5pt">
                 <v:stroke linestyle="thinThick"/>
@@ -599,7 +599,7 @@
               </wp:anchor>
             </w:drawing>
           </mc:Choice>
-          <mc:Fallback>
+          <mc:Fallback xmlns:w16se="http://schemas.microsoft.com/office/word/2015/wordml/symex" xmlns:w16cid="http://schemas.microsoft.com/office/word/2016/wordml/cid" xmlns:am3d="http://schemas.microsoft.com/office/drawing/2017/model3d" xmlns:aink="http://schemas.microsoft.com/office/drawing/2016/ink" xmlns:cx8="http://schemas.microsoft.com/office/drawing/2016/5/14/chartex" xmlns:cx7="http://schemas.microsoft.com/office/drawing/2016/5/13/chartex" xmlns:cx6="http://schemas.microsoft.com/office/drawing/2016/5/12/chartex" xmlns:cx5="http://schemas.microsoft.com/office/drawing/2016/5/11/chartex" xmlns:cx4="http://schemas.microsoft.com/office/drawing/2016/5/10/chartex" xmlns:cx3="http://schemas.microsoft.com/office/drawing/2016/5/9/chartex" xmlns:cx2="http://schemas.microsoft.com/office/drawing/2015/10/21/chartex" xmlns:cx1="http://schemas.microsoft.com/office/drawing/2015/9/8/chartex" xmlns:cx="http://schemas.microsoft.com/office/drawing/2014/chartex">
             <w:pict>
               <v:oval w14:anchorId="6D360A07" id="Oval 153" o:spid="_x0000_s1026" style="position:absolute;margin-left:277.45pt;margin-top:1350.45pt;width:186.2pt;height:183.3pt;flip:x;z-index:251655168;visibility:visible;mso-wrap-style:square;mso-width-percent:0;mso-height-percent:0;mso-wrap-distance-left:9pt;mso-wrap-distance-top:0;mso-wrap-distance-right:9pt;mso-wrap-distance-bottom:0;mso-position-horizontal:absolute;mso-position-horizontal-relative:page;mso-position-vertical:absolute;mso-position-vertical-relative:page;mso-width-percent:0;mso-height-percent:0;mso-width-relative:page;mso-height-relative:page;v-text-anchor:top" o:gfxdata="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" fillcolor="#ff7d26" strokecolor="#ff7d26" strokeweight="4.5pt">
                 <v:stroke linestyle="thinThick"/>
@@ -688,7 +688,7 @@
               </wp:anchor>
             </w:drawing>
           </mc:Choice>
-          <mc:Fallback>
+          <mc:Fallback xmlns:w16se="http://schemas.microsoft.com/office/word/2015/wordml/symex" xmlns:w16cid="http://schemas.microsoft.com/office/word/2016/wordml/cid" xmlns:am3d="http://schemas.microsoft.com/office/drawing/2017/model3d" xmlns:aink="http://schemas.microsoft.com/office/drawing/2016/ink" xmlns:cx8="http://schemas.microsoft.com/office/drawing/2016/5/14/chartex" xmlns:cx7="http://schemas.microsoft.com/office/drawing/2016/5/13/chartex" xmlns:cx6="http://schemas.microsoft.com/office/drawing/2016/5/12/chartex" xmlns:cx5="http://schemas.microsoft.com/office/drawing/2016/5/11/chartex" xmlns:cx4="http://schemas.microsoft.com/office/drawing/2016/5/10/chartex" xmlns:cx3="http://schemas.microsoft.com/office/drawing/2016/5/9/chartex" xmlns:cx2="http://schemas.microsoft.com/office/drawing/2015/10/21/chartex" xmlns:cx1="http://schemas.microsoft.com/office/drawing/2015/9/8/chartex" xmlns:cx="http://schemas.microsoft.com/office/drawing/2014/chartex">
             <w:pict>
               <v:oval w14:anchorId="2FFBC291" id="Oval 129" o:spid="_x0000_s1026" style="position:absolute;margin-left:277.45pt;margin-top:1350.45pt;width:186.2pt;height:183.3pt;flip:x;z-index:251654144;visibility:visible;mso-wrap-style:square;mso-width-percent:0;mso-height-percent:0;mso-wrap-distance-left:9pt;mso-wrap-distance-top:0;mso-wrap-distance-right:9pt;mso-wrap-distance-bottom:0;mso-position-horizontal:absolute;mso-position-horizontal-relative:page;mso-position-vertical:absolute;mso-position-vertical-relative:page;mso-width-percent:0;mso-height-percent:0;mso-width-relative:page;mso-height-relative:page;v-text-anchor:top" o:gfxdata="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" fillcolor="#ff7d26" strokecolor="#ff7d26" strokeweight="4.5pt">
                 <v:stroke linestyle="thinThick"/>
@@ -777,7 +777,7 @@
               </wp:anchor>
             </w:drawing>
           </mc:Choice>
-          <mc:Fallback>
+          <mc:Fallback xmlns:w16se="http://schemas.microsoft.com/office/word/2015/wordml/symex" xmlns:w16cid="http://schemas.microsoft.com/office/word/2016/wordml/cid" xmlns:am3d="http://schemas.microsoft.com/office/drawing/2017/model3d" xmlns:aink="http://schemas.microsoft.com/office/drawing/2016/ink" xmlns:cx8="http://schemas.microsoft.com/office/drawing/2016/5/14/chartex" xmlns:cx7="http://schemas.microsoft.com/office/drawing/2016/5/13/chartex" xmlns:cx6="http://schemas.microsoft.com/office/drawing/2016/5/12/chartex" xmlns:cx5="http://schemas.microsoft.com/office/drawing/2016/5/11/chartex" xmlns:cx4="http://schemas.microsoft.com/office/drawing/2016/5/10/chartex" xmlns:cx3="http://schemas.microsoft.com/office/drawing/2016/5/9/chartex" xmlns:cx2="http://schemas.microsoft.com/office/drawing/2015/10/21/chartex" xmlns:cx1="http://schemas.microsoft.com/office/drawing/2015/9/8/chartex" xmlns:cx="http://schemas.microsoft.com/office/drawing/2014/chartex">
             <w:pict>
               <v:oval w14:anchorId="4B46C1A1" id="Oval 78" o:spid="_x0000_s1026" style="position:absolute;margin-left:277.45pt;margin-top:1350.45pt;width:186.2pt;height:183.3pt;flip:x;z-index:251653120;visibility:visible;mso-wrap-style:square;mso-width-percent:0;mso-height-percent:0;mso-wrap-distance-left:9pt;mso-wrap-distance-top:0;mso-wrap-distance-right:9pt;mso-wrap-distance-bottom:0;mso-position-horizontal:absolute;mso-position-horizontal-relative:page;mso-position-vertical:absolute;mso-position-vertical-relative:page;mso-width-percent:0;mso-height-percent:0;mso-width-relative:page;mso-height-relative:page;v-text-anchor:top" o:gfxdata="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" fillcolor="#ff7d26" strokecolor="#ff7d26" strokeweight="4.5pt">
                 <v:stroke linestyle="thinThick"/>
@@ -866,7 +866,7 @@
               </wp:anchor>
             </w:drawing>
           </mc:Choice>
-          <mc:Fallback>
+          <mc:Fallback xmlns:w16se="http://schemas.microsoft.com/office/word/2015/wordml/symex" xmlns:w16cid="http://schemas.microsoft.com/office/word/2016/wordml/cid" xmlns:am3d="http://schemas.microsoft.com/office/drawing/2017/model3d" xmlns:aink="http://schemas.microsoft.com/office/drawing/2016/ink" xmlns:cx8="http://schemas.microsoft.com/office/drawing/2016/5/14/chartex" xmlns:cx7="http://schemas.microsoft.com/office/drawing/2016/5/13/chartex" xmlns:cx6="http://schemas.microsoft.com/office/drawing/2016/5/12/chartex" xmlns:cx5="http://schemas.microsoft.com/office/drawing/2016/5/11/chartex" xmlns:cx4="http://schemas.microsoft.com/office/drawing/2016/5/10/chartex" xmlns:cx3="http://schemas.microsoft.com/office/drawing/2016/5/9/chartex" xmlns:cx2="http://schemas.microsoft.com/office/drawing/2015/10/21/chartex" xmlns:cx1="http://schemas.microsoft.com/office/drawing/2015/9/8/chartex" xmlns:cx="http://schemas.microsoft.com/office/drawing/2014/chartex">
             <w:pict>
               <v:oval w14:anchorId="72F5A621" id="Oval 76" o:spid="_x0000_s1026" style="position:absolute;margin-left:277.45pt;margin-top:1350.45pt;width:186.2pt;height:183.3pt;flip:x;z-index:251652096;visibility:visible;mso-wrap-style:square;mso-width-percent:0;mso-height-percent:0;mso-wrap-distance-left:9pt;mso-wrap-distance-top:0;mso-wrap-distance-right:9pt;mso-wrap-distance-bottom:0;mso-position-horizontal:absolute;mso-position-horizontal-relative:page;mso-position-vertical:absolute;mso-position-vertical-relative:page;mso-width-percent:0;mso-height-percent:0;mso-width-relative:page;mso-height-relative:page;v-text-anchor:top" o:gfxdata="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" fillcolor="#ff7d26" strokecolor="#ff7d26" strokeweight="4.5pt">
                 <v:stroke linestyle="thinThick"/>
@@ -1040,7 +1040,7 @@
               </wp:anchor>
             </w:drawing>
           </mc:Choice>
-          <mc:Fallback>
+          <mc:Fallback xmlns:w16se="http://schemas.microsoft.com/office/word/2015/wordml/symex" xmlns:w16cid="http://schemas.microsoft.com/office/word/2016/wordml/cid" xmlns:am3d="http://schemas.microsoft.com/office/drawing/2017/model3d" xmlns:aink="http://schemas.microsoft.com/office/drawing/2016/ink" xmlns:cx8="http://schemas.microsoft.com/office/drawing/2016/5/14/chartex" xmlns:cx7="http://schemas.microsoft.com/office/drawing/2016/5/13/chartex" xmlns:cx6="http://schemas.microsoft.com/office/drawing/2016/5/12/chartex" xmlns:cx5="http://schemas.microsoft.com/office/drawing/2016/5/11/chartex" xmlns:cx4="http://schemas.microsoft.com/office/drawing/2016/5/10/chartex" xmlns:cx3="http://schemas.microsoft.com/office/drawing/2016/5/9/chartex" xmlns:cx2="http://schemas.microsoft.com/office/drawing/2015/10/21/chartex" xmlns:cx1="http://schemas.microsoft.com/office/drawing/2015/9/8/chartex" xmlns:cx="http://schemas.microsoft.com/office/drawing/2014/chartex">
             <w:pict>
               <v:oval w14:anchorId="5F3F03CA" id="Oval 60" o:spid="_x0000_s1026" style="position:absolute;margin-left:277.45pt;margin-top:1350.45pt;width:186.2pt;height:183.3pt;flip:x;z-index:251651072;visibility:visible;mso-wrap-style:square;mso-width-percent:0;mso-height-percent:0;mso-wrap-distance-left:9pt;mso-wrap-distance-top:0;mso-wrap-distance-right:9pt;mso-wrap-distance-bottom:0;mso-position-horizontal:absolute;mso-position-horizontal-relative:page;mso-position-vertical:absolute;mso-position-vertical-relative:page;mso-width-percent:0;mso-height-percent:0;mso-width-relative:page;mso-height-relative:page;v-text-anchor:top" o:gfxdata="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" fillcolor="#ff7d26" strokecolor="#ff7d26" strokeweight="4.5pt">
                 <v:stroke linestyle="thinThick"/>
@@ -1129,7 +1129,7 @@
               </wp:anchor>
             </w:drawing>
           </mc:Choice>
-          <mc:Fallback>
+          <mc:Fallback xmlns:w16se="http://schemas.microsoft.com/office/word/2015/wordml/symex" xmlns:w16cid="http://schemas.microsoft.com/office/word/2016/wordml/cid" xmlns:am3d="http://schemas.microsoft.com/office/drawing/2017/model3d" xmlns:aink="http://schemas.microsoft.com/office/drawing/2016/ink" xmlns:cx8="http://schemas.microsoft.com/office/drawing/2016/5/14/chartex" xmlns:cx7="http://schemas.microsoft.com/office/drawing/2016/5/13/chartex" xmlns:cx6="http://schemas.microsoft.com/office/drawing/2016/5/12/chartex" xmlns:cx5="http://schemas.microsoft.com/office/drawing/2016/5/11/chartex" xmlns:cx4="http://schemas.microsoft.com/office/drawing/2016/5/10/chartex" xmlns:cx3="http://schemas.microsoft.com/office/drawing/2016/5/9/chartex" xmlns:cx2="http://schemas.microsoft.com/office/drawing/2015/10/21/chartex" xmlns:cx1="http://schemas.microsoft.com/office/drawing/2015/9/8/chartex" xmlns:cx="http://schemas.microsoft.com/office/drawing/2014/chartex">
             <w:pict>
               <v:oval w14:anchorId="4B2900E0" id="Oval 59" o:spid="_x0000_s1026" style="position:absolute;margin-left:277.45pt;margin-top:1350.45pt;width:186.2pt;height:183.3pt;flip:x;z-index:251650048;visibility:visible;mso-wrap-style:square;mso-width-percent:0;mso-height-percent:0;mso-wrap-distance-left:9pt;mso-wrap-distance-top:0;mso-wrap-distance-right:9pt;mso-wrap-distance-bottom:0;mso-position-horizontal:absolute;mso-position-horizontal-relative:page;mso-position-vertical:absolute;mso-position-vertical-relative:page;mso-width-percent:0;mso-height-percent:0;mso-width-relative:page;mso-height-relative:page;v-text-anchor:top" o:gfxdata="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" fillcolor="#ff7d26" strokecolor="#ff7d26" strokeweight="4.5pt">
                 <v:stroke linestyle="thinThick"/>
@@ -1798,7 +1798,11 @@
     <w:p>
       <w:pPr>
         <w:pStyle w:val="Subsection"/>
-        <w:ind w:left="720" w:hanging="720"/>
+        <w:tabs>
+          <w:tab w:val="left" w:pos="90"/>
+        </w:tabs>
+        <w:spacing w:after="240"/>
+        <w:contextualSpacing/>
         <w:jc w:val="left"/>
         <w:rPr>
           <w:rFonts w:ascii="Calibri" w:hAnsi="Calibri"/>
@@ -1810,10 +1814,9 @@
       <w:r>
         <w:rPr>
           <w:rFonts w:ascii="Calibri" w:hAnsi="Calibri"/>
-          <w:noProof/>
-          <w:color w:val="000000"/>
-          <w:szCs w:val="22"/>
-          <w:lang w:eastAsia="en-US"/>
+          <w:color w:val="000000"/>
+          <w:sz w:val="24"/>
+          <w:szCs w:val="24"/>
         </w:rPr>
         <w:drawing>
           <wp:anchor distT="0" distB="0" distL="114300" distR="114300" simplePos="0" relativeHeight="251664384" behindDoc="0" locked="0" layoutInCell="1" allowOverlap="1" wp14:anchorId="7148B79F" wp14:editId="0DB94A9F">
@@ -1824,8 +1827,8 @@
             <wp:positionV relativeFrom="margin">
               <wp:posOffset>6353175</wp:posOffset>
             </wp:positionV>
-            <wp:extent cx="1114425" cy="409575"/>
-            <wp:effectExtent l="0" t="0" r="9525" b="9525"/>
+            <wp:extent cx="1162050" cy="609600"/>
+            <wp:effectExtent l="0" t="0" r="0" b="0"/>
             <wp:wrapSquare wrapText="bothSides"/>
             <wp:docPr id="40" name="Picture 40" descr="tp_logo"/>
             <wp:cNvGraphicFramePr>
@@ -1856,7 +1859,7 @@
                   <pic:spPr bwMode="auto">
                     <a:xfrm>
                       <a:off x="0" y="0"/>
-                      <a:ext cx="1114425" cy="409575"/>
+                      <a:ext cx="1162050" cy="609600"/>
                     </a:xfrm>
                     <a:prstGeom prst="rect">
                       <a:avLst/>
@@ -1882,22 +1885,6 @@
         <w:rPr>
           <w:rFonts w:ascii="Calibri" w:hAnsi="Calibri"/>
           <w:color w:val="000000"/>
-          <w:szCs w:val="22"/>
-        </w:rPr>
-        <w:t xml:space="preserve"> </w:t>
-      </w:r>
-      <w:r>
-        <w:rPr>
-          <w:rFonts w:ascii="Calibri" w:hAnsi="Calibri"/>
-          <w:color w:val="000000"/>
-          <w:szCs w:val="22"/>
-        </w:rPr>
-        <w:t xml:space="preserve"> </w:t>
-      </w:r>
-      <w:r>
-        <w:rPr>
-          <w:rFonts w:ascii="Calibri" w:hAnsi="Calibri"/>
-          <w:color w:val="000000"/>
           <w:sz w:val="24"/>
           <w:szCs w:val="24"/>
         </w:rPr>
@@ -1911,77 +1898,6 @@
           <w:szCs w:val="24"/>
         </w:rPr>
         <w:t xml:space="preserve">PEARLS </w:t>
-      </w:r>
-    </w:p>
-    <w:p>
-      <w:pPr>
-        <w:pStyle w:val="Subsection"/>
-        <w:ind w:left="720" w:hanging="720"/>
-        <w:jc w:val="left"/>
-        <w:rPr>
-          <w:rFonts w:ascii="Calibri" w:hAnsi="Calibri"/>
-          <w:color w:val="000000"/>
-          <w:sz w:val="24"/>
-          <w:szCs w:val="24"/>
-        </w:rPr>
-      </w:pPr>
-      <w:r>
-        <w:rPr>
-          <w:rFonts w:ascii="Calibri" w:hAnsi="Calibri"/>
-          <w:color w:val="000000"/>
-          <w:szCs w:val="22"/>
-        </w:rPr>
-        <w:t xml:space="preserve"> Senior </w:t>
-      </w:r>
-      <w:r>
-        <w:rPr>
-          <w:rFonts w:ascii="Calibri" w:hAnsi="Calibri"/>
-          <w:color w:val="000000"/>
-          <w:szCs w:val="22"/>
-        </w:rPr>
-        <w:t xml:space="preserve">SQA Engineer  </w:t>
-      </w:r>
-      <w:r>
-        <w:rPr>
-          <w:rFonts w:ascii="Calibri" w:hAnsi="Calibri"/>
-          <w:color w:val="595959"/>
-          <w:sz w:val="14"/>
-          <w:szCs w:val="22"/>
-        </w:rPr>
-        <w:sym w:font="Wingdings 2" w:char="F097"/>
-      </w:r>
-      <w:r>
-        <w:rPr>
-          <w:rFonts w:ascii="Calibri" w:hAnsi="Calibri"/>
-          <w:color w:val="595959"/>
-          <w:sz w:val="14"/>
-          <w:szCs w:val="22"/>
-        </w:rPr>
-        <w:t xml:space="preserve"> </w:t>
-      </w:r>
-      <w:r>
-        <w:rPr>
-          <w:rFonts w:ascii="Calibri" w:hAnsi="Calibri"/>
-          <w:color w:val="auto"/>
-          <w:szCs w:val="22"/>
-        </w:rPr>
-        <w:t xml:space="preserve"> January</w:t>
-      </w:r>
-      <w:r>
-        <w:rPr>
-          <w:rFonts w:ascii="Calibri" w:hAnsi="Calibri"/>
-          <w:color w:val="auto"/>
-          <w:szCs w:val="22"/>
-        </w:rPr>
-        <w:t xml:space="preserve"> </w:t>
-      </w:r>
-      <w:r>
-        <w:rPr>
-          <w:rFonts w:ascii="Calibri" w:hAnsi="Calibri"/>
-          <w:color w:val="auto"/>
-          <w:szCs w:val="22"/>
-        </w:rPr>
-        <w:t>2016- Present</w:t>
       </w:r>
     </w:p>
     <w:p>
@@ -1996,10 +1912,49 @@
         <w:rPr>
           <w:rFonts w:ascii="Calibri" w:hAnsi="Calibri"/>
           <w:color w:val="000000"/>
-          <w:sz w:val="22"/>
-          <w:szCs w:val="22"/>
-        </w:rPr>
-      </w:pPr>
+          <w:szCs w:val="22"/>
+        </w:rPr>
+      </w:pPr>
+      <w:r>
+        <w:rPr>
+          <w:rFonts w:ascii="Calibri" w:hAnsi="Calibri"/>
+          <w:color w:val="000000"/>
+          <w:szCs w:val="22"/>
+        </w:rPr>
+        <w:t>Lead Test</w:t>
+      </w:r>
+      <w:r>
+        <w:rPr>
+          <w:rFonts w:ascii="Calibri" w:hAnsi="Calibri"/>
+          <w:color w:val="000000"/>
+          <w:szCs w:val="22"/>
+        </w:rPr>
+        <w:t xml:space="preserve"> Engineer  </w:t>
+      </w:r>
+      <w:r>
+        <w:rPr>
+          <w:rFonts w:ascii="Calibri" w:hAnsi="Calibri"/>
+          <w:color w:val="000000"/>
+          <w:szCs w:val="22"/>
+        </w:rPr>
+        <w:sym w:font="Wingdings 2" w:char="F097"/>
+      </w:r>
+      <w:r>
+        <w:rPr>
+          <w:rFonts w:ascii="Calibri" w:hAnsi="Calibri"/>
+          <w:color w:val="000000"/>
+          <w:szCs w:val="22"/>
+        </w:rPr>
+        <w:t xml:space="preserve">  </w:t>
+      </w:r>
+      <w:r>
+        <w:rPr>
+          <w:rFonts w:ascii="Calibri" w:hAnsi="Calibri"/>
+          <w:color w:val="000000"/>
+          <w:szCs w:val="22"/>
+        </w:rPr>
+        <w:t>July</w:t>
+      </w:r>
       <w:r>
         <w:rPr>
           <w:rFonts w:ascii="Calibri" w:hAnsi="Calibri"/>
@@ -2014,13 +1969,108 @@
           <w:color w:val="000000"/>
           <w:szCs w:val="22"/>
         </w:rPr>
+        <w:t>2018</w:t>
+      </w:r>
+      <w:r>
+        <w:rPr>
+          <w:rFonts w:ascii="Calibri" w:hAnsi="Calibri"/>
+          <w:color w:val="000000"/>
+          <w:szCs w:val="22"/>
+        </w:rPr>
+        <w:t>- Present</w:t>
+      </w:r>
+    </w:p>
+    <w:p>
+      <w:pPr>
+        <w:pStyle w:val="Subsection"/>
+        <w:tabs>
+          <w:tab w:val="left" w:pos="90"/>
+        </w:tabs>
+        <w:spacing w:after="240"/>
+        <w:contextualSpacing/>
+        <w:jc w:val="left"/>
+        <w:rPr>
+          <w:rFonts w:ascii="Calibri" w:hAnsi="Calibri"/>
+          <w:color w:val="000000"/>
+          <w:szCs w:val="22"/>
+        </w:rPr>
+      </w:pPr>
+      <w:r>
+        <w:rPr>
+          <w:rFonts w:ascii="Calibri" w:hAnsi="Calibri"/>
+          <w:color w:val="000000"/>
+          <w:szCs w:val="22"/>
+        </w:rPr>
+        <w:t xml:space="preserve">Senior </w:t>
+      </w:r>
+      <w:r>
+        <w:rPr>
+          <w:rFonts w:ascii="Calibri" w:hAnsi="Calibri"/>
+          <w:color w:val="000000"/>
+          <w:szCs w:val="22"/>
+        </w:rPr>
+        <w:t>Test</w:t>
+      </w:r>
+      <w:r>
+        <w:rPr>
+          <w:rFonts w:ascii="Calibri" w:hAnsi="Calibri"/>
+          <w:color w:val="000000"/>
+          <w:szCs w:val="22"/>
+        </w:rPr>
+        <w:t xml:space="preserve"> Engineer  </w:t>
+      </w:r>
+      <w:r>
+        <w:rPr>
+          <w:rFonts w:ascii="Calibri" w:hAnsi="Calibri"/>
+          <w:color w:val="000000"/>
+          <w:szCs w:val="22"/>
+        </w:rPr>
+        <w:sym w:font="Wingdings 2" w:char="F097"/>
+      </w:r>
+      <w:r>
+        <w:rPr>
+          <w:rFonts w:ascii="Calibri" w:hAnsi="Calibri"/>
+          <w:color w:val="000000"/>
+          <w:szCs w:val="22"/>
+        </w:rPr>
+        <w:t xml:space="preserve">  January 2016- </w:t>
+      </w:r>
+      <w:r>
+        <w:rPr>
+          <w:rFonts w:ascii="Calibri" w:hAnsi="Calibri"/>
+          <w:color w:val="000000"/>
+          <w:szCs w:val="22"/>
+        </w:rPr>
+        <w:t>June 2018</w:t>
+      </w:r>
+    </w:p>
+    <w:p>
+      <w:pPr>
+        <w:pStyle w:val="Subsection"/>
+        <w:tabs>
+          <w:tab w:val="left" w:pos="90"/>
+        </w:tabs>
+        <w:spacing w:after="240"/>
+        <w:contextualSpacing/>
+        <w:jc w:val="left"/>
+        <w:rPr>
+          <w:rFonts w:ascii="Calibri" w:hAnsi="Calibri"/>
+          <w:color w:val="000000"/>
+          <w:szCs w:val="22"/>
+        </w:rPr>
+      </w:pPr>
+      <w:r>
+        <w:rPr>
+          <w:rFonts w:ascii="Calibri" w:hAnsi="Calibri"/>
+          <w:color w:val="000000"/>
+          <w:szCs w:val="22"/>
+        </w:rPr>
         <w:t xml:space="preserve">SQA Engineer  </w:t>
       </w:r>
       <w:r>
         <w:rPr>
           <w:rFonts w:ascii="Calibri" w:hAnsi="Calibri"/>
-          <w:color w:val="595959"/>
-          <w:sz w:val="14"/>
+          <w:color w:val="000000"/>
           <w:szCs w:val="22"/>
         </w:rPr>
         <w:sym w:font="Wingdings 2" w:char="F097"/>
@@ -2028,8 +2078,7 @@
       <w:r>
         <w:rPr>
           <w:rFonts w:ascii="Calibri" w:hAnsi="Calibri"/>
-          <w:color w:val="595959"/>
-          <w:sz w:val="14"/>
+          <w:color w:val="000000"/>
           <w:szCs w:val="22"/>
         </w:rPr>
         <w:t xml:space="preserve"> </w:t>
@@ -2037,7 +2086,7 @@
       <w:r>
         <w:rPr>
           <w:rFonts w:ascii="Calibri" w:hAnsi="Calibri"/>
-          <w:color w:val="auto"/>
+          <w:color w:val="000000"/>
           <w:szCs w:val="22"/>
         </w:rPr>
         <w:t xml:space="preserve"> July</w:t>
@@ -2045,7 +2094,7 @@
       <w:r>
         <w:rPr>
           <w:rFonts w:ascii="Calibri" w:hAnsi="Calibri"/>
-          <w:color w:val="auto"/>
+          <w:color w:val="000000"/>
           <w:szCs w:val="22"/>
         </w:rPr>
         <w:t xml:space="preserve"> </w:t>
@@ -2053,7 +2102,7 @@
       <w:r>
         <w:rPr>
           <w:rFonts w:ascii="Calibri" w:hAnsi="Calibri"/>
-          <w:color w:val="auto"/>
+          <w:color w:val="000000"/>
           <w:szCs w:val="22"/>
         </w:rPr>
         <w:t>2013- December 2015</w:t>
@@ -3336,8 +3385,8 @@
         </w:rPr>
       </w:pPr>
       <w:bookmarkStart w:id="0" w:name="_GoBack"/>
-      <w:bookmarkEnd w:id="0"/>
     </w:p>
+    <w:bookmarkEnd w:id="0"/>
     <w:p>
       <w:pPr>
         <w:pStyle w:val="Subsection"/>
@@ -4892,7 +4941,7 @@
                     </wp:anchor>
                   </w:drawing>
                 </mc:Choice>
-                <mc:Fallback>
+                <mc:Fallback xmlns:w16se="http://schemas.microsoft.com/office/word/2015/wordml/symex" xmlns:w16cid="http://schemas.microsoft.com/office/word/2016/wordml/cid" xmlns:am3d="http://schemas.microsoft.com/office/drawing/2017/model3d" xmlns:aink="http://schemas.microsoft.com/office/drawing/2016/ink" xmlns:cx8="http://schemas.microsoft.com/office/drawing/2016/5/14/chartex" xmlns:cx7="http://schemas.microsoft.com/office/drawing/2016/5/13/chartex" xmlns:cx6="http://schemas.microsoft.com/office/drawing/2016/5/12/chartex" xmlns:cx5="http://schemas.microsoft.com/office/drawing/2016/5/11/chartex" xmlns:cx4="http://schemas.microsoft.com/office/drawing/2016/5/10/chartex" xmlns:cx3="http://schemas.microsoft.com/office/drawing/2016/5/9/chartex" xmlns:cx2="http://schemas.microsoft.com/office/drawing/2015/10/21/chartex" xmlns:cx1="http://schemas.microsoft.com/office/drawing/2015/9/8/chartex" xmlns:cx="http://schemas.microsoft.com/office/drawing/2014/chartex">
                   <w:pict>
                     <v:shapetype w14:anchorId="59A79A5C" id="_x0000_t32" coordsize="21600,21600" o:spt="32" o:oned="t" path="m,l21600,21600e" filled="f">
                       <v:path arrowok="t" fillok="f" o:connecttype="none"/>
@@ -5196,23 +5245,13 @@
         </w:rPr>
         <w:t xml:space="preserve">Testing via </w:t>
       </w:r>
-      <w:proofErr w:type="spellStart"/>
       <w:r>
         <w:rPr>
           <w:rFonts w:ascii="Calibri" w:hAnsi="Calibri"/>
           <w:color w:val="auto"/>
           <w:szCs w:val="22"/>
         </w:rPr>
-        <w:t>Acunetix</w:t>
-      </w:r>
-      <w:proofErr w:type="spellEnd"/>
-      <w:r>
-        <w:rPr>
-          <w:rFonts w:ascii="Calibri" w:hAnsi="Calibri"/>
-          <w:color w:val="auto"/>
-          <w:szCs w:val="22"/>
-        </w:rPr>
-        <w:t xml:space="preserve"> Web Vulnerability Scanner </w:t>
+        <w:t xml:space="preserve">Acunetix Web Vulnerability Scanner </w:t>
       </w:r>
     </w:p>
     <w:p>
@@ -5443,18 +5482,8 @@
           <w:color w:val="auto"/>
           <w:szCs w:val="22"/>
         </w:rPr>
-        <w:t xml:space="preserve">, Bug Reporting via Jira / </w:t>
-      </w:r>
-      <w:proofErr w:type="spellStart"/>
-      <w:r>
-        <w:rPr>
-          <w:rFonts w:ascii="Calibri" w:hAnsi="Calibri"/>
-          <w:color w:val="auto"/>
-          <w:szCs w:val="22"/>
-        </w:rPr>
-        <w:t>Trac</w:t>
-      </w:r>
-      <w:proofErr w:type="spellEnd"/>
+        <w:t>, Bug Reporting via Jira / Trac</w:t>
+      </w:r>
       <w:r>
         <w:rPr>
           <w:rFonts w:ascii="Calibri" w:hAnsi="Calibri"/>
@@ -7237,7 +7266,7 @@
               </wp:anchor>
             </w:drawing>
           </mc:Choice>
-          <mc:Fallback>
+          <mc:Fallback xmlns:w16se="http://schemas.microsoft.com/office/word/2015/wordml/symex" xmlns:w16cid="http://schemas.microsoft.com/office/word/2016/wordml/cid" xmlns:am3d="http://schemas.microsoft.com/office/drawing/2017/model3d" xmlns:aink="http://schemas.microsoft.com/office/drawing/2016/ink" xmlns:cx8="http://schemas.microsoft.com/office/drawing/2016/5/14/chartex" xmlns:cx7="http://schemas.microsoft.com/office/drawing/2016/5/13/chartex" xmlns:cx6="http://schemas.microsoft.com/office/drawing/2016/5/12/chartex" xmlns:cx5="http://schemas.microsoft.com/office/drawing/2016/5/11/chartex" xmlns:cx4="http://schemas.microsoft.com/office/drawing/2016/5/10/chartex" xmlns:cx3="http://schemas.microsoft.com/office/drawing/2016/5/9/chartex" xmlns:cx2="http://schemas.microsoft.com/office/drawing/2015/10/21/chartex" xmlns:cx1="http://schemas.microsoft.com/office/drawing/2015/9/8/chartex" xmlns:cx="http://schemas.microsoft.com/office/drawing/2014/chartex">
             <w:pict>
               <v:oval w14:anchorId="7F0D55FE" id="Oval 181" o:spid="_x0000_s1026" style="position:absolute;margin-left:277.45pt;margin-top:1338.45pt;width:186.2pt;height:183.3pt;flip:x;z-index:251660288;visibility:visible;mso-wrap-style:square;mso-width-percent:0;mso-height-percent:0;mso-wrap-distance-left:9pt;mso-wrap-distance-top:0;mso-wrap-distance-right:9pt;mso-wrap-distance-bottom:0;mso-position-horizontal:absolute;mso-position-horizontal-relative:page;mso-position-vertical:absolute;mso-position-vertical-relative:page;mso-width-percent:0;mso-height-percent:0;mso-width-relative:page;mso-height-relative:page;v-text-anchor:top" o:gfxdata="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" fillcolor="#ff7d26" strokecolor="#ff7d26" strokeweight="4.5pt">
                 <v:stroke linestyle="thinThick"/>
@@ -7327,7 +7356,7 @@
               </wp:anchor>
             </w:drawing>
           </mc:Choice>
-          <mc:Fallback>
+          <mc:Fallback xmlns:w16se="http://schemas.microsoft.com/office/word/2015/wordml/symex" xmlns:w16cid="http://schemas.microsoft.com/office/word/2016/wordml/cid" xmlns:am3d="http://schemas.microsoft.com/office/drawing/2017/model3d" xmlns:aink="http://schemas.microsoft.com/office/drawing/2016/ink" xmlns:cx8="http://schemas.microsoft.com/office/drawing/2016/5/14/chartex" xmlns:cx7="http://schemas.microsoft.com/office/drawing/2016/5/13/chartex" xmlns:cx6="http://schemas.microsoft.com/office/drawing/2016/5/12/chartex" xmlns:cx5="http://schemas.microsoft.com/office/drawing/2016/5/11/chartex" xmlns:cx4="http://schemas.microsoft.com/office/drawing/2016/5/10/chartex" xmlns:cx3="http://schemas.microsoft.com/office/drawing/2016/5/9/chartex" xmlns:cx2="http://schemas.microsoft.com/office/drawing/2015/10/21/chartex" xmlns:cx1="http://schemas.microsoft.com/office/drawing/2015/9/8/chartex" xmlns:cx="http://schemas.microsoft.com/office/drawing/2014/chartex">
             <w:pict>
               <v:oval w14:anchorId="38D05096" id="Oval 180" o:spid="_x0000_s1026" style="position:absolute;margin-left:277.45pt;margin-top:1338.45pt;width:186.2pt;height:183.3pt;flip:x;z-index:251659264;visibility:visible;mso-wrap-style:square;mso-width-percent:0;mso-height-percent:0;mso-wrap-distance-left:9pt;mso-wrap-distance-top:0;mso-wrap-distance-right:9pt;mso-wrap-distance-bottom:0;mso-position-horizontal:absolute;mso-position-horizontal-relative:page;mso-position-vertical:absolute;mso-position-vertical-relative:page;mso-width-percent:0;mso-height-percent:0;mso-width-relative:page;mso-height-relative:page;v-text-anchor:top" o:gfxdata="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" fillcolor="#ff7d26" strokecolor="#ff7d26" strokeweight="4.5pt">
                 <v:stroke linestyle="thinThick"/>
@@ -7354,7 +7383,7 @@
 </file>
 
 <file path=word/endnotes.xml><?xml version="1.0" encoding="utf-8"?>
-<w:endnotes xmlns:wpc="http://schemas.microsoft.com/office/word/2010/wordprocessingCanvas" xmlns:cx="http://schemas.microsoft.com/office/drawing/2014/chartex" xmlns:cx1="http://schemas.microsoft.com/office/drawing/2015/9/8/chartex" xmlns:cx2="http://schemas.microsoft.com/office/drawing/2015/10/21/chartex" xmlns:cx3="http://schemas.microsoft.com/office/drawing/2016/5/9/chartex" xmlns:cx4="http://schemas.microsoft.com/office/drawing/2016/5/10/chartex" xmlns:cx5="http://schemas.microsoft.com/office/drawing/2016/5/11/chartex" xmlns:cx6="http://schemas.microsoft.com/office/drawing/2016/5/12/chartex" xmlns:cx7="http://schemas.microsoft.com/office/drawing/2016/5/13/chartex" xmlns:cx8="http://schemas.microsoft.com/office/drawing/2016/5/14/chartex" xmlns:mc="http://schemas.openxmlformats.org/markup-compatibility/2006" xmlns:aink="http://schemas.microsoft.com/office/drawing/2016/ink" xmlns:am3d="http://schemas.microsoft.com/office/drawing/2017/model3d" xmlns:o="urn:schemas-microsoft-com:office:office" xmlns:r="http://schemas.openxmlformats.org/officeDocument/2006/relationships" xmlns:m="http://schemas.openxmlformats.org/officeDocument/2006/math" xmlns:v="urn:schemas-microsoft-com:vml" xmlns:wp14="http://schemas.microsoft.com/office/word/2010/wordprocessingDrawing" xmlns:wp="http://schemas.openxmlformats.org/drawingml/2006/wordprocessingDrawing" xmlns:w10="urn:schemas-microsoft-com:office:word" xmlns:w="http://schemas.openxmlformats.org/wordprocessingml/2006/main" xmlns:w14="http://schemas.microsoft.com/office/word/2010/wordml" xmlns:w15="http://schemas.microsoft.com/office/word/2012/wordml" xmlns:w16cid="http://schemas.microsoft.com/office/word/2016/wordml/cid" xmlns:w16se="http://schemas.microsoft.com/office/word/2015/wordml/symex" xmlns:wpg="http://schemas.microsoft.com/office/word/2010/wordprocessingGroup" xmlns:wpi="http://schemas.microsoft.com/office/word/2010/wordprocessingInk" xmlns:wne="http://schemas.microsoft.com/office/word/2006/wordml" xmlns:wps="http://schemas.microsoft.com/office/word/2010/wordprocessingShape" mc:Ignorable="w14 w15 w16se w16cid wp14">
+<w:endnotes xmlns:wpc="http://schemas.microsoft.com/office/word/2010/wordprocessingCanvas" xmlns:mc="http://schemas.openxmlformats.org/markup-compatibility/2006" xmlns:o="urn:schemas-microsoft-com:office:office" xmlns:r="http://schemas.openxmlformats.org/officeDocument/2006/relationships" xmlns:m="http://schemas.openxmlformats.org/officeDocument/2006/math" xmlns:v="urn:schemas-microsoft-com:vml" xmlns:wp14="http://schemas.microsoft.com/office/word/2010/wordprocessingDrawing" xmlns:wp="http://schemas.openxmlformats.org/drawingml/2006/wordprocessingDrawing" xmlns:w10="urn:schemas-microsoft-com:office:word" xmlns:w="http://schemas.openxmlformats.org/wordprocessingml/2006/main" xmlns:w14="http://schemas.microsoft.com/office/word/2010/wordml" xmlns:w15="http://schemas.microsoft.com/office/word/2012/wordml" xmlns:wpg="http://schemas.microsoft.com/office/word/2010/wordprocessingGroup" xmlns:wpi="http://schemas.microsoft.com/office/word/2010/wordprocessingInk" xmlns:wne="http://schemas.microsoft.com/office/word/2006/wordml" xmlns:wps="http://schemas.microsoft.com/office/word/2010/wordprocessingShape" mc:Ignorable="w14 w15 wp14">
   <w:endnote w:type="separator" w:id="-1">
     <w:p>
       <w:r>
@@ -7373,7 +7402,7 @@
 </file>
 
 <file path=word/footer1.xml><?xml version="1.0" encoding="utf-8"?>
-<w:ftr xmlns:wpc="http://schemas.microsoft.com/office/word/2010/wordprocessingCanvas" xmlns:cx="http://schemas.microsoft.com/office/drawing/2014/chartex" xmlns:cx1="http://schemas.microsoft.com/office/drawing/2015/9/8/chartex" xmlns:cx2="http://schemas.microsoft.com/office/drawing/2015/10/21/chartex" xmlns:cx3="http://schemas.microsoft.com/office/drawing/2016/5/9/chartex" xmlns:cx4="http://schemas.microsoft.com/office/drawing/2016/5/10/chartex" xmlns:cx5="http://schemas.microsoft.com/office/drawing/2016/5/11/chartex" xmlns:cx6="http://schemas.microsoft.com/office/drawing/2016/5/12/chartex" xmlns:cx7="http://schemas.microsoft.com/office/drawing/2016/5/13/chartex" xmlns:cx8="http://schemas.microsoft.com/office/drawing/2016/5/14/chartex" xmlns:mc="http://schemas.openxmlformats.org/markup-compatibility/2006" xmlns:aink="http://schemas.microsoft.com/office/drawing/2016/ink" xmlns:am3d="http://schemas.microsoft.com/office/drawing/2017/model3d" xmlns:o="urn:schemas-microsoft-com:office:office" xmlns:r="http://schemas.openxmlformats.org/officeDocument/2006/relationships" xmlns:m="http://schemas.openxmlformats.org/officeDocument/2006/math" xmlns:v="urn:schemas-microsoft-com:vml" xmlns:wp14="http://schemas.microsoft.com/office/word/2010/wordprocessingDrawing" xmlns:wp="http://schemas.openxmlformats.org/drawingml/2006/wordprocessingDrawing" xmlns:w10="urn:schemas-microsoft-com:office:word" xmlns:w="http://schemas.openxmlformats.org/wordprocessingml/2006/main" xmlns:w14="http://schemas.microsoft.com/office/word/2010/wordml" xmlns:w15="http://schemas.microsoft.com/office/word/2012/wordml" xmlns:w16cid="http://schemas.microsoft.com/office/word/2016/wordml/cid" xmlns:w16se="http://schemas.microsoft.com/office/word/2015/wordml/symex" xmlns:wpg="http://schemas.microsoft.com/office/word/2010/wordprocessingGroup" xmlns:wpi="http://schemas.microsoft.com/office/word/2010/wordprocessingInk" xmlns:wne="http://schemas.microsoft.com/office/word/2006/wordml" xmlns:wps="http://schemas.microsoft.com/office/word/2010/wordprocessingShape" mc:Ignorable="w14 w15 w16se w16cid wp14">
+<w:ftr xmlns:wpc="http://schemas.microsoft.com/office/word/2010/wordprocessingCanvas" xmlns:mc="http://schemas.openxmlformats.org/markup-compatibility/2006" xmlns:o="urn:schemas-microsoft-com:office:office" xmlns:r="http://schemas.openxmlformats.org/officeDocument/2006/relationships" xmlns:m="http://schemas.openxmlformats.org/officeDocument/2006/math" xmlns:v="urn:schemas-microsoft-com:vml" xmlns:wp14="http://schemas.microsoft.com/office/word/2010/wordprocessingDrawing" xmlns:wp="http://schemas.openxmlformats.org/drawingml/2006/wordprocessingDrawing" xmlns:w10="urn:schemas-microsoft-com:office:word" xmlns:w="http://schemas.openxmlformats.org/wordprocessingml/2006/main" xmlns:w14="http://schemas.microsoft.com/office/word/2010/wordml" xmlns:w15="http://schemas.microsoft.com/office/word/2012/wordml" xmlns:wpg="http://schemas.microsoft.com/office/word/2010/wordprocessingGroup" xmlns:wpi="http://schemas.microsoft.com/office/word/2010/wordprocessingInk" xmlns:wne="http://schemas.microsoft.com/office/word/2006/wordml" xmlns:wps="http://schemas.microsoft.com/office/word/2010/wordprocessingShape" mc:Ignorable="w14 w15 wp14">
   <w:p>
     <w:pPr>
       <w:ind w:right="260"/>
@@ -7481,7 +7510,7 @@
                               <w:sz w:val="26"/>
                               <w:szCs w:val="26"/>
                             </w:rPr>
-                            <w:t>3</w:t>
+                            <w:t>2</w:t>
                           </w:r>
                           <w:r>
                             <w:rPr>
@@ -7558,7 +7587,7 @@
                         <w:sz w:val="26"/>
                         <w:szCs w:val="26"/>
                       </w:rPr>
-                      <w:t>3</w:t>
+                      <w:t>2</w:t>
                     </w:r>
                     <w:r>
                       <w:rPr>
@@ -7588,7 +7617,7 @@
 </file>
 
 <file path=word/footer2.xml><?xml version="1.0" encoding="utf-8"?>
-<w:ftr xmlns:wpc="http://schemas.microsoft.com/office/word/2010/wordprocessingCanvas" xmlns:cx="http://schemas.microsoft.com/office/drawing/2014/chartex" xmlns:cx1="http://schemas.microsoft.com/office/drawing/2015/9/8/chartex" xmlns:cx2="http://schemas.microsoft.com/office/drawing/2015/10/21/chartex" xmlns:cx3="http://schemas.microsoft.com/office/drawing/2016/5/9/chartex" xmlns:cx4="http://schemas.microsoft.com/office/drawing/2016/5/10/chartex" xmlns:cx5="http://schemas.microsoft.com/office/drawing/2016/5/11/chartex" xmlns:cx6="http://schemas.microsoft.com/office/drawing/2016/5/12/chartex" xmlns:cx7="http://schemas.microsoft.com/office/drawing/2016/5/13/chartex" xmlns:cx8="http://schemas.microsoft.com/office/drawing/2016/5/14/chartex" xmlns:mc="http://schemas.openxmlformats.org/markup-compatibility/2006" xmlns:aink="http://schemas.microsoft.com/office/drawing/2016/ink" xmlns:am3d="http://schemas.microsoft.com/office/drawing/2017/model3d" xmlns:o="urn:schemas-microsoft-com:office:office" xmlns:r="http://schemas.openxmlformats.org/officeDocument/2006/relationships" xmlns:m="http://schemas.openxmlformats.org/officeDocument/2006/math" xmlns:v="urn:schemas-microsoft-com:vml" xmlns:wp14="http://schemas.microsoft.com/office/word/2010/wordprocessingDrawing" xmlns:wp="http://schemas.openxmlformats.org/drawingml/2006/wordprocessingDrawing" xmlns:w10="urn:schemas-microsoft-com:office:word" xmlns:w="http://schemas.openxmlformats.org/wordprocessingml/2006/main" xmlns:w14="http://schemas.microsoft.com/office/word/2010/wordml" xmlns:w15="http://schemas.microsoft.com/office/word/2012/wordml" xmlns:w16cid="http://schemas.microsoft.com/office/word/2016/wordml/cid" xmlns:w16se="http://schemas.microsoft.com/office/word/2015/wordml/symex" xmlns:wpg="http://schemas.microsoft.com/office/word/2010/wordprocessingGroup" xmlns:wpi="http://schemas.microsoft.com/office/word/2010/wordprocessingInk" xmlns:wne="http://schemas.microsoft.com/office/word/2006/wordml" xmlns:wps="http://schemas.microsoft.com/office/word/2010/wordprocessingShape" mc:Ignorable="w14 w15 w16se w16cid wp14">
+<w:ftr xmlns:wpc="http://schemas.microsoft.com/office/word/2010/wordprocessingCanvas" xmlns:mc="http://schemas.openxmlformats.org/markup-compatibility/2006" xmlns:o="urn:schemas-microsoft-com:office:office" xmlns:r="http://schemas.openxmlformats.org/officeDocument/2006/relationships" xmlns:m="http://schemas.openxmlformats.org/officeDocument/2006/math" xmlns:v="urn:schemas-microsoft-com:vml" xmlns:wp14="http://schemas.microsoft.com/office/word/2010/wordprocessingDrawing" xmlns:wp="http://schemas.openxmlformats.org/drawingml/2006/wordprocessingDrawing" xmlns:w10="urn:schemas-microsoft-com:office:word" xmlns:w="http://schemas.openxmlformats.org/wordprocessingml/2006/main" xmlns:w14="http://schemas.microsoft.com/office/word/2010/wordml" xmlns:w15="http://schemas.microsoft.com/office/word/2012/wordml" xmlns:wpg="http://schemas.microsoft.com/office/word/2010/wordprocessingGroup" xmlns:wpi="http://schemas.microsoft.com/office/word/2010/wordprocessingInk" xmlns:wne="http://schemas.microsoft.com/office/word/2006/wordml" xmlns:wps="http://schemas.microsoft.com/office/word/2010/wordprocessingShape" mc:Ignorable="w14 w15 wp14">
   <w:p>
     <w:pPr>
       <w:ind w:right="260"/>
@@ -7802,7 +7831,7 @@
 </file>
 
 <file path=word/footnotes.xml><?xml version="1.0" encoding="utf-8"?>
-<w:footnotes xmlns:wpc="http://schemas.microsoft.com/office/word/2010/wordprocessingCanvas" xmlns:cx="http://schemas.microsoft.com/office/drawing/2014/chartex" xmlns:cx1="http://schemas.microsoft.com/office/drawing/2015/9/8/chartex" xmlns:cx2="http://schemas.microsoft.com/office/drawing/2015/10/21/chartex" xmlns:cx3="http://schemas.microsoft.com/office/drawing/2016/5/9/chartex" xmlns:cx4="http://schemas.microsoft.com/office/drawing/2016/5/10/chartex" xmlns:cx5="http://schemas.microsoft.com/office/drawing/2016/5/11/chartex" xmlns:cx6="http://schemas.microsoft.com/office/drawing/2016/5/12/chartex" xmlns:cx7="http://schemas.microsoft.com/office/drawing/2016/5/13/chartex" xmlns:cx8="http://schemas.microsoft.com/office/drawing/2016/5/14/chartex" xmlns:mc="http://schemas.openxmlformats.org/markup-compatibility/2006" xmlns:aink="http://schemas.microsoft.com/office/drawing/2016/ink" xmlns:am3d="http://schemas.microsoft.com/office/drawing/2017/model3d" xmlns:o="urn:schemas-microsoft-com:office:office" xmlns:r="http://schemas.openxmlformats.org/officeDocument/2006/relationships" xmlns:m="http://schemas.openxmlformats.org/officeDocument/2006/math" xmlns:v="urn:schemas-microsoft-com:vml" xmlns:wp14="http://schemas.microsoft.com/office/word/2010/wordprocessingDrawing" xmlns:wp="http://schemas.openxmlformats.org/drawingml/2006/wordprocessingDrawing" xmlns:w10="urn:schemas-microsoft-com:office:word" xmlns:w="http://schemas.openxmlformats.org/wordprocessingml/2006/main" xmlns:w14="http://schemas.microsoft.com/office/word/2010/wordml" xmlns:w15="http://schemas.microsoft.com/office/word/2012/wordml" xmlns:w16cid="http://schemas.microsoft.com/office/word/2016/wordml/cid" xmlns:w16se="http://schemas.microsoft.com/office/word/2015/wordml/symex" xmlns:wpg="http://schemas.microsoft.com/office/word/2010/wordprocessingGroup" xmlns:wpi="http://schemas.microsoft.com/office/word/2010/wordprocessingInk" xmlns:wne="http://schemas.microsoft.com/office/word/2006/wordml" xmlns:wps="http://schemas.microsoft.com/office/word/2010/wordprocessingShape" mc:Ignorable="w14 w15 w16se w16cid wp14">
+<w:footnotes xmlns:wpc="http://schemas.microsoft.com/office/word/2010/wordprocessingCanvas" xmlns:mc="http://schemas.openxmlformats.org/markup-compatibility/2006" xmlns:o="urn:schemas-microsoft-com:office:office" xmlns:r="http://schemas.openxmlformats.org/officeDocument/2006/relationships" xmlns:m="http://schemas.openxmlformats.org/officeDocument/2006/math" xmlns:v="urn:schemas-microsoft-com:vml" xmlns:wp14="http://schemas.microsoft.com/office/word/2010/wordprocessingDrawing" xmlns:wp="http://schemas.openxmlformats.org/drawingml/2006/wordprocessingDrawing" xmlns:w10="urn:schemas-microsoft-com:office:word" xmlns:w="http://schemas.openxmlformats.org/wordprocessingml/2006/main" xmlns:w14="http://schemas.microsoft.com/office/word/2010/wordml" xmlns:w15="http://schemas.microsoft.com/office/word/2012/wordml" xmlns:wpg="http://schemas.microsoft.com/office/word/2010/wordprocessingGroup" xmlns:wpi="http://schemas.microsoft.com/office/word/2010/wordprocessingInk" xmlns:wne="http://schemas.microsoft.com/office/word/2006/wordml" xmlns:wps="http://schemas.microsoft.com/office/word/2010/wordprocessingShape" mc:Ignorable="w14 w15 wp14">
   <w:footnote w:type="separator" w:id="-1">
     <w:p>
       <w:r>
@@ -7821,7 +7850,7 @@
 </file>
 
 <file path=word/header1.xml><?xml version="1.0" encoding="utf-8"?>
-<w:hdr xmlns:wpc="http://schemas.microsoft.com/office/word/2010/wordprocessingCanvas" xmlns:cx="http://schemas.microsoft.com/office/drawing/2014/chartex" xmlns:cx1="http://schemas.microsoft.com/office/drawing/2015/9/8/chartex" xmlns:cx2="http://schemas.microsoft.com/office/drawing/2015/10/21/chartex" xmlns:cx3="http://schemas.microsoft.com/office/drawing/2016/5/9/chartex" xmlns:cx4="http://schemas.microsoft.com/office/drawing/2016/5/10/chartex" xmlns:cx5="http://schemas.microsoft.com/office/drawing/2016/5/11/chartex" xmlns:cx6="http://schemas.microsoft.com/office/drawing/2016/5/12/chartex" xmlns:cx7="http://schemas.microsoft.com/office/drawing/2016/5/13/chartex" xmlns:cx8="http://schemas.microsoft.com/office/drawing/2016/5/14/chartex" xmlns:mc="http://schemas.openxmlformats.org/markup-compatibility/2006" xmlns:aink="http://schemas.microsoft.com/office/drawing/2016/ink" xmlns:am3d="http://schemas.microsoft.com/office/drawing/2017/model3d" xmlns:o="urn:schemas-microsoft-com:office:office" xmlns:r="http://schemas.openxmlformats.org/officeDocument/2006/relationships" xmlns:m="http://schemas.openxmlformats.org/officeDocument/2006/math" xmlns:v="urn:schemas-microsoft-com:vml" xmlns:wp14="http://schemas.microsoft.com/office/word/2010/wordprocessingDrawing" xmlns:wp="http://schemas.openxmlformats.org/drawingml/2006/wordprocessingDrawing" xmlns:w10="urn:schemas-microsoft-com:office:word" xmlns:w="http://schemas.openxmlformats.org/wordprocessingml/2006/main" xmlns:w14="http://schemas.microsoft.com/office/word/2010/wordml" xmlns:w15="http://schemas.microsoft.com/office/word/2012/wordml" xmlns:w16cid="http://schemas.microsoft.com/office/word/2016/wordml/cid" xmlns:w16se="http://schemas.microsoft.com/office/word/2015/wordml/symex" xmlns:wpg="http://schemas.microsoft.com/office/word/2010/wordprocessingGroup" xmlns:wpi="http://schemas.microsoft.com/office/word/2010/wordprocessingInk" xmlns:wne="http://schemas.microsoft.com/office/word/2006/wordml" xmlns:wps="http://schemas.microsoft.com/office/word/2010/wordprocessingShape" mc:Ignorable="w14 w15 w16se w16cid wp14">
+<w:hdr xmlns:wpc="http://schemas.microsoft.com/office/word/2010/wordprocessingCanvas" xmlns:mc="http://schemas.openxmlformats.org/markup-compatibility/2006" xmlns:o="urn:schemas-microsoft-com:office:office" xmlns:r="http://schemas.openxmlformats.org/officeDocument/2006/relationships" xmlns:m="http://schemas.openxmlformats.org/officeDocument/2006/math" xmlns:v="urn:schemas-microsoft-com:vml" xmlns:wp14="http://schemas.microsoft.com/office/word/2010/wordprocessingDrawing" xmlns:wp="http://schemas.openxmlformats.org/drawingml/2006/wordprocessingDrawing" xmlns:w10="urn:schemas-microsoft-com:office:word" xmlns:w="http://schemas.openxmlformats.org/wordprocessingml/2006/main" xmlns:w14="http://schemas.microsoft.com/office/word/2010/wordml" xmlns:w15="http://schemas.microsoft.com/office/word/2012/wordml" xmlns:wpg="http://schemas.microsoft.com/office/word/2010/wordprocessingGroup" xmlns:wpi="http://schemas.microsoft.com/office/word/2010/wordprocessingInk" xmlns:wne="http://schemas.microsoft.com/office/word/2006/wordml" xmlns:wps="http://schemas.microsoft.com/office/word/2010/wordprocessingShape" mc:Ignorable="w14 w15 wp14">
   <w:p>
     <w:pPr>
       <w:pStyle w:val="Header"/>
@@ -7832,7 +7861,7 @@
 </file>
 
 <file path=word/numbering.xml><?xml version="1.0" encoding="utf-8"?>
-<w:numbering xmlns:wpc="http://schemas.microsoft.com/office/word/2010/wordprocessingCanvas" xmlns:cx="http://schemas.microsoft.com/office/drawing/2014/chartex" xmlns:cx1="http://schemas.microsoft.com/office/drawing/2015/9/8/chartex" xmlns:cx2="http://schemas.microsoft.com/office/drawing/2015/10/21/chartex" xmlns:cx3="http://schemas.microsoft.com/office/drawing/2016/5/9/chartex" xmlns:cx4="http://schemas.microsoft.com/office/drawing/2016/5/10/chartex" xmlns:cx5="http://schemas.microsoft.com/office/drawing/2016/5/11/chartex" xmlns:cx6="http://schemas.microsoft.com/office/drawing/2016/5/12/chartex" xmlns:cx7="http://schemas.microsoft.com/office/drawing/2016/5/13/chartex" xmlns:cx8="http://schemas.microsoft.com/office/drawing/2016/5/14/chartex" xmlns:mc="http://schemas.openxmlformats.org/markup-compatibility/2006" xmlns:aink="http://schemas.microsoft.com/office/drawing/2016/ink" xmlns:am3d="http://schemas.microsoft.com/office/drawing/2017/model3d" xmlns:o="urn:schemas-microsoft-com:office:office" xmlns:r="http://schemas.openxmlformats.org/officeDocument/2006/relationships" xmlns:m="http://schemas.openxmlformats.org/officeDocument/2006/math" xmlns:v="urn:schemas-microsoft-com:vml" xmlns:wp14="http://schemas.microsoft.com/office/word/2010/wordprocessingDrawing" xmlns:wp="http://schemas.openxmlformats.org/drawingml/2006/wordprocessingDrawing" xmlns:w10="urn:schemas-microsoft-com:office:word" xmlns:w="http://schemas.openxmlformats.org/wordprocessingml/2006/main" xmlns:w14="http://schemas.microsoft.com/office/word/2010/wordml" xmlns:w15="http://schemas.microsoft.com/office/word/2012/wordml" xmlns:w16cid="http://schemas.microsoft.com/office/word/2016/wordml/cid" xmlns:w16se="http://schemas.microsoft.com/office/word/2015/wordml/symex" xmlns:wpg="http://schemas.microsoft.com/office/word/2010/wordprocessingGroup" xmlns:wpi="http://schemas.microsoft.com/office/word/2010/wordprocessingInk" xmlns:wne="http://schemas.microsoft.com/office/word/2006/wordml" xmlns:wps="http://schemas.microsoft.com/office/word/2010/wordprocessingShape" mc:Ignorable="w14 w15 w16se w16cid wp14">
+<w:numbering xmlns:wpc="http://schemas.microsoft.com/office/word/2010/wordprocessingCanvas" xmlns:mc="http://schemas.openxmlformats.org/markup-compatibility/2006" xmlns:o="urn:schemas-microsoft-com:office:office" xmlns:r="http://schemas.openxmlformats.org/officeDocument/2006/relationships" xmlns:m="http://schemas.openxmlformats.org/officeDocument/2006/math" xmlns:v="urn:schemas-microsoft-com:vml" xmlns:wp14="http://schemas.microsoft.com/office/word/2010/wordprocessingDrawing" xmlns:wp="http://schemas.openxmlformats.org/drawingml/2006/wordprocessingDrawing" xmlns:w10="urn:schemas-microsoft-com:office:word" xmlns:w="http://schemas.openxmlformats.org/wordprocessingml/2006/main" xmlns:w14="http://schemas.microsoft.com/office/word/2010/wordml" xmlns:w15="http://schemas.microsoft.com/office/word/2012/wordml" xmlns:wpg="http://schemas.microsoft.com/office/word/2010/wordprocessingGroup" xmlns:wpi="http://schemas.microsoft.com/office/word/2010/wordprocessingInk" xmlns:wne="http://schemas.microsoft.com/office/word/2006/wordml" xmlns:wps="http://schemas.microsoft.com/office/word/2010/wordprocessingShape" mc:Ignorable="w14 w15 wp14">
   <w:numPicBullet w:numPicBulletId="0">
     <w:pict>
       <v:shapetype id="_x0000_t75" coordsize="21600,21600" o:spt="75" o:preferrelative="t" path="m@4@5l@4@11@9@11@9@5xe" filled="f" stroked="f">
@@ -7854,7 +7883,7 @@
         <v:path o:extrusionok="f" gradientshapeok="t" o:connecttype="rect"/>
         <o:lock v:ext="edit" aspectratio="t"/>
       </v:shapetype>
-      <v:shape id="_x0000_i1027" type="#_x0000_t75" style="width:11.25pt;height:11.25pt" o:bullet="t">
+      <v:shape id="_x0000_i1031" type="#_x0000_t75" style="width:11.25pt;height:11.25pt" o:bullet="t">
         <v:imagedata r:id="rId1" o:title="msoE03C"/>
       </v:shape>
     </w:pict>
@@ -11345,7 +11374,7 @@
 </file>
 
 <file path=word/styles.xml><?xml version="1.0" encoding="utf-8"?>
-<w:styles xmlns:mc="http://schemas.openxmlformats.org/markup-compatibility/2006" xmlns:r="http://schemas.openxmlformats.org/officeDocument/2006/relationships" xmlns:w="http://schemas.openxmlformats.org/wordprocessingml/2006/main" xmlns:w14="http://schemas.microsoft.com/office/word/2010/wordml" xmlns:w15="http://schemas.microsoft.com/office/word/2012/wordml" xmlns:w16cid="http://schemas.microsoft.com/office/word/2016/wordml/cid" xmlns:w16se="http://schemas.microsoft.com/office/word/2015/wordml/symex" mc:Ignorable="w14 w15 w16se w16cid">
+<w:styles xmlns:mc="http://schemas.openxmlformats.org/markup-compatibility/2006" xmlns:r="http://schemas.openxmlformats.org/officeDocument/2006/relationships" xmlns:w="http://schemas.openxmlformats.org/wordprocessingml/2006/main" xmlns:w14="http://schemas.microsoft.com/office/word/2010/wordml" xmlns:w15="http://schemas.microsoft.com/office/word/2012/wordml" mc:Ignorable="w14 w15">
   <w:docDefaults>
     <w:rPrDefault>
       <w:rPr>
@@ -11355,7 +11384,7 @@
     </w:rPrDefault>
     <w:pPrDefault/>
   </w:docDefaults>
-  <w:latentStyles w:defLockedState="0" w:defUIPriority="99" w:defSemiHidden="0" w:defUnhideWhenUsed="0" w:defQFormat="0" w:count="375">
+  <w:latentStyles w:defLockedState="0" w:defUIPriority="99" w:defSemiHidden="0" w:defUnhideWhenUsed="0" w:defQFormat="0" w:count="371">
     <w:lsdException w:name="Normal" w:uiPriority="0" w:qFormat="1"/>
     <w:lsdException w:name="heading 1" w:uiPriority="9"/>
     <w:lsdException w:name="heading 2" w:uiPriority="9"/>
@@ -11461,6 +11490,7 @@
     <w:lsdException w:name="HTML Sample" w:semiHidden="1" w:unhideWhenUsed="1"/>
     <w:lsdException w:name="HTML Typewriter" w:semiHidden="1" w:unhideWhenUsed="1"/>
     <w:lsdException w:name="HTML Variable" w:semiHidden="1" w:unhideWhenUsed="1"/>
+    <w:lsdException w:name="Normal Table" w:semiHidden="1" w:unhideWhenUsed="1"/>
     <w:lsdException w:name="annotation subject" w:semiHidden="1" w:unhideWhenUsed="1"/>
     <w:lsdException w:name="No List" w:semiHidden="1" w:unhideWhenUsed="1"/>
     <w:lsdException w:name="Outline List 1" w:semiHidden="1" w:unhideWhenUsed="1"/>
@@ -11504,8 +11534,10 @@
     <w:lsdException w:name="Table Elegant" w:semiHidden="1" w:unhideWhenUsed="1"/>
     <w:lsdException w:name="Table Professional" w:semiHidden="1" w:unhideWhenUsed="1"/>
     <w:lsdException w:name="Table Subtle 1" w:semiHidden="1" w:unhideWhenUsed="1"/>
+    <w:lsdException w:name="Table Subtle 2" w:semiHidden="1" w:unhideWhenUsed="1"/>
     <w:lsdException w:name="Table Web 1" w:semiHidden="1" w:unhideWhenUsed="1"/>
     <w:lsdException w:name="Table Web 2" w:semiHidden="1" w:unhideWhenUsed="1"/>
+    <w:lsdException w:name="Table Web 3" w:semiHidden="1" w:unhideWhenUsed="1"/>
     <w:lsdException w:name="Balloon Text" w:semiHidden="1" w:unhideWhenUsed="1"/>
     <w:lsdException w:name="Table Grid" w:uiPriority="1"/>
     <w:lsdException w:name="Table Theme" w:semiHidden="1" w:unhideWhenUsed="1"/>
@@ -11527,6 +11559,10 @@
     <w:lsdException w:name="Colorful Grid"/>
     <w:lsdException w:name="Light Shading Accent 1"/>
     <w:lsdException w:name="Light List Accent 1"/>
+    <w:lsdException w:name="Light Grid Accent 1"/>
+    <w:lsdException w:name="Medium Shading 1 Accent 1"/>
+    <w:lsdException w:name="Medium Shading 2 Accent 1"/>
+    <w:lsdException w:name="Medium List 1 Accent 1"/>
     <w:lsdException w:name="Revision" w:semiHidden="1" w:uiPriority="0"/>
     <w:lsdException w:name="List Paragraph" w:semiHidden="1" w:uiPriority="6" w:unhideWhenUsed="1" w:qFormat="1"/>
     <w:lsdException w:name="Quote" w:uiPriority="29" w:qFormat="1"/>
@@ -11720,10 +11756,6 @@
     <w:lsdException w:name="List Table 5 Dark Accent 6" w:uiPriority="50"/>
     <w:lsdException w:name="List Table 6 Colorful Accent 6" w:uiPriority="51"/>
     <w:lsdException w:name="List Table 7 Colorful Accent 6" w:uiPriority="52"/>
-    <w:lsdException w:name="Mention" w:semiHidden="1" w:unhideWhenUsed="1"/>
-    <w:lsdException w:name="Smart Hyperlink" w:semiHidden="1" w:unhideWhenUsed="1"/>
-    <w:lsdException w:name="Hashtag" w:semiHidden="1" w:unhideWhenUsed="1"/>
-    <w:lsdException w:name="Unresolved Mention" w:semiHidden="1" w:unhideWhenUsed="1"/>
   </w:latentStyles>
   <w:style w:type="paragraph" w:default="1" w:styleId="Normal">
     <w:name w:val="Normal"/>
@@ -12969,7 +13001,7 @@
 </file>
 
 <file path=customXml/itemProps2.xml><?xml version="1.0" encoding="utf-8"?>
-<ds:datastoreItem xmlns:ds="http://schemas.openxmlformats.org/officeDocument/2006/customXml" ds:itemID="{9C44F472-8526-4C18-AF79-EBC121BE46C7}">
+<ds:datastoreItem xmlns:ds="http://schemas.openxmlformats.org/officeDocument/2006/customXml" ds:itemID="{AF45ED93-1EE0-46C9-A4E9-281FC349D360}">
   <ds:schemaRefs>
     <ds:schemaRef ds:uri="http://schemas.openxmlformats.org/officeDocument/2006/bibliography"/>
   </ds:schemaRefs>

</xml_diff>

<commit_message>
Updated CV and Other Files
</commit_message>
<xml_diff>
--- a/data/Ajay_Kumar.docx
+++ b/data/Ajay_Kumar.docx
@@ -1,6 +1,6 @@
 
 <file path=word/document.xml><?xml version="1.0" encoding="utf-8"?>
-<w:document xmlns:wpc="http://schemas.microsoft.com/office/word/2010/wordprocessingCanvas" xmlns:mc="http://schemas.openxmlformats.org/markup-compatibility/2006" xmlns:o="urn:schemas-microsoft-com:office:office" xmlns:r="http://schemas.openxmlformats.org/officeDocument/2006/relationships" xmlns:m="http://schemas.openxmlformats.org/officeDocument/2006/math" xmlns:v="urn:schemas-microsoft-com:vml" xmlns:wp14="http://schemas.microsoft.com/office/word/2010/wordprocessingDrawing" xmlns:wp="http://schemas.openxmlformats.org/drawingml/2006/wordprocessingDrawing" xmlns:w10="urn:schemas-microsoft-com:office:word" xmlns:w="http://schemas.openxmlformats.org/wordprocessingml/2006/main" xmlns:w14="http://schemas.microsoft.com/office/word/2010/wordml" xmlns:w15="http://schemas.microsoft.com/office/word/2012/wordml" xmlns:wpg="http://schemas.microsoft.com/office/word/2010/wordprocessingGroup" xmlns:wpi="http://schemas.microsoft.com/office/word/2010/wordprocessingInk" xmlns:wne="http://schemas.microsoft.com/office/word/2006/wordml" xmlns:wps="http://schemas.microsoft.com/office/word/2010/wordprocessingShape" mc:Ignorable="w14 w15 wp14">
+<w:document xmlns:wpc="http://schemas.microsoft.com/office/word/2010/wordprocessingCanvas" xmlns:cx="http://schemas.microsoft.com/office/drawing/2014/chartex" xmlns:cx1="http://schemas.microsoft.com/office/drawing/2015/9/8/chartex" xmlns:cx2="http://schemas.microsoft.com/office/drawing/2015/10/21/chartex" xmlns:cx3="http://schemas.microsoft.com/office/drawing/2016/5/9/chartex" xmlns:cx4="http://schemas.microsoft.com/office/drawing/2016/5/10/chartex" xmlns:cx5="http://schemas.microsoft.com/office/drawing/2016/5/11/chartex" xmlns:cx6="http://schemas.microsoft.com/office/drawing/2016/5/12/chartex" xmlns:cx7="http://schemas.microsoft.com/office/drawing/2016/5/13/chartex" xmlns:cx8="http://schemas.microsoft.com/office/drawing/2016/5/14/chartex" xmlns:mc="http://schemas.openxmlformats.org/markup-compatibility/2006" xmlns:aink="http://schemas.microsoft.com/office/drawing/2016/ink" xmlns:am3d="http://schemas.microsoft.com/office/drawing/2017/model3d" xmlns:o="urn:schemas-microsoft-com:office:office" xmlns:r="http://schemas.openxmlformats.org/officeDocument/2006/relationships" xmlns:m="http://schemas.openxmlformats.org/officeDocument/2006/math" xmlns:v="urn:schemas-microsoft-com:vml" xmlns:wp14="http://schemas.microsoft.com/office/word/2010/wordprocessingDrawing" xmlns:wp="http://schemas.openxmlformats.org/drawingml/2006/wordprocessingDrawing" xmlns:w10="urn:schemas-microsoft-com:office:word" xmlns:w="http://schemas.openxmlformats.org/wordprocessingml/2006/main" xmlns:w14="http://schemas.microsoft.com/office/word/2010/wordml" xmlns:w15="http://schemas.microsoft.com/office/word/2012/wordml" xmlns:w16cex="http://schemas.microsoft.com/office/word/2018/wordml/cex" xmlns:w16cid="http://schemas.microsoft.com/office/word/2016/wordml/cid" xmlns:w16="http://schemas.microsoft.com/office/word/2018/wordml" xmlns:w16se="http://schemas.microsoft.com/office/word/2015/wordml/symex" xmlns:wpg="http://schemas.microsoft.com/office/word/2010/wordprocessingGroup" xmlns:wpi="http://schemas.microsoft.com/office/word/2010/wordprocessingInk" xmlns:wne="http://schemas.microsoft.com/office/word/2006/wordml" xmlns:wps="http://schemas.microsoft.com/office/word/2010/wordprocessingShape" mc:Ignorable="w14 w15 w16se w16cid w16 w16cex wp14">
   <w:body>
     <w:p>
       <w:pPr>
@@ -127,7 +127,40 @@
           <w:szCs w:val="22"/>
           <w:lang w:eastAsia="en-US"/>
         </w:rPr>
-        <w:t xml:space="preserve"> | +92-300-2942297</w:t>
+        <w:t xml:space="preserve"> | +92-</w:t>
+      </w:r>
+      <w:r>
+        <w:rPr>
+          <w:rFonts w:ascii="Calibri" w:eastAsia="Times New Roman" w:hAnsi="Calibri" w:cs="Times New Roman"/>
+          <w:b/>
+          <w:color w:val="auto"/>
+          <w:sz w:val="22"/>
+          <w:szCs w:val="22"/>
+          <w:lang w:eastAsia="en-US"/>
+        </w:rPr>
+        <w:t>318</w:t>
+      </w:r>
+      <w:r>
+        <w:rPr>
+          <w:rFonts w:ascii="Calibri" w:eastAsia="Times New Roman" w:hAnsi="Calibri" w:cs="Times New Roman"/>
+          <w:b/>
+          <w:color w:val="auto"/>
+          <w:sz w:val="22"/>
+          <w:szCs w:val="22"/>
+          <w:lang w:eastAsia="en-US"/>
+        </w:rPr>
+        <w:t>-</w:t>
+      </w:r>
+      <w:r>
+        <w:rPr>
+          <w:rFonts w:ascii="Calibri" w:eastAsia="Times New Roman" w:hAnsi="Calibri" w:cs="Times New Roman"/>
+          <w:b/>
+          <w:color w:val="auto"/>
+          <w:sz w:val="22"/>
+          <w:szCs w:val="22"/>
+          <w:lang w:eastAsia="en-US"/>
+        </w:rPr>
+        <w:t>1419510</w:t>
       </w:r>
     </w:p>
     <w:p>
@@ -262,7 +295,7 @@
         <mc:AlternateContent>
           <mc:Choice Requires="wps">
             <w:drawing>
-              <wp:anchor distT="0" distB="0" distL="114300" distR="114300" simplePos="0" relativeHeight="251658240" behindDoc="0" locked="0" layoutInCell="1" allowOverlap="1">
+              <wp:anchor distT="0" distB="0" distL="114300" distR="114300" simplePos="0" relativeHeight="251658240" behindDoc="0" locked="0" layoutInCell="1" allowOverlap="1" wp14:anchorId="18D36231" wp14:editId="006A9FD0">
                 <wp:simplePos x="0" y="0"/>
                 <wp:positionH relativeFrom="page">
                   <wp:posOffset>3523615</wp:posOffset>
@@ -332,7 +365,7 @@
               </wp:anchor>
             </w:drawing>
           </mc:Choice>
-          <mc:Fallback xmlns:w16se="http://schemas.microsoft.com/office/word/2015/wordml/symex" xmlns:w16cid="http://schemas.microsoft.com/office/word/2016/wordml/cid" xmlns:am3d="http://schemas.microsoft.com/office/drawing/2017/model3d" xmlns:aink="http://schemas.microsoft.com/office/drawing/2016/ink" xmlns:cx8="http://schemas.microsoft.com/office/drawing/2016/5/14/chartex" xmlns:cx7="http://schemas.microsoft.com/office/drawing/2016/5/13/chartex" xmlns:cx6="http://schemas.microsoft.com/office/drawing/2016/5/12/chartex" xmlns:cx5="http://schemas.microsoft.com/office/drawing/2016/5/11/chartex" xmlns:cx4="http://schemas.microsoft.com/office/drawing/2016/5/10/chartex" xmlns:cx3="http://schemas.microsoft.com/office/drawing/2016/5/9/chartex" xmlns:cx2="http://schemas.microsoft.com/office/drawing/2015/10/21/chartex" xmlns:cx1="http://schemas.microsoft.com/office/drawing/2015/9/8/chartex" xmlns:cx="http://schemas.microsoft.com/office/drawing/2014/chartex">
+          <mc:Fallback>
             <w:pict>
               <v:oval w14:anchorId="6B4ADED1" id="Oval 214" o:spid="_x0000_s1026" style="position:absolute;margin-left:277.45pt;margin-top:1350.45pt;width:186.2pt;height:183.3pt;flip:x;z-index:251658240;visibility:visible;mso-wrap-style:square;mso-width-percent:0;mso-height-percent:0;mso-wrap-distance-left:9pt;mso-wrap-distance-top:0;mso-wrap-distance-right:9pt;mso-wrap-distance-bottom:0;mso-position-horizontal:absolute;mso-position-horizontal-relative:page;mso-position-vertical:absolute;mso-position-vertical-relative:page;mso-width-percent:0;mso-height-percent:0;mso-width-relative:page;mso-height-relative:page;v-text-anchor:top" o:gfxdata="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" fillcolor="#fe8637" strokecolor="#fe8637" strokeweight="4.5pt">
                 <v:stroke linestyle="thinThick"/>
@@ -351,7 +384,7 @@
         <mc:AlternateContent>
           <mc:Choice Requires="wps">
             <w:drawing>
-              <wp:anchor distT="0" distB="0" distL="114300" distR="114300" simplePos="0" relativeHeight="251657216" behindDoc="0" locked="0" layoutInCell="1" allowOverlap="1">
+              <wp:anchor distT="0" distB="0" distL="114300" distR="114300" simplePos="0" relativeHeight="251657216" behindDoc="0" locked="0" layoutInCell="1" allowOverlap="1" wp14:anchorId="15818FE9" wp14:editId="267A8A9B">
                 <wp:simplePos x="0" y="0"/>
                 <wp:positionH relativeFrom="page">
                   <wp:posOffset>3523615</wp:posOffset>
@@ -421,7 +454,7 @@
               </wp:anchor>
             </w:drawing>
           </mc:Choice>
-          <mc:Fallback xmlns:w16se="http://schemas.microsoft.com/office/word/2015/wordml/symex" xmlns:w16cid="http://schemas.microsoft.com/office/word/2016/wordml/cid" xmlns:am3d="http://schemas.microsoft.com/office/drawing/2017/model3d" xmlns:aink="http://schemas.microsoft.com/office/drawing/2016/ink" xmlns:cx8="http://schemas.microsoft.com/office/drawing/2016/5/14/chartex" xmlns:cx7="http://schemas.microsoft.com/office/drawing/2016/5/13/chartex" xmlns:cx6="http://schemas.microsoft.com/office/drawing/2016/5/12/chartex" xmlns:cx5="http://schemas.microsoft.com/office/drawing/2016/5/11/chartex" xmlns:cx4="http://schemas.microsoft.com/office/drawing/2016/5/10/chartex" xmlns:cx3="http://schemas.microsoft.com/office/drawing/2016/5/9/chartex" xmlns:cx2="http://schemas.microsoft.com/office/drawing/2015/10/21/chartex" xmlns:cx1="http://schemas.microsoft.com/office/drawing/2015/9/8/chartex" xmlns:cx="http://schemas.microsoft.com/office/drawing/2014/chartex">
+          <mc:Fallback>
             <w:pict>
               <v:oval w14:anchorId="363A5537" id="Oval 202" o:spid="_x0000_s1026" style="position:absolute;margin-left:277.45pt;margin-top:1350.45pt;width:186.2pt;height:183.3pt;flip:x;z-index:251657216;visibility:visible;mso-wrap-style:square;mso-width-percent:0;mso-height-percent:0;mso-wrap-distance-left:9pt;mso-wrap-distance-top:0;mso-wrap-distance-right:9pt;mso-wrap-distance-bottom:0;mso-position-horizontal:absolute;mso-position-horizontal-relative:page;mso-position-vertical:absolute;mso-position-vertical-relative:page;mso-width-percent:0;mso-height-percent:0;mso-width-relative:page;mso-height-relative:page;v-text-anchor:top" o:gfxdata="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" fillcolor="#fe8637" strokecolor="#fe8637" strokeweight="4.5pt">
                 <v:stroke linestyle="thinThick"/>
@@ -440,7 +473,7 @@
         <mc:AlternateContent>
           <mc:Choice Requires="wps">
             <w:drawing>
-              <wp:anchor distT="0" distB="0" distL="114300" distR="114300" simplePos="0" relativeHeight="251656192" behindDoc="0" locked="0" layoutInCell="1" allowOverlap="1">
+              <wp:anchor distT="0" distB="0" distL="114300" distR="114300" simplePos="0" relativeHeight="251656192" behindDoc="0" locked="0" layoutInCell="1" allowOverlap="1" wp14:anchorId="46241AB0" wp14:editId="7220A0DF">
                 <wp:simplePos x="0" y="0"/>
                 <wp:positionH relativeFrom="page">
                   <wp:posOffset>3523615</wp:posOffset>
@@ -510,7 +543,7 @@
               </wp:anchor>
             </w:drawing>
           </mc:Choice>
-          <mc:Fallback xmlns:w16se="http://schemas.microsoft.com/office/word/2015/wordml/symex" xmlns:w16cid="http://schemas.microsoft.com/office/word/2016/wordml/cid" xmlns:am3d="http://schemas.microsoft.com/office/drawing/2017/model3d" xmlns:aink="http://schemas.microsoft.com/office/drawing/2016/ink" xmlns:cx8="http://schemas.microsoft.com/office/drawing/2016/5/14/chartex" xmlns:cx7="http://schemas.microsoft.com/office/drawing/2016/5/13/chartex" xmlns:cx6="http://schemas.microsoft.com/office/drawing/2016/5/12/chartex" xmlns:cx5="http://schemas.microsoft.com/office/drawing/2016/5/11/chartex" xmlns:cx4="http://schemas.microsoft.com/office/drawing/2016/5/10/chartex" xmlns:cx3="http://schemas.microsoft.com/office/drawing/2016/5/9/chartex" xmlns:cx2="http://schemas.microsoft.com/office/drawing/2015/10/21/chartex" xmlns:cx1="http://schemas.microsoft.com/office/drawing/2015/9/8/chartex" xmlns:cx="http://schemas.microsoft.com/office/drawing/2014/chartex">
+          <mc:Fallback>
             <w:pict>
               <v:oval w14:anchorId="08491231" id="Oval 163" o:spid="_x0000_s1026" style="position:absolute;margin-left:277.45pt;margin-top:1350.45pt;width:186.2pt;height:183.3pt;flip:x;z-index:251656192;visibility:visible;mso-wrap-style:square;mso-width-percent:0;mso-height-percent:0;mso-wrap-distance-left:9pt;mso-wrap-distance-top:0;mso-wrap-distance-right:9pt;mso-wrap-distance-bottom:0;mso-position-horizontal:absolute;mso-position-horizontal-relative:page;mso-position-vertical:absolute;mso-position-vertical-relative:page;mso-width-percent:0;mso-height-percent:0;mso-width-relative:page;mso-height-relative:page;v-text-anchor:top" o:gfxdata="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" fillcolor="#ff7d26" strokecolor="#ff7d26" strokeweight="4.5pt">
                 <v:stroke linestyle="thinThick"/>
@@ -529,7 +562,7 @@
         <mc:AlternateContent>
           <mc:Choice Requires="wps">
             <w:drawing>
-              <wp:anchor distT="0" distB="0" distL="114300" distR="114300" simplePos="0" relativeHeight="251655168" behindDoc="0" locked="0" layoutInCell="1" allowOverlap="1">
+              <wp:anchor distT="0" distB="0" distL="114300" distR="114300" simplePos="0" relativeHeight="251655168" behindDoc="0" locked="0" layoutInCell="1" allowOverlap="1" wp14:anchorId="68C885BE" wp14:editId="6FBFB83E">
                 <wp:simplePos x="0" y="0"/>
                 <wp:positionH relativeFrom="page">
                   <wp:posOffset>3523615</wp:posOffset>
@@ -599,7 +632,7 @@
               </wp:anchor>
             </w:drawing>
           </mc:Choice>
-          <mc:Fallback xmlns:w16se="http://schemas.microsoft.com/office/word/2015/wordml/symex" xmlns:w16cid="http://schemas.microsoft.com/office/word/2016/wordml/cid" xmlns:am3d="http://schemas.microsoft.com/office/drawing/2017/model3d" xmlns:aink="http://schemas.microsoft.com/office/drawing/2016/ink" xmlns:cx8="http://schemas.microsoft.com/office/drawing/2016/5/14/chartex" xmlns:cx7="http://schemas.microsoft.com/office/drawing/2016/5/13/chartex" xmlns:cx6="http://schemas.microsoft.com/office/drawing/2016/5/12/chartex" xmlns:cx5="http://schemas.microsoft.com/office/drawing/2016/5/11/chartex" xmlns:cx4="http://schemas.microsoft.com/office/drawing/2016/5/10/chartex" xmlns:cx3="http://schemas.microsoft.com/office/drawing/2016/5/9/chartex" xmlns:cx2="http://schemas.microsoft.com/office/drawing/2015/10/21/chartex" xmlns:cx1="http://schemas.microsoft.com/office/drawing/2015/9/8/chartex" xmlns:cx="http://schemas.microsoft.com/office/drawing/2014/chartex">
+          <mc:Fallback>
             <w:pict>
               <v:oval w14:anchorId="6D360A07" id="Oval 153" o:spid="_x0000_s1026" style="position:absolute;margin-left:277.45pt;margin-top:1350.45pt;width:186.2pt;height:183.3pt;flip:x;z-index:251655168;visibility:visible;mso-wrap-style:square;mso-width-percent:0;mso-height-percent:0;mso-wrap-distance-left:9pt;mso-wrap-distance-top:0;mso-wrap-distance-right:9pt;mso-wrap-distance-bottom:0;mso-position-horizontal:absolute;mso-position-horizontal-relative:page;mso-position-vertical:absolute;mso-position-vertical-relative:page;mso-width-percent:0;mso-height-percent:0;mso-width-relative:page;mso-height-relative:page;v-text-anchor:top" o:gfxdata="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" fillcolor="#ff7d26" strokecolor="#ff7d26" strokeweight="4.5pt">
                 <v:stroke linestyle="thinThick"/>
@@ -618,7 +651,7 @@
         <mc:AlternateContent>
           <mc:Choice Requires="wps">
             <w:drawing>
-              <wp:anchor distT="0" distB="0" distL="114300" distR="114300" simplePos="0" relativeHeight="251654144" behindDoc="0" locked="0" layoutInCell="1" allowOverlap="1">
+              <wp:anchor distT="0" distB="0" distL="114300" distR="114300" simplePos="0" relativeHeight="251654144" behindDoc="0" locked="0" layoutInCell="1" allowOverlap="1" wp14:anchorId="290C03C8" wp14:editId="4CF9E0CE">
                 <wp:simplePos x="0" y="0"/>
                 <wp:positionH relativeFrom="page">
                   <wp:posOffset>3523615</wp:posOffset>
@@ -688,7 +721,7 @@
               </wp:anchor>
             </w:drawing>
           </mc:Choice>
-          <mc:Fallback xmlns:w16se="http://schemas.microsoft.com/office/word/2015/wordml/symex" xmlns:w16cid="http://schemas.microsoft.com/office/word/2016/wordml/cid" xmlns:am3d="http://schemas.microsoft.com/office/drawing/2017/model3d" xmlns:aink="http://schemas.microsoft.com/office/drawing/2016/ink" xmlns:cx8="http://schemas.microsoft.com/office/drawing/2016/5/14/chartex" xmlns:cx7="http://schemas.microsoft.com/office/drawing/2016/5/13/chartex" xmlns:cx6="http://schemas.microsoft.com/office/drawing/2016/5/12/chartex" xmlns:cx5="http://schemas.microsoft.com/office/drawing/2016/5/11/chartex" xmlns:cx4="http://schemas.microsoft.com/office/drawing/2016/5/10/chartex" xmlns:cx3="http://schemas.microsoft.com/office/drawing/2016/5/9/chartex" xmlns:cx2="http://schemas.microsoft.com/office/drawing/2015/10/21/chartex" xmlns:cx1="http://schemas.microsoft.com/office/drawing/2015/9/8/chartex" xmlns:cx="http://schemas.microsoft.com/office/drawing/2014/chartex">
+          <mc:Fallback>
             <w:pict>
               <v:oval w14:anchorId="2FFBC291" id="Oval 129" o:spid="_x0000_s1026" style="position:absolute;margin-left:277.45pt;margin-top:1350.45pt;width:186.2pt;height:183.3pt;flip:x;z-index:251654144;visibility:visible;mso-wrap-style:square;mso-width-percent:0;mso-height-percent:0;mso-wrap-distance-left:9pt;mso-wrap-distance-top:0;mso-wrap-distance-right:9pt;mso-wrap-distance-bottom:0;mso-position-horizontal:absolute;mso-position-horizontal-relative:page;mso-position-vertical:absolute;mso-position-vertical-relative:page;mso-width-percent:0;mso-height-percent:0;mso-width-relative:page;mso-height-relative:page;v-text-anchor:top" o:gfxdata="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" fillcolor="#ff7d26" strokecolor="#ff7d26" strokeweight="4.5pt">
                 <v:stroke linestyle="thinThick"/>
@@ -707,7 +740,7 @@
         <mc:AlternateContent>
           <mc:Choice Requires="wps">
             <w:drawing>
-              <wp:anchor distT="0" distB="0" distL="114300" distR="114300" simplePos="0" relativeHeight="251653120" behindDoc="0" locked="0" layoutInCell="1" allowOverlap="1">
+              <wp:anchor distT="0" distB="0" distL="114300" distR="114300" simplePos="0" relativeHeight="251653120" behindDoc="0" locked="0" layoutInCell="1" allowOverlap="1" wp14:anchorId="29320DD0" wp14:editId="0048A947">
                 <wp:simplePos x="0" y="0"/>
                 <wp:positionH relativeFrom="page">
                   <wp:posOffset>3523615</wp:posOffset>
@@ -777,7 +810,7 @@
               </wp:anchor>
             </w:drawing>
           </mc:Choice>
-          <mc:Fallback xmlns:w16se="http://schemas.microsoft.com/office/word/2015/wordml/symex" xmlns:w16cid="http://schemas.microsoft.com/office/word/2016/wordml/cid" xmlns:am3d="http://schemas.microsoft.com/office/drawing/2017/model3d" xmlns:aink="http://schemas.microsoft.com/office/drawing/2016/ink" xmlns:cx8="http://schemas.microsoft.com/office/drawing/2016/5/14/chartex" xmlns:cx7="http://schemas.microsoft.com/office/drawing/2016/5/13/chartex" xmlns:cx6="http://schemas.microsoft.com/office/drawing/2016/5/12/chartex" xmlns:cx5="http://schemas.microsoft.com/office/drawing/2016/5/11/chartex" xmlns:cx4="http://schemas.microsoft.com/office/drawing/2016/5/10/chartex" xmlns:cx3="http://schemas.microsoft.com/office/drawing/2016/5/9/chartex" xmlns:cx2="http://schemas.microsoft.com/office/drawing/2015/10/21/chartex" xmlns:cx1="http://schemas.microsoft.com/office/drawing/2015/9/8/chartex" xmlns:cx="http://schemas.microsoft.com/office/drawing/2014/chartex">
+          <mc:Fallback>
             <w:pict>
               <v:oval w14:anchorId="4B46C1A1" id="Oval 78" o:spid="_x0000_s1026" style="position:absolute;margin-left:277.45pt;margin-top:1350.45pt;width:186.2pt;height:183.3pt;flip:x;z-index:251653120;visibility:visible;mso-wrap-style:square;mso-width-percent:0;mso-height-percent:0;mso-wrap-distance-left:9pt;mso-wrap-distance-top:0;mso-wrap-distance-right:9pt;mso-wrap-distance-bottom:0;mso-position-horizontal:absolute;mso-position-horizontal-relative:page;mso-position-vertical:absolute;mso-position-vertical-relative:page;mso-width-percent:0;mso-height-percent:0;mso-width-relative:page;mso-height-relative:page;v-text-anchor:top" o:gfxdata="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" fillcolor="#ff7d26" strokecolor="#ff7d26" strokeweight="4.5pt">
                 <v:stroke linestyle="thinThick"/>
@@ -796,7 +829,7 @@
         <mc:AlternateContent>
           <mc:Choice Requires="wps">
             <w:drawing>
-              <wp:anchor distT="0" distB="0" distL="114300" distR="114300" simplePos="0" relativeHeight="251652096" behindDoc="0" locked="0" layoutInCell="1" allowOverlap="1">
+              <wp:anchor distT="0" distB="0" distL="114300" distR="114300" simplePos="0" relativeHeight="251652096" behindDoc="0" locked="0" layoutInCell="1" allowOverlap="1" wp14:anchorId="7E92AB8E" wp14:editId="5BCC7194">
                 <wp:simplePos x="0" y="0"/>
                 <wp:positionH relativeFrom="page">
                   <wp:posOffset>3523615</wp:posOffset>
@@ -866,7 +899,7 @@
               </wp:anchor>
             </w:drawing>
           </mc:Choice>
-          <mc:Fallback xmlns:w16se="http://schemas.microsoft.com/office/word/2015/wordml/symex" xmlns:w16cid="http://schemas.microsoft.com/office/word/2016/wordml/cid" xmlns:am3d="http://schemas.microsoft.com/office/drawing/2017/model3d" xmlns:aink="http://schemas.microsoft.com/office/drawing/2016/ink" xmlns:cx8="http://schemas.microsoft.com/office/drawing/2016/5/14/chartex" xmlns:cx7="http://schemas.microsoft.com/office/drawing/2016/5/13/chartex" xmlns:cx6="http://schemas.microsoft.com/office/drawing/2016/5/12/chartex" xmlns:cx5="http://schemas.microsoft.com/office/drawing/2016/5/11/chartex" xmlns:cx4="http://schemas.microsoft.com/office/drawing/2016/5/10/chartex" xmlns:cx3="http://schemas.microsoft.com/office/drawing/2016/5/9/chartex" xmlns:cx2="http://schemas.microsoft.com/office/drawing/2015/10/21/chartex" xmlns:cx1="http://schemas.microsoft.com/office/drawing/2015/9/8/chartex" xmlns:cx="http://schemas.microsoft.com/office/drawing/2014/chartex">
+          <mc:Fallback>
             <w:pict>
               <v:oval w14:anchorId="72F5A621" id="Oval 76" o:spid="_x0000_s1026" style="position:absolute;margin-left:277.45pt;margin-top:1350.45pt;width:186.2pt;height:183.3pt;flip:x;z-index:251652096;visibility:visible;mso-wrap-style:square;mso-width-percent:0;mso-height-percent:0;mso-wrap-distance-left:9pt;mso-wrap-distance-top:0;mso-wrap-distance-right:9pt;mso-wrap-distance-bottom:0;mso-position-horizontal:absolute;mso-position-horizontal-relative:page;mso-position-vertical:absolute;mso-position-vertical-relative:page;mso-width-percent:0;mso-height-percent:0;mso-width-relative:page;mso-height-relative:page;v-text-anchor:top" o:gfxdata="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" fillcolor="#ff7d26" strokecolor="#ff7d26" strokeweight="4.5pt">
                 <v:stroke linestyle="thinThick"/>
@@ -970,7 +1003,7 @@
         <mc:AlternateContent>
           <mc:Choice Requires="wps">
             <w:drawing>
-              <wp:anchor distT="0" distB="0" distL="114300" distR="114300" simplePos="0" relativeHeight="251651072" behindDoc="0" locked="0" layoutInCell="1" allowOverlap="1">
+              <wp:anchor distT="0" distB="0" distL="114300" distR="114300" simplePos="0" relativeHeight="251651072" behindDoc="0" locked="0" layoutInCell="1" allowOverlap="1" wp14:anchorId="4D2E20E4" wp14:editId="7DB0BAC4">
                 <wp:simplePos x="0" y="0"/>
                 <wp:positionH relativeFrom="page">
                   <wp:posOffset>3523615</wp:posOffset>
@@ -1040,7 +1073,7 @@
               </wp:anchor>
             </w:drawing>
           </mc:Choice>
-          <mc:Fallback xmlns:w16se="http://schemas.microsoft.com/office/word/2015/wordml/symex" xmlns:w16cid="http://schemas.microsoft.com/office/word/2016/wordml/cid" xmlns:am3d="http://schemas.microsoft.com/office/drawing/2017/model3d" xmlns:aink="http://schemas.microsoft.com/office/drawing/2016/ink" xmlns:cx8="http://schemas.microsoft.com/office/drawing/2016/5/14/chartex" xmlns:cx7="http://schemas.microsoft.com/office/drawing/2016/5/13/chartex" xmlns:cx6="http://schemas.microsoft.com/office/drawing/2016/5/12/chartex" xmlns:cx5="http://schemas.microsoft.com/office/drawing/2016/5/11/chartex" xmlns:cx4="http://schemas.microsoft.com/office/drawing/2016/5/10/chartex" xmlns:cx3="http://schemas.microsoft.com/office/drawing/2016/5/9/chartex" xmlns:cx2="http://schemas.microsoft.com/office/drawing/2015/10/21/chartex" xmlns:cx1="http://schemas.microsoft.com/office/drawing/2015/9/8/chartex" xmlns:cx="http://schemas.microsoft.com/office/drawing/2014/chartex">
+          <mc:Fallback>
             <w:pict>
               <v:oval w14:anchorId="5F3F03CA" id="Oval 60" o:spid="_x0000_s1026" style="position:absolute;margin-left:277.45pt;margin-top:1350.45pt;width:186.2pt;height:183.3pt;flip:x;z-index:251651072;visibility:visible;mso-wrap-style:square;mso-width-percent:0;mso-height-percent:0;mso-wrap-distance-left:9pt;mso-wrap-distance-top:0;mso-wrap-distance-right:9pt;mso-wrap-distance-bottom:0;mso-position-horizontal:absolute;mso-position-horizontal-relative:page;mso-position-vertical:absolute;mso-position-vertical-relative:page;mso-width-percent:0;mso-height-percent:0;mso-width-relative:page;mso-height-relative:page;v-text-anchor:top" o:gfxdata="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" fillcolor="#ff7d26" strokecolor="#ff7d26" strokeweight="4.5pt">
                 <v:stroke linestyle="thinThick"/>
@@ -1059,7 +1092,7 @@
         <mc:AlternateContent>
           <mc:Choice Requires="wps">
             <w:drawing>
-              <wp:anchor distT="0" distB="0" distL="114300" distR="114300" simplePos="0" relativeHeight="251650048" behindDoc="0" locked="0" layoutInCell="1" allowOverlap="1">
+              <wp:anchor distT="0" distB="0" distL="114300" distR="114300" simplePos="0" relativeHeight="251650048" behindDoc="0" locked="0" layoutInCell="1" allowOverlap="1" wp14:anchorId="7FF9FFA3" wp14:editId="34D11BF5">
                 <wp:simplePos x="0" y="0"/>
                 <wp:positionH relativeFrom="page">
                   <wp:posOffset>3523615</wp:posOffset>
@@ -1129,7 +1162,7 @@
               </wp:anchor>
             </w:drawing>
           </mc:Choice>
-          <mc:Fallback xmlns:w16se="http://schemas.microsoft.com/office/word/2015/wordml/symex" xmlns:w16cid="http://schemas.microsoft.com/office/word/2016/wordml/cid" xmlns:am3d="http://schemas.microsoft.com/office/drawing/2017/model3d" xmlns:aink="http://schemas.microsoft.com/office/drawing/2016/ink" xmlns:cx8="http://schemas.microsoft.com/office/drawing/2016/5/14/chartex" xmlns:cx7="http://schemas.microsoft.com/office/drawing/2016/5/13/chartex" xmlns:cx6="http://schemas.microsoft.com/office/drawing/2016/5/12/chartex" xmlns:cx5="http://schemas.microsoft.com/office/drawing/2016/5/11/chartex" xmlns:cx4="http://schemas.microsoft.com/office/drawing/2016/5/10/chartex" xmlns:cx3="http://schemas.microsoft.com/office/drawing/2016/5/9/chartex" xmlns:cx2="http://schemas.microsoft.com/office/drawing/2015/10/21/chartex" xmlns:cx1="http://schemas.microsoft.com/office/drawing/2015/9/8/chartex" xmlns:cx="http://schemas.microsoft.com/office/drawing/2014/chartex">
+          <mc:Fallback>
             <w:pict>
               <v:oval w14:anchorId="4B2900E0" id="Oval 59" o:spid="_x0000_s1026" style="position:absolute;margin-left:277.45pt;margin-top:1350.45pt;width:186.2pt;height:183.3pt;flip:x;z-index:251650048;visibility:visible;mso-wrap-style:square;mso-width-percent:0;mso-height-percent:0;mso-wrap-distance-left:9pt;mso-wrap-distance-top:0;mso-wrap-distance-right:9pt;mso-wrap-distance-bottom:0;mso-position-horizontal:absolute;mso-position-horizontal-relative:page;mso-position-vertical:absolute;mso-position-vertical-relative:page;mso-width-percent:0;mso-height-percent:0;mso-width-relative:page;mso-height-relative:page;v-text-anchor:top" o:gfxdata="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" fillcolor="#ff7d26" strokecolor="#ff7d26" strokeweight="4.5pt">
                 <v:stroke linestyle="thinThick"/>
@@ -1545,51 +1578,15 @@
           <w:color w:val="000000"/>
           <w:szCs w:val="22"/>
         </w:rPr>
-        <w:t xml:space="preserve">HSC from Government Degree College </w:t>
-      </w:r>
-      <w:proofErr w:type="spellStart"/>
-      <w:r>
-        <w:rPr>
-          <w:rFonts w:ascii="Calibri" w:hAnsi="Calibri"/>
-          <w:color w:val="000000"/>
-          <w:szCs w:val="22"/>
-        </w:rPr>
-        <w:t>Naudero</w:t>
-      </w:r>
-      <w:proofErr w:type="spellEnd"/>
-      <w:r>
-        <w:rPr>
-          <w:rFonts w:ascii="Calibri" w:hAnsi="Calibri"/>
-          <w:color w:val="000000"/>
-          <w:szCs w:val="22"/>
-        </w:rPr>
-        <w:t>, (Distr</w:t>
-      </w:r>
-      <w:r>
-        <w:rPr>
-          <w:rFonts w:ascii="Calibri" w:hAnsi="Calibri"/>
-          <w:color w:val="000000"/>
-          <w:szCs w:val="22"/>
-        </w:rPr>
-        <w:t xml:space="preserve">ict </w:t>
-      </w:r>
-      <w:proofErr w:type="spellStart"/>
-      <w:r>
-        <w:rPr>
-          <w:rFonts w:ascii="Calibri" w:hAnsi="Calibri"/>
-          <w:color w:val="000000"/>
-          <w:szCs w:val="22"/>
-        </w:rPr>
-        <w:t>Larkana</w:t>
-      </w:r>
-      <w:proofErr w:type="spellEnd"/>
-      <w:r>
-        <w:rPr>
-          <w:rFonts w:ascii="Calibri" w:hAnsi="Calibri"/>
-          <w:color w:val="000000"/>
-          <w:szCs w:val="22"/>
-        </w:rPr>
-        <w:t>) in Pre-Engineering</w:t>
+        <w:t>HSC from Government Degree College Naudero, (Distr</w:t>
+      </w:r>
+      <w:r>
+        <w:rPr>
+          <w:rFonts w:ascii="Calibri" w:hAnsi="Calibri"/>
+          <w:color w:val="000000"/>
+          <w:szCs w:val="22"/>
+        </w:rPr>
+        <w:t>ict Larkana) in Pre-Engineering</w:t>
       </w:r>
       <w:r>
         <w:rPr>
@@ -1814,12 +1811,13 @@
       <w:r>
         <w:rPr>
           <w:rFonts w:ascii="Calibri" w:hAnsi="Calibri"/>
+          <w:noProof/>
           <w:color w:val="000000"/>
           <w:sz w:val="24"/>
           <w:szCs w:val="24"/>
         </w:rPr>
         <w:drawing>
-          <wp:anchor distT="0" distB="0" distL="114300" distR="114300" simplePos="0" relativeHeight="251664384" behindDoc="0" locked="0" layoutInCell="1" allowOverlap="1" wp14:anchorId="7148B79F" wp14:editId="0DB94A9F">
+          <wp:anchor distT="0" distB="0" distL="114300" distR="114300" simplePos="0" relativeHeight="251664384" behindDoc="0" locked="0" layoutInCell="1" allowOverlap="1" wp14:anchorId="552A56B3" wp14:editId="335B63A4">
             <wp:simplePos x="0" y="0"/>
             <wp:positionH relativeFrom="margin">
               <wp:align>left</wp:align>
@@ -1827,7 +1825,7 @@
             <wp:positionV relativeFrom="margin">
               <wp:posOffset>6353175</wp:posOffset>
             </wp:positionV>
-            <wp:extent cx="1162050" cy="609600"/>
+            <wp:extent cx="1162050" cy="476250"/>
             <wp:effectExtent l="0" t="0" r="0" b="0"/>
             <wp:wrapSquare wrapText="bothSides"/>
             <wp:docPr id="40" name="Picture 40" descr="tp_logo"/>
@@ -1859,7 +1857,7 @@
                   <pic:spPr bwMode="auto">
                     <a:xfrm>
                       <a:off x="0" y="0"/>
-                      <a:ext cx="1162050" cy="609600"/>
+                      <a:ext cx="1162050" cy="476250"/>
                     </a:xfrm>
                     <a:prstGeom prst="rect">
                       <a:avLst/>
@@ -1921,15 +1919,7 @@
           <w:color w:val="000000"/>
           <w:szCs w:val="22"/>
         </w:rPr>
-        <w:t>Lead Test</w:t>
-      </w:r>
-      <w:r>
-        <w:rPr>
-          <w:rFonts w:ascii="Calibri" w:hAnsi="Calibri"/>
-          <w:color w:val="000000"/>
-          <w:szCs w:val="22"/>
-        </w:rPr>
-        <w:t xml:space="preserve"> Engineer  </w:t>
+        <w:t xml:space="preserve">Project Lead  </w:t>
       </w:r>
       <w:r>
         <w:rPr>
@@ -1945,31 +1935,15 @@
           <w:color w:val="000000"/>
           <w:szCs w:val="22"/>
         </w:rPr>
-        <w:t xml:space="preserve">  </w:t>
-      </w:r>
-      <w:r>
-        <w:rPr>
-          <w:rFonts w:ascii="Calibri" w:hAnsi="Calibri"/>
-          <w:color w:val="000000"/>
-          <w:szCs w:val="22"/>
-        </w:rPr>
-        <w:t>July</w:t>
-      </w:r>
-      <w:r>
-        <w:rPr>
-          <w:rFonts w:ascii="Calibri" w:hAnsi="Calibri"/>
-          <w:color w:val="000000"/>
-          <w:szCs w:val="22"/>
-        </w:rPr>
-        <w:t xml:space="preserve"> </w:t>
-      </w:r>
-      <w:r>
-        <w:rPr>
-          <w:rFonts w:ascii="Calibri" w:hAnsi="Calibri"/>
-          <w:color w:val="000000"/>
-          <w:szCs w:val="22"/>
-        </w:rPr>
-        <w:t>2018</w:t>
+        <w:t xml:space="preserve">  July 20</w:t>
+      </w:r>
+      <w:r>
+        <w:rPr>
+          <w:rFonts w:ascii="Calibri" w:hAnsi="Calibri"/>
+          <w:color w:val="000000"/>
+          <w:szCs w:val="22"/>
+        </w:rPr>
+        <w:t>20</w:t>
       </w:r>
       <w:r>
         <w:rPr>
@@ -2001,15 +1975,7 @@
           <w:color w:val="000000"/>
           <w:szCs w:val="22"/>
         </w:rPr>
-        <w:t xml:space="preserve">Senior </w:t>
-      </w:r>
-      <w:r>
-        <w:rPr>
-          <w:rFonts w:ascii="Calibri" w:hAnsi="Calibri"/>
-          <w:color w:val="000000"/>
-          <w:szCs w:val="22"/>
-        </w:rPr>
-        <w:t>Test</w:t>
+        <w:t>Lead Test</w:t>
       </w:r>
       <w:r>
         <w:rPr>
@@ -2033,7 +1999,7 @@
           <w:color w:val="000000"/>
           <w:szCs w:val="22"/>
         </w:rPr>
-        <w:t xml:space="preserve">  January 2016- </w:t>
+        <w:t xml:space="preserve">  July 2018- </w:t>
       </w:r>
       <w:r>
         <w:rPr>
@@ -2065,7 +2031,31 @@
           <w:color w:val="000000"/>
           <w:szCs w:val="22"/>
         </w:rPr>
-        <w:t xml:space="preserve">SQA Engineer  </w:t>
+        <w:t xml:space="preserve">                                            </w:t>
+      </w:r>
+      <w:r>
+        <w:rPr>
+          <w:rFonts w:ascii="Calibri" w:hAnsi="Calibri"/>
+          <w:color w:val="000000"/>
+          <w:szCs w:val="22"/>
+        </w:rPr>
+        <w:t xml:space="preserve">Senior </w:t>
+      </w:r>
+      <w:r>
+        <w:rPr>
+          <w:rFonts w:ascii="Calibri" w:hAnsi="Calibri"/>
+          <w:color w:val="000000"/>
+          <w:szCs w:val="22"/>
+        </w:rPr>
+        <w:t>Test</w:t>
+      </w:r>
+      <w:r>
+        <w:rPr>
+          <w:rFonts w:ascii="Calibri" w:hAnsi="Calibri"/>
+          <w:color w:val="000000"/>
+          <w:szCs w:val="22"/>
+        </w:rPr>
+        <w:t xml:space="preserve"> Engineer  </w:t>
       </w:r>
       <w:r>
         <w:rPr>
@@ -2081,31 +2071,15 @@
           <w:color w:val="000000"/>
           <w:szCs w:val="22"/>
         </w:rPr>
-        <w:t xml:space="preserve"> </w:t>
-      </w:r>
-      <w:r>
-        <w:rPr>
-          <w:rFonts w:ascii="Calibri" w:hAnsi="Calibri"/>
-          <w:color w:val="000000"/>
-          <w:szCs w:val="22"/>
-        </w:rPr>
-        <w:t xml:space="preserve"> July</w:t>
-      </w:r>
-      <w:r>
-        <w:rPr>
-          <w:rFonts w:ascii="Calibri" w:hAnsi="Calibri"/>
-          <w:color w:val="000000"/>
-          <w:szCs w:val="22"/>
-        </w:rPr>
-        <w:t xml:space="preserve"> </w:t>
-      </w:r>
-      <w:r>
-        <w:rPr>
-          <w:rFonts w:ascii="Calibri" w:hAnsi="Calibri"/>
-          <w:color w:val="000000"/>
-          <w:szCs w:val="22"/>
-        </w:rPr>
-        <w:t>2013- December 2015</w:t>
+        <w:t xml:space="preserve">  January 2016- </w:t>
+      </w:r>
+      <w:r>
+        <w:rPr>
+          <w:rFonts w:ascii="Calibri" w:hAnsi="Calibri"/>
+          <w:color w:val="000000"/>
+          <w:szCs w:val="22"/>
+        </w:rPr>
+        <w:t>June 2018</w:t>
       </w:r>
     </w:p>
     <w:p>
@@ -2119,20 +2093,82 @@
         <w:jc w:val="left"/>
         <w:rPr>
           <w:rFonts w:ascii="Calibri" w:hAnsi="Calibri"/>
-          <w:b w:val="0"/>
-          <w:color w:val="000000"/>
-          <w:szCs w:val="22"/>
-        </w:rPr>
-      </w:pPr>
-      <w:r>
-        <w:rPr>
-          <w:rFonts w:ascii="Calibri" w:hAnsi="Calibri"/>
-          <w:b w:val="0"/>
+          <w:color w:val="000000"/>
+          <w:szCs w:val="22"/>
+        </w:rPr>
+      </w:pPr>
+      <w:r>
+        <w:rPr>
+          <w:rFonts w:ascii="Calibri" w:hAnsi="Calibri"/>
+          <w:color w:val="000000"/>
+          <w:szCs w:val="22"/>
+        </w:rPr>
+        <w:t xml:space="preserve">                                            </w:t>
+      </w:r>
+      <w:r>
+        <w:rPr>
+          <w:rFonts w:ascii="Calibri" w:hAnsi="Calibri"/>
+          <w:color w:val="000000"/>
+          <w:szCs w:val="22"/>
+        </w:rPr>
+        <w:t xml:space="preserve">SQA Engineer  </w:t>
+      </w:r>
+      <w:r>
+        <w:rPr>
+          <w:rFonts w:ascii="Calibri" w:hAnsi="Calibri"/>
+          <w:color w:val="000000"/>
+          <w:szCs w:val="22"/>
+        </w:rPr>
+        <w:sym w:font="Wingdings 2" w:char="F097"/>
+      </w:r>
+      <w:r>
+        <w:rPr>
+          <w:rFonts w:ascii="Calibri" w:hAnsi="Calibri"/>
           <w:color w:val="000000"/>
           <w:szCs w:val="22"/>
         </w:rPr>
         <w:t xml:space="preserve"> </w:t>
       </w:r>
+      <w:r>
+        <w:rPr>
+          <w:rFonts w:ascii="Calibri" w:hAnsi="Calibri"/>
+          <w:color w:val="000000"/>
+          <w:szCs w:val="22"/>
+        </w:rPr>
+        <w:t xml:space="preserve"> July</w:t>
+      </w:r>
+      <w:r>
+        <w:rPr>
+          <w:rFonts w:ascii="Calibri" w:hAnsi="Calibri"/>
+          <w:color w:val="000000"/>
+          <w:szCs w:val="22"/>
+        </w:rPr>
+        <w:t xml:space="preserve"> </w:t>
+      </w:r>
+      <w:r>
+        <w:rPr>
+          <w:rFonts w:ascii="Calibri" w:hAnsi="Calibri"/>
+          <w:color w:val="000000"/>
+          <w:szCs w:val="22"/>
+        </w:rPr>
+        <w:t>2013- December 2015</w:t>
+      </w:r>
+    </w:p>
+    <w:p>
+      <w:pPr>
+        <w:pStyle w:val="Subsection"/>
+        <w:tabs>
+          <w:tab w:val="left" w:pos="90"/>
+        </w:tabs>
+        <w:spacing w:after="240"/>
+        <w:contextualSpacing/>
+        <w:jc w:val="left"/>
+        <w:rPr>
+          <w:rFonts w:ascii="Calibri" w:hAnsi="Calibri"/>
+          <w:color w:val="000000"/>
+          <w:szCs w:val="22"/>
+        </w:rPr>
+      </w:pPr>
     </w:p>
     <w:p>
       <w:pPr>
@@ -2255,6 +2291,15 @@
         </w:rPr>
         <w:t xml:space="preserve">Project Coordination </w:t>
       </w:r>
+      <w:r>
+        <w:rPr>
+          <w:rFonts w:ascii="Calibri" w:hAnsi="Calibri"/>
+          <w:b w:val="0"/>
+          <w:color w:val="000000"/>
+          <w:szCs w:val="22"/>
+        </w:rPr>
+        <w:t>across cross functional teams</w:t>
+      </w:r>
     </w:p>
     <w:p>
       <w:pPr>
@@ -2319,6 +2364,10 @@
     <w:p>
       <w:pPr>
         <w:pStyle w:val="Subsection"/>
+        <w:numPr>
+          <w:ilvl w:val="0"/>
+          <w:numId w:val="45"/>
+        </w:numPr>
         <w:tabs>
           <w:tab w:val="left" w:pos="90"/>
         </w:tabs>
@@ -2332,6 +2381,75 @@
           <w:szCs w:val="22"/>
         </w:rPr>
       </w:pPr>
+      <w:r>
+        <w:rPr>
+          <w:rFonts w:ascii="Calibri" w:hAnsi="Calibri"/>
+          <w:b w:val="0"/>
+          <w:color w:val="000000"/>
+          <w:szCs w:val="22"/>
+        </w:rPr>
+        <w:t>Reporting</w:t>
+      </w:r>
+    </w:p>
+    <w:p>
+      <w:pPr>
+        <w:pStyle w:val="Subsection"/>
+        <w:numPr>
+          <w:ilvl w:val="0"/>
+          <w:numId w:val="45"/>
+        </w:numPr>
+        <w:tabs>
+          <w:tab w:val="left" w:pos="90"/>
+        </w:tabs>
+        <w:spacing w:after="240"/>
+        <w:contextualSpacing/>
+        <w:jc w:val="left"/>
+        <w:rPr>
+          <w:rFonts w:ascii="Calibri" w:hAnsi="Calibri"/>
+          <w:b w:val="0"/>
+          <w:color w:val="000000"/>
+          <w:szCs w:val="22"/>
+        </w:rPr>
+      </w:pPr>
+      <w:r>
+        <w:rPr>
+          <w:rFonts w:ascii="Calibri" w:hAnsi="Calibri"/>
+          <w:b w:val="0"/>
+          <w:color w:val="000000"/>
+          <w:szCs w:val="22"/>
+        </w:rPr>
+        <w:t>Release Planning</w:t>
+      </w:r>
+    </w:p>
+    <w:p>
+      <w:pPr>
+        <w:pStyle w:val="Subsection"/>
+        <w:numPr>
+          <w:ilvl w:val="0"/>
+          <w:numId w:val="45"/>
+        </w:numPr>
+        <w:tabs>
+          <w:tab w:val="left" w:pos="90"/>
+        </w:tabs>
+        <w:spacing w:after="240"/>
+        <w:contextualSpacing/>
+        <w:jc w:val="left"/>
+        <w:rPr>
+          <w:rFonts w:ascii="Calibri" w:hAnsi="Calibri"/>
+          <w:b w:val="0"/>
+          <w:color w:val="000000"/>
+          <w:szCs w:val="22"/>
+        </w:rPr>
+      </w:pPr>
+      <w:r>
+        <w:rPr>
+          <w:rFonts w:ascii="Calibri" w:hAnsi="Calibri"/>
+          <w:b w:val="0"/>
+          <w:color w:val="000000"/>
+          <w:szCs w:val="22"/>
+        </w:rPr>
+        <w:t>Scrum Master</w:t>
+      </w:r>
     </w:p>
     <w:p>
       <w:pPr>
@@ -2349,13 +2467,31 @@
           <w:szCs w:val="22"/>
         </w:rPr>
       </w:pPr>
-      <w:r>
+    </w:p>
+    <w:p>
+      <w:pPr>
+        <w:pStyle w:val="Subsection"/>
+        <w:tabs>
+          <w:tab w:val="left" w:pos="90"/>
+        </w:tabs>
+        <w:spacing w:after="240"/>
+        <w:contextualSpacing/>
+        <w:jc w:val="left"/>
         <w:rPr>
           <w:rFonts w:ascii="Calibri" w:hAnsi="Calibri"/>
           <w:b w:val="0"/>
           <w:color w:val="000000"/>
           <w:szCs w:val="22"/>
         </w:rPr>
+      </w:pPr>
+      <w:r>
+        <w:rPr>
+          <w:rFonts w:ascii="Calibri" w:hAnsi="Calibri"/>
+          <w:b w:val="0"/>
+          <w:color w:val="000000"/>
+          <w:szCs w:val="22"/>
+        </w:rPr>
+        <w:lastRenderedPageBreak/>
         <w:t>P</w:t>
       </w:r>
       <w:r>
@@ -2374,7 +2510,25 @@
           <w:color w:val="000000"/>
           <w:szCs w:val="22"/>
         </w:rPr>
-        <w:t xml:space="preserve"> in QA on</w:t>
+        <w:t xml:space="preserve"> in QA</w:t>
+      </w:r>
+      <w:r>
+        <w:rPr>
+          <w:rFonts w:ascii="Calibri" w:hAnsi="Calibri"/>
+          <w:b w:val="0"/>
+          <w:color w:val="000000"/>
+          <w:szCs w:val="22"/>
+        </w:rPr>
+        <w:t>/QC</w:t>
+      </w:r>
+      <w:r>
+        <w:rPr>
+          <w:rFonts w:ascii="Calibri" w:hAnsi="Calibri"/>
+          <w:b w:val="0"/>
+          <w:color w:val="000000"/>
+          <w:szCs w:val="22"/>
+        </w:rPr>
+        <w:t xml:space="preserve"> on</w:t>
       </w:r>
       <w:r>
         <w:rPr>
@@ -2432,7 +2586,6 @@
           <w:szCs w:val="22"/>
         </w:rPr>
       </w:pPr>
-      <w:proofErr w:type="spellStart"/>
       <w:r>
         <w:rPr>
           <w:rFonts w:ascii="Calibri" w:hAnsi="Calibri"/>
@@ -2440,17 +2593,7 @@
           <w:color w:val="000000"/>
           <w:szCs w:val="22"/>
         </w:rPr>
-        <w:t>Mobeezo</w:t>
-      </w:r>
-      <w:proofErr w:type="spellEnd"/>
-      <w:r>
-        <w:rPr>
-          <w:rFonts w:ascii="Calibri" w:hAnsi="Calibri"/>
-          <w:b w:val="0"/>
-          <w:color w:val="000000"/>
-          <w:szCs w:val="22"/>
-        </w:rPr>
-        <w:t xml:space="preserve"> (</w:t>
+        <w:t>Mobeezo (</w:t>
       </w:r>
       <w:r>
         <w:rPr>
@@ -2482,7 +2625,6 @@
           <w:szCs w:val="22"/>
         </w:rPr>
       </w:pPr>
-      <w:proofErr w:type="spellStart"/>
       <w:r>
         <w:rPr>
           <w:rFonts w:ascii="Calibri" w:hAnsi="Calibri"/>
@@ -2490,17 +2632,7 @@
           <w:color w:val="000000"/>
           <w:szCs w:val="22"/>
         </w:rPr>
-        <w:t>Olaround</w:t>
-      </w:r>
-      <w:proofErr w:type="spellEnd"/>
-      <w:r>
-        <w:rPr>
-          <w:rFonts w:ascii="Calibri" w:hAnsi="Calibri"/>
-          <w:b w:val="0"/>
-          <w:color w:val="000000"/>
-          <w:szCs w:val="22"/>
-        </w:rPr>
-        <w:t xml:space="preserve"> (</w:t>
+        <w:t>Olaround (</w:t>
       </w:r>
       <w:r>
         <w:rPr>
@@ -2569,7 +2701,6 @@
           <w:color w:val="000000"/>
           <w:szCs w:val="22"/>
         </w:rPr>
-        <w:lastRenderedPageBreak/>
         <w:t>TNTP</w:t>
       </w:r>
       <w:r>
@@ -2689,7 +2820,6 @@
           <w:szCs w:val="22"/>
         </w:rPr>
       </w:pPr>
-      <w:proofErr w:type="spellStart"/>
       <w:r>
         <w:rPr>
           <w:rFonts w:ascii="Calibri" w:hAnsi="Calibri"/>
@@ -2697,17 +2827,7 @@
           <w:color w:val="000000"/>
           <w:szCs w:val="22"/>
         </w:rPr>
-        <w:t>Razorsight</w:t>
-      </w:r>
-      <w:proofErr w:type="spellEnd"/>
-      <w:r>
-        <w:rPr>
-          <w:rFonts w:ascii="Calibri" w:hAnsi="Calibri"/>
-          <w:b w:val="0"/>
-          <w:color w:val="000000"/>
-          <w:szCs w:val="22"/>
-        </w:rPr>
-        <w:t xml:space="preserve"> (</w:t>
+        <w:t>Razorsight (</w:t>
       </w:r>
       <w:r>
         <w:rPr>
@@ -2748,7 +2868,6 @@
           <w:szCs w:val="22"/>
         </w:rPr>
       </w:pPr>
-      <w:proofErr w:type="spellStart"/>
       <w:r>
         <w:rPr>
           <w:rFonts w:ascii="Calibri" w:hAnsi="Calibri"/>
@@ -2756,17 +2875,7 @@
           <w:color w:val="000000"/>
           <w:szCs w:val="22"/>
         </w:rPr>
-        <w:t>RazorInsights</w:t>
-      </w:r>
-      <w:proofErr w:type="spellEnd"/>
-      <w:r>
-        <w:rPr>
-          <w:rFonts w:ascii="Calibri" w:hAnsi="Calibri"/>
-          <w:b w:val="0"/>
-          <w:color w:val="000000"/>
-          <w:szCs w:val="22"/>
-        </w:rPr>
-        <w:t xml:space="preserve"> (</w:t>
+        <w:t>RazorInsights (</w:t>
       </w:r>
       <w:r>
         <w:rPr>
@@ -3275,7 +3384,6 @@
           <w:szCs w:val="22"/>
         </w:rPr>
       </w:pPr>
-      <w:proofErr w:type="spellStart"/>
       <w:r>
         <w:rPr>
           <w:rFonts w:ascii="Calibri" w:hAnsi="Calibri"/>
@@ -3283,17 +3391,7 @@
           <w:color w:val="000000"/>
           <w:szCs w:val="22"/>
         </w:rPr>
-        <w:t>TurtleWise</w:t>
-      </w:r>
-      <w:proofErr w:type="spellEnd"/>
-      <w:r>
-        <w:rPr>
-          <w:rFonts w:ascii="Calibri" w:hAnsi="Calibri"/>
-          <w:b w:val="0"/>
-          <w:color w:val="000000"/>
-          <w:szCs w:val="22"/>
-        </w:rPr>
-        <w:t xml:space="preserve"> (Web Based &amp; iOS App)</w:t>
+        <w:t>TurtleWise (Web Based &amp; iOS App)</w:t>
       </w:r>
     </w:p>
     <w:p>
@@ -3316,7 +3414,6 @@
           <w:szCs w:val="22"/>
         </w:rPr>
       </w:pPr>
-      <w:proofErr w:type="spellStart"/>
       <w:r>
         <w:rPr>
           <w:rFonts w:ascii="Calibri" w:hAnsi="Calibri"/>
@@ -3324,17 +3421,7 @@
           <w:color w:val="000000"/>
           <w:szCs w:val="22"/>
         </w:rPr>
-        <w:t>Caprelo</w:t>
-      </w:r>
-      <w:proofErr w:type="spellEnd"/>
-      <w:r>
-        <w:rPr>
-          <w:rFonts w:ascii="Calibri" w:hAnsi="Calibri"/>
-          <w:b w:val="0"/>
-          <w:color w:val="000000"/>
-          <w:szCs w:val="22"/>
-        </w:rPr>
-        <w:t xml:space="preserve"> (Web Based Project)</w:t>
+        <w:t>Caprelo (Web Based Project)</w:t>
       </w:r>
     </w:p>
     <w:p>
@@ -3364,29 +3451,18 @@
           <w:color w:val="000000"/>
           <w:szCs w:val="22"/>
         </w:rPr>
-        <w:t>Avizia (Web Based Project)</w:t>
+        <w:t>Am Well</w:t>
+      </w:r>
+      <w:r>
+        <w:rPr>
+          <w:rFonts w:ascii="Calibri" w:hAnsi="Calibri"/>
+          <w:b w:val="0"/>
+          <w:color w:val="000000"/>
+          <w:szCs w:val="22"/>
+        </w:rPr>
+        <w:t xml:space="preserve"> (Web Based Project)</w:t>
       </w:r>
     </w:p>
-    <w:p>
-      <w:pPr>
-        <w:pStyle w:val="Subsection"/>
-        <w:tabs>
-          <w:tab w:val="left" w:pos="90"/>
-        </w:tabs>
-        <w:spacing w:after="240"/>
-        <w:ind w:left="720"/>
-        <w:contextualSpacing/>
-        <w:jc w:val="left"/>
-        <w:rPr>
-          <w:rFonts w:ascii="Calibri" w:hAnsi="Calibri"/>
-          <w:b w:val="0"/>
-          <w:color w:val="000000"/>
-          <w:szCs w:val="22"/>
-        </w:rPr>
-      </w:pPr>
-      <w:bookmarkStart w:id="0" w:name="_GoBack"/>
-    </w:p>
-    <w:bookmarkEnd w:id="0"/>
     <w:p>
       <w:pPr>
         <w:pStyle w:val="Subsection"/>
@@ -3413,16 +3489,16 @@
           <w:lang w:eastAsia="en-US"/>
         </w:rPr>
         <w:drawing>
-          <wp:anchor distT="0" distB="0" distL="114300" distR="114300" simplePos="0" relativeHeight="251663360" behindDoc="1" locked="0" layoutInCell="1" allowOverlap="1" wp14:anchorId="53886495" wp14:editId="32877EAC">
+          <wp:anchor distT="0" distB="0" distL="114300" distR="114300" simplePos="0" relativeHeight="251663360" behindDoc="1" locked="0" layoutInCell="1" allowOverlap="1" wp14:anchorId="2975CECF" wp14:editId="06FFEF68">
             <wp:simplePos x="0" y="0"/>
             <wp:positionH relativeFrom="margin">
-              <wp:posOffset>152400</wp:posOffset>
+              <wp:posOffset>76200</wp:posOffset>
             </wp:positionH>
             <wp:positionV relativeFrom="margin">
-              <wp:posOffset>3238500</wp:posOffset>
+              <wp:posOffset>3886200</wp:posOffset>
             </wp:positionV>
-            <wp:extent cx="962025" cy="666750"/>
-            <wp:effectExtent l="0" t="0" r="9525" b="0"/>
+            <wp:extent cx="865505" cy="600075"/>
+            <wp:effectExtent l="0" t="0" r="0" b="9525"/>
             <wp:wrapSquare wrapText="bothSides"/>
             <wp:docPr id="39" name="Picture 39" descr="533433_149667055167588_2001176502_a"/>
             <wp:cNvGraphicFramePr>
@@ -3453,7 +3529,7 @@
                   <pic:spPr bwMode="auto">
                     <a:xfrm>
                       <a:off x="0" y="0"/>
-                      <a:ext cx="962025" cy="666750"/>
+                      <a:ext cx="865505" cy="600075"/>
                     </a:xfrm>
                     <a:prstGeom prst="rect">
                       <a:avLst/>
@@ -3483,24 +3559,6 @@
           <w:tab w:val="left" w:pos="90"/>
         </w:tabs>
         <w:spacing w:after="240"/>
-        <w:ind w:left="720"/>
-        <w:contextualSpacing/>
-        <w:jc w:val="left"/>
-        <w:rPr>
-          <w:rFonts w:ascii="Calibri" w:hAnsi="Calibri"/>
-          <w:b w:val="0"/>
-          <w:color w:val="000000"/>
-          <w:szCs w:val="22"/>
-        </w:rPr>
-      </w:pPr>
-    </w:p>
-    <w:p>
-      <w:pPr>
-        <w:pStyle w:val="Subsection"/>
-        <w:tabs>
-          <w:tab w:val="left" w:pos="90"/>
-        </w:tabs>
-        <w:spacing w:after="240"/>
         <w:contextualSpacing/>
         <w:jc w:val="left"/>
         <w:rPr>
@@ -3573,12 +3631,65 @@
     </w:p>
     <w:p>
       <w:pPr>
+        <w:pStyle w:val="Section"/>
+        <w:spacing w:line="480" w:lineRule="auto"/>
+        <w:rPr>
+          <w:rFonts w:ascii="Calibri" w:hAnsi="Calibri"/>
+          <w:b/>
+          <w:color w:val="4F81BD"/>
+          <w:sz w:val="22"/>
+          <w:szCs w:val="22"/>
+        </w:rPr>
+      </w:pPr>
+      <w:r>
+        <w:rPr>
+          <w:rFonts w:ascii="Calibri" w:hAnsi="Calibri"/>
+          <w:b/>
+          <w:color w:val="4F81BD"/>
+          <w:sz w:val="22"/>
+          <w:szCs w:val="22"/>
+        </w:rPr>
+        <w:t>JoB DESCRIPATION</w:t>
+      </w:r>
+    </w:p>
+    <w:p>
+      <w:pPr>
+        <w:pStyle w:val="Subsection"/>
+        <w:numPr>
+          <w:ilvl w:val="0"/>
+          <w:numId w:val="45"/>
+        </w:numPr>
+        <w:tabs>
+          <w:tab w:val="left" w:pos="90"/>
+        </w:tabs>
+        <w:spacing w:after="240"/>
+        <w:contextualSpacing/>
+        <w:jc w:val="left"/>
+        <w:rPr>
+          <w:rFonts w:ascii="Calibri" w:hAnsi="Calibri"/>
+          <w:b w:val="0"/>
+          <w:color w:val="000000"/>
+          <w:szCs w:val="22"/>
+        </w:rPr>
+      </w:pPr>
+      <w:r>
+        <w:rPr>
+          <w:rFonts w:ascii="Calibri" w:hAnsi="Calibri"/>
+          <w:b w:val="0"/>
+          <w:color w:val="000000"/>
+          <w:szCs w:val="22"/>
+        </w:rPr>
+        <w:t>Test cases planning and test cases execution and participation in QA on following projects.</w:t>
+      </w:r>
+    </w:p>
+    <w:p>
+      <w:pPr>
         <w:pStyle w:val="Subsection"/>
         <w:tabs>
           <w:tab w:val="left" w:pos="90"/>
         </w:tabs>
         <w:spacing w:after="240"/>
-        <w:ind w:left="270"/>
+        <w:ind w:left="360"/>
         <w:contextualSpacing/>
         <w:jc w:val="left"/>
         <w:rPr>
@@ -3600,18 +3711,19 @@
         <w:jc w:val="left"/>
         <w:rPr>
           <w:rFonts w:ascii="Calibri" w:hAnsi="Calibri"/>
-          <w:color w:val="auto"/>
-          <w:szCs w:val="22"/>
-        </w:rPr>
-      </w:pPr>
-      <w:r>
-        <w:rPr>
-          <w:rFonts w:ascii="Calibri" w:hAnsi="Calibri"/>
           <w:b w:val="0"/>
           <w:color w:val="000000"/>
           <w:szCs w:val="22"/>
         </w:rPr>
-        <w:t>Test cases planning and test cases execution and participation in QA on following projects.</w:t>
+      </w:pPr>
+      <w:r>
+        <w:rPr>
+          <w:rFonts w:ascii="Calibri" w:hAnsi="Calibri"/>
+          <w:b w:val="0"/>
+          <w:color w:val="000000"/>
+          <w:szCs w:val="22"/>
+        </w:rPr>
+        <w:t>Participation in QA/QC on following projects.</w:t>
       </w:r>
     </w:p>
     <w:p>
@@ -3621,7 +3733,6 @@
           <w:tab w:val="left" w:pos="90"/>
         </w:tabs>
         <w:spacing w:after="240"/>
-        <w:ind w:left="270"/>
         <w:contextualSpacing/>
         <w:jc w:val="left"/>
         <w:rPr>
@@ -3670,7 +3781,6 @@
         </w:rPr>
         <w:t xml:space="preserve"> </w:t>
       </w:r>
-      <w:proofErr w:type="spellStart"/>
       <w:r>
         <w:rPr>
           <w:rFonts w:ascii="Calibri" w:hAnsi="Calibri"/>
@@ -3678,17 +3788,7 @@
           <w:color w:val="000000"/>
           <w:szCs w:val="22"/>
         </w:rPr>
-        <w:t>Gro</w:t>
-      </w:r>
-      <w:proofErr w:type="spellEnd"/>
-      <w:r>
-        <w:rPr>
-          <w:rFonts w:ascii="Calibri" w:hAnsi="Calibri"/>
-          <w:b w:val="0"/>
-          <w:color w:val="000000"/>
-          <w:szCs w:val="22"/>
-        </w:rPr>
-        <w:t xml:space="preserve"> (</w:t>
+        <w:t>Gro (</w:t>
       </w:r>
       <w:r>
         <w:rPr>
@@ -3890,7 +3990,7 @@
                 <w:lang w:eastAsia="en-US"/>
               </w:rPr>
               <w:drawing>
-                <wp:inline distT="0" distB="0" distL="0" distR="0" wp14:anchorId="1E31DC41" wp14:editId="79DB7B0F">
+                <wp:inline distT="0" distB="0" distL="0" distR="0" wp14:anchorId="32D5D306" wp14:editId="500D6D63">
                   <wp:extent cx="762000" cy="875665"/>
                   <wp:effectExtent l="0" t="0" r="0" b="635"/>
                   <wp:docPr id="5" name="Picture 9"/>
@@ -4165,7 +4265,7 @@
                 <w:lang w:eastAsia="en-US"/>
               </w:rPr>
               <w:drawing>
-                <wp:inline distT="0" distB="0" distL="0" distR="0" wp14:anchorId="740CD94B" wp14:editId="2BF91359">
+                <wp:inline distT="0" distB="0" distL="0" distR="0" wp14:anchorId="2E2A517F" wp14:editId="28854982">
                   <wp:extent cx="723900" cy="828675"/>
                   <wp:effectExtent l="0" t="0" r="0" b="9525"/>
                   <wp:docPr id="4" name="Picture 10"/>
@@ -4519,19 +4619,6 @@
               </w:rPr>
               <w:t xml:space="preserve"> </w:t>
             </w:r>
-          </w:p>
-          <w:p>
-            <w:pPr>
-              <w:pStyle w:val="Subsection"/>
-              <w:ind w:left="360"/>
-              <w:jc w:val="left"/>
-              <w:rPr>
-                <w:rFonts w:ascii="Calibri" w:hAnsi="Calibri"/>
-                <w:b w:val="0"/>
-                <w:color w:val="auto"/>
-                <w:szCs w:val="22"/>
-              </w:rPr>
-            </w:pPr>
             <w:r>
               <w:rPr>
                 <w:rFonts w:ascii="Calibri" w:hAnsi="Calibri"/>
@@ -4787,8 +4874,9 @@
               <w:rPr>
                 <w:lang w:eastAsia="en-US"/>
               </w:rPr>
+              <w:lastRenderedPageBreak/>
               <w:drawing>
-                <wp:inline distT="0" distB="0" distL="0" distR="0" wp14:anchorId="67F3C32A" wp14:editId="0D9300D2">
+                <wp:inline distT="0" distB="0" distL="0" distR="0" wp14:anchorId="1C61C7EF" wp14:editId="6E3FEF24">
                   <wp:extent cx="684149" cy="526415"/>
                   <wp:effectExtent l="19050" t="0" r="20955" b="197485"/>
                   <wp:docPr id="3" name="Picture 1"/>
@@ -4862,11 +4950,9 @@
             <w:pPr>
               <w:pStyle w:val="Subsection"/>
               <w:rPr>
-                <w:rFonts w:ascii="Calibri" w:hAnsi="Calibri"/>
+                <w:rFonts w:ascii="Calibri" w:hAnsi="Calibri" w:cs="Calibri"/>
                 <w:b w:val="0"/>
-                <w:color w:val="000000"/>
-                <w:sz w:val="22"/>
-                <w:szCs w:val="22"/>
+                <w:color w:val="auto"/>
               </w:rPr>
             </w:pPr>
             <w:r>
@@ -4882,7 +4968,7 @@
               <mc:AlternateContent>
                 <mc:Choice Requires="wps">
                   <w:drawing>
-                    <wp:anchor distT="0" distB="0" distL="114300" distR="114300" simplePos="0" relativeHeight="251662336" behindDoc="0" locked="0" layoutInCell="1" allowOverlap="1" wp14:anchorId="5B93349B" wp14:editId="3956009E">
+                    <wp:anchor distT="0" distB="0" distL="114300" distR="114300" simplePos="0" relativeHeight="251662336" behindDoc="0" locked="0" layoutInCell="1" allowOverlap="1" wp14:anchorId="25C637AF" wp14:editId="4052F4F0">
                       <wp:simplePos x="0" y="0"/>
                       <wp:positionH relativeFrom="column">
                         <wp:posOffset>-1259840</wp:posOffset>
@@ -4941,7 +5027,7 @@
                     </wp:anchor>
                   </w:drawing>
                 </mc:Choice>
-                <mc:Fallback xmlns:w16se="http://schemas.microsoft.com/office/word/2015/wordml/symex" xmlns:w16cid="http://schemas.microsoft.com/office/word/2016/wordml/cid" xmlns:am3d="http://schemas.microsoft.com/office/drawing/2017/model3d" xmlns:aink="http://schemas.microsoft.com/office/drawing/2016/ink" xmlns:cx8="http://schemas.microsoft.com/office/drawing/2016/5/14/chartex" xmlns:cx7="http://schemas.microsoft.com/office/drawing/2016/5/13/chartex" xmlns:cx6="http://schemas.microsoft.com/office/drawing/2016/5/12/chartex" xmlns:cx5="http://schemas.microsoft.com/office/drawing/2016/5/11/chartex" xmlns:cx4="http://schemas.microsoft.com/office/drawing/2016/5/10/chartex" xmlns:cx3="http://schemas.microsoft.com/office/drawing/2016/5/9/chartex" xmlns:cx2="http://schemas.microsoft.com/office/drawing/2015/10/21/chartex" xmlns:cx1="http://schemas.microsoft.com/office/drawing/2015/9/8/chartex" xmlns:cx="http://schemas.microsoft.com/office/drawing/2014/chartex">
+                <mc:Fallback>
                   <w:pict>
                     <v:shapetype w14:anchorId="59A79A5C" id="_x0000_t32" coordsize="21600,21600" o:spt="32" o:oned="t" path="m,l21600,21600e" filled="f">
                       <v:path arrowok="t" fillok="f" o:connecttype="none"/>
@@ -5014,6 +5100,29 @@
               <w:t>from 6th June 2011 to 2nd July 2011</w:t>
             </w:r>
           </w:p>
+          <w:p>
+            <w:pPr>
+              <w:pStyle w:val="Subsection"/>
+              <w:rPr>
+                <w:rFonts w:ascii="Calibri" w:hAnsi="Calibri" w:cs="Calibri"/>
+                <w:b w:val="0"/>
+                <w:color w:val="000000"/>
+                <w:sz w:val="22"/>
+              </w:rPr>
+            </w:pPr>
+          </w:p>
+          <w:p>
+            <w:pPr>
+              <w:pStyle w:val="Subsection"/>
+              <w:rPr>
+                <w:rFonts w:ascii="Calibri" w:hAnsi="Calibri"/>
+                <w:b w:val="0"/>
+                <w:color w:val="000000"/>
+                <w:sz w:val="22"/>
+                <w:szCs w:val="22"/>
+              </w:rPr>
+            </w:pPr>
+          </w:p>
         </w:tc>
       </w:tr>
     </w:tbl>
@@ -5058,7 +5167,6 @@
           <w:sz w:val="22"/>
           <w:szCs w:val="22"/>
         </w:rPr>
-        <w:lastRenderedPageBreak/>
         <w:t>SKILLS</w:t>
       </w:r>
     </w:p>
@@ -5112,8 +5220,7 @@
           <w:rFonts w:ascii="Calibri" w:hAnsi="Calibri"/>
           <w:b/>
           <w:color w:val="auto"/>
-          <w:sz w:val="22"/>
-          <w:szCs w:val="22"/>
+          <w:szCs w:val="20"/>
         </w:rPr>
       </w:pPr>
       <w:r>
@@ -5123,6 +5230,30 @@
           <w:szCs w:val="22"/>
         </w:rPr>
         <w:t>Manual Testing</w:t>
+      </w:r>
+      <w:r>
+        <w:rPr>
+          <w:rFonts w:ascii="Calibri" w:hAnsi="Calibri"/>
+          <w:color w:val="auto"/>
+          <w:szCs w:val="22"/>
+        </w:rPr>
+        <w:t xml:space="preserve"> / </w:t>
+      </w:r>
+      <w:r>
+        <w:rPr>
+          <w:rFonts w:ascii="Calibri" w:hAnsi="Calibri"/>
+          <w:color w:val="auto"/>
+          <w:szCs w:val="22"/>
+        </w:rPr>
+        <w:t xml:space="preserve">Basic Automation - </w:t>
+      </w:r>
+      <w:r>
+        <w:rPr>
+          <w:rFonts w:ascii="Calibri" w:hAnsi="Calibri"/>
+          <w:color w:val="auto"/>
+          <w:szCs w:val="20"/>
+        </w:rPr>
+        <w:t>Selenium (Basic)</w:t>
       </w:r>
     </w:p>
     <w:p>
@@ -5344,23 +5475,39 @@
           <w:szCs w:val="20"/>
         </w:rPr>
       </w:pPr>
-      <w:proofErr w:type="spellStart"/>
       <w:r>
         <w:rPr>
           <w:rFonts w:ascii="Calibri" w:hAnsi="Calibri"/>
           <w:color w:val="auto"/>
           <w:szCs w:val="20"/>
         </w:rPr>
-        <w:t>iplotz</w:t>
-      </w:r>
-      <w:proofErr w:type="spellEnd"/>
-      <w:r>
-        <w:rPr>
-          <w:rFonts w:ascii="Calibri" w:hAnsi="Calibri"/>
+        <w:t xml:space="preserve">iplotz (Website wire framing) </w:t>
+      </w:r>
+      <w:r>
+        <w:rPr>
+          <w:rFonts w:ascii="Calibri" w:hAnsi="Calibri"/>
+          <w:bCs/>
           <w:color w:val="auto"/>
           <w:szCs w:val="20"/>
         </w:rPr>
-        <w:t xml:space="preserve"> (Website wire framing) </w:t>
+        <w:t>and</w:t>
+      </w:r>
+      <w:r>
+        <w:rPr>
+          <w:rFonts w:ascii="Calibri" w:hAnsi="Calibri"/>
+          <w:b/>
+          <w:color w:val="auto"/>
+          <w:szCs w:val="20"/>
+        </w:rPr>
+        <w:t xml:space="preserve"> </w:t>
+      </w:r>
+      <w:r>
+        <w:rPr>
+          <w:rFonts w:ascii="Calibri" w:hAnsi="Calibri"/>
+          <w:color w:val="auto"/>
+          <w:szCs w:val="20"/>
+        </w:rPr>
+        <w:t>Proto.io (Mobile wire framing)</w:t>
       </w:r>
     </w:p>
     <w:p>
@@ -5378,16 +5525,283 @@
           <w:rFonts w:ascii="Calibri" w:hAnsi="Calibri"/>
           <w:b/>
           <w:color w:val="auto"/>
-          <w:szCs w:val="20"/>
+          <w:sz w:val="22"/>
+          <w:szCs w:val="22"/>
         </w:rPr>
       </w:pPr>
       <w:r>
         <w:rPr>
           <w:rFonts w:ascii="Calibri" w:hAnsi="Calibri"/>
           <w:color w:val="auto"/>
-          <w:szCs w:val="20"/>
-        </w:rPr>
-        <w:t>Proto.io (Mobile wire framing)</w:t>
+          <w:szCs w:val="22"/>
+        </w:rPr>
+        <w:t xml:space="preserve">Test </w:t>
+      </w:r>
+      <w:r>
+        <w:rPr>
+          <w:rFonts w:ascii="Calibri" w:hAnsi="Calibri"/>
+          <w:color w:val="auto"/>
+          <w:szCs w:val="22"/>
+        </w:rPr>
+        <w:t xml:space="preserve">Planning &amp; </w:t>
+      </w:r>
+      <w:r>
+        <w:rPr>
+          <w:rFonts w:ascii="Calibri" w:hAnsi="Calibri"/>
+          <w:color w:val="auto"/>
+          <w:szCs w:val="22"/>
+        </w:rPr>
+        <w:t>E</w:t>
+      </w:r>
+      <w:r>
+        <w:rPr>
+          <w:rFonts w:ascii="Calibri" w:hAnsi="Calibri"/>
+          <w:color w:val="auto"/>
+          <w:szCs w:val="22"/>
+        </w:rPr>
+        <w:t>xecution</w:t>
+      </w:r>
+      <w:r>
+        <w:rPr>
+          <w:rFonts w:ascii="Calibri" w:hAnsi="Calibri"/>
+          <w:color w:val="auto"/>
+          <w:szCs w:val="22"/>
+        </w:rPr>
+        <w:t>, Bug Reporting via Jira / Trac</w:t>
+      </w:r>
+      <w:r>
+        <w:rPr>
+          <w:rFonts w:ascii="Calibri" w:hAnsi="Calibri"/>
+          <w:color w:val="auto"/>
+          <w:szCs w:val="22"/>
+        </w:rPr>
+        <w:t xml:space="preserve"> / Red Mine / Hip Test / Test Rails</w:t>
+      </w:r>
+    </w:p>
+    <w:p>
+      <w:pPr>
+        <w:pStyle w:val="ListBullet"/>
+        <w:numPr>
+          <w:ilvl w:val="0"/>
+          <w:numId w:val="0"/>
+        </w:numPr>
+        <w:rPr>
+          <w:rFonts w:ascii="Calibri" w:hAnsi="Calibri"/>
+          <w:b/>
+          <w:color w:val="000000"/>
+          <w:szCs w:val="22"/>
+        </w:rPr>
+      </w:pPr>
+    </w:p>
+    <w:p>
+      <w:pPr>
+        <w:pStyle w:val="ListBullet"/>
+        <w:numPr>
+          <w:ilvl w:val="0"/>
+          <w:numId w:val="0"/>
+        </w:numPr>
+        <w:rPr>
+          <w:rFonts w:ascii="Calibri" w:hAnsi="Calibri"/>
+          <w:b/>
+          <w:color w:val="000000"/>
+          <w:szCs w:val="22"/>
+        </w:rPr>
+      </w:pPr>
+      <w:r>
+        <w:rPr>
+          <w:rFonts w:ascii="Calibri" w:hAnsi="Calibri"/>
+          <w:b/>
+          <w:color w:val="000000"/>
+          <w:szCs w:val="22"/>
+        </w:rPr>
+        <w:t>WEB DEVELOPMENT SKILLS</w:t>
+      </w:r>
+    </w:p>
+    <w:p>
+      <w:pPr>
+        <w:pStyle w:val="ListBullet"/>
+        <w:numPr>
+          <w:ilvl w:val="0"/>
+          <w:numId w:val="28"/>
+        </w:numPr>
+        <w:spacing w:after="240" w:line="276" w:lineRule="auto"/>
+        <w:ind w:hanging="270"/>
+        <w:contextualSpacing/>
+        <w:jc w:val="left"/>
+        <w:rPr>
+          <w:rFonts w:ascii="Calibri" w:hAnsi="Calibri"/>
+          <w:b/>
+          <w:color w:val="000000"/>
+          <w:sz w:val="22"/>
+          <w:szCs w:val="22"/>
+        </w:rPr>
+      </w:pPr>
+      <w:r>
+        <w:rPr>
+          <w:rFonts w:ascii="Calibri" w:hAnsi="Calibri"/>
+          <w:color w:val="000000"/>
+          <w:szCs w:val="22"/>
+        </w:rPr>
+        <w:t>HTML</w:t>
+      </w:r>
+      <w:r>
+        <w:rPr>
+          <w:rFonts w:ascii="Calibri" w:hAnsi="Calibri"/>
+          <w:b/>
+          <w:color w:val="000000"/>
+          <w:sz w:val="22"/>
+          <w:szCs w:val="22"/>
+        </w:rPr>
+        <w:t xml:space="preserve"> /</w:t>
+      </w:r>
+      <w:r>
+        <w:rPr>
+          <w:rFonts w:ascii="Calibri" w:hAnsi="Calibri"/>
+          <w:b/>
+          <w:color w:val="000000"/>
+          <w:sz w:val="22"/>
+          <w:szCs w:val="22"/>
+        </w:rPr>
+        <w:t xml:space="preserve"> </w:t>
+      </w:r>
+      <w:r>
+        <w:rPr>
+          <w:rFonts w:ascii="Calibri" w:hAnsi="Calibri"/>
+          <w:color w:val="000000"/>
+          <w:szCs w:val="22"/>
+        </w:rPr>
+        <w:t xml:space="preserve">HTML 5 </w:t>
+      </w:r>
+      <w:r>
+        <w:rPr>
+          <w:rFonts w:ascii="Calibri" w:hAnsi="Calibri"/>
+          <w:b/>
+          <w:color w:val="000000"/>
+          <w:sz w:val="22"/>
+          <w:szCs w:val="22"/>
+        </w:rPr>
+        <w:t xml:space="preserve">/ </w:t>
+      </w:r>
+      <w:r>
+        <w:rPr>
+          <w:rFonts w:ascii="Calibri" w:hAnsi="Calibri"/>
+          <w:color w:val="000000"/>
+          <w:szCs w:val="22"/>
+        </w:rPr>
+        <w:t xml:space="preserve">CSS </w:t>
+      </w:r>
+    </w:p>
+    <w:p>
+      <w:pPr>
+        <w:pStyle w:val="ListBullet"/>
+        <w:numPr>
+          <w:ilvl w:val="0"/>
+          <w:numId w:val="28"/>
+        </w:numPr>
+        <w:spacing w:after="240" w:line="276" w:lineRule="auto"/>
+        <w:ind w:hanging="270"/>
+        <w:contextualSpacing/>
+        <w:jc w:val="left"/>
+        <w:rPr>
+          <w:rFonts w:ascii="Calibri" w:hAnsi="Calibri"/>
+          <w:b/>
+          <w:color w:val="000000"/>
+          <w:sz w:val="22"/>
+          <w:szCs w:val="22"/>
+        </w:rPr>
+      </w:pPr>
+      <w:r>
+        <w:rPr>
+          <w:rFonts w:ascii="Calibri" w:hAnsi="Calibri"/>
+          <w:color w:val="000000"/>
+          <w:szCs w:val="22"/>
+        </w:rPr>
+        <w:t>ASP.Net</w:t>
+      </w:r>
+    </w:p>
+    <w:p>
+      <w:pPr>
+        <w:pStyle w:val="ListBullet"/>
+        <w:numPr>
+          <w:ilvl w:val="0"/>
+          <w:numId w:val="28"/>
+        </w:numPr>
+        <w:spacing w:after="240" w:line="276" w:lineRule="auto"/>
+        <w:ind w:hanging="270"/>
+        <w:contextualSpacing/>
+        <w:jc w:val="left"/>
+        <w:rPr>
+          <w:rFonts w:ascii="Calibri" w:hAnsi="Calibri"/>
+          <w:b/>
+          <w:color w:val="000000"/>
+          <w:sz w:val="22"/>
+          <w:szCs w:val="22"/>
+        </w:rPr>
+      </w:pPr>
+      <w:r>
+        <w:rPr>
+          <w:rFonts w:ascii="Calibri" w:hAnsi="Calibri"/>
+          <w:color w:val="000000"/>
+          <w:szCs w:val="22"/>
+        </w:rPr>
+        <w:t xml:space="preserve">Implement </w:t>
+      </w:r>
+      <w:r>
+        <w:rPr>
+          <w:rFonts w:ascii="Calibri" w:hAnsi="Calibri"/>
+          <w:color w:val="000000"/>
+          <w:szCs w:val="22"/>
+        </w:rPr>
+        <w:t>J</w:t>
+      </w:r>
+      <w:r>
+        <w:rPr>
+          <w:rFonts w:ascii="Calibri" w:hAnsi="Calibri"/>
+          <w:color w:val="000000"/>
+          <w:szCs w:val="22"/>
+        </w:rPr>
+        <w:t>QUERY</w:t>
+      </w:r>
+      <w:r>
+        <w:rPr>
+          <w:rFonts w:ascii="Calibri" w:hAnsi="Calibri"/>
+          <w:color w:val="000000"/>
+          <w:szCs w:val="22"/>
+        </w:rPr>
+        <w:t xml:space="preserve"> </w:t>
+      </w:r>
+      <w:r>
+        <w:rPr>
+          <w:rFonts w:ascii="Calibri" w:hAnsi="Calibri"/>
+          <w:color w:val="000000"/>
+          <w:szCs w:val="22"/>
+        </w:rPr>
+        <w:t>Plugins</w:t>
+      </w:r>
+    </w:p>
+    <w:p>
+      <w:pPr>
+        <w:pStyle w:val="ListBullet"/>
+        <w:numPr>
+          <w:ilvl w:val="0"/>
+          <w:numId w:val="0"/>
+        </w:numPr>
+        <w:spacing w:before="240"/>
+        <w:rPr>
+          <w:rFonts w:ascii="Calibri" w:hAnsi="Calibri"/>
+          <w:b/>
+          <w:color w:val="000000"/>
+          <w:szCs w:val="22"/>
+        </w:rPr>
+      </w:pPr>
+      <w:r>
+        <w:rPr>
+          <w:rFonts w:ascii="Calibri" w:hAnsi="Calibri"/>
+          <w:b/>
+          <w:color w:val="000000"/>
+          <w:szCs w:val="22"/>
+        </w:rPr>
+        <w:t>SOFTWARE SKILLS</w:t>
       </w:r>
     </w:p>
     <w:p>
@@ -5404,42 +5818,7 @@
         <w:rPr>
           <w:rFonts w:ascii="Calibri" w:hAnsi="Calibri"/>
           <w:b/>
-          <w:color w:val="auto"/>
-          <w:szCs w:val="20"/>
-        </w:rPr>
-      </w:pPr>
-      <w:r>
-        <w:rPr>
-          <w:rFonts w:ascii="Calibri" w:hAnsi="Calibri"/>
-          <w:color w:val="auto"/>
-          <w:szCs w:val="22"/>
-        </w:rPr>
-        <w:t xml:space="preserve">Basic Automation - </w:t>
-      </w:r>
-      <w:r>
-        <w:rPr>
-          <w:rFonts w:ascii="Calibri" w:hAnsi="Calibri"/>
-          <w:color w:val="auto"/>
-          <w:szCs w:val="20"/>
-        </w:rPr>
-        <w:t>Selenium (Basics)</w:t>
-      </w:r>
-    </w:p>
-    <w:p>
-      <w:pPr>
-        <w:pStyle w:val="ListBullet"/>
-        <w:numPr>
-          <w:ilvl w:val="0"/>
-          <w:numId w:val="28"/>
-        </w:numPr>
-        <w:spacing w:after="240" w:line="276" w:lineRule="auto"/>
-        <w:ind w:right="880" w:hanging="270"/>
-        <w:contextualSpacing/>
-        <w:jc w:val="left"/>
-        <w:rPr>
-          <w:rFonts w:ascii="Calibri" w:hAnsi="Calibri"/>
-          <w:b/>
-          <w:color w:val="auto"/>
+          <w:color w:val="000000"/>
           <w:sz w:val="22"/>
           <w:szCs w:val="22"/>
         </w:rPr>
@@ -5447,456 +5826,6 @@
       <w:r>
         <w:rPr>
           <w:rFonts w:ascii="Calibri" w:hAnsi="Calibri"/>
-          <w:color w:val="auto"/>
-          <w:szCs w:val="22"/>
-        </w:rPr>
-        <w:t xml:space="preserve">Test </w:t>
-      </w:r>
-      <w:r>
-        <w:rPr>
-          <w:rFonts w:ascii="Calibri" w:hAnsi="Calibri"/>
-          <w:color w:val="auto"/>
-          <w:szCs w:val="22"/>
-        </w:rPr>
-        <w:t xml:space="preserve">Planning &amp; </w:t>
-      </w:r>
-      <w:r>
-        <w:rPr>
-          <w:rFonts w:ascii="Calibri" w:hAnsi="Calibri"/>
-          <w:color w:val="auto"/>
-          <w:szCs w:val="22"/>
-        </w:rPr>
-        <w:t>E</w:t>
-      </w:r>
-      <w:r>
-        <w:rPr>
-          <w:rFonts w:ascii="Calibri" w:hAnsi="Calibri"/>
-          <w:color w:val="auto"/>
-          <w:szCs w:val="22"/>
-        </w:rPr>
-        <w:t>xecution</w:t>
-      </w:r>
-      <w:r>
-        <w:rPr>
-          <w:rFonts w:ascii="Calibri" w:hAnsi="Calibri"/>
-          <w:color w:val="auto"/>
-          <w:szCs w:val="22"/>
-        </w:rPr>
-        <w:t>, Bug Reporting via Jira / Trac</w:t>
-      </w:r>
-      <w:r>
-        <w:rPr>
-          <w:rFonts w:ascii="Calibri" w:hAnsi="Calibri"/>
-          <w:color w:val="auto"/>
-          <w:szCs w:val="22"/>
-        </w:rPr>
-        <w:t xml:space="preserve"> / Red Mine / Hip Test / Test Rails</w:t>
-      </w:r>
-    </w:p>
-    <w:p>
-      <w:pPr>
-        <w:pStyle w:val="ListBullet"/>
-        <w:numPr>
-          <w:ilvl w:val="0"/>
-          <w:numId w:val="0"/>
-        </w:numPr>
-        <w:rPr>
-          <w:rFonts w:ascii="Calibri" w:hAnsi="Calibri"/>
-          <w:b/>
-          <w:color w:val="000000"/>
-          <w:szCs w:val="22"/>
-        </w:rPr>
-      </w:pPr>
-    </w:p>
-    <w:p>
-      <w:pPr>
-        <w:pStyle w:val="ListBullet"/>
-        <w:numPr>
-          <w:ilvl w:val="0"/>
-          <w:numId w:val="0"/>
-        </w:numPr>
-        <w:rPr>
-          <w:rFonts w:ascii="Calibri" w:hAnsi="Calibri"/>
-          <w:b/>
-          <w:color w:val="000000"/>
-          <w:szCs w:val="22"/>
-        </w:rPr>
-      </w:pPr>
-      <w:r>
-        <w:rPr>
-          <w:rFonts w:ascii="Calibri" w:hAnsi="Calibri"/>
-          <w:b/>
-          <w:color w:val="000000"/>
-          <w:szCs w:val="22"/>
-        </w:rPr>
-        <w:t>WEB DEVELOPMENT SKILLS</w:t>
-      </w:r>
-    </w:p>
-    <w:p>
-      <w:pPr>
-        <w:pStyle w:val="ListBullet"/>
-        <w:numPr>
-          <w:ilvl w:val="0"/>
-          <w:numId w:val="28"/>
-        </w:numPr>
-        <w:spacing w:after="240" w:line="276" w:lineRule="auto"/>
-        <w:ind w:hanging="270"/>
-        <w:contextualSpacing/>
-        <w:jc w:val="left"/>
-        <w:rPr>
-          <w:rFonts w:ascii="Calibri" w:hAnsi="Calibri"/>
-          <w:b/>
-          <w:color w:val="000000"/>
-          <w:sz w:val="22"/>
-          <w:szCs w:val="22"/>
-        </w:rPr>
-      </w:pPr>
-      <w:r>
-        <w:rPr>
-          <w:rFonts w:ascii="Calibri" w:hAnsi="Calibri"/>
-          <w:color w:val="000000"/>
-          <w:szCs w:val="22"/>
-        </w:rPr>
-        <w:t>HTML</w:t>
-      </w:r>
-      <w:r>
-        <w:rPr>
-          <w:rFonts w:ascii="Calibri" w:hAnsi="Calibri"/>
-          <w:b/>
-          <w:color w:val="000000"/>
-          <w:sz w:val="22"/>
-          <w:szCs w:val="22"/>
-        </w:rPr>
-        <w:t xml:space="preserve"> /</w:t>
-      </w:r>
-      <w:r>
-        <w:rPr>
-          <w:rFonts w:ascii="Calibri" w:hAnsi="Calibri"/>
-          <w:b/>
-          <w:color w:val="000000"/>
-          <w:sz w:val="22"/>
-          <w:szCs w:val="22"/>
-        </w:rPr>
-        <w:t xml:space="preserve"> </w:t>
-      </w:r>
-      <w:r>
-        <w:rPr>
-          <w:rFonts w:ascii="Calibri" w:hAnsi="Calibri"/>
-          <w:color w:val="000000"/>
-          <w:szCs w:val="22"/>
-        </w:rPr>
-        <w:t xml:space="preserve">HTML 5 </w:t>
-      </w:r>
-      <w:r>
-        <w:rPr>
-          <w:rFonts w:ascii="Calibri" w:hAnsi="Calibri"/>
-          <w:b/>
-          <w:color w:val="000000"/>
-          <w:sz w:val="22"/>
-          <w:szCs w:val="22"/>
-        </w:rPr>
-        <w:t xml:space="preserve">/ </w:t>
-      </w:r>
-      <w:r>
-        <w:rPr>
-          <w:rFonts w:ascii="Calibri" w:hAnsi="Calibri"/>
-          <w:color w:val="000000"/>
-          <w:szCs w:val="22"/>
-        </w:rPr>
-        <w:t xml:space="preserve">CSS </w:t>
-      </w:r>
-    </w:p>
-    <w:p>
-      <w:pPr>
-        <w:pStyle w:val="ListBullet"/>
-        <w:numPr>
-          <w:ilvl w:val="0"/>
-          <w:numId w:val="28"/>
-        </w:numPr>
-        <w:spacing w:after="240" w:line="276" w:lineRule="auto"/>
-        <w:ind w:hanging="270"/>
-        <w:contextualSpacing/>
-        <w:jc w:val="left"/>
-        <w:rPr>
-          <w:rFonts w:ascii="Calibri" w:hAnsi="Calibri"/>
-          <w:b/>
-          <w:color w:val="000000"/>
-          <w:sz w:val="22"/>
-          <w:szCs w:val="22"/>
-        </w:rPr>
-      </w:pPr>
-      <w:r>
-        <w:rPr>
-          <w:rFonts w:ascii="Calibri" w:hAnsi="Calibri"/>
-          <w:color w:val="000000"/>
-          <w:szCs w:val="22"/>
-        </w:rPr>
-        <w:t>ASP.Net</w:t>
-      </w:r>
-    </w:p>
-    <w:p>
-      <w:pPr>
-        <w:pStyle w:val="ListBullet"/>
-        <w:numPr>
-          <w:ilvl w:val="0"/>
-          <w:numId w:val="28"/>
-        </w:numPr>
-        <w:spacing w:after="240" w:line="276" w:lineRule="auto"/>
-        <w:ind w:hanging="270"/>
-        <w:contextualSpacing/>
-        <w:jc w:val="left"/>
-        <w:rPr>
-          <w:rFonts w:ascii="Calibri" w:hAnsi="Calibri"/>
-          <w:b/>
-          <w:color w:val="000000"/>
-          <w:sz w:val="22"/>
-          <w:szCs w:val="22"/>
-        </w:rPr>
-      </w:pPr>
-      <w:r>
-        <w:rPr>
-          <w:rFonts w:ascii="Calibri" w:hAnsi="Calibri"/>
-          <w:color w:val="000000"/>
-          <w:szCs w:val="22"/>
-        </w:rPr>
-        <w:t>J</w:t>
-      </w:r>
-      <w:r>
-        <w:rPr>
-          <w:rFonts w:ascii="Calibri" w:hAnsi="Calibri"/>
-          <w:color w:val="000000"/>
-          <w:szCs w:val="22"/>
-        </w:rPr>
-        <w:t>QUERY</w:t>
-      </w:r>
-      <w:r>
-        <w:rPr>
-          <w:rFonts w:ascii="Calibri" w:hAnsi="Calibri"/>
-          <w:color w:val="000000"/>
-          <w:szCs w:val="22"/>
-        </w:rPr>
-        <w:t xml:space="preserve"> </w:t>
-      </w:r>
-      <w:r>
-        <w:rPr>
-          <w:rFonts w:ascii="Calibri" w:hAnsi="Calibri"/>
-          <w:color w:val="000000"/>
-          <w:szCs w:val="22"/>
-        </w:rPr>
-        <w:t>Plugins</w:t>
-      </w:r>
-    </w:p>
-    <w:p>
-      <w:pPr>
-        <w:pStyle w:val="ListBullet"/>
-        <w:numPr>
-          <w:ilvl w:val="0"/>
-          <w:numId w:val="0"/>
-        </w:numPr>
-        <w:spacing w:after="240" w:line="276" w:lineRule="auto"/>
-        <w:ind w:left="360"/>
-        <w:contextualSpacing/>
-        <w:jc w:val="left"/>
-        <w:rPr>
-          <w:rFonts w:ascii="Calibri" w:hAnsi="Calibri"/>
-          <w:b/>
-          <w:color w:val="000000"/>
-          <w:sz w:val="22"/>
-          <w:szCs w:val="22"/>
-        </w:rPr>
-      </w:pPr>
-    </w:p>
-    <w:p>
-      <w:pPr>
-        <w:pStyle w:val="ListBullet"/>
-        <w:numPr>
-          <w:ilvl w:val="0"/>
-          <w:numId w:val="0"/>
-        </w:numPr>
-        <w:ind w:left="245" w:hanging="245"/>
-        <w:rPr>
-          <w:rFonts w:ascii="Calibri" w:hAnsi="Calibri"/>
-          <w:b/>
-          <w:color w:val="000000"/>
-          <w:szCs w:val="22"/>
-        </w:rPr>
-      </w:pPr>
-      <w:r>
-        <w:rPr>
-          <w:rFonts w:ascii="Calibri" w:hAnsi="Calibri"/>
-          <w:b/>
-          <w:color w:val="000000"/>
-          <w:szCs w:val="22"/>
-        </w:rPr>
-        <w:t>DATABASE</w:t>
-      </w:r>
-      <w:r>
-        <w:rPr>
-          <w:rFonts w:ascii="Calibri" w:hAnsi="Calibri"/>
-          <w:b/>
-          <w:color w:val="000000"/>
-          <w:szCs w:val="22"/>
-        </w:rPr>
-        <w:t xml:space="preserve"> SKILLS</w:t>
-      </w:r>
-    </w:p>
-    <w:p>
-      <w:pPr>
-        <w:pStyle w:val="ListBullet"/>
-        <w:numPr>
-          <w:ilvl w:val="0"/>
-          <w:numId w:val="28"/>
-        </w:numPr>
-        <w:spacing w:after="240" w:line="276" w:lineRule="auto"/>
-        <w:ind w:hanging="270"/>
-        <w:contextualSpacing/>
-        <w:jc w:val="left"/>
-        <w:rPr>
-          <w:rFonts w:ascii="Calibri" w:hAnsi="Calibri"/>
-          <w:b/>
-          <w:color w:val="000000"/>
-          <w:sz w:val="22"/>
-          <w:szCs w:val="22"/>
-        </w:rPr>
-      </w:pPr>
-      <w:r>
-        <w:rPr>
-          <w:rFonts w:ascii="Calibri" w:hAnsi="Calibri"/>
-          <w:color w:val="000000"/>
-          <w:szCs w:val="22"/>
-        </w:rPr>
-        <w:t>SQL SERVER</w:t>
-      </w:r>
-      <w:r>
-        <w:rPr>
-          <w:rFonts w:ascii="Calibri" w:hAnsi="Calibri"/>
-          <w:b/>
-          <w:color w:val="000000"/>
-          <w:sz w:val="22"/>
-          <w:szCs w:val="22"/>
-        </w:rPr>
-        <w:t xml:space="preserve"> </w:t>
-      </w:r>
-    </w:p>
-    <w:p>
-      <w:pPr>
-        <w:pStyle w:val="ListBullet"/>
-        <w:numPr>
-          <w:ilvl w:val="0"/>
-          <w:numId w:val="0"/>
-        </w:numPr>
-        <w:spacing w:after="240" w:line="276" w:lineRule="auto"/>
-        <w:ind w:left="360"/>
-        <w:contextualSpacing/>
-        <w:jc w:val="left"/>
-        <w:rPr>
-          <w:rFonts w:ascii="Calibri" w:hAnsi="Calibri"/>
-          <w:b/>
-          <w:color w:val="000000"/>
-          <w:sz w:val="22"/>
-          <w:szCs w:val="22"/>
-        </w:rPr>
-      </w:pPr>
-    </w:p>
-    <w:p>
-      <w:pPr>
-        <w:pStyle w:val="ListBullet"/>
-        <w:numPr>
-          <w:ilvl w:val="0"/>
-          <w:numId w:val="0"/>
-        </w:numPr>
-        <w:rPr>
-          <w:rFonts w:ascii="Calibri" w:hAnsi="Calibri"/>
-          <w:b/>
-          <w:color w:val="000000"/>
-          <w:szCs w:val="22"/>
-        </w:rPr>
-      </w:pPr>
-      <w:r>
-        <w:rPr>
-          <w:rFonts w:ascii="Calibri" w:hAnsi="Calibri"/>
-          <w:b/>
-          <w:color w:val="000000"/>
-          <w:szCs w:val="22"/>
-        </w:rPr>
-        <w:t>PROGRAMMING SKILLS</w:t>
-      </w:r>
-    </w:p>
-    <w:p>
-      <w:pPr>
-        <w:pStyle w:val="ListBullet"/>
-        <w:numPr>
-          <w:ilvl w:val="0"/>
-          <w:numId w:val="28"/>
-        </w:numPr>
-        <w:spacing w:line="276" w:lineRule="auto"/>
-        <w:ind w:hanging="270"/>
-        <w:contextualSpacing/>
-        <w:jc w:val="left"/>
-        <w:rPr>
-          <w:rFonts w:ascii="Calibri" w:hAnsi="Calibri"/>
-          <w:b/>
-          <w:color w:val="000000"/>
-          <w:sz w:val="22"/>
-          <w:szCs w:val="22"/>
-        </w:rPr>
-      </w:pPr>
-      <w:r>
-        <w:rPr>
-          <w:rFonts w:ascii="Calibri" w:hAnsi="Calibri"/>
-          <w:color w:val="000000"/>
-          <w:szCs w:val="20"/>
-        </w:rPr>
-        <w:t>C#</w:t>
-      </w:r>
-    </w:p>
-    <w:p>
-      <w:pPr>
-        <w:pStyle w:val="ListBullet"/>
-        <w:numPr>
-          <w:ilvl w:val="0"/>
-          <w:numId w:val="0"/>
-        </w:numPr>
-        <w:spacing w:before="240"/>
-        <w:rPr>
-          <w:rFonts w:ascii="Calibri" w:hAnsi="Calibri"/>
-          <w:b/>
-          <w:color w:val="000000"/>
-          <w:szCs w:val="22"/>
-        </w:rPr>
-      </w:pPr>
-      <w:r>
-        <w:rPr>
-          <w:rFonts w:ascii="Calibri" w:hAnsi="Calibri"/>
-          <w:b/>
-          <w:color w:val="000000"/>
-          <w:szCs w:val="22"/>
-        </w:rPr>
-        <w:t>SOFTWARE SKILLS</w:t>
-      </w:r>
-    </w:p>
-    <w:p>
-      <w:pPr>
-        <w:pStyle w:val="ListBullet"/>
-        <w:numPr>
-          <w:ilvl w:val="0"/>
-          <w:numId w:val="28"/>
-        </w:numPr>
-        <w:spacing w:after="240" w:line="276" w:lineRule="auto"/>
-        <w:ind w:right="880" w:hanging="270"/>
-        <w:contextualSpacing/>
-        <w:jc w:val="left"/>
-        <w:rPr>
-          <w:rFonts w:ascii="Calibri" w:hAnsi="Calibri"/>
-          <w:b/>
-          <w:color w:val="000000"/>
-          <w:sz w:val="22"/>
-          <w:szCs w:val="22"/>
-        </w:rPr>
-      </w:pPr>
-      <w:r>
-        <w:rPr>
-          <w:rFonts w:ascii="Calibri" w:hAnsi="Calibri"/>
           <w:color w:val="000000"/>
           <w:szCs w:val="22"/>
         </w:rPr>
@@ -5924,7 +5853,7 @@
           <w:color w:val="000000"/>
           <w:szCs w:val="22"/>
         </w:rPr>
-        <w:t xml:space="preserve">al Studio  &amp; MS Office </w:t>
+        <w:t xml:space="preserve">al Studio &amp; MS Office </w:t>
       </w:r>
     </w:p>
     <w:p>
@@ -7196,7 +7125,7 @@
         <mc:AlternateContent>
           <mc:Choice Requires="wps">
             <w:drawing>
-              <wp:anchor distT="0" distB="0" distL="114300" distR="114300" simplePos="0" relativeHeight="251660288" behindDoc="0" locked="0" layoutInCell="1" allowOverlap="1" wp14:anchorId="4C9C5A2D" wp14:editId="253C5547">
+              <wp:anchor distT="0" distB="0" distL="114300" distR="114300" simplePos="0" relativeHeight="251660288" behindDoc="0" locked="0" layoutInCell="1" allowOverlap="1" wp14:anchorId="498B7626" wp14:editId="06407D47">
                 <wp:simplePos x="0" y="0"/>
                 <wp:positionH relativeFrom="page">
                   <wp:posOffset>3523615</wp:posOffset>
@@ -7266,7 +7195,7 @@
               </wp:anchor>
             </w:drawing>
           </mc:Choice>
-          <mc:Fallback xmlns:w16se="http://schemas.microsoft.com/office/word/2015/wordml/symex" xmlns:w16cid="http://schemas.microsoft.com/office/word/2016/wordml/cid" xmlns:am3d="http://schemas.microsoft.com/office/drawing/2017/model3d" xmlns:aink="http://schemas.microsoft.com/office/drawing/2016/ink" xmlns:cx8="http://schemas.microsoft.com/office/drawing/2016/5/14/chartex" xmlns:cx7="http://schemas.microsoft.com/office/drawing/2016/5/13/chartex" xmlns:cx6="http://schemas.microsoft.com/office/drawing/2016/5/12/chartex" xmlns:cx5="http://schemas.microsoft.com/office/drawing/2016/5/11/chartex" xmlns:cx4="http://schemas.microsoft.com/office/drawing/2016/5/10/chartex" xmlns:cx3="http://schemas.microsoft.com/office/drawing/2016/5/9/chartex" xmlns:cx2="http://schemas.microsoft.com/office/drawing/2015/10/21/chartex" xmlns:cx1="http://schemas.microsoft.com/office/drawing/2015/9/8/chartex" xmlns:cx="http://schemas.microsoft.com/office/drawing/2014/chartex">
+          <mc:Fallback>
             <w:pict>
               <v:oval w14:anchorId="7F0D55FE" id="Oval 181" o:spid="_x0000_s1026" style="position:absolute;margin-left:277.45pt;margin-top:1338.45pt;width:186.2pt;height:183.3pt;flip:x;z-index:251660288;visibility:visible;mso-wrap-style:square;mso-width-percent:0;mso-height-percent:0;mso-wrap-distance-left:9pt;mso-wrap-distance-top:0;mso-wrap-distance-right:9pt;mso-wrap-distance-bottom:0;mso-position-horizontal:absolute;mso-position-horizontal-relative:page;mso-position-vertical:absolute;mso-position-vertical-relative:page;mso-width-percent:0;mso-height-percent:0;mso-width-relative:page;mso-height-relative:page;v-text-anchor:top" o:gfxdata="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" fillcolor="#ff7d26" strokecolor="#ff7d26" strokeweight="4.5pt">
                 <v:stroke linestyle="thinThick"/>
@@ -7286,7 +7215,7 @@
         <mc:AlternateContent>
           <mc:Choice Requires="wps">
             <w:drawing>
-              <wp:anchor distT="0" distB="0" distL="114300" distR="114300" simplePos="0" relativeHeight="251659264" behindDoc="0" locked="0" layoutInCell="1" allowOverlap="1" wp14:anchorId="16A051F9" wp14:editId="1F757462">
+              <wp:anchor distT="0" distB="0" distL="114300" distR="114300" simplePos="0" relativeHeight="251659264" behindDoc="0" locked="0" layoutInCell="1" allowOverlap="1" wp14:anchorId="7312CEBA" wp14:editId="3391AFC8">
                 <wp:simplePos x="0" y="0"/>
                 <wp:positionH relativeFrom="page">
                   <wp:posOffset>3523615</wp:posOffset>
@@ -7356,7 +7285,7 @@
               </wp:anchor>
             </w:drawing>
           </mc:Choice>
-          <mc:Fallback xmlns:w16se="http://schemas.microsoft.com/office/word/2015/wordml/symex" xmlns:w16cid="http://schemas.microsoft.com/office/word/2016/wordml/cid" xmlns:am3d="http://schemas.microsoft.com/office/drawing/2017/model3d" xmlns:aink="http://schemas.microsoft.com/office/drawing/2016/ink" xmlns:cx8="http://schemas.microsoft.com/office/drawing/2016/5/14/chartex" xmlns:cx7="http://schemas.microsoft.com/office/drawing/2016/5/13/chartex" xmlns:cx6="http://schemas.microsoft.com/office/drawing/2016/5/12/chartex" xmlns:cx5="http://schemas.microsoft.com/office/drawing/2016/5/11/chartex" xmlns:cx4="http://schemas.microsoft.com/office/drawing/2016/5/10/chartex" xmlns:cx3="http://schemas.microsoft.com/office/drawing/2016/5/9/chartex" xmlns:cx2="http://schemas.microsoft.com/office/drawing/2015/10/21/chartex" xmlns:cx1="http://schemas.microsoft.com/office/drawing/2015/9/8/chartex" xmlns:cx="http://schemas.microsoft.com/office/drawing/2014/chartex">
+          <mc:Fallback>
             <w:pict>
               <v:oval w14:anchorId="38D05096" id="Oval 180" o:spid="_x0000_s1026" style="position:absolute;margin-left:277.45pt;margin-top:1338.45pt;width:186.2pt;height:183.3pt;flip:x;z-index:251659264;visibility:visible;mso-wrap-style:square;mso-width-percent:0;mso-height-percent:0;mso-wrap-distance-left:9pt;mso-wrap-distance-top:0;mso-wrap-distance-right:9pt;mso-wrap-distance-bottom:0;mso-position-horizontal:absolute;mso-position-horizontal-relative:page;mso-position-vertical:absolute;mso-position-vertical-relative:page;mso-width-percent:0;mso-height-percent:0;mso-width-relative:page;mso-height-relative:page;v-text-anchor:top" o:gfxdata="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" fillcolor="#ff7d26" strokecolor="#ff7d26" strokeweight="4.5pt">
                 <v:stroke linestyle="thinThick"/>
@@ -7383,7 +7312,7 @@
 </file>
 
 <file path=word/endnotes.xml><?xml version="1.0" encoding="utf-8"?>
-<w:endnotes xmlns:wpc="http://schemas.microsoft.com/office/word/2010/wordprocessingCanvas" xmlns:mc="http://schemas.openxmlformats.org/markup-compatibility/2006" xmlns:o="urn:schemas-microsoft-com:office:office" xmlns:r="http://schemas.openxmlformats.org/officeDocument/2006/relationships" xmlns:m="http://schemas.openxmlformats.org/officeDocument/2006/math" xmlns:v="urn:schemas-microsoft-com:vml" xmlns:wp14="http://schemas.microsoft.com/office/word/2010/wordprocessingDrawing" xmlns:wp="http://schemas.openxmlformats.org/drawingml/2006/wordprocessingDrawing" xmlns:w10="urn:schemas-microsoft-com:office:word" xmlns:w="http://schemas.openxmlformats.org/wordprocessingml/2006/main" xmlns:w14="http://schemas.microsoft.com/office/word/2010/wordml" xmlns:w15="http://schemas.microsoft.com/office/word/2012/wordml" xmlns:wpg="http://schemas.microsoft.com/office/word/2010/wordprocessingGroup" xmlns:wpi="http://schemas.microsoft.com/office/word/2010/wordprocessingInk" xmlns:wne="http://schemas.microsoft.com/office/word/2006/wordml" xmlns:wps="http://schemas.microsoft.com/office/word/2010/wordprocessingShape" mc:Ignorable="w14 w15 wp14">
+<w:endnotes xmlns:wpc="http://schemas.microsoft.com/office/word/2010/wordprocessingCanvas" xmlns:cx="http://schemas.microsoft.com/office/drawing/2014/chartex" xmlns:cx1="http://schemas.microsoft.com/office/drawing/2015/9/8/chartex" xmlns:cx2="http://schemas.microsoft.com/office/drawing/2015/10/21/chartex" xmlns:cx3="http://schemas.microsoft.com/office/drawing/2016/5/9/chartex" xmlns:cx4="http://schemas.microsoft.com/office/drawing/2016/5/10/chartex" xmlns:cx5="http://schemas.microsoft.com/office/drawing/2016/5/11/chartex" xmlns:cx6="http://schemas.microsoft.com/office/drawing/2016/5/12/chartex" xmlns:cx7="http://schemas.microsoft.com/office/drawing/2016/5/13/chartex" xmlns:cx8="http://schemas.microsoft.com/office/drawing/2016/5/14/chartex" xmlns:mc="http://schemas.openxmlformats.org/markup-compatibility/2006" xmlns:aink="http://schemas.microsoft.com/office/drawing/2016/ink" xmlns:am3d="http://schemas.microsoft.com/office/drawing/2017/model3d" xmlns:o="urn:schemas-microsoft-com:office:office" xmlns:r="http://schemas.openxmlformats.org/officeDocument/2006/relationships" xmlns:m="http://schemas.openxmlformats.org/officeDocument/2006/math" xmlns:v="urn:schemas-microsoft-com:vml" xmlns:wp14="http://schemas.microsoft.com/office/word/2010/wordprocessingDrawing" xmlns:wp="http://schemas.openxmlformats.org/drawingml/2006/wordprocessingDrawing" xmlns:w10="urn:schemas-microsoft-com:office:word" xmlns:w="http://schemas.openxmlformats.org/wordprocessingml/2006/main" xmlns:w14="http://schemas.microsoft.com/office/word/2010/wordml" xmlns:w15="http://schemas.microsoft.com/office/word/2012/wordml" xmlns:w16cex="http://schemas.microsoft.com/office/word/2018/wordml/cex" xmlns:w16cid="http://schemas.microsoft.com/office/word/2016/wordml/cid" xmlns:w16="http://schemas.microsoft.com/office/word/2018/wordml" xmlns:w16se="http://schemas.microsoft.com/office/word/2015/wordml/symex" xmlns:wpg="http://schemas.microsoft.com/office/word/2010/wordprocessingGroup" xmlns:wpi="http://schemas.microsoft.com/office/word/2010/wordprocessingInk" xmlns:wne="http://schemas.microsoft.com/office/word/2006/wordml" xmlns:wps="http://schemas.microsoft.com/office/word/2010/wordprocessingShape" mc:Ignorable="w14 w15 w16se w16cid w16 w16cex wp14">
   <w:endnote w:type="separator" w:id="-1">
     <w:p>
       <w:r>
@@ -7402,7 +7331,7 @@
 </file>
 
 <file path=word/footer1.xml><?xml version="1.0" encoding="utf-8"?>
-<w:ftr xmlns:wpc="http://schemas.microsoft.com/office/word/2010/wordprocessingCanvas" xmlns:mc="http://schemas.openxmlformats.org/markup-compatibility/2006" xmlns:o="urn:schemas-microsoft-com:office:office" xmlns:r="http://schemas.openxmlformats.org/officeDocument/2006/relationships" xmlns:m="http://schemas.openxmlformats.org/officeDocument/2006/math" xmlns:v="urn:schemas-microsoft-com:vml" xmlns:wp14="http://schemas.microsoft.com/office/word/2010/wordprocessingDrawing" xmlns:wp="http://schemas.openxmlformats.org/drawingml/2006/wordprocessingDrawing" xmlns:w10="urn:schemas-microsoft-com:office:word" xmlns:w="http://schemas.openxmlformats.org/wordprocessingml/2006/main" xmlns:w14="http://schemas.microsoft.com/office/word/2010/wordml" xmlns:w15="http://schemas.microsoft.com/office/word/2012/wordml" xmlns:wpg="http://schemas.microsoft.com/office/word/2010/wordprocessingGroup" xmlns:wpi="http://schemas.microsoft.com/office/word/2010/wordprocessingInk" xmlns:wne="http://schemas.microsoft.com/office/word/2006/wordml" xmlns:wps="http://schemas.microsoft.com/office/word/2010/wordprocessingShape" mc:Ignorable="w14 w15 wp14">
+<w:ftr xmlns:wpc="http://schemas.microsoft.com/office/word/2010/wordprocessingCanvas" xmlns:cx="http://schemas.microsoft.com/office/drawing/2014/chartex" xmlns:cx1="http://schemas.microsoft.com/office/drawing/2015/9/8/chartex" xmlns:cx2="http://schemas.microsoft.com/office/drawing/2015/10/21/chartex" xmlns:cx3="http://schemas.microsoft.com/office/drawing/2016/5/9/chartex" xmlns:cx4="http://schemas.microsoft.com/office/drawing/2016/5/10/chartex" xmlns:cx5="http://schemas.microsoft.com/office/drawing/2016/5/11/chartex" xmlns:cx6="http://schemas.microsoft.com/office/drawing/2016/5/12/chartex" xmlns:cx7="http://schemas.microsoft.com/office/drawing/2016/5/13/chartex" xmlns:cx8="http://schemas.microsoft.com/office/drawing/2016/5/14/chartex" xmlns:mc="http://schemas.openxmlformats.org/markup-compatibility/2006" xmlns:aink="http://schemas.microsoft.com/office/drawing/2016/ink" xmlns:am3d="http://schemas.microsoft.com/office/drawing/2017/model3d" xmlns:o="urn:schemas-microsoft-com:office:office" xmlns:r="http://schemas.openxmlformats.org/officeDocument/2006/relationships" xmlns:m="http://schemas.openxmlformats.org/officeDocument/2006/math" xmlns:v="urn:schemas-microsoft-com:vml" xmlns:wp14="http://schemas.microsoft.com/office/word/2010/wordprocessingDrawing" xmlns:wp="http://schemas.openxmlformats.org/drawingml/2006/wordprocessingDrawing" xmlns:w10="urn:schemas-microsoft-com:office:word" xmlns:w="http://schemas.openxmlformats.org/wordprocessingml/2006/main" xmlns:w14="http://schemas.microsoft.com/office/word/2010/wordml" xmlns:w15="http://schemas.microsoft.com/office/word/2012/wordml" xmlns:w16cex="http://schemas.microsoft.com/office/word/2018/wordml/cex" xmlns:w16cid="http://schemas.microsoft.com/office/word/2016/wordml/cid" xmlns:w16="http://schemas.microsoft.com/office/word/2018/wordml" xmlns:w16se="http://schemas.microsoft.com/office/word/2015/wordml/symex" xmlns:wpg="http://schemas.microsoft.com/office/word/2010/wordprocessingGroup" xmlns:wpi="http://schemas.microsoft.com/office/word/2010/wordprocessingInk" xmlns:wne="http://schemas.microsoft.com/office/word/2006/wordml" xmlns:wps="http://schemas.microsoft.com/office/word/2010/wordprocessingShape" mc:Ignorable="w14 w15 w16se w16cid w16 w16cex wp14">
   <w:p>
     <w:pPr>
       <w:ind w:right="260"/>
@@ -7420,7 +7349,7 @@
       <mc:AlternateContent>
         <mc:Choice Requires="wps">
           <w:drawing>
-            <wp:anchor distT="0" distB="0" distL="114300" distR="114300" simplePos="0" relativeHeight="251657216" behindDoc="0" locked="0" layoutInCell="1" allowOverlap="1">
+            <wp:anchor distT="0" distB="0" distL="114300" distR="114300" simplePos="0" relativeHeight="251657216" behindDoc="0" locked="0" layoutInCell="1" allowOverlap="1" wp14:anchorId="43E4A02E" wp14:editId="34E1D064">
               <wp:simplePos x="0" y="0"/>
               <wp:positionH relativeFrom="page">
                 <wp:posOffset>6880225</wp:posOffset>
@@ -7617,7 +7546,7 @@
 </file>
 
 <file path=word/footer2.xml><?xml version="1.0" encoding="utf-8"?>
-<w:ftr xmlns:wpc="http://schemas.microsoft.com/office/word/2010/wordprocessingCanvas" xmlns:mc="http://schemas.openxmlformats.org/markup-compatibility/2006" xmlns:o="urn:schemas-microsoft-com:office:office" xmlns:r="http://schemas.openxmlformats.org/officeDocument/2006/relationships" xmlns:m="http://schemas.openxmlformats.org/officeDocument/2006/math" xmlns:v="urn:schemas-microsoft-com:vml" xmlns:wp14="http://schemas.microsoft.com/office/word/2010/wordprocessingDrawing" xmlns:wp="http://schemas.openxmlformats.org/drawingml/2006/wordprocessingDrawing" xmlns:w10="urn:schemas-microsoft-com:office:word" xmlns:w="http://schemas.openxmlformats.org/wordprocessingml/2006/main" xmlns:w14="http://schemas.microsoft.com/office/word/2010/wordml" xmlns:w15="http://schemas.microsoft.com/office/word/2012/wordml" xmlns:wpg="http://schemas.microsoft.com/office/word/2010/wordprocessingGroup" xmlns:wpi="http://schemas.microsoft.com/office/word/2010/wordprocessingInk" xmlns:wne="http://schemas.microsoft.com/office/word/2006/wordml" xmlns:wps="http://schemas.microsoft.com/office/word/2010/wordprocessingShape" mc:Ignorable="w14 w15 wp14">
+<w:ftr xmlns:wpc="http://schemas.microsoft.com/office/word/2010/wordprocessingCanvas" xmlns:cx="http://schemas.microsoft.com/office/drawing/2014/chartex" xmlns:cx1="http://schemas.microsoft.com/office/drawing/2015/9/8/chartex" xmlns:cx2="http://schemas.microsoft.com/office/drawing/2015/10/21/chartex" xmlns:cx3="http://schemas.microsoft.com/office/drawing/2016/5/9/chartex" xmlns:cx4="http://schemas.microsoft.com/office/drawing/2016/5/10/chartex" xmlns:cx5="http://schemas.microsoft.com/office/drawing/2016/5/11/chartex" xmlns:cx6="http://schemas.microsoft.com/office/drawing/2016/5/12/chartex" xmlns:cx7="http://schemas.microsoft.com/office/drawing/2016/5/13/chartex" xmlns:cx8="http://schemas.microsoft.com/office/drawing/2016/5/14/chartex" xmlns:mc="http://schemas.openxmlformats.org/markup-compatibility/2006" xmlns:aink="http://schemas.microsoft.com/office/drawing/2016/ink" xmlns:am3d="http://schemas.microsoft.com/office/drawing/2017/model3d" xmlns:o="urn:schemas-microsoft-com:office:office" xmlns:r="http://schemas.openxmlformats.org/officeDocument/2006/relationships" xmlns:m="http://schemas.openxmlformats.org/officeDocument/2006/math" xmlns:v="urn:schemas-microsoft-com:vml" xmlns:wp14="http://schemas.microsoft.com/office/word/2010/wordprocessingDrawing" xmlns:wp="http://schemas.openxmlformats.org/drawingml/2006/wordprocessingDrawing" xmlns:w10="urn:schemas-microsoft-com:office:word" xmlns:w="http://schemas.openxmlformats.org/wordprocessingml/2006/main" xmlns:w14="http://schemas.microsoft.com/office/word/2010/wordml" xmlns:w15="http://schemas.microsoft.com/office/word/2012/wordml" xmlns:w16cex="http://schemas.microsoft.com/office/word/2018/wordml/cex" xmlns:w16cid="http://schemas.microsoft.com/office/word/2016/wordml/cid" xmlns:w16="http://schemas.microsoft.com/office/word/2018/wordml" xmlns:w16se="http://schemas.microsoft.com/office/word/2015/wordml/symex" xmlns:wpg="http://schemas.microsoft.com/office/word/2010/wordprocessingGroup" xmlns:wpi="http://schemas.microsoft.com/office/word/2010/wordprocessingInk" xmlns:wne="http://schemas.microsoft.com/office/word/2006/wordml" xmlns:wps="http://schemas.microsoft.com/office/word/2010/wordprocessingShape" mc:Ignorable="w14 w15 w16se w16cid w16 w16cex wp14">
   <w:p>
     <w:pPr>
       <w:ind w:right="260"/>
@@ -7635,7 +7564,7 @@
       <mc:AlternateContent>
         <mc:Choice Requires="wps">
           <w:drawing>
-            <wp:anchor distT="0" distB="0" distL="114300" distR="114300" simplePos="0" relativeHeight="251658240" behindDoc="0" locked="0" layoutInCell="1" allowOverlap="1">
+            <wp:anchor distT="0" distB="0" distL="114300" distR="114300" simplePos="0" relativeHeight="251658240" behindDoc="0" locked="0" layoutInCell="1" allowOverlap="1" wp14:anchorId="56045156" wp14:editId="7EB1353E">
               <wp:simplePos x="0" y="0"/>
               <wp:positionH relativeFrom="page">
                 <wp:posOffset>6880225</wp:posOffset>
@@ -7831,7 +7760,7 @@
 </file>
 
 <file path=word/footnotes.xml><?xml version="1.0" encoding="utf-8"?>
-<w:footnotes xmlns:wpc="http://schemas.microsoft.com/office/word/2010/wordprocessingCanvas" xmlns:mc="http://schemas.openxmlformats.org/markup-compatibility/2006" xmlns:o="urn:schemas-microsoft-com:office:office" xmlns:r="http://schemas.openxmlformats.org/officeDocument/2006/relationships" xmlns:m="http://schemas.openxmlformats.org/officeDocument/2006/math" xmlns:v="urn:schemas-microsoft-com:vml" xmlns:wp14="http://schemas.microsoft.com/office/word/2010/wordprocessingDrawing" xmlns:wp="http://schemas.openxmlformats.org/drawingml/2006/wordprocessingDrawing" xmlns:w10="urn:schemas-microsoft-com:office:word" xmlns:w="http://schemas.openxmlformats.org/wordprocessingml/2006/main" xmlns:w14="http://schemas.microsoft.com/office/word/2010/wordml" xmlns:w15="http://schemas.microsoft.com/office/word/2012/wordml" xmlns:wpg="http://schemas.microsoft.com/office/word/2010/wordprocessingGroup" xmlns:wpi="http://schemas.microsoft.com/office/word/2010/wordprocessingInk" xmlns:wne="http://schemas.microsoft.com/office/word/2006/wordml" xmlns:wps="http://schemas.microsoft.com/office/word/2010/wordprocessingShape" mc:Ignorable="w14 w15 wp14">
+<w:footnotes xmlns:wpc="http://schemas.microsoft.com/office/word/2010/wordprocessingCanvas" xmlns:cx="http://schemas.microsoft.com/office/drawing/2014/chartex" xmlns:cx1="http://schemas.microsoft.com/office/drawing/2015/9/8/chartex" xmlns:cx2="http://schemas.microsoft.com/office/drawing/2015/10/21/chartex" xmlns:cx3="http://schemas.microsoft.com/office/drawing/2016/5/9/chartex" xmlns:cx4="http://schemas.microsoft.com/office/drawing/2016/5/10/chartex" xmlns:cx5="http://schemas.microsoft.com/office/drawing/2016/5/11/chartex" xmlns:cx6="http://schemas.microsoft.com/office/drawing/2016/5/12/chartex" xmlns:cx7="http://schemas.microsoft.com/office/drawing/2016/5/13/chartex" xmlns:cx8="http://schemas.microsoft.com/office/drawing/2016/5/14/chartex" xmlns:mc="http://schemas.openxmlformats.org/markup-compatibility/2006" xmlns:aink="http://schemas.microsoft.com/office/drawing/2016/ink" xmlns:am3d="http://schemas.microsoft.com/office/drawing/2017/model3d" xmlns:o="urn:schemas-microsoft-com:office:office" xmlns:r="http://schemas.openxmlformats.org/officeDocument/2006/relationships" xmlns:m="http://schemas.openxmlformats.org/officeDocument/2006/math" xmlns:v="urn:schemas-microsoft-com:vml" xmlns:wp14="http://schemas.microsoft.com/office/word/2010/wordprocessingDrawing" xmlns:wp="http://schemas.openxmlformats.org/drawingml/2006/wordprocessingDrawing" xmlns:w10="urn:schemas-microsoft-com:office:word" xmlns:w="http://schemas.openxmlformats.org/wordprocessingml/2006/main" xmlns:w14="http://schemas.microsoft.com/office/word/2010/wordml" xmlns:w15="http://schemas.microsoft.com/office/word/2012/wordml" xmlns:w16cex="http://schemas.microsoft.com/office/word/2018/wordml/cex" xmlns:w16cid="http://schemas.microsoft.com/office/word/2016/wordml/cid" xmlns:w16="http://schemas.microsoft.com/office/word/2018/wordml" xmlns:w16se="http://schemas.microsoft.com/office/word/2015/wordml/symex" xmlns:wpg="http://schemas.microsoft.com/office/word/2010/wordprocessingGroup" xmlns:wpi="http://schemas.microsoft.com/office/word/2010/wordprocessingInk" xmlns:wne="http://schemas.microsoft.com/office/word/2006/wordml" xmlns:wps="http://schemas.microsoft.com/office/word/2010/wordprocessingShape" mc:Ignorable="w14 w15 w16se w16cid w16 w16cex wp14">
   <w:footnote w:type="separator" w:id="-1">
     <w:p>
       <w:r>
@@ -7850,7 +7779,7 @@
 </file>
 
 <file path=word/header1.xml><?xml version="1.0" encoding="utf-8"?>
-<w:hdr xmlns:wpc="http://schemas.microsoft.com/office/word/2010/wordprocessingCanvas" xmlns:mc="http://schemas.openxmlformats.org/markup-compatibility/2006" xmlns:o="urn:schemas-microsoft-com:office:office" xmlns:r="http://schemas.openxmlformats.org/officeDocument/2006/relationships" xmlns:m="http://schemas.openxmlformats.org/officeDocument/2006/math" xmlns:v="urn:schemas-microsoft-com:vml" xmlns:wp14="http://schemas.microsoft.com/office/word/2010/wordprocessingDrawing" xmlns:wp="http://schemas.openxmlformats.org/drawingml/2006/wordprocessingDrawing" xmlns:w10="urn:schemas-microsoft-com:office:word" xmlns:w="http://schemas.openxmlformats.org/wordprocessingml/2006/main" xmlns:w14="http://schemas.microsoft.com/office/word/2010/wordml" xmlns:w15="http://schemas.microsoft.com/office/word/2012/wordml" xmlns:wpg="http://schemas.microsoft.com/office/word/2010/wordprocessingGroup" xmlns:wpi="http://schemas.microsoft.com/office/word/2010/wordprocessingInk" xmlns:wne="http://schemas.microsoft.com/office/word/2006/wordml" xmlns:wps="http://schemas.microsoft.com/office/word/2010/wordprocessingShape" mc:Ignorable="w14 w15 wp14">
+<w:hdr xmlns:wpc="http://schemas.microsoft.com/office/word/2010/wordprocessingCanvas" xmlns:cx="http://schemas.microsoft.com/office/drawing/2014/chartex" xmlns:cx1="http://schemas.microsoft.com/office/drawing/2015/9/8/chartex" xmlns:cx2="http://schemas.microsoft.com/office/drawing/2015/10/21/chartex" xmlns:cx3="http://schemas.microsoft.com/office/drawing/2016/5/9/chartex" xmlns:cx4="http://schemas.microsoft.com/office/drawing/2016/5/10/chartex" xmlns:cx5="http://schemas.microsoft.com/office/drawing/2016/5/11/chartex" xmlns:cx6="http://schemas.microsoft.com/office/drawing/2016/5/12/chartex" xmlns:cx7="http://schemas.microsoft.com/office/drawing/2016/5/13/chartex" xmlns:cx8="http://schemas.microsoft.com/office/drawing/2016/5/14/chartex" xmlns:mc="http://schemas.openxmlformats.org/markup-compatibility/2006" xmlns:aink="http://schemas.microsoft.com/office/drawing/2016/ink" xmlns:am3d="http://schemas.microsoft.com/office/drawing/2017/model3d" xmlns:o="urn:schemas-microsoft-com:office:office" xmlns:r="http://schemas.openxmlformats.org/officeDocument/2006/relationships" xmlns:m="http://schemas.openxmlformats.org/officeDocument/2006/math" xmlns:v="urn:schemas-microsoft-com:vml" xmlns:wp14="http://schemas.microsoft.com/office/word/2010/wordprocessingDrawing" xmlns:wp="http://schemas.openxmlformats.org/drawingml/2006/wordprocessingDrawing" xmlns:w10="urn:schemas-microsoft-com:office:word" xmlns:w="http://schemas.openxmlformats.org/wordprocessingml/2006/main" xmlns:w14="http://schemas.microsoft.com/office/word/2010/wordml" xmlns:w15="http://schemas.microsoft.com/office/word/2012/wordml" xmlns:w16cex="http://schemas.microsoft.com/office/word/2018/wordml/cex" xmlns:w16cid="http://schemas.microsoft.com/office/word/2016/wordml/cid" xmlns:w16="http://schemas.microsoft.com/office/word/2018/wordml" xmlns:w16se="http://schemas.microsoft.com/office/word/2015/wordml/symex" xmlns:wpg="http://schemas.microsoft.com/office/word/2010/wordprocessingGroup" xmlns:wpi="http://schemas.microsoft.com/office/word/2010/wordprocessingInk" xmlns:wne="http://schemas.microsoft.com/office/word/2006/wordml" xmlns:wps="http://schemas.microsoft.com/office/word/2010/wordprocessingShape" mc:Ignorable="w14 w15 w16se w16cid w16 w16cex wp14">
   <w:p>
     <w:pPr>
       <w:pStyle w:val="Header"/>
@@ -7861,7 +7790,7 @@
 </file>
 
 <file path=word/numbering.xml><?xml version="1.0" encoding="utf-8"?>
-<w:numbering xmlns:wpc="http://schemas.microsoft.com/office/word/2010/wordprocessingCanvas" xmlns:mc="http://schemas.openxmlformats.org/markup-compatibility/2006" xmlns:o="urn:schemas-microsoft-com:office:office" xmlns:r="http://schemas.openxmlformats.org/officeDocument/2006/relationships" xmlns:m="http://schemas.openxmlformats.org/officeDocument/2006/math" xmlns:v="urn:schemas-microsoft-com:vml" xmlns:wp14="http://schemas.microsoft.com/office/word/2010/wordprocessingDrawing" xmlns:wp="http://schemas.openxmlformats.org/drawingml/2006/wordprocessingDrawing" xmlns:w10="urn:schemas-microsoft-com:office:word" xmlns:w="http://schemas.openxmlformats.org/wordprocessingml/2006/main" xmlns:w14="http://schemas.microsoft.com/office/word/2010/wordml" xmlns:w15="http://schemas.microsoft.com/office/word/2012/wordml" xmlns:wpg="http://schemas.microsoft.com/office/word/2010/wordprocessingGroup" xmlns:wpi="http://schemas.microsoft.com/office/word/2010/wordprocessingInk" xmlns:wne="http://schemas.microsoft.com/office/word/2006/wordml" xmlns:wps="http://schemas.microsoft.com/office/word/2010/wordprocessingShape" mc:Ignorable="w14 w15 wp14">
+<w:numbering xmlns:wpc="http://schemas.microsoft.com/office/word/2010/wordprocessingCanvas" xmlns:cx="http://schemas.microsoft.com/office/drawing/2014/chartex" xmlns:cx1="http://schemas.microsoft.com/office/drawing/2015/9/8/chartex" xmlns:cx2="http://schemas.microsoft.com/office/drawing/2015/10/21/chartex" xmlns:cx3="http://schemas.microsoft.com/office/drawing/2016/5/9/chartex" xmlns:cx4="http://schemas.microsoft.com/office/drawing/2016/5/10/chartex" xmlns:cx5="http://schemas.microsoft.com/office/drawing/2016/5/11/chartex" xmlns:cx6="http://schemas.microsoft.com/office/drawing/2016/5/12/chartex" xmlns:cx7="http://schemas.microsoft.com/office/drawing/2016/5/13/chartex" xmlns:cx8="http://schemas.microsoft.com/office/drawing/2016/5/14/chartex" xmlns:mc="http://schemas.openxmlformats.org/markup-compatibility/2006" xmlns:aink="http://schemas.microsoft.com/office/drawing/2016/ink" xmlns:am3d="http://schemas.microsoft.com/office/drawing/2017/model3d" xmlns:o="urn:schemas-microsoft-com:office:office" xmlns:r="http://schemas.openxmlformats.org/officeDocument/2006/relationships" xmlns:m="http://schemas.openxmlformats.org/officeDocument/2006/math" xmlns:v="urn:schemas-microsoft-com:vml" xmlns:wp14="http://schemas.microsoft.com/office/word/2010/wordprocessingDrawing" xmlns:wp="http://schemas.openxmlformats.org/drawingml/2006/wordprocessingDrawing" xmlns:w10="urn:schemas-microsoft-com:office:word" xmlns:w="http://schemas.openxmlformats.org/wordprocessingml/2006/main" xmlns:w14="http://schemas.microsoft.com/office/word/2010/wordml" xmlns:w15="http://schemas.microsoft.com/office/word/2012/wordml" xmlns:w16cex="http://schemas.microsoft.com/office/word/2018/wordml/cex" xmlns:w16cid="http://schemas.microsoft.com/office/word/2016/wordml/cid" xmlns:w16="http://schemas.microsoft.com/office/word/2018/wordml" xmlns:w16se="http://schemas.microsoft.com/office/word/2015/wordml/symex" xmlns:wpg="http://schemas.microsoft.com/office/word/2010/wordprocessingGroup" xmlns:wpi="http://schemas.microsoft.com/office/word/2010/wordprocessingInk" xmlns:wne="http://schemas.microsoft.com/office/word/2006/wordml" xmlns:wps="http://schemas.microsoft.com/office/word/2010/wordprocessingShape" mc:Ignorable="w14 w15 w16se w16cid w16 w16cex wp14">
   <w:numPicBullet w:numPicBulletId="0">
     <w:pict>
       <v:shapetype id="_x0000_t75" coordsize="21600,21600" o:spt="75" o:preferrelative="t" path="m@4@5l@4@11@9@11@9@5xe" filled="f" stroked="f">
@@ -7883,7 +7812,7 @@
         <v:path o:extrusionok="f" gradientshapeok="t" o:connecttype="rect"/>
         <o:lock v:ext="edit" aspectratio="t"/>
       </v:shapetype>
-      <v:shape id="_x0000_i1031" type="#_x0000_t75" style="width:11.25pt;height:11.25pt" o:bullet="t">
+      <v:shape id="_x0000_i1066" type="#_x0000_t75" style="width:11.25pt;height:11.25pt" o:bullet="t">
         <v:imagedata r:id="rId1" o:title="msoE03C"/>
       </v:shape>
     </w:pict>
@@ -11374,7 +11303,7 @@
 </file>
 
 <file path=word/styles.xml><?xml version="1.0" encoding="utf-8"?>
-<w:styles xmlns:mc="http://schemas.openxmlformats.org/markup-compatibility/2006" xmlns:r="http://schemas.openxmlformats.org/officeDocument/2006/relationships" xmlns:w="http://schemas.openxmlformats.org/wordprocessingml/2006/main" xmlns:w14="http://schemas.microsoft.com/office/word/2010/wordml" xmlns:w15="http://schemas.microsoft.com/office/word/2012/wordml" mc:Ignorable="w14 w15">
+<w:styles xmlns:mc="http://schemas.openxmlformats.org/markup-compatibility/2006" xmlns:r="http://schemas.openxmlformats.org/officeDocument/2006/relationships" xmlns:w="http://schemas.openxmlformats.org/wordprocessingml/2006/main" xmlns:w14="http://schemas.microsoft.com/office/word/2010/wordml" xmlns:w15="http://schemas.microsoft.com/office/word/2012/wordml" xmlns:w16cex="http://schemas.microsoft.com/office/word/2018/wordml/cex" xmlns:w16cid="http://schemas.microsoft.com/office/word/2016/wordml/cid" xmlns:w16="http://schemas.microsoft.com/office/word/2018/wordml" xmlns:w16se="http://schemas.microsoft.com/office/word/2015/wordml/symex" mc:Ignorable="w14 w15 w16se w16cid w16 w16cex">
   <w:docDefaults>
     <w:rPrDefault>
       <w:rPr>
@@ -11384,7 +11313,7 @@
     </w:rPrDefault>
     <w:pPrDefault/>
   </w:docDefaults>
-  <w:latentStyles w:defLockedState="0" w:defUIPriority="99" w:defSemiHidden="0" w:defUnhideWhenUsed="0" w:defQFormat="0" w:count="371">
+  <w:latentStyles w:defLockedState="0" w:defUIPriority="99" w:defSemiHidden="0" w:defUnhideWhenUsed="0" w:defQFormat="0" w:count="376">
     <w:lsdException w:name="Normal" w:uiPriority="0" w:qFormat="1"/>
     <w:lsdException w:name="heading 1" w:uiPriority="9"/>
     <w:lsdException w:name="heading 2" w:uiPriority="9"/>
@@ -11756,6 +11685,11 @@
     <w:lsdException w:name="List Table 5 Dark Accent 6" w:uiPriority="50"/>
     <w:lsdException w:name="List Table 6 Colorful Accent 6" w:uiPriority="51"/>
     <w:lsdException w:name="List Table 7 Colorful Accent 6" w:uiPriority="52"/>
+    <w:lsdException w:name="Mention" w:semiHidden="1" w:unhideWhenUsed="1"/>
+    <w:lsdException w:name="Smart Hyperlink" w:semiHidden="1" w:unhideWhenUsed="1"/>
+    <w:lsdException w:name="Hashtag" w:semiHidden="1" w:unhideWhenUsed="1"/>
+    <w:lsdException w:name="Unresolved Mention" w:semiHidden="1" w:unhideWhenUsed="1"/>
+    <w:lsdException w:name="Smart Link" w:semiHidden="1" w:unhideWhenUsed="1"/>
   </w:latentStyles>
   <w:style w:type="paragraph" w:default="1" w:styleId="Normal">
     <w:name w:val="Normal"/>
@@ -12982,28 +12916,28 @@
 </file>
 
 <file path=customXml/item1.xml><?xml version="1.0" encoding="utf-8"?>
+<b:Sources xmlns:b="http://schemas.openxmlformats.org/officeDocument/2006/bibliography" xmlns="http://schemas.openxmlformats.org/officeDocument/2006/bibliography" SelectedStyle="\APA.XSL" StyleName="APA"/>
+</file>
+
+<file path=customXml/item2.xml><?xml version="1.0" encoding="utf-8"?>
 <tns:customPropertyEditors xmlns:tns="http://schemas.microsoft.com/office/2006/customDocumentInformationPanel">
   <tns:showOnOpen>false</tns:showOnOpen>
   <tns:defaultPropertyEditorNamespace>Standard properties</tns:defaultPropertyEditorNamespace>
 </tns:customPropertyEditors>
 </file>
 
-<file path=customXml/item2.xml><?xml version="1.0" encoding="utf-8"?>
-<b:Sources xmlns:b="http://schemas.openxmlformats.org/officeDocument/2006/bibliography" xmlns="http://schemas.openxmlformats.org/officeDocument/2006/bibliography" SelectedStyle="\APA.XSL" StyleName="APA"/>
+<file path=customXml/itemProps1.xml><?xml version="1.0" encoding="utf-8"?>
+<ds:datastoreItem xmlns:ds="http://schemas.openxmlformats.org/officeDocument/2006/customXml" ds:itemID="{B36D02C2-F89B-46AB-8872-5F400657D713}">
+  <ds:schemaRefs>
+    <ds:schemaRef ds:uri="http://schemas.openxmlformats.org/officeDocument/2006/bibliography"/>
+  </ds:schemaRefs>
+</ds:datastoreItem>
 </file>
 
-<file path=customXml/itemProps1.xml><?xml version="1.0" encoding="utf-8"?>
+<file path=customXml/itemProps2.xml><?xml version="1.0" encoding="utf-8"?>
 <ds:datastoreItem xmlns:ds="http://schemas.openxmlformats.org/officeDocument/2006/customXml" ds:itemID="{3E3AE7FB-248E-4275-8DBE-A653F53FB4D2}">
   <ds:schemaRefs>
     <ds:schemaRef ds:uri="http://schemas.microsoft.com/office/2006/customDocumentInformationPanel"/>
   </ds:schemaRefs>
 </ds:datastoreItem>
-</file>
-
-<file path=customXml/itemProps2.xml><?xml version="1.0" encoding="utf-8"?>
-<ds:datastoreItem xmlns:ds="http://schemas.openxmlformats.org/officeDocument/2006/customXml" ds:itemID="{AF45ED93-1EE0-46C9-A4E9-281FC349D360}">
-  <ds:schemaRefs>
-    <ds:schemaRef ds:uri="http://schemas.openxmlformats.org/officeDocument/2006/bibliography"/>
-  </ds:schemaRefs>
-</ds:datastoreItem>
 </file>
</xml_diff>